<commit_message>
Izzy met with Gergana
</commit_message>
<xml_diff>
--- a/notes/meeting_notes.docx
+++ b/notes/meeting_notes.docx
@@ -1389,322 +1389,886 @@
         </w:rPr>
         <w:t>February</w:t>
       </w:r>
+    </w:p>
+    <w:p>
+      <w:pPr>
+        <w:pStyle w:val="ListParagraph"/>
+        <w:numPr>
+          <w:ilvl w:val="0"/>
+          <w:numId w:val="3"/>
+        </w:numPr>
+        <w:rPr>
+          <w:rFonts w:ascii="Arial" w:hAnsi="Arial" w:cs="Arial"/>
+          <w:sz w:val="22"/>
+          <w:szCs w:val="22"/>
+          <w:lang w:val="en-US"/>
+        </w:rPr>
+      </w:pPr>
+      <w:r>
+        <w:rPr>
+          <w:rFonts w:ascii="Arial" w:hAnsi="Arial" w:cs="Arial"/>
+          <w:sz w:val="22"/>
+          <w:szCs w:val="22"/>
+          <w:lang w:val="en-US"/>
+        </w:rPr>
+        <w:t>How to load LUH dataset</w:t>
+      </w:r>
+      <w:r>
+        <w:rPr>
+          <w:rFonts w:ascii="Arial" w:hAnsi="Arial" w:cs="Arial"/>
+          <w:sz w:val="22"/>
+          <w:szCs w:val="22"/>
+          <w:lang w:val="en-US"/>
+        </w:rPr>
+        <w:t xml:space="preserve"> – historical states.nc</w:t>
+      </w:r>
+    </w:p>
+    <w:p>
+      <w:pPr>
+        <w:pStyle w:val="ListParagraph"/>
+        <w:numPr>
+          <w:ilvl w:val="0"/>
+          <w:numId w:val="3"/>
+        </w:numPr>
+        <w:rPr>
+          <w:rFonts w:ascii="Arial" w:hAnsi="Arial" w:cs="Arial"/>
+          <w:sz w:val="22"/>
+          <w:szCs w:val="22"/>
+          <w:lang w:val="en-US"/>
+        </w:rPr>
+      </w:pPr>
+      <w:r>
+        <w:rPr>
+          <w:rFonts w:ascii="Arial" w:hAnsi="Arial" w:cs="Arial"/>
+          <w:sz w:val="22"/>
+          <w:szCs w:val="22"/>
+          <w:lang w:val="en-US"/>
+        </w:rPr>
+        <w:t xml:space="preserve">Need to include the different stages of abandonment </w:t>
+      </w:r>
+    </w:p>
+    <w:p>
+      <w:pPr>
+        <w:pStyle w:val="ListParagraph"/>
+        <w:numPr>
+          <w:ilvl w:val="0"/>
+          <w:numId w:val="3"/>
+        </w:numPr>
+        <w:rPr>
+          <w:rFonts w:ascii="Arial" w:hAnsi="Arial" w:cs="Arial"/>
+          <w:sz w:val="22"/>
+          <w:szCs w:val="22"/>
+          <w:lang w:val="en-US"/>
+        </w:rPr>
+      </w:pPr>
+      <w:r>
+        <w:rPr>
+          <w:rFonts w:ascii="Arial" w:hAnsi="Arial" w:cs="Arial"/>
+          <w:sz w:val="22"/>
+          <w:szCs w:val="22"/>
+          <w:lang w:val="en-US"/>
+        </w:rPr>
+        <w:t xml:space="preserve">Don’t use fusion tables, use import asset as a shape file </w:t>
+      </w:r>
+    </w:p>
+    <w:p>
+      <w:pPr>
+        <w:pStyle w:val="ListParagraph"/>
+        <w:numPr>
+          <w:ilvl w:val="0"/>
+          <w:numId w:val="3"/>
+        </w:numPr>
+        <w:rPr>
+          <w:rFonts w:ascii="Arial" w:hAnsi="Arial" w:cs="Arial"/>
+          <w:sz w:val="22"/>
+          <w:szCs w:val="22"/>
+          <w:lang w:val="en-US"/>
+        </w:rPr>
+      </w:pPr>
+      <w:r>
+        <w:rPr>
+          <w:rFonts w:ascii="Arial" w:hAnsi="Arial" w:cs="Arial"/>
+          <w:sz w:val="22"/>
+          <w:szCs w:val="22"/>
+          <w:lang w:val="en-US"/>
+        </w:rPr>
+        <w:t>Draw around a few points</w:t>
+      </w:r>
+      <w:r>
+        <w:rPr>
+          <w:rFonts w:ascii="Arial" w:hAnsi="Arial" w:cs="Arial"/>
+          <w:sz w:val="22"/>
+          <w:szCs w:val="22"/>
+          <w:lang w:val="en-US"/>
+        </w:rPr>
+        <w:t xml:space="preserve"> of abandoned land</w:t>
+      </w:r>
+      <w:r>
+        <w:rPr>
+          <w:rFonts w:ascii="Arial" w:hAnsi="Arial" w:cs="Arial"/>
+          <w:sz w:val="22"/>
+          <w:szCs w:val="22"/>
+          <w:lang w:val="en-US"/>
+        </w:rPr>
+        <w:t xml:space="preserve"> at a time and see what happens </w:t>
+      </w:r>
+    </w:p>
+    <w:p>
+      <w:pPr>
+        <w:rPr>
+          <w:rFonts w:ascii="Arial" w:hAnsi="Arial" w:cs="Arial"/>
+          <w:b/>
+          <w:sz w:val="22"/>
+          <w:szCs w:val="22"/>
+          <w:lang w:val="en-US"/>
+        </w:rPr>
+      </w:pPr>
+    </w:p>
+    <w:p>
+      <w:pPr>
+        <w:rPr>
+          <w:rFonts w:ascii="Arial" w:hAnsi="Arial" w:cs="Arial"/>
+          <w:sz w:val="22"/>
+          <w:szCs w:val="22"/>
+          <w:lang w:val="en-US"/>
+        </w:rPr>
+      </w:pPr>
+      <w:r>
+        <w:rPr>
+          <w:rFonts w:ascii="Arial" w:hAnsi="Arial" w:cs="Arial"/>
+          <w:b/>
+          <w:sz w:val="22"/>
+          <w:szCs w:val="22"/>
+          <w:lang w:val="en-US"/>
+        </w:rPr>
+        <w:t xml:space="preserve">Meeting with Gergana </w:t>
+      </w:r>
+      <w:r>
+        <w:rPr>
+          <w:rFonts w:ascii="Arial" w:hAnsi="Arial" w:cs="Arial"/>
+          <w:sz w:val="22"/>
+          <w:szCs w:val="22"/>
+          <w:lang w:val="en-US"/>
+        </w:rPr>
+        <w:t>– 27 February</w:t>
+      </w:r>
+    </w:p>
+    <w:p>
+      <w:pPr>
+        <w:rPr>
+          <w:rFonts w:ascii="Arial" w:hAnsi="Arial" w:cs="Arial"/>
+          <w:sz w:val="22"/>
+          <w:szCs w:val="22"/>
+          <w:lang w:val="en-US"/>
+        </w:rPr>
+      </w:pPr>
+    </w:p>
+    <w:p>
+      <w:pPr>
+        <w:rPr>
+          <w:rFonts w:ascii="Arial" w:hAnsi="Arial" w:cs="Arial"/>
+          <w:sz w:val="22"/>
+          <w:szCs w:val="22"/>
+          <w:u w:val="single"/>
+          <w:lang w:val="en-US"/>
+        </w:rPr>
+      </w:pPr>
+      <w:r>
+        <w:rPr>
+          <w:rFonts w:ascii="Arial" w:hAnsi="Arial" w:cs="Arial"/>
+          <w:sz w:val="22"/>
+          <w:szCs w:val="22"/>
+          <w:u w:val="single"/>
+          <w:lang w:val="en-US"/>
+        </w:rPr>
+        <w:t>Questions beforehand</w:t>
+      </w:r>
+    </w:p>
+    <w:p>
+      <w:pPr>
+        <w:pStyle w:val="ListParagraph"/>
+        <w:numPr>
+          <w:ilvl w:val="0"/>
+          <w:numId w:val="3"/>
+        </w:numPr>
+        <w:rPr>
+          <w:rFonts w:ascii="Arial" w:hAnsi="Arial" w:cs="Arial"/>
+          <w:sz w:val="22"/>
+          <w:szCs w:val="22"/>
+          <w:lang w:val="en-US"/>
+        </w:rPr>
+      </w:pPr>
+      <w:r>
+        <w:rPr>
+          <w:rFonts w:ascii="Arial" w:hAnsi="Arial" w:cs="Arial"/>
+          <w:sz w:val="22"/>
+          <w:szCs w:val="22"/>
+          <w:lang w:val="en-US"/>
+        </w:rPr>
+        <w:t>Is this the best choice for getting the agricultural data points? seems like best choice is to use 2012, 2015 and 2018 – Use U410 and filter for the B, D and E land cover (cropland, shrubland and grassland). Also, can filter for U112, D10 and D20, which are stated to be abandoned agricultural land</w:t>
+      </w:r>
+    </w:p>
+    <w:p>
+      <w:pPr>
+        <w:pStyle w:val="ListParagraph"/>
+        <w:numPr>
+          <w:ilvl w:val="0"/>
+          <w:numId w:val="3"/>
+        </w:numPr>
+        <w:rPr>
+          <w:rFonts w:ascii="Arial" w:hAnsi="Arial" w:cs="Arial"/>
+          <w:sz w:val="22"/>
+          <w:szCs w:val="22"/>
+          <w:lang w:val="en-US"/>
+        </w:rPr>
+      </w:pPr>
+      <w:r>
+        <w:rPr>
+          <w:rFonts w:ascii="Arial" w:hAnsi="Arial" w:cs="Arial"/>
+          <w:sz w:val="22"/>
+          <w:szCs w:val="22"/>
+          <w:lang w:val="en-US"/>
+        </w:rPr>
+        <w:t>Is it okay that the CRS won’t work/assign properly?</w:t>
+      </w:r>
+    </w:p>
+    <w:p>
+      <w:pPr>
+        <w:pStyle w:val="ListParagraph"/>
+        <w:numPr>
+          <w:ilvl w:val="1"/>
+          <w:numId w:val="3"/>
+        </w:numPr>
+        <w:rPr>
+          <w:rFonts w:ascii="Arial" w:hAnsi="Arial" w:cs="Arial"/>
+          <w:sz w:val="22"/>
+          <w:szCs w:val="22"/>
+          <w:lang w:val="en-US"/>
+        </w:rPr>
+      </w:pPr>
+      <w:r>
+        <w:rPr>
+          <w:rFonts w:ascii="Arial" w:hAnsi="Arial" w:cs="Arial"/>
+          <w:sz w:val="22"/>
+          <w:szCs w:val="22"/>
+          <w:lang w:val="en-US"/>
+        </w:rPr>
+        <w:t>Think it is fine because the default projection in GEE is WGS84, which is the same as LUCAS</w:t>
+      </w:r>
+    </w:p>
+    <w:p>
+      <w:pPr>
+        <w:pStyle w:val="ListParagraph"/>
+        <w:numPr>
+          <w:ilvl w:val="0"/>
+          <w:numId w:val="3"/>
+        </w:numPr>
+        <w:rPr>
+          <w:rFonts w:ascii="Arial" w:hAnsi="Arial" w:cs="Arial"/>
+          <w:sz w:val="22"/>
+          <w:szCs w:val="22"/>
+          <w:lang w:val="en-US"/>
+        </w:rPr>
+      </w:pPr>
+      <w:r>
+        <w:rPr>
+          <w:rFonts w:ascii="Arial" w:hAnsi="Arial" w:cs="Arial"/>
+          <w:sz w:val="22"/>
+          <w:szCs w:val="22"/>
+          <w:lang w:val="en-US"/>
+        </w:rPr>
+        <w:t>How do I set the boundary? In the tutorial, they had another file that they needed to combine with but that’s not the case for me</w:t>
+      </w:r>
+    </w:p>
+    <w:p>
+      <w:pPr>
+        <w:pStyle w:val="ListParagraph"/>
+        <w:numPr>
+          <w:ilvl w:val="0"/>
+          <w:numId w:val="3"/>
+        </w:numPr>
+        <w:rPr>
+          <w:rFonts w:ascii="Arial" w:hAnsi="Arial" w:cs="Arial"/>
+          <w:sz w:val="22"/>
+          <w:szCs w:val="22"/>
+          <w:lang w:val="en-US"/>
+        </w:rPr>
+      </w:pPr>
+      <w:r>
+        <w:rPr>
+          <w:rFonts w:ascii="Arial" w:hAnsi="Arial" w:cs="Arial"/>
+          <w:sz w:val="22"/>
+          <w:szCs w:val="22"/>
+          <w:lang w:val="en-US"/>
+        </w:rPr>
+        <w:t xml:space="preserve">Feedback about prediction figures </w:t>
+      </w:r>
+    </w:p>
+    <w:p>
+      <w:pPr>
+        <w:rPr>
+          <w:rFonts w:ascii="Arial" w:hAnsi="Arial" w:cs="Arial"/>
+          <w:sz w:val="22"/>
+          <w:szCs w:val="22"/>
+          <w:lang w:val="en-US"/>
+        </w:rPr>
+      </w:pPr>
+    </w:p>
+    <w:p>
+      <w:pPr>
+        <w:rPr>
+          <w:rFonts w:ascii="Arial" w:hAnsi="Arial" w:cs="Arial"/>
+          <w:sz w:val="22"/>
+          <w:szCs w:val="22"/>
+          <w:u w:val="single"/>
+          <w:lang w:val="en-US"/>
+        </w:rPr>
+      </w:pPr>
+      <w:r>
+        <w:rPr>
+          <w:rFonts w:ascii="Arial" w:hAnsi="Arial" w:cs="Arial"/>
+          <w:sz w:val="22"/>
+          <w:szCs w:val="22"/>
+          <w:u w:val="single"/>
+          <w:lang w:val="en-US"/>
+        </w:rPr>
+        <w:t>Notes</w:t>
+      </w:r>
+    </w:p>
+    <w:p>
+      <w:pPr>
+        <w:pStyle w:val="ListParagraph"/>
+        <w:numPr>
+          <w:ilvl w:val="0"/>
+          <w:numId w:val="3"/>
+        </w:numPr>
+        <w:rPr>
+          <w:rFonts w:ascii="Arial" w:hAnsi="Arial" w:cs="Arial"/>
+          <w:sz w:val="22"/>
+          <w:szCs w:val="22"/>
+          <w:lang w:val="en-US"/>
+        </w:rPr>
+      </w:pPr>
+      <w:proofErr w:type="gramStart"/>
+      <w:r>
+        <w:rPr>
+          <w:rFonts w:ascii="Arial" w:hAnsi="Arial" w:cs="Arial"/>
+          <w:sz w:val="22"/>
+          <w:szCs w:val="22"/>
+          <w:lang w:val="en-US"/>
+        </w:rPr>
+        <w:t>CRS(</w:t>
+      </w:r>
+      <w:proofErr w:type="gramEnd"/>
+      <w:r>
+        <w:rPr>
+          <w:rFonts w:ascii="Arial" w:hAnsi="Arial" w:cs="Arial"/>
+          <w:sz w:val="22"/>
+          <w:szCs w:val="22"/>
+          <w:lang w:val="en-US"/>
+        </w:rPr>
+        <w:t>"+</w:t>
+      </w:r>
+      <w:proofErr w:type="spellStart"/>
+      <w:r>
+        <w:rPr>
+          <w:rFonts w:ascii="Arial" w:hAnsi="Arial" w:cs="Arial"/>
+          <w:sz w:val="22"/>
+          <w:szCs w:val="22"/>
+          <w:lang w:val="en-US"/>
+        </w:rPr>
+        <w:t>init</w:t>
+      </w:r>
+      <w:proofErr w:type="spellEnd"/>
+      <w:r>
+        <w:rPr>
+          <w:rFonts w:ascii="Arial" w:hAnsi="Arial" w:cs="Arial"/>
+          <w:sz w:val="22"/>
+          <w:szCs w:val="22"/>
+          <w:lang w:val="en-US"/>
+        </w:rPr>
+        <w:t>=</w:t>
+      </w:r>
+      <w:proofErr w:type="spellStart"/>
+      <w:r>
+        <w:rPr>
+          <w:rFonts w:ascii="Arial" w:hAnsi="Arial" w:cs="Arial"/>
+          <w:sz w:val="22"/>
+          <w:szCs w:val="22"/>
+          <w:lang w:val="en-US"/>
+        </w:rPr>
+        <w:t>epsg</w:t>
+      </w:r>
+      <w:proofErr w:type="spellEnd"/>
+      <w:r>
+        <w:rPr>
+          <w:rFonts w:ascii="Arial" w:hAnsi="Arial" w:cs="Arial"/>
+          <w:sz w:val="22"/>
+          <w:szCs w:val="22"/>
+          <w:lang w:val="en-US"/>
+        </w:rPr>
+        <w:t>: 3857”)</w:t>
+      </w:r>
+      <w:r>
+        <w:rPr>
+          <w:rFonts w:ascii="Arial" w:hAnsi="Arial" w:cs="Arial"/>
+          <w:sz w:val="22"/>
+          <w:szCs w:val="22"/>
+          <w:lang w:val="en-US"/>
+        </w:rPr>
+        <w:t>: specific for GEE</w:t>
+      </w:r>
+    </w:p>
+    <w:p>
+      <w:pPr>
+        <w:pStyle w:val="ListParagraph"/>
+        <w:numPr>
+          <w:ilvl w:val="0"/>
+          <w:numId w:val="3"/>
+        </w:numPr>
+        <w:rPr>
+          <w:rFonts w:ascii="Arial" w:hAnsi="Arial" w:cs="Arial"/>
+          <w:sz w:val="22"/>
+          <w:szCs w:val="22"/>
+          <w:lang w:val="en-US"/>
+        </w:rPr>
+      </w:pPr>
+      <w:proofErr w:type="spellStart"/>
+      <w:r>
+        <w:rPr>
+          <w:rFonts w:ascii="Arial" w:hAnsi="Arial" w:cs="Arial"/>
+          <w:sz w:val="22"/>
+          <w:szCs w:val="22"/>
+          <w:lang w:val="en-US"/>
+        </w:rPr>
+        <w:t>atc_m</w:t>
+      </w:r>
+      <w:proofErr w:type="spellEnd"/>
+      <w:r>
+        <w:rPr>
+          <w:rFonts w:ascii="Arial" w:hAnsi="Arial" w:cs="Arial"/>
+          <w:sz w:val="22"/>
+          <w:szCs w:val="22"/>
+          <w:lang w:val="en-US"/>
+        </w:rPr>
+        <w:t xml:space="preserve"> &lt;- </w:t>
+      </w:r>
+      <w:proofErr w:type="spellStart"/>
+      <w:proofErr w:type="gramStart"/>
+      <w:r>
+        <w:rPr>
+          <w:rFonts w:ascii="Arial" w:hAnsi="Arial" w:cs="Arial"/>
+          <w:sz w:val="22"/>
+          <w:szCs w:val="22"/>
+          <w:lang w:val="en-US"/>
+        </w:rPr>
+        <w:t>projectRaster</w:t>
+      </w:r>
+      <w:proofErr w:type="spellEnd"/>
+      <w:r>
+        <w:rPr>
+          <w:rFonts w:ascii="Arial" w:hAnsi="Arial" w:cs="Arial"/>
+          <w:sz w:val="22"/>
+          <w:szCs w:val="22"/>
+          <w:lang w:val="en-US"/>
+        </w:rPr>
+        <w:t>(</w:t>
+      </w:r>
+      <w:proofErr w:type="spellStart"/>
+      <w:proofErr w:type="gramEnd"/>
+      <w:r>
+        <w:rPr>
+          <w:rFonts w:ascii="Arial" w:hAnsi="Arial" w:cs="Arial"/>
+          <w:sz w:val="22"/>
+          <w:szCs w:val="22"/>
+          <w:lang w:val="en-US"/>
+        </w:rPr>
+        <w:t>atc_mar</w:t>
+      </w:r>
+      <w:proofErr w:type="spellEnd"/>
+      <w:r>
+        <w:rPr>
+          <w:rFonts w:ascii="Arial" w:hAnsi="Arial" w:cs="Arial"/>
+          <w:sz w:val="22"/>
+          <w:szCs w:val="22"/>
+          <w:lang w:val="en-US"/>
+        </w:rPr>
+        <w:t xml:space="preserve">, </w:t>
+      </w:r>
+      <w:proofErr w:type="spellStart"/>
+      <w:r>
+        <w:rPr>
+          <w:rFonts w:ascii="Arial" w:hAnsi="Arial" w:cs="Arial"/>
+          <w:sz w:val="22"/>
+          <w:szCs w:val="22"/>
+          <w:lang w:val="en-US"/>
+        </w:rPr>
+        <w:t>crs</w:t>
+      </w:r>
+      <w:proofErr w:type="spellEnd"/>
+      <w:r>
+        <w:rPr>
+          <w:rFonts w:ascii="Arial" w:hAnsi="Arial" w:cs="Arial"/>
+          <w:sz w:val="22"/>
+          <w:szCs w:val="22"/>
+          <w:lang w:val="en-US"/>
+        </w:rPr>
+        <w:t xml:space="preserve"> = "+</w:t>
+      </w:r>
+      <w:proofErr w:type="spellStart"/>
+      <w:r>
+        <w:rPr>
+          <w:rFonts w:ascii="Arial" w:hAnsi="Arial" w:cs="Arial"/>
+          <w:sz w:val="22"/>
+          <w:szCs w:val="22"/>
+          <w:lang w:val="en-US"/>
+        </w:rPr>
+        <w:t>proj</w:t>
+      </w:r>
+      <w:proofErr w:type="spellEnd"/>
+      <w:r>
+        <w:rPr>
+          <w:rFonts w:ascii="Arial" w:hAnsi="Arial" w:cs="Arial"/>
+          <w:sz w:val="22"/>
+          <w:szCs w:val="22"/>
+          <w:lang w:val="en-US"/>
+        </w:rPr>
+        <w:t>=</w:t>
+      </w:r>
+      <w:proofErr w:type="spellStart"/>
+      <w:r>
+        <w:rPr>
+          <w:rFonts w:ascii="Arial" w:hAnsi="Arial" w:cs="Arial"/>
+          <w:sz w:val="22"/>
+          <w:szCs w:val="22"/>
+          <w:lang w:val="en-US"/>
+        </w:rPr>
+        <w:t>longlat</w:t>
+      </w:r>
+      <w:proofErr w:type="spellEnd"/>
+      <w:r>
+        <w:rPr>
+          <w:rFonts w:ascii="Arial" w:hAnsi="Arial" w:cs="Arial"/>
+          <w:sz w:val="22"/>
+          <w:szCs w:val="22"/>
+          <w:lang w:val="en-US"/>
+        </w:rPr>
+        <w:t xml:space="preserve"> +datum=WGS84 +</w:t>
+      </w:r>
+      <w:proofErr w:type="spellStart"/>
+      <w:r>
+        <w:rPr>
+          <w:rFonts w:ascii="Arial" w:hAnsi="Arial" w:cs="Arial"/>
+          <w:sz w:val="22"/>
+          <w:szCs w:val="22"/>
+          <w:lang w:val="en-US"/>
+        </w:rPr>
+        <w:t>no_defs</w:t>
+      </w:r>
+      <w:proofErr w:type="spellEnd"/>
+      <w:r>
+        <w:rPr>
+          <w:rFonts w:ascii="Arial" w:hAnsi="Arial" w:cs="Arial"/>
+          <w:sz w:val="22"/>
+          <w:szCs w:val="22"/>
+          <w:lang w:val="en-US"/>
+        </w:rPr>
+        <w:t xml:space="preserve"> +</w:t>
+      </w:r>
+      <w:proofErr w:type="spellStart"/>
+      <w:r>
+        <w:rPr>
+          <w:rFonts w:ascii="Arial" w:hAnsi="Arial" w:cs="Arial"/>
+          <w:sz w:val="22"/>
+          <w:szCs w:val="22"/>
+          <w:lang w:val="en-US"/>
+        </w:rPr>
+        <w:t>ellps</w:t>
+      </w:r>
+      <w:proofErr w:type="spellEnd"/>
+      <w:r>
+        <w:rPr>
+          <w:rFonts w:ascii="Arial" w:hAnsi="Arial" w:cs="Arial"/>
+          <w:sz w:val="22"/>
+          <w:szCs w:val="22"/>
+          <w:lang w:val="en-US"/>
+        </w:rPr>
+        <w:t>=WGS84 +towgs84=0,0,0")</w:t>
+      </w:r>
+      <w:r>
+        <w:rPr>
+          <w:rFonts w:ascii="Arial" w:hAnsi="Arial" w:cs="Arial"/>
+          <w:sz w:val="22"/>
+          <w:szCs w:val="22"/>
+          <w:lang w:val="en-US"/>
+        </w:rPr>
+        <w:t xml:space="preserve"> </w:t>
+      </w:r>
+      <w:r>
+        <w:rPr>
+          <w:rFonts w:ascii="Arial" w:hAnsi="Arial" w:cs="Arial"/>
+          <w:sz w:val="22"/>
+          <w:szCs w:val="22"/>
+          <w:lang w:val="en-US"/>
+        </w:rPr>
+        <w:sym w:font="Wingdings" w:char="F0E0"/>
+      </w:r>
+      <w:r>
+        <w:rPr>
+          <w:rFonts w:ascii="Arial" w:hAnsi="Arial" w:cs="Arial"/>
+          <w:sz w:val="22"/>
+          <w:szCs w:val="22"/>
+          <w:lang w:val="en-US"/>
+        </w:rPr>
+        <w:t xml:space="preserve"> change projection</w:t>
+      </w:r>
+    </w:p>
+    <w:p>
+      <w:pPr>
+        <w:pStyle w:val="ListParagraph"/>
+        <w:numPr>
+          <w:ilvl w:val="0"/>
+          <w:numId w:val="3"/>
+        </w:numPr>
+        <w:rPr>
+          <w:rFonts w:ascii="Arial" w:hAnsi="Arial" w:cs="Arial"/>
+          <w:sz w:val="22"/>
+          <w:szCs w:val="22"/>
+          <w:lang w:val="en-US"/>
+        </w:rPr>
+      </w:pPr>
+      <w:proofErr w:type="spellStart"/>
+      <w:r>
+        <w:rPr>
+          <w:rFonts w:ascii="Arial" w:hAnsi="Arial" w:cs="Arial"/>
+          <w:sz w:val="22"/>
+          <w:szCs w:val="22"/>
+          <w:lang w:val="en-US"/>
+        </w:rPr>
+        <w:t>bt_spatial_df_m</w:t>
+      </w:r>
+      <w:proofErr w:type="spellEnd"/>
+      <w:r>
+        <w:rPr>
+          <w:rFonts w:ascii="Arial" w:hAnsi="Arial" w:cs="Arial"/>
+          <w:sz w:val="22"/>
+          <w:szCs w:val="22"/>
+          <w:lang w:val="en-US"/>
+        </w:rPr>
+        <w:t xml:space="preserve"> &lt;- </w:t>
+      </w:r>
+      <w:proofErr w:type="spellStart"/>
+      <w:proofErr w:type="gramStart"/>
+      <w:r>
+        <w:rPr>
+          <w:rFonts w:ascii="Arial" w:hAnsi="Arial" w:cs="Arial"/>
+          <w:sz w:val="22"/>
+          <w:szCs w:val="22"/>
+          <w:lang w:val="en-US"/>
+        </w:rPr>
+        <w:t>SpatialPointsDataFrame</w:t>
+      </w:r>
+      <w:proofErr w:type="spellEnd"/>
+      <w:r>
+        <w:rPr>
+          <w:rFonts w:ascii="Arial" w:hAnsi="Arial" w:cs="Arial"/>
+          <w:sz w:val="22"/>
+          <w:szCs w:val="22"/>
+          <w:lang w:val="en-US"/>
+        </w:rPr>
+        <w:t>(</w:t>
+      </w:r>
+      <w:proofErr w:type="spellStart"/>
+      <w:proofErr w:type="gramEnd"/>
+      <w:r>
+        <w:rPr>
+          <w:rFonts w:ascii="Arial" w:hAnsi="Arial" w:cs="Arial"/>
+          <w:sz w:val="22"/>
+          <w:szCs w:val="22"/>
+          <w:lang w:val="en-US"/>
+        </w:rPr>
+        <w:t>coords_m</w:t>
+      </w:r>
+      <w:proofErr w:type="spellEnd"/>
+      <w:r>
+        <w:rPr>
+          <w:rFonts w:ascii="Arial" w:hAnsi="Arial" w:cs="Arial"/>
+          <w:sz w:val="22"/>
+          <w:szCs w:val="22"/>
+          <w:lang w:val="en-US"/>
+        </w:rPr>
+        <w:t xml:space="preserve">, </w:t>
+      </w:r>
+      <w:proofErr w:type="spellStart"/>
+      <w:r>
+        <w:rPr>
+          <w:rFonts w:ascii="Arial" w:hAnsi="Arial" w:cs="Arial"/>
+          <w:sz w:val="22"/>
+          <w:szCs w:val="22"/>
+          <w:lang w:val="en-US"/>
+        </w:rPr>
+        <w:t>bt_coords_m</w:t>
+      </w:r>
+      <w:proofErr w:type="spellEnd"/>
+      <w:r>
+        <w:rPr>
+          <w:rFonts w:ascii="Arial" w:hAnsi="Arial" w:cs="Arial"/>
+          <w:sz w:val="22"/>
+          <w:szCs w:val="22"/>
+          <w:lang w:val="en-US"/>
+        </w:rPr>
+        <w:t>)</w:t>
+      </w:r>
+      <w:r>
+        <w:rPr>
+          <w:rFonts w:ascii="Arial" w:hAnsi="Arial" w:cs="Arial"/>
+          <w:sz w:val="22"/>
+          <w:szCs w:val="22"/>
+          <w:lang w:val="en-US"/>
+        </w:rPr>
+        <w:t xml:space="preserve"> </w:t>
+      </w:r>
+    </w:p>
+    <w:p>
+      <w:pPr>
+        <w:pStyle w:val="ListParagraph"/>
+        <w:numPr>
+          <w:ilvl w:val="0"/>
+          <w:numId w:val="3"/>
+        </w:numPr>
+        <w:rPr>
+          <w:rFonts w:ascii="Arial" w:hAnsi="Arial" w:cs="Arial"/>
+          <w:sz w:val="22"/>
+          <w:szCs w:val="22"/>
+          <w:lang w:val="en-US"/>
+        </w:rPr>
+      </w:pPr>
+      <w:r>
+        <w:rPr>
+          <w:rFonts w:ascii="Arial" w:hAnsi="Arial" w:cs="Arial"/>
+          <w:sz w:val="22"/>
+          <w:szCs w:val="22"/>
+          <w:lang w:val="en-US"/>
+        </w:rPr>
+        <w:t xml:space="preserve">set extent as boundary of Latvia </w:t>
+      </w:r>
+    </w:p>
+    <w:p>
+      <w:pPr>
+        <w:pStyle w:val="ListParagraph"/>
+        <w:numPr>
+          <w:ilvl w:val="0"/>
+          <w:numId w:val="3"/>
+        </w:numPr>
+        <w:rPr>
+          <w:rFonts w:ascii="Arial" w:hAnsi="Arial" w:cs="Arial"/>
+          <w:sz w:val="22"/>
+          <w:szCs w:val="22"/>
+          <w:lang w:val="en-US"/>
+        </w:rPr>
+      </w:pPr>
+      <w:r>
+        <w:rPr>
+          <w:rFonts w:ascii="Arial" w:hAnsi="Arial" w:cs="Arial"/>
+          <w:sz w:val="22"/>
+          <w:szCs w:val="22"/>
+          <w:lang w:val="en-US"/>
+        </w:rPr>
+        <w:t xml:space="preserve">exclude any non-natural for U410 </w:t>
+      </w:r>
+    </w:p>
+    <w:p>
+      <w:pPr>
+        <w:pStyle w:val="ListParagraph"/>
+        <w:numPr>
+          <w:ilvl w:val="0"/>
+          <w:numId w:val="3"/>
+        </w:numPr>
+        <w:rPr>
+          <w:rFonts w:ascii="Arial" w:hAnsi="Arial" w:cs="Arial"/>
+          <w:sz w:val="22"/>
+          <w:szCs w:val="22"/>
+          <w:lang w:val="en-US"/>
+        </w:rPr>
+      </w:pPr>
+      <w:r>
+        <w:rPr>
+          <w:rFonts w:ascii="Arial" w:hAnsi="Arial" w:cs="Arial"/>
+          <w:sz w:val="22"/>
+          <w:szCs w:val="22"/>
+          <w:lang w:val="en-US"/>
+        </w:rPr>
+        <w:lastRenderedPageBreak/>
+        <w:t xml:space="preserve">U420 – spontaneously re-vegetated land (land cover) </w:t>
+      </w:r>
+      <w:r>
+        <w:rPr>
+          <w:rFonts w:ascii="Arial" w:hAnsi="Arial" w:cs="Arial"/>
+          <w:sz w:val="22"/>
+          <w:szCs w:val="22"/>
+          <w:lang w:val="en-US"/>
+        </w:rPr>
+        <w:sym w:font="Wingdings" w:char="F0E0"/>
+      </w:r>
+      <w:r>
+        <w:rPr>
+          <w:rFonts w:ascii="Arial" w:hAnsi="Arial" w:cs="Arial"/>
+          <w:sz w:val="22"/>
+          <w:szCs w:val="22"/>
+          <w:lang w:val="en-US"/>
+        </w:rPr>
+        <w:t xml:space="preserve"> add this </w:t>
+      </w:r>
+    </w:p>
+    <w:p>
+      <w:pPr>
+        <w:pStyle w:val="ListParagraph"/>
+        <w:numPr>
+          <w:ilvl w:val="0"/>
+          <w:numId w:val="3"/>
+        </w:numPr>
+        <w:rPr>
+          <w:rFonts w:ascii="Arial" w:hAnsi="Arial" w:cs="Arial"/>
+          <w:sz w:val="22"/>
+          <w:szCs w:val="22"/>
+          <w:lang w:val="en-US"/>
+        </w:rPr>
+      </w:pPr>
+      <w:r>
+        <w:rPr>
+          <w:rFonts w:ascii="Arial" w:hAnsi="Arial" w:cs="Arial"/>
+          <w:sz w:val="22"/>
+          <w:szCs w:val="22"/>
+          <w:lang w:val="en-US"/>
+        </w:rPr>
+        <w:t>Do trial about just 2012 data and then if time/can do, add 2015 to see change accurately if so</w:t>
+      </w:r>
+    </w:p>
+    <w:p>
+      <w:pPr>
+        <w:pStyle w:val="ListParagraph"/>
+        <w:numPr>
+          <w:ilvl w:val="0"/>
+          <w:numId w:val="3"/>
+        </w:numPr>
+        <w:rPr>
+          <w:rFonts w:ascii="Arial" w:hAnsi="Arial" w:cs="Arial"/>
+          <w:sz w:val="22"/>
+          <w:szCs w:val="22"/>
+          <w:lang w:val="en-US"/>
+        </w:rPr>
+      </w:pPr>
+      <w:r>
+        <w:rPr>
+          <w:rFonts w:ascii="Arial" w:hAnsi="Arial" w:cs="Arial"/>
+          <w:sz w:val="22"/>
+          <w:szCs w:val="22"/>
+          <w:lang w:val="en-US"/>
+        </w:rPr>
+        <w:t>Feedback about prediction figures in PowerPoint</w:t>
+      </w:r>
       <w:bookmarkStart w:id="0" w:name="_GoBack"/>
       <w:bookmarkEnd w:id="0"/>
-    </w:p>
-    <w:p>
-      <w:pPr>
-        <w:pStyle w:val="ListParagraph"/>
-        <w:numPr>
-          <w:ilvl w:val="0"/>
-          <w:numId w:val="3"/>
-        </w:numPr>
-        <w:rPr>
-          <w:rFonts w:ascii="Arial" w:hAnsi="Arial" w:cs="Arial"/>
-          <w:sz w:val="22"/>
-          <w:szCs w:val="22"/>
-          <w:lang w:val="en-US"/>
-        </w:rPr>
-      </w:pPr>
-      <w:r>
-        <w:rPr>
-          <w:rFonts w:ascii="Arial" w:hAnsi="Arial" w:cs="Arial"/>
-          <w:sz w:val="22"/>
-          <w:szCs w:val="22"/>
-          <w:lang w:val="en-US"/>
-        </w:rPr>
-        <w:t>How to load LUH dataset</w:t>
-      </w:r>
-      <w:r>
-        <w:rPr>
-          <w:rFonts w:ascii="Arial" w:hAnsi="Arial" w:cs="Arial"/>
-          <w:sz w:val="22"/>
-          <w:szCs w:val="22"/>
-          <w:lang w:val="en-US"/>
-        </w:rPr>
-        <w:t xml:space="preserve"> – historical states.nc</w:t>
-      </w:r>
-    </w:p>
-    <w:p>
-      <w:pPr>
-        <w:pStyle w:val="ListParagraph"/>
-        <w:numPr>
-          <w:ilvl w:val="0"/>
-          <w:numId w:val="3"/>
-        </w:numPr>
-        <w:rPr>
-          <w:rFonts w:ascii="Arial" w:hAnsi="Arial" w:cs="Arial"/>
-          <w:sz w:val="22"/>
-          <w:szCs w:val="22"/>
-          <w:lang w:val="en-US"/>
-        </w:rPr>
-      </w:pPr>
-      <w:r>
-        <w:rPr>
-          <w:rFonts w:ascii="Arial" w:hAnsi="Arial" w:cs="Arial"/>
-          <w:sz w:val="22"/>
-          <w:szCs w:val="22"/>
-          <w:lang w:val="en-US"/>
-        </w:rPr>
-        <w:t xml:space="preserve">Need to include the different stages of abandonment </w:t>
-      </w:r>
-    </w:p>
-    <w:p>
-      <w:pPr>
-        <w:pStyle w:val="ListParagraph"/>
-        <w:numPr>
-          <w:ilvl w:val="0"/>
-          <w:numId w:val="3"/>
-        </w:numPr>
-        <w:rPr>
-          <w:rFonts w:ascii="Arial" w:hAnsi="Arial" w:cs="Arial"/>
-          <w:sz w:val="22"/>
-          <w:szCs w:val="22"/>
-          <w:lang w:val="en-US"/>
-        </w:rPr>
-      </w:pPr>
-      <w:r>
-        <w:rPr>
-          <w:rFonts w:ascii="Arial" w:hAnsi="Arial" w:cs="Arial"/>
-          <w:sz w:val="22"/>
-          <w:szCs w:val="22"/>
-          <w:lang w:val="en-US"/>
-        </w:rPr>
-        <w:t xml:space="preserve">Don’t use fusion tables, use import asset as a shape file </w:t>
-      </w:r>
-    </w:p>
-    <w:p>
-      <w:pPr>
-        <w:pStyle w:val="ListParagraph"/>
-        <w:numPr>
-          <w:ilvl w:val="0"/>
-          <w:numId w:val="3"/>
-        </w:numPr>
-        <w:rPr>
-          <w:rFonts w:ascii="Arial" w:hAnsi="Arial" w:cs="Arial"/>
-          <w:sz w:val="22"/>
-          <w:szCs w:val="22"/>
-          <w:lang w:val="en-US"/>
-        </w:rPr>
-      </w:pPr>
-      <w:r>
-        <w:rPr>
-          <w:rFonts w:ascii="Arial" w:hAnsi="Arial" w:cs="Arial"/>
-          <w:sz w:val="22"/>
-          <w:szCs w:val="22"/>
-          <w:lang w:val="en-US"/>
-        </w:rPr>
-        <w:t>Draw around a few points</w:t>
-      </w:r>
-      <w:r>
-        <w:rPr>
-          <w:rFonts w:ascii="Arial" w:hAnsi="Arial" w:cs="Arial"/>
-          <w:sz w:val="22"/>
-          <w:szCs w:val="22"/>
-          <w:lang w:val="en-US"/>
-        </w:rPr>
-        <w:t xml:space="preserve"> of abandoned land</w:t>
-      </w:r>
-      <w:r>
-        <w:rPr>
-          <w:rFonts w:ascii="Arial" w:hAnsi="Arial" w:cs="Arial"/>
-          <w:sz w:val="22"/>
-          <w:szCs w:val="22"/>
-          <w:lang w:val="en-US"/>
-        </w:rPr>
-        <w:t xml:space="preserve"> at a time and see what happens </w:t>
-      </w:r>
-    </w:p>
-    <w:p>
-      <w:pPr>
-        <w:rPr>
-          <w:rFonts w:ascii="Arial" w:hAnsi="Arial" w:cs="Arial"/>
-          <w:b/>
-          <w:sz w:val="22"/>
-          <w:szCs w:val="22"/>
-          <w:lang w:val="en-US"/>
-        </w:rPr>
-      </w:pPr>
-    </w:p>
-    <w:p>
-      <w:pPr>
-        <w:rPr>
-          <w:rFonts w:ascii="Arial" w:hAnsi="Arial" w:cs="Arial"/>
-          <w:sz w:val="22"/>
-          <w:szCs w:val="22"/>
-          <w:lang w:val="en-US"/>
-        </w:rPr>
-      </w:pPr>
-      <w:r>
-        <w:rPr>
-          <w:rFonts w:ascii="Arial" w:hAnsi="Arial" w:cs="Arial"/>
-          <w:b/>
-          <w:sz w:val="22"/>
-          <w:szCs w:val="22"/>
-          <w:lang w:val="en-US"/>
-        </w:rPr>
-        <w:t xml:space="preserve">Meeting with Gergana </w:t>
-      </w:r>
-      <w:r>
-        <w:rPr>
-          <w:rFonts w:ascii="Arial" w:hAnsi="Arial" w:cs="Arial"/>
-          <w:sz w:val="22"/>
-          <w:szCs w:val="22"/>
-          <w:lang w:val="en-US"/>
-        </w:rPr>
-        <w:t>– 27 February</w:t>
-      </w:r>
-    </w:p>
-    <w:p>
-      <w:pPr>
-        <w:rPr>
-          <w:rFonts w:ascii="Arial" w:hAnsi="Arial" w:cs="Arial"/>
-          <w:sz w:val="22"/>
-          <w:szCs w:val="22"/>
-          <w:lang w:val="en-US"/>
-        </w:rPr>
-      </w:pPr>
-    </w:p>
-    <w:p>
-      <w:pPr>
-        <w:rPr>
-          <w:rFonts w:ascii="Arial" w:hAnsi="Arial" w:cs="Arial"/>
-          <w:sz w:val="22"/>
-          <w:szCs w:val="22"/>
-          <w:u w:val="single"/>
-          <w:lang w:val="en-US"/>
-        </w:rPr>
-      </w:pPr>
-      <w:r>
-        <w:rPr>
-          <w:rFonts w:ascii="Arial" w:hAnsi="Arial" w:cs="Arial"/>
-          <w:sz w:val="22"/>
-          <w:szCs w:val="22"/>
-          <w:u w:val="single"/>
-          <w:lang w:val="en-US"/>
-        </w:rPr>
-        <w:t>Questions beforehand</w:t>
-      </w:r>
-    </w:p>
-    <w:p>
-      <w:pPr>
-        <w:pStyle w:val="ListParagraph"/>
-        <w:numPr>
-          <w:ilvl w:val="0"/>
-          <w:numId w:val="3"/>
-        </w:numPr>
-        <w:rPr>
-          <w:rFonts w:ascii="Arial" w:hAnsi="Arial" w:cs="Arial"/>
-          <w:sz w:val="22"/>
-          <w:szCs w:val="22"/>
-          <w:lang w:val="en-US"/>
-        </w:rPr>
-      </w:pPr>
-      <w:r>
-        <w:rPr>
-          <w:rFonts w:ascii="Arial" w:hAnsi="Arial" w:cs="Arial"/>
-          <w:sz w:val="22"/>
-          <w:szCs w:val="22"/>
-          <w:lang w:val="en-US"/>
-        </w:rPr>
-        <w:t>Is this the best choice for getting the agricultural data points? seems like best choice is to use 2012, 2015 and 2018 – Use U410 and filter for the B, D and E land cover (cropland, shrubland and grassland). Also, can filter for U112, D10 and D20, which are stated to be abandoned agricultural land</w:t>
-      </w:r>
-    </w:p>
-    <w:p>
-      <w:pPr>
-        <w:pStyle w:val="ListParagraph"/>
-        <w:numPr>
-          <w:ilvl w:val="0"/>
-          <w:numId w:val="3"/>
-        </w:numPr>
-        <w:rPr>
-          <w:rFonts w:ascii="Arial" w:hAnsi="Arial" w:cs="Arial"/>
-          <w:sz w:val="22"/>
-          <w:szCs w:val="22"/>
-          <w:lang w:val="en-US"/>
-        </w:rPr>
-      </w:pPr>
-      <w:r>
-        <w:rPr>
-          <w:rFonts w:ascii="Arial" w:hAnsi="Arial" w:cs="Arial"/>
-          <w:sz w:val="22"/>
-          <w:szCs w:val="22"/>
-          <w:lang w:val="en-US"/>
-        </w:rPr>
-        <w:t>Is it okay that the CRS won’t work/assign properly?</w:t>
-      </w:r>
-    </w:p>
-    <w:p>
-      <w:pPr>
-        <w:pStyle w:val="ListParagraph"/>
-        <w:numPr>
-          <w:ilvl w:val="1"/>
-          <w:numId w:val="3"/>
-        </w:numPr>
-        <w:rPr>
-          <w:rFonts w:ascii="Arial" w:hAnsi="Arial" w:cs="Arial"/>
-          <w:sz w:val="22"/>
-          <w:szCs w:val="22"/>
-          <w:lang w:val="en-US"/>
-        </w:rPr>
-      </w:pPr>
-      <w:r>
-        <w:rPr>
-          <w:rFonts w:ascii="Arial" w:hAnsi="Arial" w:cs="Arial"/>
-          <w:sz w:val="22"/>
-          <w:szCs w:val="22"/>
-          <w:lang w:val="en-US"/>
-        </w:rPr>
-        <w:t>Think it is fine because the default projection in GEE is WGS84, which is the same as LUCAS</w:t>
-      </w:r>
-    </w:p>
-    <w:p>
-      <w:pPr>
-        <w:pStyle w:val="ListParagraph"/>
-        <w:numPr>
-          <w:ilvl w:val="0"/>
-          <w:numId w:val="3"/>
-        </w:numPr>
-        <w:rPr>
-          <w:rFonts w:ascii="Arial" w:hAnsi="Arial" w:cs="Arial"/>
-          <w:sz w:val="22"/>
-          <w:szCs w:val="22"/>
-          <w:lang w:val="en-US"/>
-        </w:rPr>
-      </w:pPr>
-      <w:r>
-        <w:rPr>
-          <w:rFonts w:ascii="Arial" w:hAnsi="Arial" w:cs="Arial"/>
-          <w:sz w:val="22"/>
-          <w:szCs w:val="22"/>
-          <w:lang w:val="en-US"/>
-        </w:rPr>
-        <w:t>How do I set the boundary? In the tutorial, they had another file that they needed to combine with but that’s not the case for me</w:t>
-      </w:r>
-    </w:p>
-    <w:p>
-      <w:pPr>
-        <w:pStyle w:val="ListParagraph"/>
-        <w:numPr>
-          <w:ilvl w:val="0"/>
-          <w:numId w:val="3"/>
-        </w:numPr>
-        <w:rPr>
-          <w:rFonts w:ascii="Arial" w:hAnsi="Arial" w:cs="Arial"/>
-          <w:sz w:val="22"/>
-          <w:szCs w:val="22"/>
-          <w:lang w:val="en-US"/>
-        </w:rPr>
-      </w:pPr>
-      <w:r>
-        <w:rPr>
-          <w:rFonts w:ascii="Arial" w:hAnsi="Arial" w:cs="Arial"/>
-          <w:sz w:val="22"/>
-          <w:szCs w:val="22"/>
-          <w:lang w:val="en-US"/>
-        </w:rPr>
-        <w:t xml:space="preserve">Feedback about prediction figures </w:t>
-      </w:r>
     </w:p>
     <w:sectPr>
       <w:pgSz w:w="12240" w:h="15840"/>

</xml_diff>

<commit_message>
Izzy prepared for meeting
</commit_message>
<xml_diff>
--- a/notes/meeting_notes.docx
+++ b/notes/meeting_notes.docx
@@ -2267,8 +2267,420 @@
         </w:rPr>
         <w:t>Feedback about prediction figures in PowerPoint</w:t>
       </w:r>
+    </w:p>
+    <w:p>
+      <w:pPr>
+        <w:rPr>
+          <w:rFonts w:ascii="Arial" w:hAnsi="Arial" w:cs="Arial"/>
+          <w:sz w:val="22"/>
+          <w:szCs w:val="22"/>
+          <w:lang w:val="en-US"/>
+        </w:rPr>
+      </w:pPr>
+    </w:p>
+    <w:p>
+      <w:pPr>
+        <w:rPr>
+          <w:rFonts w:ascii="Arial" w:hAnsi="Arial" w:cs="Arial"/>
+          <w:sz w:val="22"/>
+          <w:szCs w:val="22"/>
+          <w:lang w:val="en-US"/>
+        </w:rPr>
+      </w:pPr>
+      <w:r>
+        <w:rPr>
+          <w:rFonts w:ascii="Arial" w:hAnsi="Arial" w:cs="Arial"/>
+          <w:b/>
+          <w:sz w:val="22"/>
+          <w:szCs w:val="22"/>
+          <w:lang w:val="en-US"/>
+        </w:rPr>
+        <w:t xml:space="preserve">Meeting with Gergana </w:t>
+      </w:r>
+      <w:r>
+        <w:rPr>
+          <w:rFonts w:ascii="Arial" w:hAnsi="Arial" w:cs="Arial"/>
+          <w:sz w:val="22"/>
+          <w:szCs w:val="22"/>
+          <w:lang w:val="en-US"/>
+        </w:rPr>
+        <w:t>– 6 March</w:t>
+      </w:r>
+    </w:p>
+    <w:p>
+      <w:pPr>
+        <w:rPr>
+          <w:rFonts w:ascii="Arial" w:hAnsi="Arial" w:cs="Arial"/>
+          <w:sz w:val="22"/>
+          <w:szCs w:val="22"/>
+          <w:lang w:val="en-US"/>
+        </w:rPr>
+      </w:pPr>
+    </w:p>
+    <w:p>
+      <w:pPr>
+        <w:rPr>
+          <w:rFonts w:ascii="Arial" w:hAnsi="Arial" w:cs="Arial"/>
+          <w:sz w:val="22"/>
+          <w:szCs w:val="22"/>
+          <w:u w:val="single"/>
+          <w:lang w:val="en-US"/>
+        </w:rPr>
+      </w:pPr>
+      <w:r>
+        <w:rPr>
+          <w:rFonts w:ascii="Arial" w:hAnsi="Arial" w:cs="Arial"/>
+          <w:sz w:val="22"/>
+          <w:szCs w:val="22"/>
+          <w:u w:val="single"/>
+          <w:lang w:val="en-US"/>
+        </w:rPr>
+        <w:t>Questions beforehand</w:t>
+      </w:r>
+    </w:p>
+    <w:p>
+      <w:pPr>
+        <w:pStyle w:val="ListParagraph"/>
+        <w:numPr>
+          <w:ilvl w:val="0"/>
+          <w:numId w:val="3"/>
+        </w:numPr>
+        <w:rPr>
+          <w:rFonts w:ascii="Arial" w:hAnsi="Arial" w:cs="Arial"/>
+          <w:sz w:val="22"/>
+          <w:szCs w:val="22"/>
+          <w:lang w:val="en-US"/>
+        </w:rPr>
+      </w:pPr>
+      <w:r>
+        <w:rPr>
+          <w:rFonts w:ascii="Arial" w:hAnsi="Arial" w:cs="Arial"/>
+          <w:sz w:val="22"/>
+          <w:szCs w:val="22"/>
+          <w:lang w:val="en-US"/>
+        </w:rPr>
+        <w:t>Something has gone wrong with my classifier</w:t>
+      </w:r>
+      <w:r>
+        <w:rPr>
+          <w:rFonts w:ascii="Arial" w:hAnsi="Arial" w:cs="Arial"/>
+          <w:sz w:val="22"/>
+          <w:szCs w:val="22"/>
+          <w:lang w:val="en-US"/>
+        </w:rPr>
+        <w:t xml:space="preserve"> – abandoned class covering everything!</w:t>
+      </w:r>
+      <w:r>
+        <w:rPr>
+          <w:rFonts w:ascii="Arial" w:hAnsi="Arial" w:cs="Arial"/>
+          <w:sz w:val="22"/>
+          <w:szCs w:val="22"/>
+          <w:lang w:val="en-US"/>
+        </w:rPr>
+        <w:t xml:space="preserve"> – potential ideas</w:t>
+      </w:r>
+    </w:p>
+    <w:p>
+      <w:pPr>
+        <w:pStyle w:val="ListParagraph"/>
+        <w:numPr>
+          <w:ilvl w:val="1"/>
+          <w:numId w:val="3"/>
+        </w:numPr>
+        <w:rPr>
+          <w:rFonts w:ascii="Arial" w:hAnsi="Arial" w:cs="Arial"/>
+          <w:sz w:val="22"/>
+          <w:szCs w:val="22"/>
+          <w:lang w:val="en-US"/>
+        </w:rPr>
+      </w:pPr>
+      <w:r>
+        <w:rPr>
+          <w:rFonts w:ascii="Arial" w:hAnsi="Arial" w:cs="Arial"/>
+          <w:sz w:val="22"/>
+          <w:szCs w:val="22"/>
+          <w:lang w:val="en-US"/>
+        </w:rPr>
+        <w:t xml:space="preserve">When troubleshooting – thought it may be because I only have one class – was getting errors saying no training data found </w:t>
+      </w:r>
+    </w:p>
+    <w:p>
+      <w:pPr>
+        <w:pStyle w:val="ListParagraph"/>
+        <w:numPr>
+          <w:ilvl w:val="2"/>
+          <w:numId w:val="3"/>
+        </w:numPr>
+        <w:rPr>
+          <w:rFonts w:ascii="Arial" w:hAnsi="Arial" w:cs="Arial"/>
+          <w:sz w:val="22"/>
+          <w:szCs w:val="22"/>
+          <w:lang w:val="en-US"/>
+        </w:rPr>
+      </w:pPr>
+      <w:r>
+        <w:rPr>
+          <w:rFonts w:ascii="Arial" w:hAnsi="Arial" w:cs="Arial"/>
+          <w:sz w:val="22"/>
+          <w:szCs w:val="22"/>
+          <w:lang w:val="en-US"/>
+        </w:rPr>
+        <w:t>Changed class value from 0 to one and now everything is abandoned</w:t>
+      </w:r>
+    </w:p>
+    <w:p>
+      <w:pPr>
+        <w:pStyle w:val="ListParagraph"/>
+        <w:numPr>
+          <w:ilvl w:val="1"/>
+          <w:numId w:val="3"/>
+        </w:numPr>
+        <w:rPr>
+          <w:rFonts w:ascii="Arial" w:hAnsi="Arial" w:cs="Arial"/>
+          <w:sz w:val="22"/>
+          <w:szCs w:val="22"/>
+          <w:lang w:val="en-US"/>
+        </w:rPr>
+      </w:pPr>
+      <w:r>
+        <w:rPr>
+          <w:rFonts w:ascii="Arial" w:hAnsi="Arial" w:cs="Arial"/>
+          <w:sz w:val="22"/>
+          <w:szCs w:val="22"/>
+          <w:lang w:val="en-US"/>
+        </w:rPr>
+        <w:t>Think it has to do with when I say for it to get training data – no columns (but this was the case for the tutorial I completed on classification?)</w:t>
+      </w:r>
+    </w:p>
+    <w:p>
+      <w:pPr>
+        <w:pStyle w:val="ListParagraph"/>
+        <w:numPr>
+          <w:ilvl w:val="1"/>
+          <w:numId w:val="3"/>
+        </w:numPr>
+        <w:rPr>
+          <w:rFonts w:ascii="Arial" w:hAnsi="Arial" w:cs="Arial"/>
+          <w:sz w:val="22"/>
+          <w:szCs w:val="22"/>
+          <w:lang w:val="en-US"/>
+        </w:rPr>
+      </w:pPr>
+      <w:r>
+        <w:rPr>
+          <w:rFonts w:ascii="Arial" w:hAnsi="Arial" w:cs="Arial"/>
+          <w:sz w:val="22"/>
+          <w:szCs w:val="22"/>
+          <w:lang w:val="en-US"/>
+        </w:rPr>
+        <w:t>Could be that the polygons I created represent all bands? But how would I know if this is the issue?</w:t>
+      </w:r>
+    </w:p>
+    <w:p>
+      <w:pPr>
+        <w:pStyle w:val="ListParagraph"/>
+        <w:numPr>
+          <w:ilvl w:val="1"/>
+          <w:numId w:val="3"/>
+        </w:numPr>
+        <w:rPr>
+          <w:rFonts w:ascii="Arial" w:hAnsi="Arial" w:cs="Arial"/>
+          <w:sz w:val="22"/>
+          <w:szCs w:val="22"/>
+          <w:lang w:val="en-US"/>
+        </w:rPr>
+      </w:pPr>
+      <w:r>
+        <w:rPr>
+          <w:rFonts w:ascii="Arial" w:hAnsi="Arial" w:cs="Arial"/>
+          <w:sz w:val="22"/>
+          <w:szCs w:val="22"/>
+          <w:lang w:val="en-US"/>
+        </w:rPr>
+        <w:t xml:space="preserve">Could it be the way that I’m visualizing it that is an issue? But then </w:t>
+      </w:r>
+      <w:r>
+        <w:rPr>
+          <w:rFonts w:ascii="Arial" w:hAnsi="Arial" w:cs="Arial"/>
+          <w:sz w:val="22"/>
+          <w:szCs w:val="22"/>
+          <w:lang w:val="en-US"/>
+        </w:rPr>
+        <w:t xml:space="preserve">still one class would be covering a lot of area </w:t>
+      </w:r>
+    </w:p>
+    <w:p>
+      <w:pPr>
+        <w:pStyle w:val="ListParagraph"/>
+        <w:numPr>
+          <w:ilvl w:val="1"/>
+          <w:numId w:val="3"/>
+        </w:numPr>
+        <w:rPr>
+          <w:rFonts w:ascii="Arial" w:hAnsi="Arial" w:cs="Arial"/>
+          <w:b/>
+          <w:sz w:val="22"/>
+          <w:szCs w:val="22"/>
+          <w:lang w:val="en-US"/>
+        </w:rPr>
+      </w:pPr>
+      <w:r>
+        <w:rPr>
+          <w:rFonts w:ascii="Arial" w:hAnsi="Arial" w:cs="Arial"/>
+          <w:b/>
+          <w:sz w:val="22"/>
+          <w:szCs w:val="22"/>
+          <w:lang w:val="en-US"/>
+        </w:rPr>
+        <w:t xml:space="preserve">Because I’m creating a classification on one class? </w:t>
+      </w:r>
+    </w:p>
+    <w:p>
+      <w:pPr>
+        <w:pStyle w:val="ListParagraph"/>
+        <w:numPr>
+          <w:ilvl w:val="2"/>
+          <w:numId w:val="3"/>
+        </w:numPr>
+        <w:rPr>
+          <w:rFonts w:ascii="Arial" w:hAnsi="Arial" w:cs="Arial"/>
+          <w:b/>
+          <w:sz w:val="22"/>
+          <w:szCs w:val="22"/>
+          <w:lang w:val="en-US"/>
+        </w:rPr>
+      </w:pPr>
+      <w:r>
+        <w:rPr>
+          <w:rFonts w:ascii="Arial" w:hAnsi="Arial" w:cs="Arial"/>
+          <w:sz w:val="22"/>
+          <w:szCs w:val="22"/>
+          <w:lang w:val="en-US"/>
+        </w:rPr>
+        <w:t xml:space="preserve">Create an everything else dataset – how do you do that? </w:t>
+      </w:r>
       <w:bookmarkStart w:id="0" w:name="_GoBack"/>
       <w:bookmarkEnd w:id="0"/>
+    </w:p>
+    <w:p>
+      <w:pPr>
+        <w:pStyle w:val="ListParagraph"/>
+        <w:numPr>
+          <w:ilvl w:val="0"/>
+          <w:numId w:val="3"/>
+        </w:numPr>
+        <w:rPr>
+          <w:rFonts w:ascii="Arial" w:hAnsi="Arial" w:cs="Arial"/>
+          <w:sz w:val="22"/>
+          <w:szCs w:val="22"/>
+          <w:lang w:val="en-US"/>
+        </w:rPr>
+      </w:pPr>
+      <w:r>
+        <w:rPr>
+          <w:rFonts w:ascii="Arial" w:hAnsi="Arial" w:cs="Arial"/>
+          <w:sz w:val="22"/>
+          <w:szCs w:val="22"/>
+          <w:lang w:val="en-US"/>
+        </w:rPr>
+        <w:t xml:space="preserve">How to apply classification to each year – especially if need to switch to different satellite imagery </w:t>
+      </w:r>
+      <w:r>
+        <w:rPr>
+          <w:rFonts w:ascii="Arial" w:hAnsi="Arial" w:cs="Arial"/>
+          <w:sz w:val="22"/>
+          <w:szCs w:val="22"/>
+          <w:lang w:val="en-US"/>
+        </w:rPr>
+        <w:sym w:font="Wingdings" w:char="F0E0"/>
+      </w:r>
+      <w:r>
+        <w:rPr>
+          <w:rFonts w:ascii="Arial" w:hAnsi="Arial" w:cs="Arial"/>
+          <w:sz w:val="22"/>
+          <w:szCs w:val="22"/>
+          <w:lang w:val="en-US"/>
+        </w:rPr>
+        <w:t xml:space="preserve"> image iteration? </w:t>
+      </w:r>
+      <w:hyperlink r:id="rId5" w:history="1">
+        <w:r>
+          <w:rPr>
+            <w:rStyle w:val="Hyperlink"/>
+            <w:rFonts w:ascii="Arial" w:hAnsi="Arial" w:cs="Arial"/>
+            <w:sz w:val="22"/>
+            <w:szCs w:val="22"/>
+            <w:lang w:val="en-US"/>
+          </w:rPr>
+          <w:t>https://developers.google.com/earth-engine/ic_iterating</w:t>
+        </w:r>
+      </w:hyperlink>
+    </w:p>
+    <w:p>
+      <w:pPr>
+        <w:pStyle w:val="ListParagraph"/>
+        <w:numPr>
+          <w:ilvl w:val="1"/>
+          <w:numId w:val="3"/>
+        </w:numPr>
+        <w:rPr>
+          <w:rFonts w:ascii="Arial" w:hAnsi="Arial" w:cs="Arial"/>
+          <w:sz w:val="22"/>
+          <w:szCs w:val="22"/>
+          <w:lang w:val="en-US"/>
+        </w:rPr>
+      </w:pPr>
+      <w:r>
+        <w:rPr>
+          <w:rFonts w:ascii="Arial" w:hAnsi="Arial" w:cs="Arial"/>
+          <w:sz w:val="22"/>
+          <w:szCs w:val="22"/>
+          <w:lang w:val="en-US"/>
+        </w:rPr>
+        <w:t xml:space="preserve">Would you create a list of images and then </w:t>
+      </w:r>
+      <w:r>
+        <w:rPr>
+          <w:rFonts w:ascii="Arial" w:hAnsi="Arial" w:cs="Arial"/>
+          <w:sz w:val="22"/>
+          <w:szCs w:val="22"/>
+          <w:lang w:val="en-US"/>
+        </w:rPr>
+        <w:t xml:space="preserve">iterate through them? </w:t>
+      </w:r>
+    </w:p>
+    <w:p>
+      <w:pPr>
+        <w:pStyle w:val="ListParagraph"/>
+        <w:numPr>
+          <w:ilvl w:val="1"/>
+          <w:numId w:val="3"/>
+        </w:numPr>
+        <w:rPr>
+          <w:rFonts w:ascii="Arial" w:hAnsi="Arial" w:cs="Arial"/>
+          <w:sz w:val="22"/>
+          <w:szCs w:val="22"/>
+          <w:lang w:val="en-US"/>
+        </w:rPr>
+      </w:pPr>
+      <w:r>
+        <w:rPr>
+          <w:rFonts w:ascii="Arial" w:hAnsi="Arial" w:cs="Arial"/>
+          <w:sz w:val="22"/>
+          <w:szCs w:val="22"/>
+          <w:lang w:val="en-US"/>
+        </w:rPr>
+        <w:t xml:space="preserve">How do deal with different </w:t>
+      </w:r>
+      <w:r>
+        <w:rPr>
+          <w:rFonts w:ascii="Arial" w:hAnsi="Arial" w:cs="Arial"/>
+          <w:sz w:val="22"/>
+          <w:szCs w:val="22"/>
+          <w:lang w:val="en-US"/>
+        </w:rPr>
+        <w:t>pixel size?</w:t>
+      </w:r>
     </w:p>
     <w:sectPr>
       <w:pgSz w:w="12240" w:h="15840"/>
@@ -2368,7 +2780,7 @@
         <w:rFonts w:ascii="Courier New" w:hAnsi="Courier New" w:cs="Courier New" w:hint="default"/>
       </w:rPr>
     </w:lvl>
-    <w:lvl w:ilvl="2" w:tplc="04090005" w:tentative="1">
+    <w:lvl w:ilvl="2" w:tplc="04090005">
       <w:start w:val="1"/>
       <w:numFmt w:val="bullet"/>
       <w:lvlText w:val=""/>
@@ -3011,6 +3423,27 @@
       <w:contextualSpacing/>
     </w:pPr>
   </w:style>
+  <w:style w:type="character" w:styleId="Hyperlink">
+    <w:name w:val="Hyperlink"/>
+    <w:basedOn w:val="DefaultParagraphFont"/>
+    <w:uiPriority w:val="99"/>
+    <w:unhideWhenUsed/>
+    <w:rsid w:val="00CE5B9A"/>
+    <w:rPr>
+      <w:color w:val="0563C1" w:themeColor="hyperlink"/>
+      <w:u w:val="single"/>
+    </w:rPr>
+  </w:style>
+  <w:style w:type="character" w:styleId="UnresolvedMention">
+    <w:name w:val="Unresolved Mention"/>
+    <w:basedOn w:val="DefaultParagraphFont"/>
+    <w:uiPriority w:val="99"/>
+    <w:rsid w:val="00CE5B9A"/>
+    <w:rPr>
+      <w:color w:val="605E5C"/>
+      <w:shd w:val="clear" w:color="auto" w:fill="E1DFDD"/>
+    </w:rPr>
+  </w:style>
 </w:styles>
 </file>
 

</xml_diff>

<commit_message>
Izzy added a question and re-organised
</commit_message>
<xml_diff>
--- a/notes/meeting_notes.docx
+++ b/notes/meeting_notes.docx
@@ -2559,8 +2559,6 @@
         </w:rPr>
         <w:t xml:space="preserve">Create an everything else dataset – how do you do that? </w:t>
       </w:r>
-      <w:bookmarkStart w:id="0" w:name="_GoBack"/>
-      <w:bookmarkEnd w:id="0"/>
     </w:p>
     <w:p>
       <w:pPr>
@@ -2681,6 +2679,32 @@
         </w:rPr>
         <w:t>pixel size?</w:t>
       </w:r>
+    </w:p>
+    <w:p>
+      <w:pPr>
+        <w:pStyle w:val="ListParagraph"/>
+        <w:numPr>
+          <w:ilvl w:val="0"/>
+          <w:numId w:val="3"/>
+        </w:numPr>
+        <w:rPr>
+          <w:rFonts w:ascii="Arial" w:hAnsi="Arial" w:cs="Arial"/>
+          <w:sz w:val="22"/>
+          <w:szCs w:val="22"/>
+          <w:lang w:val="en-US"/>
+        </w:rPr>
+      </w:pPr>
+      <w:r>
+        <w:rPr>
+          <w:rFonts w:ascii="Arial" w:hAnsi="Arial" w:cs="Arial"/>
+          <w:sz w:val="22"/>
+          <w:szCs w:val="22"/>
+          <w:lang w:val="en-US"/>
+        </w:rPr>
+        <w:t xml:space="preserve">Extensive and intensive datasets – want to confirm that I will be using CORINE? </w:t>
+      </w:r>
+      <w:bookmarkStart w:id="0" w:name="_GoBack"/>
+      <w:bookmarkEnd w:id="0"/>
     </w:p>
     <w:sectPr>
       <w:pgSz w:w="12240" w:h="15840"/>

</xml_diff>

<commit_message>
Izzy sometimes forgets to push
</commit_message>
<xml_diff>
--- a/notes/meeting_notes.docx
+++ b/notes/meeting_notes.docx
@@ -74,47 +74,7 @@
           <w:szCs w:val="22"/>
           <w:lang w:val="en-US"/>
         </w:rPr>
-        <w:t xml:space="preserve">add non </w:t>
-      </w:r>
-      <w:proofErr w:type="spellStart"/>
-      <w:r>
-        <w:rPr>
-          <w:rFonts w:ascii="Arial" w:hAnsi="Arial" w:cs="Arial"/>
-          <w:sz w:val="22"/>
-          <w:szCs w:val="22"/>
-          <w:lang w:val="en-US"/>
-        </w:rPr>
-        <w:t>zotero</w:t>
-      </w:r>
-      <w:proofErr w:type="spellEnd"/>
-      <w:r>
-        <w:rPr>
-          <w:rFonts w:ascii="Arial" w:hAnsi="Arial" w:cs="Arial"/>
-          <w:sz w:val="22"/>
-          <w:szCs w:val="22"/>
-          <w:lang w:val="en-US"/>
-        </w:rPr>
-        <w:t xml:space="preserve"> references to </w:t>
-      </w:r>
-      <w:proofErr w:type="spellStart"/>
-      <w:r>
-        <w:rPr>
-          <w:rFonts w:ascii="Arial" w:hAnsi="Arial" w:cs="Arial"/>
-          <w:sz w:val="22"/>
-          <w:szCs w:val="22"/>
-          <w:lang w:val="en-US"/>
-        </w:rPr>
-        <w:t>zotero</w:t>
-      </w:r>
-      <w:proofErr w:type="spellEnd"/>
-      <w:r>
-        <w:rPr>
-          <w:rFonts w:ascii="Arial" w:hAnsi="Arial" w:cs="Arial"/>
-          <w:sz w:val="22"/>
-          <w:szCs w:val="22"/>
-          <w:lang w:val="en-US"/>
-        </w:rPr>
-        <w:t xml:space="preserve"> by inputting info </w:t>
+        <w:t xml:space="preserve">add non zotero references to zotero by inputting info </w:t>
       </w:r>
     </w:p>
     <w:p>
@@ -1749,65 +1709,14 @@
           <w:lang w:val="en-US"/>
         </w:rPr>
       </w:pPr>
-      <w:proofErr w:type="gramStart"/>
-      <w:r>
-        <w:rPr>
-          <w:rFonts w:ascii="Arial" w:hAnsi="Arial" w:cs="Arial"/>
-          <w:sz w:val="22"/>
-          <w:szCs w:val="22"/>
-          <w:lang w:val="en-US"/>
-        </w:rPr>
-        <w:t>CRS(</w:t>
-      </w:r>
-      <w:proofErr w:type="gramEnd"/>
-      <w:r>
-        <w:rPr>
-          <w:rFonts w:ascii="Arial" w:hAnsi="Arial" w:cs="Arial"/>
-          <w:sz w:val="22"/>
-          <w:szCs w:val="22"/>
-          <w:lang w:val="en-US"/>
-        </w:rPr>
-        <w:t>"+</w:t>
-      </w:r>
-      <w:proofErr w:type="spellStart"/>
-      <w:r>
-        <w:rPr>
-          <w:rFonts w:ascii="Arial" w:hAnsi="Arial" w:cs="Arial"/>
-          <w:sz w:val="22"/>
-          <w:szCs w:val="22"/>
-          <w:lang w:val="en-US"/>
-        </w:rPr>
-        <w:t>init</w:t>
-      </w:r>
-      <w:proofErr w:type="spellEnd"/>
-      <w:r>
-        <w:rPr>
-          <w:rFonts w:ascii="Arial" w:hAnsi="Arial" w:cs="Arial"/>
-          <w:sz w:val="22"/>
-          <w:szCs w:val="22"/>
-          <w:lang w:val="en-US"/>
-        </w:rPr>
-        <w:t>=</w:t>
-      </w:r>
-      <w:proofErr w:type="spellStart"/>
-      <w:r>
-        <w:rPr>
-          <w:rFonts w:ascii="Arial" w:hAnsi="Arial" w:cs="Arial"/>
-          <w:sz w:val="22"/>
-          <w:szCs w:val="22"/>
-          <w:lang w:val="en-US"/>
-        </w:rPr>
-        <w:t>epsg</w:t>
-      </w:r>
-      <w:proofErr w:type="spellEnd"/>
-      <w:r>
-        <w:rPr>
-          <w:rFonts w:ascii="Arial" w:hAnsi="Arial" w:cs="Arial"/>
-          <w:sz w:val="22"/>
-          <w:szCs w:val="22"/>
-          <w:lang w:val="en-US"/>
-        </w:rPr>
-        <w:t>: 3857”)</w:t>
+      <w:r>
+        <w:rPr>
+          <w:rFonts w:ascii="Arial" w:hAnsi="Arial" w:cs="Arial"/>
+          <w:sz w:val="22"/>
+          <w:szCs w:val="22"/>
+          <w:lang w:val="en-US"/>
+        </w:rPr>
+        <w:t>CRS("+init=epsg: 3857”)</w:t>
       </w:r>
       <w:r>
         <w:rPr>
@@ -1833,167 +1742,14 @@
           <w:lang w:val="en-US"/>
         </w:rPr>
       </w:pPr>
-      <w:proofErr w:type="spellStart"/>
-      <w:r>
-        <w:rPr>
-          <w:rFonts w:ascii="Arial" w:hAnsi="Arial" w:cs="Arial"/>
-          <w:sz w:val="22"/>
-          <w:szCs w:val="22"/>
-          <w:lang w:val="en-US"/>
-        </w:rPr>
-        <w:t>atc_m</w:t>
-      </w:r>
-      <w:proofErr w:type="spellEnd"/>
-      <w:r>
-        <w:rPr>
-          <w:rFonts w:ascii="Arial" w:hAnsi="Arial" w:cs="Arial"/>
-          <w:sz w:val="22"/>
-          <w:szCs w:val="22"/>
-          <w:lang w:val="en-US"/>
-        </w:rPr>
-        <w:t xml:space="preserve"> &lt;- </w:t>
-      </w:r>
-      <w:proofErr w:type="spellStart"/>
-      <w:proofErr w:type="gramStart"/>
-      <w:r>
-        <w:rPr>
-          <w:rFonts w:ascii="Arial" w:hAnsi="Arial" w:cs="Arial"/>
-          <w:sz w:val="22"/>
-          <w:szCs w:val="22"/>
-          <w:lang w:val="en-US"/>
-        </w:rPr>
-        <w:t>projectRaster</w:t>
-      </w:r>
-      <w:proofErr w:type="spellEnd"/>
-      <w:r>
-        <w:rPr>
-          <w:rFonts w:ascii="Arial" w:hAnsi="Arial" w:cs="Arial"/>
-          <w:sz w:val="22"/>
-          <w:szCs w:val="22"/>
-          <w:lang w:val="en-US"/>
-        </w:rPr>
-        <w:t>(</w:t>
-      </w:r>
-      <w:proofErr w:type="spellStart"/>
-      <w:proofErr w:type="gramEnd"/>
-      <w:r>
-        <w:rPr>
-          <w:rFonts w:ascii="Arial" w:hAnsi="Arial" w:cs="Arial"/>
-          <w:sz w:val="22"/>
-          <w:szCs w:val="22"/>
-          <w:lang w:val="en-US"/>
-        </w:rPr>
-        <w:t>atc_mar</w:t>
-      </w:r>
-      <w:proofErr w:type="spellEnd"/>
-      <w:r>
-        <w:rPr>
-          <w:rFonts w:ascii="Arial" w:hAnsi="Arial" w:cs="Arial"/>
-          <w:sz w:val="22"/>
-          <w:szCs w:val="22"/>
-          <w:lang w:val="en-US"/>
-        </w:rPr>
-        <w:t xml:space="preserve">, </w:t>
-      </w:r>
-      <w:proofErr w:type="spellStart"/>
-      <w:r>
-        <w:rPr>
-          <w:rFonts w:ascii="Arial" w:hAnsi="Arial" w:cs="Arial"/>
-          <w:sz w:val="22"/>
-          <w:szCs w:val="22"/>
-          <w:lang w:val="en-US"/>
-        </w:rPr>
-        <w:t>crs</w:t>
-      </w:r>
-      <w:proofErr w:type="spellEnd"/>
-      <w:r>
-        <w:rPr>
-          <w:rFonts w:ascii="Arial" w:hAnsi="Arial" w:cs="Arial"/>
-          <w:sz w:val="22"/>
-          <w:szCs w:val="22"/>
-          <w:lang w:val="en-US"/>
-        </w:rPr>
-        <w:t xml:space="preserve"> = "+</w:t>
-      </w:r>
-      <w:proofErr w:type="spellStart"/>
-      <w:r>
-        <w:rPr>
-          <w:rFonts w:ascii="Arial" w:hAnsi="Arial" w:cs="Arial"/>
-          <w:sz w:val="22"/>
-          <w:szCs w:val="22"/>
-          <w:lang w:val="en-US"/>
-        </w:rPr>
-        <w:t>proj</w:t>
-      </w:r>
-      <w:proofErr w:type="spellEnd"/>
-      <w:r>
-        <w:rPr>
-          <w:rFonts w:ascii="Arial" w:hAnsi="Arial" w:cs="Arial"/>
-          <w:sz w:val="22"/>
-          <w:szCs w:val="22"/>
-          <w:lang w:val="en-US"/>
-        </w:rPr>
-        <w:t>=</w:t>
-      </w:r>
-      <w:proofErr w:type="spellStart"/>
-      <w:r>
-        <w:rPr>
-          <w:rFonts w:ascii="Arial" w:hAnsi="Arial" w:cs="Arial"/>
-          <w:sz w:val="22"/>
-          <w:szCs w:val="22"/>
-          <w:lang w:val="en-US"/>
-        </w:rPr>
-        <w:t>longlat</w:t>
-      </w:r>
-      <w:proofErr w:type="spellEnd"/>
-      <w:r>
-        <w:rPr>
-          <w:rFonts w:ascii="Arial" w:hAnsi="Arial" w:cs="Arial"/>
-          <w:sz w:val="22"/>
-          <w:szCs w:val="22"/>
-          <w:lang w:val="en-US"/>
-        </w:rPr>
-        <w:t xml:space="preserve"> +datum=WGS84 +</w:t>
-      </w:r>
-      <w:proofErr w:type="spellStart"/>
-      <w:r>
-        <w:rPr>
-          <w:rFonts w:ascii="Arial" w:hAnsi="Arial" w:cs="Arial"/>
-          <w:sz w:val="22"/>
-          <w:szCs w:val="22"/>
-          <w:lang w:val="en-US"/>
-        </w:rPr>
-        <w:t>no_defs</w:t>
-      </w:r>
-      <w:proofErr w:type="spellEnd"/>
-      <w:r>
-        <w:rPr>
-          <w:rFonts w:ascii="Arial" w:hAnsi="Arial" w:cs="Arial"/>
-          <w:sz w:val="22"/>
-          <w:szCs w:val="22"/>
-          <w:lang w:val="en-US"/>
-        </w:rPr>
-        <w:t xml:space="preserve"> +</w:t>
-      </w:r>
-      <w:proofErr w:type="spellStart"/>
-      <w:r>
-        <w:rPr>
-          <w:rFonts w:ascii="Arial" w:hAnsi="Arial" w:cs="Arial"/>
-          <w:sz w:val="22"/>
-          <w:szCs w:val="22"/>
-          <w:lang w:val="en-US"/>
-        </w:rPr>
-        <w:t>ellps</w:t>
-      </w:r>
-      <w:proofErr w:type="spellEnd"/>
-      <w:r>
-        <w:rPr>
-          <w:rFonts w:ascii="Arial" w:hAnsi="Arial" w:cs="Arial"/>
-          <w:sz w:val="22"/>
-          <w:szCs w:val="22"/>
-          <w:lang w:val="en-US"/>
-        </w:rPr>
-        <w:t>=WGS84 +towgs84=0,0,0")</w:t>
+      <w:r>
+        <w:rPr>
+          <w:rFonts w:ascii="Arial" w:hAnsi="Arial" w:cs="Arial"/>
+          <w:sz w:val="22"/>
+          <w:szCs w:val="22"/>
+          <w:lang w:val="en-US"/>
+        </w:rPr>
+        <w:t>atc_m &lt;- projectRaster(atc_mar, crs = "+proj=longlat +datum=WGS84 +no_defs +ellps=WGS84 +towgs84=0,0,0")</w:t>
       </w:r>
       <w:r>
         <w:rPr>
@@ -2037,87 +1793,14 @@
           <w:lang w:val="en-US"/>
         </w:rPr>
       </w:pPr>
-      <w:proofErr w:type="spellStart"/>
-      <w:r>
-        <w:rPr>
-          <w:rFonts w:ascii="Arial" w:hAnsi="Arial" w:cs="Arial"/>
-          <w:sz w:val="22"/>
-          <w:szCs w:val="22"/>
-          <w:lang w:val="en-US"/>
-        </w:rPr>
-        <w:t>bt_spatial_df_m</w:t>
-      </w:r>
-      <w:proofErr w:type="spellEnd"/>
-      <w:r>
-        <w:rPr>
-          <w:rFonts w:ascii="Arial" w:hAnsi="Arial" w:cs="Arial"/>
-          <w:sz w:val="22"/>
-          <w:szCs w:val="22"/>
-          <w:lang w:val="en-US"/>
-        </w:rPr>
-        <w:t xml:space="preserve"> &lt;- </w:t>
-      </w:r>
-      <w:proofErr w:type="spellStart"/>
-      <w:proofErr w:type="gramStart"/>
-      <w:r>
-        <w:rPr>
-          <w:rFonts w:ascii="Arial" w:hAnsi="Arial" w:cs="Arial"/>
-          <w:sz w:val="22"/>
-          <w:szCs w:val="22"/>
-          <w:lang w:val="en-US"/>
-        </w:rPr>
-        <w:t>SpatialPointsDataFrame</w:t>
-      </w:r>
-      <w:proofErr w:type="spellEnd"/>
-      <w:r>
-        <w:rPr>
-          <w:rFonts w:ascii="Arial" w:hAnsi="Arial" w:cs="Arial"/>
-          <w:sz w:val="22"/>
-          <w:szCs w:val="22"/>
-          <w:lang w:val="en-US"/>
-        </w:rPr>
-        <w:t>(</w:t>
-      </w:r>
-      <w:proofErr w:type="spellStart"/>
-      <w:proofErr w:type="gramEnd"/>
-      <w:r>
-        <w:rPr>
-          <w:rFonts w:ascii="Arial" w:hAnsi="Arial" w:cs="Arial"/>
-          <w:sz w:val="22"/>
-          <w:szCs w:val="22"/>
-          <w:lang w:val="en-US"/>
-        </w:rPr>
-        <w:t>coords_m</w:t>
-      </w:r>
-      <w:proofErr w:type="spellEnd"/>
-      <w:r>
-        <w:rPr>
-          <w:rFonts w:ascii="Arial" w:hAnsi="Arial" w:cs="Arial"/>
-          <w:sz w:val="22"/>
-          <w:szCs w:val="22"/>
-          <w:lang w:val="en-US"/>
-        </w:rPr>
-        <w:t xml:space="preserve">, </w:t>
-      </w:r>
-      <w:proofErr w:type="spellStart"/>
-      <w:r>
-        <w:rPr>
-          <w:rFonts w:ascii="Arial" w:hAnsi="Arial" w:cs="Arial"/>
-          <w:sz w:val="22"/>
-          <w:szCs w:val="22"/>
-          <w:lang w:val="en-US"/>
-        </w:rPr>
-        <w:t>bt_coords_m</w:t>
-      </w:r>
-      <w:proofErr w:type="spellEnd"/>
-      <w:r>
-        <w:rPr>
-          <w:rFonts w:ascii="Arial" w:hAnsi="Arial" w:cs="Arial"/>
-          <w:sz w:val="22"/>
-          <w:szCs w:val="22"/>
-          <w:lang w:val="en-US"/>
-        </w:rPr>
-        <w:t>)</w:t>
+      <w:r>
+        <w:rPr>
+          <w:rFonts w:ascii="Arial" w:hAnsi="Arial" w:cs="Arial"/>
+          <w:sz w:val="22"/>
+          <w:szCs w:val="22"/>
+          <w:lang w:val="en-US"/>
+        </w:rPr>
+        <w:t>bt_spatial_df_m &lt;- SpatialPointsDataFrame(coords_m, bt_coords_m)</w:t>
       </w:r>
       <w:r>
         <w:rPr>
@@ -3123,6 +2806,42 @@
           <w:lang w:val="en-US"/>
         </w:rPr>
         <w:t xml:space="preserve"> Skype at 9am would be 5pm Perth time, or 8am would be 4pm </w:t>
+      </w:r>
+    </w:p>
+    <w:p>
+      <w:pPr>
+        <w:pStyle w:val="ListParagraph"/>
+        <w:numPr>
+          <w:ilvl w:val="0"/>
+          <w:numId w:val="3"/>
+        </w:numPr>
+        <w:rPr>
+          <w:rFonts w:ascii="Arial" w:hAnsi="Arial" w:cs="Arial"/>
+          <w:sz w:val="22"/>
+          <w:szCs w:val="22"/>
+          <w:lang w:val="en-US"/>
+        </w:rPr>
+      </w:pPr>
+      <w:hyperlink r:id="rId6" w:history="1">
+        <w:r>
+          <w:rPr>
+            <w:rStyle w:val="Hyperlink"/>
+            <w:rFonts w:ascii="Arial" w:hAnsi="Arial" w:cs="Arial"/>
+            <w:sz w:val="22"/>
+            <w:szCs w:val="22"/>
+            <w:lang w:val="en-US"/>
+          </w:rPr>
+          <w:t>https://code.earthengine.google.com/309ed9d52a82249a21b106798fea495b</w:t>
+        </w:r>
+      </w:hyperlink>
+      <w:r>
+        <w:rPr>
+          <w:rFonts w:ascii="Arial" w:hAnsi="Arial" w:cs="Arial"/>
+          <w:sz w:val="22"/>
+          <w:szCs w:val="22"/>
+          <w:lang w:val="en-US"/>
+        </w:rPr>
+        <w:t xml:space="preserve"> - Gergana’s code about going through many images </w:t>
       </w:r>
       <w:bookmarkStart w:id="0" w:name="_GoBack"/>
       <w:bookmarkEnd w:id="0"/>

</xml_diff>

<commit_message>
Isla has added some notes to Izzy's notes doc for the 14 Mar 2019 meeting.
</commit_message>
<xml_diff>
--- a/notes/meeting_notes.docx
+++ b/notes/meeting_notes.docx
@@ -1,6 +1,6 @@
 
 <file path=word/document.xml><?xml version="1.0" encoding="utf-8"?>
-<w:document xmlns:wpc="http://schemas.microsoft.com/office/word/2010/wordprocessingCanvas" xmlns:cx="http://schemas.microsoft.com/office/drawing/2014/chartex" xmlns:cx1="http://schemas.microsoft.com/office/drawing/2015/9/8/chartex" xmlns:cx2="http://schemas.microsoft.com/office/drawing/2015/10/21/chartex" xmlns:cx3="http://schemas.microsoft.com/office/drawing/2016/5/9/chartex" xmlns:cx4="http://schemas.microsoft.com/office/drawing/2016/5/10/chartex" xmlns:cx5="http://schemas.microsoft.com/office/drawing/2016/5/11/chartex" xmlns:cx6="http://schemas.microsoft.com/office/drawing/2016/5/12/chartex" xmlns:cx7="http://schemas.microsoft.com/office/drawing/2016/5/13/chartex" xmlns:cx8="http://schemas.microsoft.com/office/drawing/2016/5/14/chartex" xmlns:mc="http://schemas.openxmlformats.org/markup-compatibility/2006" xmlns:aink="http://schemas.microsoft.com/office/drawing/2016/ink" xmlns:am3d="http://schemas.microsoft.com/office/drawing/2017/model3d" xmlns:o="urn:schemas-microsoft-com:office:office" xmlns:r="http://schemas.openxmlformats.org/officeDocument/2006/relationships" xmlns:m="http://schemas.openxmlformats.org/officeDocument/2006/math" xmlns:v="urn:schemas-microsoft-com:vml" xmlns:wp14="http://schemas.microsoft.com/office/word/2010/wordprocessingDrawing" xmlns:wp="http://schemas.openxmlformats.org/drawingml/2006/wordprocessingDrawing" xmlns:w10="urn:schemas-microsoft-com:office:word" xmlns:w="http://schemas.openxmlformats.org/wordprocessingml/2006/main" xmlns:w14="http://schemas.microsoft.com/office/word/2010/wordml" xmlns:w15="http://schemas.microsoft.com/office/word/2012/wordml" xmlns:w16cid="http://schemas.microsoft.com/office/word/2016/wordml/cid" xmlns:w16se="http://schemas.microsoft.com/office/word/2015/wordml/symex" xmlns:wpg="http://schemas.microsoft.com/office/word/2010/wordprocessingGroup" xmlns:wpi="http://schemas.microsoft.com/office/word/2010/wordprocessingInk" xmlns:wne="http://schemas.microsoft.com/office/word/2006/wordml" xmlns:wps="http://schemas.microsoft.com/office/word/2010/wordprocessingShape" mc:Ignorable="w14 w15 w16se w16cid wp14">
+<w:document xmlns:wpc="http://schemas.microsoft.com/office/word/2010/wordprocessingCanvas" xmlns:mo="http://schemas.microsoft.com/office/mac/office/2008/main" xmlns:mc="http://schemas.openxmlformats.org/markup-compatibility/2006" xmlns:mv="urn:schemas-microsoft-com:mac:vml" xmlns:o="urn:schemas-microsoft-com:office:office" xmlns:r="http://schemas.openxmlformats.org/officeDocument/2006/relationships" xmlns:m="http://schemas.openxmlformats.org/officeDocument/2006/math" xmlns:v="urn:schemas-microsoft-com:vml" xmlns:wp14="http://schemas.microsoft.com/office/word/2010/wordprocessingDrawing" xmlns:wp="http://schemas.openxmlformats.org/drawingml/2006/wordprocessingDrawing" xmlns:w10="urn:schemas-microsoft-com:office:word" xmlns:w="http://schemas.openxmlformats.org/wordprocessingml/2006/main" xmlns:w14="http://schemas.microsoft.com/office/word/2010/wordml" xmlns:w15="http://schemas.microsoft.com/office/word/2012/wordml" xmlns:wpg="http://schemas.microsoft.com/office/word/2010/wordprocessingGroup" xmlns:wpi="http://schemas.microsoft.com/office/word/2010/wordprocessingInk" xmlns:wne="http://schemas.microsoft.com/office/word/2006/wordml" xmlns:wps="http://schemas.microsoft.com/office/word/2010/wordprocessingShape" mc:Ignorable="w14 w15 wp14">
   <w:body>
     <w:p>
       <w:pPr>
@@ -879,64 +879,64 @@
           <w:szCs w:val="22"/>
           <w:lang w:val="en-US"/>
         </w:rPr>
+        <w:t xml:space="preserve">Meeting with Isla </w:t>
+      </w:r>
+      <w:r>
+        <w:rPr>
+          <w:rFonts w:ascii="Arial" w:hAnsi="Arial" w:cs="Arial"/>
+          <w:sz w:val="22"/>
+          <w:szCs w:val="22"/>
+          <w:lang w:val="en-US"/>
+        </w:rPr>
+        <w:t>– 28 January</w:t>
+      </w:r>
+    </w:p>
+    <w:p>
+      <w:pPr>
+        <w:pStyle w:val="ListParagraph"/>
+        <w:numPr>
+          <w:ilvl w:val="0"/>
+          <w:numId w:val="3"/>
+        </w:numPr>
+        <w:rPr>
+          <w:rFonts w:ascii="Arial" w:hAnsi="Arial" w:cs="Arial"/>
+          <w:sz w:val="22"/>
+          <w:szCs w:val="22"/>
+          <w:lang w:val="en-US"/>
+        </w:rPr>
+      </w:pPr>
+      <w:r>
+        <w:rPr>
+          <w:rFonts w:ascii="Arial" w:hAnsi="Arial" w:cs="Arial"/>
+          <w:sz w:val="22"/>
+          <w:szCs w:val="22"/>
+          <w:lang w:val="en-US"/>
+        </w:rPr>
+        <w:t>Goals for Friday:</w:t>
+      </w:r>
+    </w:p>
+    <w:p>
+      <w:pPr>
+        <w:pStyle w:val="ListParagraph"/>
+        <w:numPr>
+          <w:ilvl w:val="1"/>
+          <w:numId w:val="3"/>
+        </w:numPr>
+        <w:rPr>
+          <w:rFonts w:ascii="Arial" w:hAnsi="Arial" w:cs="Arial"/>
+          <w:sz w:val="22"/>
+          <w:szCs w:val="22"/>
+          <w:lang w:val="en-US"/>
+        </w:rPr>
+      </w:pPr>
+      <w:r>
+        <w:rPr>
+          <w:rFonts w:ascii="Arial" w:hAnsi="Arial" w:cs="Arial"/>
+          <w:sz w:val="22"/>
+          <w:szCs w:val="22"/>
+          <w:lang w:val="en-US"/>
+        </w:rPr>
         <w:lastRenderedPageBreak/>
-        <w:t xml:space="preserve">Meeting with Isla </w:t>
-      </w:r>
-      <w:r>
-        <w:rPr>
-          <w:rFonts w:ascii="Arial" w:hAnsi="Arial" w:cs="Arial"/>
-          <w:sz w:val="22"/>
-          <w:szCs w:val="22"/>
-          <w:lang w:val="en-US"/>
-        </w:rPr>
-        <w:t>– 28 January</w:t>
-      </w:r>
-    </w:p>
-    <w:p>
-      <w:pPr>
-        <w:pStyle w:val="ListParagraph"/>
-        <w:numPr>
-          <w:ilvl w:val="0"/>
-          <w:numId w:val="3"/>
-        </w:numPr>
-        <w:rPr>
-          <w:rFonts w:ascii="Arial" w:hAnsi="Arial" w:cs="Arial"/>
-          <w:sz w:val="22"/>
-          <w:szCs w:val="22"/>
-          <w:lang w:val="en-US"/>
-        </w:rPr>
-      </w:pPr>
-      <w:r>
-        <w:rPr>
-          <w:rFonts w:ascii="Arial" w:hAnsi="Arial" w:cs="Arial"/>
-          <w:sz w:val="22"/>
-          <w:szCs w:val="22"/>
-          <w:lang w:val="en-US"/>
-        </w:rPr>
-        <w:t>Goals for Friday:</w:t>
-      </w:r>
-    </w:p>
-    <w:p>
-      <w:pPr>
-        <w:pStyle w:val="ListParagraph"/>
-        <w:numPr>
-          <w:ilvl w:val="1"/>
-          <w:numId w:val="3"/>
-        </w:numPr>
-        <w:rPr>
-          <w:rFonts w:ascii="Arial" w:hAnsi="Arial" w:cs="Arial"/>
-          <w:sz w:val="22"/>
-          <w:szCs w:val="22"/>
-          <w:lang w:val="en-US"/>
-        </w:rPr>
-      </w:pPr>
-      <w:r>
-        <w:rPr>
-          <w:rFonts w:ascii="Arial" w:hAnsi="Arial" w:cs="Arial"/>
-          <w:sz w:val="22"/>
-          <w:szCs w:val="22"/>
-          <w:lang w:val="en-US"/>
-        </w:rPr>
         <w:t>Finish dissertation plan</w:t>
       </w:r>
     </w:p>
@@ -2198,49 +2198,49 @@
           <w:szCs w:val="22"/>
           <w:lang w:val="en-US"/>
         </w:rPr>
+        <w:t xml:space="preserve">U420 – spontaneously re-vegetated land (land cover) </w:t>
+      </w:r>
+      <w:r>
+        <w:rPr>
+          <w:rFonts w:ascii="Arial" w:hAnsi="Arial" w:cs="Arial"/>
+          <w:sz w:val="22"/>
+          <w:szCs w:val="22"/>
+          <w:lang w:val="en-US"/>
+        </w:rPr>
+        <w:sym w:font="Wingdings" w:char="F0E0"/>
+      </w:r>
+      <w:r>
+        <w:rPr>
+          <w:rFonts w:ascii="Arial" w:hAnsi="Arial" w:cs="Arial"/>
+          <w:sz w:val="22"/>
+          <w:szCs w:val="22"/>
+          <w:lang w:val="en-US"/>
+        </w:rPr>
+        <w:t xml:space="preserve"> add this </w:t>
+      </w:r>
+    </w:p>
+    <w:p>
+      <w:pPr>
+        <w:pStyle w:val="ListParagraph"/>
+        <w:numPr>
+          <w:ilvl w:val="0"/>
+          <w:numId w:val="3"/>
+        </w:numPr>
+        <w:rPr>
+          <w:rFonts w:ascii="Arial" w:hAnsi="Arial" w:cs="Arial"/>
+          <w:sz w:val="22"/>
+          <w:szCs w:val="22"/>
+          <w:lang w:val="en-US"/>
+        </w:rPr>
+      </w:pPr>
+      <w:r>
+        <w:rPr>
+          <w:rFonts w:ascii="Arial" w:hAnsi="Arial" w:cs="Arial"/>
+          <w:sz w:val="22"/>
+          <w:szCs w:val="22"/>
+          <w:lang w:val="en-US"/>
+        </w:rPr>
         <w:lastRenderedPageBreak/>
-        <w:t xml:space="preserve">U420 – spontaneously re-vegetated land (land cover) </w:t>
-      </w:r>
-      <w:r>
-        <w:rPr>
-          <w:rFonts w:ascii="Arial" w:hAnsi="Arial" w:cs="Arial"/>
-          <w:sz w:val="22"/>
-          <w:szCs w:val="22"/>
-          <w:lang w:val="en-US"/>
-        </w:rPr>
-        <w:sym w:font="Wingdings" w:char="F0E0"/>
-      </w:r>
-      <w:r>
-        <w:rPr>
-          <w:rFonts w:ascii="Arial" w:hAnsi="Arial" w:cs="Arial"/>
-          <w:sz w:val="22"/>
-          <w:szCs w:val="22"/>
-          <w:lang w:val="en-US"/>
-        </w:rPr>
-        <w:t xml:space="preserve"> add this </w:t>
-      </w:r>
-    </w:p>
-    <w:p>
-      <w:pPr>
-        <w:pStyle w:val="ListParagraph"/>
-        <w:numPr>
-          <w:ilvl w:val="0"/>
-          <w:numId w:val="3"/>
-        </w:numPr>
-        <w:rPr>
-          <w:rFonts w:ascii="Arial" w:hAnsi="Arial" w:cs="Arial"/>
-          <w:sz w:val="22"/>
-          <w:szCs w:val="22"/>
-          <w:lang w:val="en-US"/>
-        </w:rPr>
-      </w:pPr>
-      <w:r>
-        <w:rPr>
-          <w:rFonts w:ascii="Arial" w:hAnsi="Arial" w:cs="Arial"/>
-          <w:sz w:val="22"/>
-          <w:szCs w:val="22"/>
-          <w:lang w:val="en-US"/>
-        </w:rPr>
         <w:t>Do trial about just 2012 data and then if time/can do, add 2015 to see change accurately if so</w:t>
       </w:r>
     </w:p>
@@ -3285,32 +3285,173 @@
           <w:szCs w:val="22"/>
           <w:lang w:val="en-US"/>
         </w:rPr>
+        <w:t xml:space="preserve">Could do something like choose the pixels with the least amount of clouds </w:t>
+      </w:r>
+    </w:p>
+    <w:p>
+      <w:pPr>
+        <w:rPr>
+          <w:rFonts w:ascii="Arial" w:hAnsi="Arial" w:cs="Arial"/>
+          <w:bCs/>
+          <w:i/>
+          <w:sz w:val="22"/>
+          <w:szCs w:val="22"/>
+          <w:lang w:val="en-US"/>
+        </w:rPr>
+      </w:pPr>
+      <w:bookmarkStart w:id="0" w:name="_GoBack"/>
+      <w:r>
+        <w:rPr>
+          <w:rFonts w:ascii="Arial" w:hAnsi="Arial" w:cs="Arial"/>
+          <w:bCs/>
+          <w:i/>
+          <w:sz w:val="22"/>
+          <w:szCs w:val="22"/>
+          <w:lang w:val="en-US"/>
+        </w:rPr>
         <w:lastRenderedPageBreak/>
-        <w:t xml:space="preserve">Could do something like choose the pixels with the least amount of clouds </w:t>
-      </w:r>
-    </w:p>
-    <w:p>
-      <w:pPr>
-        <w:pStyle w:val="ListParagraph"/>
-        <w:numPr>
-          <w:ilvl w:val="0"/>
-          <w:numId w:val="3"/>
-        </w:numPr>
-        <w:rPr>
-          <w:rFonts w:ascii="Arial" w:hAnsi="Arial" w:cs="Arial"/>
-          <w:sz w:val="22"/>
-          <w:szCs w:val="22"/>
-          <w:lang w:val="en-US"/>
-        </w:rPr>
-      </w:pPr>
-      <w:r>
-        <w:rPr>
-          <w:rFonts w:ascii="Arial" w:hAnsi="Arial" w:cs="Arial"/>
-          <w:sz w:val="22"/>
-          <w:szCs w:val="22"/>
-          <w:lang w:val="en-US"/>
-        </w:rPr>
-        <w:t>Can CORINE be used as a validation set, because it in itself is a classification? Maybe it would be best to use LUCAS (2015) as a validation set? Is this possible even though i</w:t>
+        <w:t>There are ways to remove clouds, but the easiest thing is to work with versions of the satellite data that already have the clouds removed.</w:t>
+      </w:r>
+    </w:p>
+    <w:bookmarkEnd w:id="0"/>
+    <w:p>
+      <w:pPr>
+        <w:rPr>
+          <w:rFonts w:ascii="Arial" w:hAnsi="Arial" w:cs="Arial"/>
+          <w:bCs/>
+          <w:sz w:val="22"/>
+          <w:szCs w:val="22"/>
+          <w:lang w:val="en-US"/>
+        </w:rPr>
+      </w:pPr>
+    </w:p>
+    <w:p>
+      <w:pPr>
+        <w:rPr>
+          <w:rFonts w:ascii="Arial" w:hAnsi="Arial" w:cs="Arial"/>
+          <w:bCs/>
+          <w:sz w:val="22"/>
+          <w:szCs w:val="22"/>
+          <w:lang w:val="en-US"/>
+        </w:rPr>
+      </w:pPr>
+      <w:r>
+        <w:rPr>
+          <w:rFonts w:ascii="Arial" w:hAnsi="Arial" w:cs="Arial"/>
+          <w:bCs/>
+          <w:sz w:val="22"/>
+          <w:szCs w:val="22"/>
+          <w:lang w:val="en-US"/>
+        </w:rPr>
+        <w:t xml:space="preserve">Find Water and Remove Clouds with </w:t>
+      </w:r>
+      <w:proofErr w:type="spellStart"/>
+      <w:r>
+        <w:rPr>
+          <w:rFonts w:ascii="Arial" w:hAnsi="Arial" w:cs="Arial"/>
+          <w:bCs/>
+          <w:sz w:val="22"/>
+          <w:szCs w:val="22"/>
+          <w:lang w:val="en-US"/>
+        </w:rPr>
+        <w:t>Fmask</w:t>
+      </w:r>
+      <w:proofErr w:type="spellEnd"/>
+      <w:r>
+        <w:rPr>
+          <w:rFonts w:ascii="Arial" w:hAnsi="Arial" w:cs="Arial"/>
+          <w:bCs/>
+          <w:sz w:val="22"/>
+          <w:szCs w:val="22"/>
+          <w:lang w:val="en-US"/>
+        </w:rPr>
+        <w:t xml:space="preserve"> on Google Earth Engine</w:t>
+      </w:r>
+    </w:p>
+    <w:p>
+      <w:pPr>
+        <w:rPr>
+          <w:rFonts w:ascii="Arial" w:hAnsi="Arial" w:cs="Arial"/>
+          <w:sz w:val="22"/>
+          <w:szCs w:val="22"/>
+          <w:lang w:val="en-US"/>
+        </w:rPr>
+      </w:pPr>
+      <w:hyperlink r:id="rId7" w:history="1">
+        <w:r>
+          <w:rPr>
+            <w:rStyle w:val="Hyperlink"/>
+            <w:rFonts w:ascii="Arial" w:hAnsi="Arial" w:cs="Arial"/>
+            <w:sz w:val="22"/>
+            <w:szCs w:val="22"/>
+            <w:lang w:val="en-US"/>
+          </w:rPr>
+          <w:t>https://medium.com/upstream/find-water-and-remove-clouds-with-fmask-on-google-earth-engine-261c090cb62d</w:t>
+        </w:r>
+      </w:hyperlink>
+    </w:p>
+    <w:p>
+      <w:pPr>
+        <w:rPr>
+          <w:rFonts w:ascii="Arial" w:hAnsi="Arial" w:cs="Arial"/>
+          <w:sz w:val="22"/>
+          <w:szCs w:val="22"/>
+          <w:lang w:val="en-US"/>
+        </w:rPr>
+      </w:pPr>
+    </w:p>
+    <w:p>
+      <w:pPr>
+        <w:rPr>
+          <w:rFonts w:ascii="Arial" w:hAnsi="Arial" w:cs="Arial"/>
+          <w:sz w:val="22"/>
+          <w:szCs w:val="22"/>
+          <w:lang w:val="en-US"/>
+        </w:rPr>
+      </w:pPr>
+    </w:p>
+    <w:p>
+      <w:pPr>
+        <w:pStyle w:val="ListParagraph"/>
+        <w:numPr>
+          <w:ilvl w:val="0"/>
+          <w:numId w:val="3"/>
+        </w:numPr>
+        <w:rPr>
+          <w:rFonts w:ascii="Arial" w:hAnsi="Arial" w:cs="Arial"/>
+          <w:sz w:val="22"/>
+          <w:szCs w:val="22"/>
+          <w:lang w:val="en-US"/>
+        </w:rPr>
+      </w:pPr>
+      <w:r>
+        <w:rPr>
+          <w:rFonts w:ascii="Arial" w:hAnsi="Arial" w:cs="Arial"/>
+          <w:sz w:val="22"/>
+          <w:szCs w:val="22"/>
+          <w:lang w:val="en-US"/>
+        </w:rPr>
+        <w:t xml:space="preserve">Can CORINE be used as a validation set, because it </w:t>
+      </w:r>
+      <w:proofErr w:type="gramStart"/>
+      <w:r>
+        <w:rPr>
+          <w:rFonts w:ascii="Arial" w:hAnsi="Arial" w:cs="Arial"/>
+          <w:sz w:val="22"/>
+          <w:szCs w:val="22"/>
+          <w:lang w:val="en-US"/>
+        </w:rPr>
+        <w:t>in itself is</w:t>
+      </w:r>
+      <w:proofErr w:type="gramEnd"/>
+      <w:r>
+        <w:rPr>
+          <w:rFonts w:ascii="Arial" w:hAnsi="Arial" w:cs="Arial"/>
+          <w:sz w:val="22"/>
+          <w:szCs w:val="22"/>
+          <w:lang w:val="en-US"/>
+        </w:rPr>
+        <w:t xml:space="preserve"> a classification? Maybe it would be best to use LUCAS (2015) as a validation set? Is this possible even though i</w:t>
       </w:r>
       <w:r>
         <w:rPr>
@@ -3369,6 +3510,57 @@
     </w:p>
     <w:p>
       <w:pPr>
+        <w:rPr>
+          <w:rFonts w:ascii="Arial" w:hAnsi="Arial" w:cs="Arial"/>
+          <w:sz w:val="22"/>
+          <w:szCs w:val="22"/>
+          <w:lang w:val="en-US"/>
+        </w:rPr>
+      </w:pPr>
+    </w:p>
+    <w:p>
+      <w:pPr>
+        <w:rPr>
+          <w:rFonts w:ascii="Arial" w:hAnsi="Arial" w:cs="Arial"/>
+          <w:i/>
+          <w:sz w:val="22"/>
+          <w:szCs w:val="22"/>
+          <w:lang w:val="en-US"/>
+        </w:rPr>
+      </w:pPr>
+      <w:r>
+        <w:rPr>
+          <w:rFonts w:ascii="Arial" w:hAnsi="Arial" w:cs="Arial"/>
+          <w:i/>
+          <w:sz w:val="22"/>
+          <w:szCs w:val="22"/>
+          <w:lang w:val="en-US"/>
+        </w:rPr>
+        <w:t>Any land cover dataset is based on some sort of classification.  Let’s go back to first principles with this one.  What is your question?  What datasets will help you answer your question?  Do you need to “validate” or test out different land-cover classifications?</w:t>
+      </w:r>
+      <w:r>
+        <w:rPr>
+          <w:rFonts w:ascii="Arial" w:hAnsi="Arial" w:cs="Arial"/>
+          <w:i/>
+          <w:sz w:val="22"/>
+          <w:szCs w:val="22"/>
+          <w:lang w:val="en-US"/>
+        </w:rPr>
+        <w:t xml:space="preserve"> Or do you want to compare different classifications?  What is your “real world” dataset that you would compare to?</w:t>
+      </w:r>
+    </w:p>
+    <w:p>
+      <w:pPr>
+        <w:rPr>
+          <w:rFonts w:ascii="Arial" w:hAnsi="Arial" w:cs="Arial"/>
+          <w:sz w:val="22"/>
+          <w:szCs w:val="22"/>
+          <w:lang w:val="en-US"/>
+        </w:rPr>
+      </w:pPr>
+    </w:p>
+    <w:p>
+      <w:pPr>
         <w:pStyle w:val="ListParagraph"/>
         <w:numPr>
           <w:ilvl w:val="0"/>
@@ -3393,6 +3585,67 @@
     </w:p>
     <w:p>
       <w:pPr>
+        <w:rPr>
+          <w:rFonts w:ascii="Arial" w:hAnsi="Arial" w:cs="Arial"/>
+          <w:sz w:val="22"/>
+          <w:szCs w:val="22"/>
+          <w:lang w:val="en-US"/>
+        </w:rPr>
+      </w:pPr>
+    </w:p>
+    <w:p>
+      <w:pPr>
+        <w:rPr>
+          <w:rFonts w:ascii="Arial" w:hAnsi="Arial" w:cs="Arial"/>
+          <w:i/>
+          <w:sz w:val="22"/>
+          <w:szCs w:val="22"/>
+          <w:lang w:val="en-US"/>
+        </w:rPr>
+      </w:pPr>
+      <w:r>
+        <w:rPr>
+          <w:rFonts w:ascii="Arial" w:hAnsi="Arial" w:cs="Arial"/>
+          <w:i/>
+          <w:sz w:val="22"/>
+          <w:szCs w:val="22"/>
+          <w:lang w:val="en-US"/>
+        </w:rPr>
+        <w:t>What are your points?  What is the precision on the points?  There could be error in the points or in the underlying data and whether the water bodies are accurately detected</w:t>
+      </w:r>
+      <w:r>
+        <w:rPr>
+          <w:rFonts w:ascii="Arial" w:hAnsi="Arial" w:cs="Arial"/>
+          <w:i/>
+          <w:sz w:val="22"/>
+          <w:szCs w:val="22"/>
+          <w:lang w:val="en-US"/>
+        </w:rPr>
+        <w:t xml:space="preserve"> depending on what land cover/imagery you are using</w:t>
+      </w:r>
+      <w:r>
+        <w:rPr>
+          <w:rFonts w:ascii="Arial" w:hAnsi="Arial" w:cs="Arial"/>
+          <w:i/>
+          <w:sz w:val="22"/>
+          <w:szCs w:val="22"/>
+          <w:lang w:val="en-US"/>
+        </w:rPr>
+        <w:t>.</w:t>
+      </w:r>
+    </w:p>
+    <w:p>
+      <w:pPr>
+        <w:rPr>
+          <w:rFonts w:ascii="Arial" w:hAnsi="Arial" w:cs="Arial"/>
+          <w:sz w:val="22"/>
+          <w:szCs w:val="22"/>
+          <w:lang w:val="en-US"/>
+        </w:rPr>
+      </w:pPr>
+    </w:p>
+    <w:p>
+      <w:pPr>
         <w:pStyle w:val="ListParagraph"/>
         <w:numPr>
           <w:ilvl w:val="0"/>
@@ -3417,6 +3670,47 @@
     </w:p>
     <w:p>
       <w:pPr>
+        <w:rPr>
+          <w:rFonts w:ascii="Arial" w:hAnsi="Arial" w:cs="Arial"/>
+          <w:sz w:val="22"/>
+          <w:szCs w:val="22"/>
+          <w:lang w:val="en-US"/>
+        </w:rPr>
+      </w:pPr>
+    </w:p>
+    <w:p>
+      <w:pPr>
+        <w:rPr>
+          <w:rFonts w:ascii="Arial" w:hAnsi="Arial" w:cs="Arial"/>
+          <w:i/>
+          <w:sz w:val="22"/>
+          <w:szCs w:val="22"/>
+          <w:lang w:val="en-US"/>
+        </w:rPr>
+      </w:pPr>
+      <w:r>
+        <w:rPr>
+          <w:rFonts w:ascii="Arial" w:hAnsi="Arial" w:cs="Arial"/>
+          <w:i/>
+          <w:sz w:val="22"/>
+          <w:szCs w:val="22"/>
+          <w:lang w:val="en-US"/>
+        </w:rPr>
+        <w:t>This depends on your question.  Does your question have a regional element to it?  Or maybe are you wanting to ask how land cover changes within broader land cover classes?  Or maybe everything is at the country level?</w:t>
+      </w:r>
+    </w:p>
+    <w:p>
+      <w:pPr>
+        <w:rPr>
+          <w:rFonts w:ascii="Arial" w:hAnsi="Arial" w:cs="Arial"/>
+          <w:sz w:val="22"/>
+          <w:szCs w:val="22"/>
+          <w:lang w:val="en-US"/>
+        </w:rPr>
+      </w:pPr>
+    </w:p>
+    <w:p>
+      <w:pPr>
         <w:pStyle w:val="ListParagraph"/>
         <w:numPr>
           <w:ilvl w:val="0"/>
@@ -3438,6 +3732,47 @@
         </w:rPr>
         <w:t>Should I make an ‘other’ classification? Not all land will be abandoned, extensive or intensive or forestry (which I use as my other category when classifying abandoned). I think this would improve accuracy but maybe there’s a better way to do this.</w:t>
       </w:r>
+    </w:p>
+    <w:p>
+      <w:pPr>
+        <w:rPr>
+          <w:rFonts w:ascii="Arial" w:hAnsi="Arial" w:cs="Arial"/>
+          <w:sz w:val="22"/>
+          <w:szCs w:val="22"/>
+          <w:lang w:val="en-US"/>
+        </w:rPr>
+      </w:pPr>
+    </w:p>
+    <w:p>
+      <w:pPr>
+        <w:rPr>
+          <w:rFonts w:ascii="Arial" w:hAnsi="Arial" w:cs="Arial"/>
+          <w:i/>
+          <w:sz w:val="22"/>
+          <w:szCs w:val="22"/>
+          <w:lang w:val="en-US"/>
+        </w:rPr>
+      </w:pPr>
+      <w:r>
+        <w:rPr>
+          <w:rFonts w:ascii="Arial" w:hAnsi="Arial" w:cs="Arial"/>
+          <w:i/>
+          <w:sz w:val="22"/>
+          <w:szCs w:val="22"/>
+          <w:lang w:val="en-US"/>
+        </w:rPr>
+        <w:t>I think you can do this.  Up to you.  You could even want to try to classify multiple other classes.</w:t>
+      </w:r>
+    </w:p>
+    <w:p>
+      <w:pPr>
+        <w:rPr>
+          <w:rFonts w:ascii="Arial" w:hAnsi="Arial" w:cs="Arial"/>
+          <w:sz w:val="22"/>
+          <w:szCs w:val="22"/>
+          <w:lang w:val="en-US"/>
+        </w:rPr>
+      </w:pPr>
     </w:p>
     <w:p>
       <w:pPr>
@@ -3594,6 +3929,91 @@
     </w:p>
     <w:p>
       <w:pPr>
+        <w:rPr>
+          <w:rFonts w:ascii="Arial" w:hAnsi="Arial" w:cs="Arial"/>
+          <w:sz w:val="22"/>
+          <w:szCs w:val="22"/>
+          <w:lang w:val="en-US"/>
+        </w:rPr>
+      </w:pPr>
+    </w:p>
+    <w:p>
+      <w:pPr>
+        <w:rPr>
+          <w:rFonts w:ascii="Arial" w:hAnsi="Arial" w:cs="Arial"/>
+          <w:i/>
+          <w:sz w:val="22"/>
+          <w:szCs w:val="22"/>
+          <w:lang w:val="en-US"/>
+        </w:rPr>
+      </w:pPr>
+      <w:r>
+        <w:rPr>
+          <w:rFonts w:ascii="Arial" w:hAnsi="Arial" w:cs="Arial"/>
+          <w:i/>
+          <w:sz w:val="22"/>
+          <w:szCs w:val="22"/>
+          <w:lang w:val="en-US"/>
+        </w:rPr>
+        <w:t xml:space="preserve">I have found that it is better to export the data as </w:t>
+      </w:r>
+      <w:proofErr w:type="spellStart"/>
+      <w:r>
+        <w:rPr>
+          <w:rFonts w:ascii="Arial" w:hAnsi="Arial" w:cs="Arial"/>
+          <w:i/>
+          <w:sz w:val="22"/>
+          <w:szCs w:val="22"/>
+          <w:lang w:val="en-US"/>
+        </w:rPr>
+        <w:t>csvs</w:t>
+      </w:r>
+      <w:proofErr w:type="spellEnd"/>
+      <w:r>
+        <w:rPr>
+          <w:rFonts w:ascii="Arial" w:hAnsi="Arial" w:cs="Arial"/>
+          <w:i/>
+          <w:sz w:val="22"/>
+          <w:szCs w:val="22"/>
+          <w:lang w:val="en-US"/>
+        </w:rPr>
+        <w:t xml:space="preserve"> or </w:t>
+      </w:r>
+      <w:proofErr w:type="spellStart"/>
+      <w:r>
+        <w:rPr>
+          <w:rFonts w:ascii="Arial" w:hAnsi="Arial" w:cs="Arial"/>
+          <w:i/>
+          <w:sz w:val="22"/>
+          <w:szCs w:val="22"/>
+          <w:lang w:val="en-US"/>
+        </w:rPr>
+        <w:t>tifs</w:t>
+      </w:r>
+      <w:proofErr w:type="spellEnd"/>
+      <w:r>
+        <w:rPr>
+          <w:rFonts w:ascii="Arial" w:hAnsi="Arial" w:cs="Arial"/>
+          <w:i/>
+          <w:sz w:val="22"/>
+          <w:szCs w:val="22"/>
+          <w:lang w:val="en-US"/>
+        </w:rPr>
+        <w:t xml:space="preserve"> and not use the graphing functions.  They used to work and now they don’t work as well.  </w:t>
+      </w:r>
+    </w:p>
+    <w:p>
+      <w:pPr>
+        <w:rPr>
+          <w:rFonts w:ascii="Arial" w:hAnsi="Arial" w:cs="Arial"/>
+          <w:sz w:val="22"/>
+          <w:szCs w:val="22"/>
+          <w:lang w:val="en-US"/>
+        </w:rPr>
+      </w:pPr>
+    </w:p>
+    <w:p>
+      <w:pPr>
         <w:pStyle w:val="ListParagraph"/>
         <w:numPr>
           <w:ilvl w:val="1"/>
@@ -3613,8 +4033,50 @@
           <w:szCs w:val="22"/>
           <w:lang w:val="en-US"/>
         </w:rPr>
+        <w:lastRenderedPageBreak/>
         <w:t>Would be good to find a way to save it all into one csv to prevent error and save time and memory</w:t>
       </w:r>
+    </w:p>
+    <w:p>
+      <w:pPr>
+        <w:rPr>
+          <w:rFonts w:ascii="Arial" w:hAnsi="Arial" w:cs="Arial"/>
+          <w:sz w:val="22"/>
+          <w:szCs w:val="22"/>
+          <w:lang w:val="en-US"/>
+        </w:rPr>
+      </w:pPr>
+    </w:p>
+    <w:p>
+      <w:pPr>
+        <w:rPr>
+          <w:rFonts w:ascii="Arial" w:hAnsi="Arial" w:cs="Arial"/>
+          <w:i/>
+          <w:sz w:val="22"/>
+          <w:szCs w:val="22"/>
+          <w:lang w:val="en-US"/>
+        </w:rPr>
+      </w:pPr>
+      <w:r>
+        <w:rPr>
+          <w:rFonts w:ascii="Arial" w:hAnsi="Arial" w:cs="Arial"/>
+          <w:i/>
+          <w:sz w:val="22"/>
+          <w:szCs w:val="22"/>
+          <w:lang w:val="en-US"/>
+        </w:rPr>
+        <w:t>You can either set up a function to do this, or you can explore each year’s data and then combine those files in R.  The first might be the better way to do it, but I would focus on what is easiest for you to do first.  You can always go back and try to improve the workflow later.</w:t>
+      </w:r>
+    </w:p>
+    <w:p>
+      <w:pPr>
+        <w:rPr>
+          <w:rFonts w:ascii="Arial" w:hAnsi="Arial" w:cs="Arial"/>
+          <w:sz w:val="22"/>
+          <w:szCs w:val="22"/>
+          <w:lang w:val="en-US"/>
+        </w:rPr>
+      </w:pPr>
     </w:p>
     <w:p>
       <w:pPr>
@@ -3642,6 +4104,89 @@
     </w:p>
     <w:p>
       <w:pPr>
+        <w:rPr>
+          <w:rFonts w:ascii="Arial" w:hAnsi="Arial" w:cs="Arial"/>
+          <w:sz w:val="22"/>
+          <w:szCs w:val="22"/>
+          <w:lang w:val="en-US"/>
+        </w:rPr>
+      </w:pPr>
+    </w:p>
+    <w:p>
+      <w:pPr>
+        <w:rPr>
+          <w:rFonts w:ascii="Arial" w:hAnsi="Arial" w:cs="Arial"/>
+          <w:i/>
+          <w:sz w:val="22"/>
+          <w:szCs w:val="22"/>
+          <w:lang w:val="en-US"/>
+        </w:rPr>
+      </w:pPr>
+      <w:r>
+        <w:rPr>
+          <w:rFonts w:ascii="Arial" w:hAnsi="Arial" w:cs="Arial"/>
+          <w:i/>
+          <w:sz w:val="22"/>
+          <w:szCs w:val="22"/>
+          <w:lang w:val="en-US"/>
+        </w:rPr>
+        <w:t xml:space="preserve">You can also be exporting your </w:t>
+      </w:r>
+      <w:proofErr w:type="spellStart"/>
+      <w:r>
+        <w:rPr>
+          <w:rFonts w:ascii="Arial" w:hAnsi="Arial" w:cs="Arial"/>
+          <w:i/>
+          <w:sz w:val="22"/>
+          <w:szCs w:val="22"/>
+          <w:lang w:val="en-US"/>
+        </w:rPr>
+        <w:t>tifs</w:t>
+      </w:r>
+      <w:proofErr w:type="spellEnd"/>
+      <w:r>
+        <w:rPr>
+          <w:rFonts w:ascii="Arial" w:hAnsi="Arial" w:cs="Arial"/>
+          <w:i/>
+          <w:sz w:val="22"/>
+          <w:szCs w:val="22"/>
+          <w:lang w:val="en-US"/>
+        </w:rPr>
+        <w:t xml:space="preserve"> and then doing the comparisons in R of the land</w:t>
+      </w:r>
+      <w:r>
+        <w:rPr>
+          <w:rFonts w:ascii="Arial" w:hAnsi="Arial" w:cs="Arial"/>
+          <w:i/>
+          <w:sz w:val="22"/>
+          <w:szCs w:val="22"/>
+          <w:lang w:val="en-US"/>
+        </w:rPr>
+        <w:t>-</w:t>
+      </w:r>
+      <w:r>
+        <w:rPr>
+          <w:rFonts w:ascii="Arial" w:hAnsi="Arial" w:cs="Arial"/>
+          <w:i/>
+          <w:sz w:val="22"/>
+          <w:szCs w:val="22"/>
+          <w:lang w:val="en-US"/>
+        </w:rPr>
+        <w:t>cover change.  I personally find this approach to be easier as R is much easier for me.</w:t>
+      </w:r>
+    </w:p>
+    <w:p>
+      <w:pPr>
+        <w:rPr>
+          <w:rFonts w:ascii="Arial" w:hAnsi="Arial" w:cs="Arial"/>
+          <w:sz w:val="22"/>
+          <w:szCs w:val="22"/>
+          <w:lang w:val="en-US"/>
+        </w:rPr>
+      </w:pPr>
+    </w:p>
+    <w:p>
+      <w:pPr>
         <w:pStyle w:val="ListParagraph"/>
         <w:numPr>
           <w:ilvl w:val="0"/>
@@ -3690,6 +4235,47 @@
     </w:p>
     <w:p>
       <w:pPr>
+        <w:rPr>
+          <w:rFonts w:ascii="Arial" w:hAnsi="Arial" w:cs="Arial"/>
+          <w:sz w:val="22"/>
+          <w:szCs w:val="22"/>
+          <w:lang w:val="en-US"/>
+        </w:rPr>
+      </w:pPr>
+    </w:p>
+    <w:p>
+      <w:pPr>
+        <w:rPr>
+          <w:rFonts w:ascii="Arial" w:hAnsi="Arial" w:cs="Arial"/>
+          <w:i/>
+          <w:sz w:val="22"/>
+          <w:szCs w:val="22"/>
+          <w:lang w:val="en-US"/>
+        </w:rPr>
+      </w:pPr>
+      <w:r>
+        <w:rPr>
+          <w:rFonts w:ascii="Arial" w:hAnsi="Arial" w:cs="Arial"/>
+          <w:i/>
+          <w:sz w:val="22"/>
+          <w:szCs w:val="22"/>
+          <w:lang w:val="en-US"/>
+        </w:rPr>
+        <w:t>You should be able to subset to the specific data you want to use, run the classification and then output the results.  You can do this individually for each year.  Or you can set up a function to do this across years, but this is trickier programming.</w:t>
+      </w:r>
+    </w:p>
+    <w:p>
+      <w:pPr>
+        <w:rPr>
+          <w:rFonts w:ascii="Arial" w:hAnsi="Arial" w:cs="Arial"/>
+          <w:sz w:val="22"/>
+          <w:szCs w:val="22"/>
+          <w:lang w:val="en-US"/>
+        </w:rPr>
+      </w:pPr>
+    </w:p>
+    <w:p>
+      <w:pPr>
         <w:pStyle w:val="ListParagraph"/>
         <w:numPr>
           <w:ilvl w:val="0"/>
@@ -3714,6 +4300,69 @@
     </w:p>
     <w:p>
       <w:pPr>
+        <w:rPr>
+          <w:rFonts w:ascii="Arial" w:hAnsi="Arial" w:cs="Arial"/>
+          <w:sz w:val="22"/>
+          <w:szCs w:val="22"/>
+          <w:lang w:val="en-US"/>
+        </w:rPr>
+      </w:pPr>
+    </w:p>
+    <w:p>
+      <w:pPr>
+        <w:rPr>
+          <w:rFonts w:ascii="Arial" w:hAnsi="Arial" w:cs="Arial"/>
+          <w:i/>
+          <w:sz w:val="22"/>
+          <w:szCs w:val="22"/>
+          <w:lang w:val="en-US"/>
+        </w:rPr>
+      </w:pPr>
+      <w:r>
+        <w:rPr>
+          <w:rFonts w:ascii="Arial" w:hAnsi="Arial" w:cs="Arial"/>
+          <w:i/>
+          <w:sz w:val="22"/>
+          <w:szCs w:val="22"/>
+          <w:lang w:val="en-US"/>
+        </w:rPr>
+        <w:t xml:space="preserve">Do you have actual ground data to compare to?  I think you need this to do any accuracy tests.  Are there in situ data you can use to compare to </w:t>
+      </w:r>
+      <w:proofErr w:type="gramStart"/>
+      <w:r>
+        <w:rPr>
+          <w:rFonts w:ascii="Arial" w:hAnsi="Arial" w:cs="Arial"/>
+          <w:i/>
+          <w:sz w:val="22"/>
+          <w:szCs w:val="22"/>
+          <w:lang w:val="en-US"/>
+        </w:rPr>
+        <w:t>all of</w:t>
+      </w:r>
+      <w:proofErr w:type="gramEnd"/>
+      <w:r>
+        <w:rPr>
+          <w:rFonts w:ascii="Arial" w:hAnsi="Arial" w:cs="Arial"/>
+          <w:i/>
+          <w:sz w:val="22"/>
+          <w:szCs w:val="22"/>
+          <w:lang w:val="en-US"/>
+        </w:rPr>
+        <w:t xml:space="preserve"> your classified land-cover data?</w:t>
+      </w:r>
+    </w:p>
+    <w:p>
+      <w:pPr>
+        <w:rPr>
+          <w:rFonts w:ascii="Arial" w:hAnsi="Arial" w:cs="Arial"/>
+          <w:sz w:val="22"/>
+          <w:szCs w:val="22"/>
+          <w:lang w:val="en-US"/>
+        </w:rPr>
+      </w:pPr>
+    </w:p>
+    <w:p>
+      <w:pPr>
         <w:pStyle w:val="ListParagraph"/>
         <w:numPr>
           <w:ilvl w:val="0"/>
@@ -3738,26 +4387,147 @@
     </w:p>
     <w:p>
       <w:pPr>
-        <w:pStyle w:val="ListParagraph"/>
-        <w:numPr>
-          <w:ilvl w:val="0"/>
-          <w:numId w:val="3"/>
-        </w:numPr>
-        <w:rPr>
-          <w:rFonts w:ascii="Arial" w:hAnsi="Arial" w:cs="Arial"/>
-          <w:sz w:val="22"/>
-          <w:szCs w:val="22"/>
-          <w:lang w:val="en-US"/>
-        </w:rPr>
-      </w:pPr>
-      <w:r>
-        <w:rPr>
-          <w:rFonts w:ascii="Arial" w:hAnsi="Arial" w:cs="Arial"/>
-          <w:sz w:val="22"/>
-          <w:szCs w:val="22"/>
-          <w:lang w:val="en-US"/>
-        </w:rPr>
-        <w:t xml:space="preserve">I’ve set the border of Latvia as the bounds of the Landsat image, but it doesn’t actually seem to be applying the classification just to Latvia </w:t>
+        <w:rPr>
+          <w:rFonts w:ascii="Arial" w:hAnsi="Arial" w:cs="Arial"/>
+          <w:sz w:val="22"/>
+          <w:szCs w:val="22"/>
+          <w:lang w:val="en-US"/>
+        </w:rPr>
+      </w:pPr>
+    </w:p>
+    <w:p>
+      <w:pPr>
+        <w:rPr>
+          <w:rFonts w:ascii="Arial" w:hAnsi="Arial" w:cs="Arial"/>
+          <w:i/>
+          <w:sz w:val="22"/>
+          <w:szCs w:val="22"/>
+          <w:lang w:val="en-US"/>
+        </w:rPr>
+      </w:pPr>
+      <w:r>
+        <w:rPr>
+          <w:rFonts w:ascii="Arial" w:hAnsi="Arial" w:cs="Arial"/>
+          <w:i/>
+          <w:sz w:val="22"/>
+          <w:szCs w:val="22"/>
+          <w:lang w:val="en-US"/>
+        </w:rPr>
+        <w:t xml:space="preserve">I think generally there is an optimum with these things.  The </w:t>
+      </w:r>
+      <w:r>
+        <w:rPr>
+          <w:rFonts w:ascii="Arial" w:hAnsi="Arial" w:cs="Arial"/>
+          <w:i/>
+          <w:sz w:val="22"/>
+          <w:szCs w:val="22"/>
+          <w:lang w:val="en-US"/>
+        </w:rPr>
+        <w:t>classification “success”</w:t>
+      </w:r>
+      <w:r>
+        <w:rPr>
+          <w:rFonts w:ascii="Arial" w:hAnsi="Arial" w:cs="Arial"/>
+          <w:i/>
+          <w:sz w:val="22"/>
+          <w:szCs w:val="22"/>
+          <w:lang w:val="en-US"/>
+        </w:rPr>
+        <w:t xml:space="preserve"> goes up for a while and then starts to go down as your points start to encompass more variation.  The more points the more “accurate” </w:t>
+      </w:r>
+      <w:r>
+        <w:rPr>
+          <w:rFonts w:ascii="Arial" w:hAnsi="Arial" w:cs="Arial"/>
+          <w:i/>
+          <w:sz w:val="22"/>
+          <w:szCs w:val="22"/>
+          <w:lang w:val="en-US"/>
+        </w:rPr>
+        <w:t xml:space="preserve">to the real world </w:t>
+      </w:r>
+      <w:r>
+        <w:rPr>
+          <w:rFonts w:ascii="Arial" w:hAnsi="Arial" w:cs="Arial"/>
+          <w:i/>
+          <w:sz w:val="22"/>
+          <w:szCs w:val="22"/>
+          <w:lang w:val="en-US"/>
+        </w:rPr>
+        <w:t>it probably is, but the classification becomes harder as the groups become more similar</w:t>
+      </w:r>
+      <w:r>
+        <w:rPr>
+          <w:rFonts w:ascii="Arial" w:hAnsi="Arial" w:cs="Arial"/>
+          <w:i/>
+          <w:sz w:val="22"/>
+          <w:szCs w:val="22"/>
+          <w:lang w:val="en-US"/>
+        </w:rPr>
+        <w:t xml:space="preserve"> and there might be more “noise” in your classification</w:t>
+      </w:r>
+      <w:r>
+        <w:rPr>
+          <w:rFonts w:ascii="Arial" w:hAnsi="Arial" w:cs="Arial"/>
+          <w:i/>
+          <w:sz w:val="22"/>
+          <w:szCs w:val="22"/>
+          <w:lang w:val="en-US"/>
+        </w:rPr>
+        <w:t xml:space="preserve">.  There is some sort of trade off here.  </w:t>
+      </w:r>
+    </w:p>
+    <w:p>
+      <w:pPr>
+        <w:rPr>
+          <w:rFonts w:ascii="Arial" w:hAnsi="Arial" w:cs="Arial"/>
+          <w:sz w:val="22"/>
+          <w:szCs w:val="22"/>
+          <w:lang w:val="en-US"/>
+        </w:rPr>
+      </w:pPr>
+    </w:p>
+    <w:p>
+      <w:pPr>
+        <w:pStyle w:val="ListParagraph"/>
+        <w:numPr>
+          <w:ilvl w:val="0"/>
+          <w:numId w:val="3"/>
+        </w:numPr>
+        <w:rPr>
+          <w:rFonts w:ascii="Arial" w:hAnsi="Arial" w:cs="Arial"/>
+          <w:sz w:val="22"/>
+          <w:szCs w:val="22"/>
+          <w:lang w:val="en-US"/>
+        </w:rPr>
+      </w:pPr>
+      <w:r>
+        <w:rPr>
+          <w:rFonts w:ascii="Arial" w:hAnsi="Arial" w:cs="Arial"/>
+          <w:sz w:val="22"/>
+          <w:szCs w:val="22"/>
+          <w:lang w:val="en-US"/>
+        </w:rPr>
+        <w:t xml:space="preserve">I’ve set the border of Latvia as the bounds of the Landsat image, but it doesn’t </w:t>
+      </w:r>
+      <w:proofErr w:type="gramStart"/>
+      <w:r>
+        <w:rPr>
+          <w:rFonts w:ascii="Arial" w:hAnsi="Arial" w:cs="Arial"/>
+          <w:sz w:val="22"/>
+          <w:szCs w:val="22"/>
+          <w:lang w:val="en-US"/>
+        </w:rPr>
+        <w:t>actually seem</w:t>
+      </w:r>
+      <w:proofErr w:type="gramEnd"/>
+      <w:r>
+        <w:rPr>
+          <w:rFonts w:ascii="Arial" w:hAnsi="Arial" w:cs="Arial"/>
+          <w:sz w:val="22"/>
+          <w:szCs w:val="22"/>
+          <w:lang w:val="en-US"/>
+        </w:rPr>
+        <w:t xml:space="preserve"> to be applying the classification just to Latvia </w:t>
       </w:r>
       <w:r>
         <w:rPr>
@@ -3822,6 +4592,89 @@
     </w:p>
     <w:p>
       <w:pPr>
+        <w:rPr>
+          <w:rFonts w:ascii="Arial" w:hAnsi="Arial" w:cs="Arial"/>
+          <w:sz w:val="22"/>
+          <w:szCs w:val="22"/>
+          <w:lang w:val="en-US"/>
+        </w:rPr>
+      </w:pPr>
+    </w:p>
+    <w:p>
+      <w:pPr>
+        <w:rPr>
+          <w:rFonts w:ascii="Arial" w:hAnsi="Arial" w:cs="Arial"/>
+          <w:i/>
+          <w:sz w:val="22"/>
+          <w:szCs w:val="22"/>
+          <w:lang w:val="en-US"/>
+        </w:rPr>
+      </w:pPr>
+      <w:r>
+        <w:rPr>
+          <w:rFonts w:ascii="Arial" w:hAnsi="Arial" w:cs="Arial"/>
+          <w:i/>
+          <w:sz w:val="22"/>
+          <w:szCs w:val="22"/>
+          <w:lang w:val="en-US"/>
+        </w:rPr>
+        <w:t>Generally</w:t>
+      </w:r>
+      <w:r>
+        <w:rPr>
+          <w:rFonts w:ascii="Arial" w:hAnsi="Arial" w:cs="Arial"/>
+          <w:i/>
+          <w:sz w:val="22"/>
+          <w:szCs w:val="22"/>
+          <w:lang w:val="en-US"/>
+        </w:rPr>
+        <w:t>,</w:t>
+      </w:r>
+      <w:r>
+        <w:rPr>
+          <w:rFonts w:ascii="Arial" w:hAnsi="Arial" w:cs="Arial"/>
+          <w:i/>
+          <w:sz w:val="22"/>
+          <w:szCs w:val="22"/>
+          <w:lang w:val="en-US"/>
+        </w:rPr>
+        <w:t xml:space="preserve"> the Earth Engine will apply any classification to any area it can see in the map window unless you have indicated otherwise.  For your project, I would just set the window to a consistent zoom with the same </w:t>
+      </w:r>
+      <w:proofErr w:type="spellStart"/>
+      <w:r>
+        <w:rPr>
+          <w:rFonts w:ascii="Arial" w:hAnsi="Arial" w:cs="Arial"/>
+          <w:i/>
+          <w:sz w:val="22"/>
+          <w:szCs w:val="22"/>
+          <w:lang w:val="en-US"/>
+        </w:rPr>
+        <w:t>centre</w:t>
+      </w:r>
+      <w:proofErr w:type="spellEnd"/>
+      <w:r>
+        <w:rPr>
+          <w:rFonts w:ascii="Arial" w:hAnsi="Arial" w:cs="Arial"/>
+          <w:i/>
+          <w:sz w:val="22"/>
+          <w:szCs w:val="22"/>
+          <w:lang w:val="en-US"/>
+        </w:rPr>
+        <w:t xml:space="preserve"> point and work from there.</w:t>
+      </w:r>
+    </w:p>
+    <w:p>
+      <w:pPr>
+        <w:rPr>
+          <w:rFonts w:ascii="Arial" w:hAnsi="Arial" w:cs="Arial"/>
+          <w:sz w:val="22"/>
+          <w:szCs w:val="22"/>
+          <w:lang w:val="en-US"/>
+        </w:rPr>
+      </w:pPr>
+    </w:p>
+    <w:p>
+      <w:pPr>
         <w:pStyle w:val="ListParagraph"/>
         <w:numPr>
           <w:ilvl w:val="0"/>
@@ -3874,6 +4727,7 @@
           <w:szCs w:val="22"/>
           <w:lang w:val="en-US"/>
         </w:rPr>
+        <w:lastRenderedPageBreak/>
         <w:t>Option 1: Use LUCAS again and make own decisions about whether land is extensive/intensive (see decisions document on GitHub). I so far did this and split it by industrial agriculture versus “kitchen gardens” which is basically allotments. However, there are a lot of industrial agriculture points as compared to the extensive ones. Potentially I need to refine more and filter by irrigation type?</w:t>
       </w:r>
     </w:p>
@@ -3900,8 +4754,47 @@
         </w:rPr>
         <w:t xml:space="preserve">I tried to compare my points visually to the CORINE dataset, but when I loaded this, the band will not display in the inspector tab. Do you know how to fix this? </w:t>
       </w:r>
-      <w:bookmarkStart w:id="0" w:name="_GoBack"/>
-      <w:bookmarkEnd w:id="0"/>
+    </w:p>
+    <w:p>
+      <w:pPr>
+        <w:rPr>
+          <w:rFonts w:ascii="Arial" w:hAnsi="Arial" w:cs="Arial"/>
+          <w:sz w:val="22"/>
+          <w:szCs w:val="22"/>
+          <w:lang w:val="en-US"/>
+        </w:rPr>
+      </w:pPr>
+    </w:p>
+    <w:p>
+      <w:pPr>
+        <w:rPr>
+          <w:rFonts w:ascii="Arial" w:hAnsi="Arial" w:cs="Arial"/>
+          <w:i/>
+          <w:sz w:val="22"/>
+          <w:szCs w:val="22"/>
+          <w:lang w:val="en-US"/>
+        </w:rPr>
+      </w:pPr>
+      <w:r>
+        <w:rPr>
+          <w:rFonts w:ascii="Arial" w:hAnsi="Arial" w:cs="Arial"/>
+          <w:i/>
+          <w:sz w:val="22"/>
+          <w:szCs w:val="22"/>
+          <w:lang w:val="en-US"/>
+        </w:rPr>
+        <w:t>I could try to trouble shoot with you.  It is probably a visualization scaling issue?</w:t>
+      </w:r>
+    </w:p>
+    <w:p>
+      <w:pPr>
+        <w:rPr>
+          <w:rFonts w:ascii="Arial" w:hAnsi="Arial" w:cs="Arial"/>
+          <w:sz w:val="22"/>
+          <w:szCs w:val="22"/>
+          <w:lang w:val="en-US"/>
+        </w:rPr>
+      </w:pPr>
     </w:p>
     <w:p>
       <w:pPr>
@@ -3924,7 +4817,6 @@
           <w:szCs w:val="22"/>
           <w:lang w:val="en-US"/>
         </w:rPr>
-        <w:lastRenderedPageBreak/>
         <w:t xml:space="preserve">Option 2: Split up points by nitrogen input using the CAPRI dataset – </w:t>
       </w:r>
       <w:r>
@@ -4046,6 +4938,74 @@
       <w:pPr>
         <w:pStyle w:val="ListParagraph"/>
         <w:numPr>
+          <w:ilvl w:val="1"/>
+          <w:numId w:val="3"/>
+        </w:numPr>
+        <w:rPr>
+          <w:rFonts w:ascii="Arial" w:hAnsi="Arial" w:cs="Arial"/>
+          <w:sz w:val="22"/>
+          <w:szCs w:val="22"/>
+          <w:lang w:val="en-US"/>
+        </w:rPr>
+      </w:pPr>
+    </w:p>
+    <w:p>
+      <w:pPr>
+        <w:rPr>
+          <w:rFonts w:ascii="Arial" w:hAnsi="Arial" w:cs="Arial"/>
+          <w:i/>
+          <w:sz w:val="22"/>
+          <w:szCs w:val="22"/>
+          <w:lang w:val="en-US"/>
+        </w:rPr>
+      </w:pPr>
+      <w:r>
+        <w:rPr>
+          <w:rFonts w:ascii="Arial" w:hAnsi="Arial" w:cs="Arial"/>
+          <w:i/>
+          <w:sz w:val="22"/>
+          <w:szCs w:val="22"/>
+          <w:lang w:val="en-US"/>
+        </w:rPr>
+        <w:t xml:space="preserve">This seems a bit more indirect to me and if it is “hard” maybe it isn’t worth it?  But </w:t>
+      </w:r>
+      <w:proofErr w:type="spellStart"/>
+      <w:r>
+        <w:rPr>
+          <w:rFonts w:ascii="Arial" w:hAnsi="Arial" w:cs="Arial"/>
+          <w:i/>
+          <w:sz w:val="22"/>
+          <w:szCs w:val="22"/>
+          <w:lang w:val="en-US"/>
+        </w:rPr>
+        <w:t>what ever</w:t>
+      </w:r>
+      <w:proofErr w:type="spellEnd"/>
+      <w:r>
+        <w:rPr>
+          <w:rFonts w:ascii="Arial" w:hAnsi="Arial" w:cs="Arial"/>
+          <w:i/>
+          <w:sz w:val="22"/>
+          <w:szCs w:val="22"/>
+          <w:lang w:val="en-US"/>
+        </w:rPr>
+        <w:t xml:space="preserve"> you think best.  Maybe there are other nitrogen input datasets already in the Earth Engine?</w:t>
+      </w:r>
+    </w:p>
+    <w:p>
+      <w:pPr>
+        <w:rPr>
+          <w:rFonts w:ascii="Arial" w:hAnsi="Arial" w:cs="Arial"/>
+          <w:sz w:val="22"/>
+          <w:szCs w:val="22"/>
+          <w:lang w:val="en-US"/>
+        </w:rPr>
+      </w:pPr>
+    </w:p>
+    <w:p>
+      <w:pPr>
+        <w:pStyle w:val="ListParagraph"/>
+        <w:numPr>
           <w:ilvl w:val="0"/>
           <w:numId w:val="3"/>
         </w:numPr>
@@ -4068,6 +5028,91 @@
     </w:p>
     <w:p>
       <w:pPr>
+        <w:rPr>
+          <w:rFonts w:ascii="Arial" w:hAnsi="Arial" w:cs="Arial"/>
+          <w:sz w:val="22"/>
+          <w:szCs w:val="22"/>
+          <w:lang w:val="en-US"/>
+        </w:rPr>
+      </w:pPr>
+    </w:p>
+    <w:p>
+      <w:pPr>
+        <w:rPr>
+          <w:rFonts w:ascii="Arial" w:hAnsi="Arial" w:cs="Arial"/>
+          <w:i/>
+          <w:sz w:val="22"/>
+          <w:szCs w:val="22"/>
+          <w:lang w:val="en-US"/>
+        </w:rPr>
+      </w:pPr>
+      <w:r>
+        <w:rPr>
+          <w:rFonts w:ascii="Arial" w:hAnsi="Arial" w:cs="Arial"/>
+          <w:i/>
+          <w:sz w:val="22"/>
+          <w:szCs w:val="22"/>
+          <w:lang w:val="en-US"/>
+        </w:rPr>
+        <w:t xml:space="preserve">This is the stuff that will really matter to your classification.  I think you want to set up for yourself a </w:t>
+      </w:r>
+      <w:proofErr w:type="gramStart"/>
+      <w:r>
+        <w:rPr>
+          <w:rFonts w:ascii="Arial" w:hAnsi="Arial" w:cs="Arial"/>
+          <w:i/>
+          <w:sz w:val="22"/>
+          <w:szCs w:val="22"/>
+          <w:lang w:val="en-US"/>
+        </w:rPr>
+        <w:t>really clear</w:t>
+      </w:r>
+      <w:proofErr w:type="gramEnd"/>
+      <w:r>
+        <w:rPr>
+          <w:rFonts w:ascii="Arial" w:hAnsi="Arial" w:cs="Arial"/>
+          <w:i/>
+          <w:sz w:val="22"/>
+          <w:szCs w:val="22"/>
+          <w:lang w:val="en-US"/>
+        </w:rPr>
+        <w:t xml:space="preserve"> justification for the imagery that you use and you will want to devote text in your methods to clarifying why you chose what you chose.  </w:t>
+      </w:r>
+      <w:proofErr w:type="gramStart"/>
+      <w:r>
+        <w:rPr>
+          <w:rFonts w:ascii="Arial" w:hAnsi="Arial" w:cs="Arial"/>
+          <w:i/>
+          <w:sz w:val="22"/>
+          <w:szCs w:val="22"/>
+          <w:lang w:val="en-US"/>
+        </w:rPr>
+        <w:t>As long as</w:t>
+      </w:r>
+      <w:proofErr w:type="gramEnd"/>
+      <w:r>
+        <w:rPr>
+          <w:rFonts w:ascii="Arial" w:hAnsi="Arial" w:cs="Arial"/>
+          <w:i/>
+          <w:sz w:val="22"/>
+          <w:szCs w:val="22"/>
+          <w:lang w:val="en-US"/>
+        </w:rPr>
+        <w:t xml:space="preserve"> they are based on good rationales or other existing data, I think you will be good.  You could also choose to take a couple or more different classification approaches with different data and ask if they produce similar or different results.  This might be an important part of your story.</w:t>
+      </w:r>
+    </w:p>
+    <w:p>
+      <w:pPr>
+        <w:rPr>
+          <w:rFonts w:ascii="Arial" w:hAnsi="Arial" w:cs="Arial"/>
+          <w:sz w:val="22"/>
+          <w:szCs w:val="22"/>
+          <w:lang w:val="en-US"/>
+        </w:rPr>
+      </w:pPr>
+    </w:p>
+    <w:p>
+      <w:pPr>
         <w:pStyle w:val="ListParagraph"/>
         <w:numPr>
           <w:ilvl w:val="0"/>
@@ -4143,14 +5188,56 @@
     </w:p>
     <w:p>
       <w:pPr>
-        <w:pStyle w:val="ListParagraph"/>
-        <w:rPr>
-          <w:rFonts w:ascii="Arial" w:hAnsi="Arial" w:cs="Arial"/>
-          <w:sz w:val="22"/>
-          <w:szCs w:val="22"/>
-          <w:lang w:val="en-US"/>
-        </w:rPr>
-      </w:pPr>
+        <w:rPr>
+          <w:rFonts w:ascii="Arial" w:hAnsi="Arial" w:cs="Arial"/>
+          <w:sz w:val="22"/>
+          <w:szCs w:val="22"/>
+          <w:lang w:val="en-US"/>
+        </w:rPr>
+      </w:pPr>
+    </w:p>
+    <w:p>
+      <w:pPr>
+        <w:rPr>
+          <w:rFonts w:ascii="Arial" w:hAnsi="Arial" w:cs="Arial"/>
+          <w:i/>
+          <w:sz w:val="22"/>
+          <w:szCs w:val="22"/>
+          <w:lang w:val="en-US"/>
+        </w:rPr>
+      </w:pPr>
+      <w:r>
+        <w:rPr>
+          <w:rFonts w:ascii="Arial" w:hAnsi="Arial" w:cs="Arial"/>
+          <w:i/>
+          <w:sz w:val="22"/>
+          <w:szCs w:val="22"/>
+          <w:lang w:val="en-US"/>
+        </w:rPr>
+        <w:t xml:space="preserve">Not sure about this one.  It will </w:t>
+      </w:r>
+      <w:proofErr w:type="gramStart"/>
+      <w:r>
+        <w:rPr>
+          <w:rFonts w:ascii="Arial" w:hAnsi="Arial" w:cs="Arial"/>
+          <w:i/>
+          <w:sz w:val="22"/>
+          <w:szCs w:val="22"/>
+          <w:lang w:val="en-US"/>
+        </w:rPr>
+        <w:t>definitely be</w:t>
+      </w:r>
+      <w:proofErr w:type="gramEnd"/>
+      <w:r>
+        <w:rPr>
+          <w:rFonts w:ascii="Arial" w:hAnsi="Arial" w:cs="Arial"/>
+          <w:i/>
+          <w:sz w:val="22"/>
+          <w:szCs w:val="22"/>
+          <w:lang w:val="en-US"/>
+        </w:rPr>
+        <w:t xml:space="preserve"> “extensive” from first principles – but could overlap somewhat with a temporary grassland category.</w:t>
+      </w:r>
     </w:p>
     <w:sectPr>
       <w:pgSz w:w="12240" w:h="15840"/>
@@ -4163,8 +5250,8 @@
 </file>
 
 <file path=word/numbering.xml><?xml version="1.0" encoding="utf-8"?>
-<w:numbering xmlns:wpc="http://schemas.microsoft.com/office/word/2010/wordprocessingCanvas" xmlns:cx="http://schemas.microsoft.com/office/drawing/2014/chartex" xmlns:cx1="http://schemas.microsoft.com/office/drawing/2015/9/8/chartex" xmlns:cx2="http://schemas.microsoft.com/office/drawing/2015/10/21/chartex" xmlns:cx3="http://schemas.microsoft.com/office/drawing/2016/5/9/chartex" xmlns:cx4="http://schemas.microsoft.com/office/drawing/2016/5/10/chartex" xmlns:cx5="http://schemas.microsoft.com/office/drawing/2016/5/11/chartex" xmlns:cx6="http://schemas.microsoft.com/office/drawing/2016/5/12/chartex" xmlns:cx7="http://schemas.microsoft.com/office/drawing/2016/5/13/chartex" xmlns:cx8="http://schemas.microsoft.com/office/drawing/2016/5/14/chartex" xmlns:mc="http://schemas.openxmlformats.org/markup-compatibility/2006" xmlns:aink="http://schemas.microsoft.com/office/drawing/2016/ink" xmlns:am3d="http://schemas.microsoft.com/office/drawing/2017/model3d" xmlns:o="urn:schemas-microsoft-com:office:office" xmlns:r="http://schemas.openxmlformats.org/officeDocument/2006/relationships" xmlns:m="http://schemas.openxmlformats.org/officeDocument/2006/math" xmlns:v="urn:schemas-microsoft-com:vml" xmlns:wp14="http://schemas.microsoft.com/office/word/2010/wordprocessingDrawing" xmlns:wp="http://schemas.openxmlformats.org/drawingml/2006/wordprocessingDrawing" xmlns:w10="urn:schemas-microsoft-com:office:word" xmlns:w="http://schemas.openxmlformats.org/wordprocessingml/2006/main" xmlns:w14="http://schemas.microsoft.com/office/word/2010/wordml" xmlns:w15="http://schemas.microsoft.com/office/word/2012/wordml" xmlns:w16cid="http://schemas.microsoft.com/office/word/2016/wordml/cid" xmlns:w16se="http://schemas.microsoft.com/office/word/2015/wordml/symex" xmlns:wpg="http://schemas.microsoft.com/office/word/2010/wordprocessingGroup" xmlns:wpi="http://schemas.microsoft.com/office/word/2010/wordprocessingInk" xmlns:wne="http://schemas.microsoft.com/office/word/2006/wordml" xmlns:wps="http://schemas.microsoft.com/office/word/2010/wordprocessingShape" mc:Ignorable="w14 w15 w16se w16cid wp14">
-  <w:abstractNum w:abstractNumId="0" w15:restartNumberingAfterBreak="0">
+<w:numbering xmlns:wpc="http://schemas.microsoft.com/office/word/2010/wordprocessingCanvas" xmlns:mo="http://schemas.microsoft.com/office/mac/office/2008/main" xmlns:mc="http://schemas.openxmlformats.org/markup-compatibility/2006" xmlns:mv="urn:schemas-microsoft-com:mac:vml" xmlns:o="urn:schemas-microsoft-com:office:office" xmlns:r="http://schemas.openxmlformats.org/officeDocument/2006/relationships" xmlns:m="http://schemas.openxmlformats.org/officeDocument/2006/math" xmlns:v="urn:schemas-microsoft-com:vml" xmlns:wp14="http://schemas.microsoft.com/office/word/2010/wordprocessingDrawing" xmlns:wp="http://schemas.openxmlformats.org/drawingml/2006/wordprocessingDrawing" xmlns:w10="urn:schemas-microsoft-com:office:word" xmlns:w="http://schemas.openxmlformats.org/wordprocessingml/2006/main" xmlns:w14="http://schemas.microsoft.com/office/word/2010/wordml" xmlns:w15="http://schemas.microsoft.com/office/word/2012/wordml" xmlns:wpg="http://schemas.microsoft.com/office/word/2010/wordprocessingGroup" xmlns:wpi="http://schemas.microsoft.com/office/word/2010/wordprocessingInk" xmlns:wne="http://schemas.microsoft.com/office/word/2006/wordml" xmlns:wps="http://schemas.microsoft.com/office/word/2010/wordprocessingShape" mc:Ignorable="w14 w15 wp14">
+  <w:abstractNum w:abstractNumId="0">
     <w:nsid w:val="00000001"/>
     <w:multiLevelType w:val="hybridMultilevel"/>
     <w:tmpl w:val="00000001"/>
@@ -4222,7 +5309,7 @@
       <w:lvlJc w:val="left"/>
     </w:lvl>
   </w:abstractNum>
-  <w:abstractNum w:abstractNumId="1" w15:restartNumberingAfterBreak="0">
+  <w:abstractNum w:abstractNumId="1">
     <w:nsid w:val="06AB0F18"/>
     <w:multiLevelType w:val="hybridMultilevel"/>
     <w:tmpl w:val="665C4486"/>
@@ -4308,7 +5395,7 @@
       </w:pPr>
     </w:lvl>
   </w:abstractNum>
-  <w:abstractNum w:abstractNumId="2" w15:restartNumberingAfterBreak="0">
+  <w:abstractNum w:abstractNumId="2">
     <w:nsid w:val="3DE52CDC"/>
     <w:multiLevelType w:val="hybridMultilevel"/>
     <w:tmpl w:val="6C6CFFAC"/>
@@ -4394,7 +5481,7 @@
       </w:pPr>
     </w:lvl>
   </w:abstractNum>
-  <w:abstractNum w:abstractNumId="3" w15:restartNumberingAfterBreak="0">
+  <w:abstractNum w:abstractNumId="3">
     <w:nsid w:val="71E828F3"/>
     <w:multiLevelType w:val="hybridMultilevel"/>
     <w:tmpl w:val="32FE8762"/>
@@ -4507,7 +5594,7 @@
       </w:rPr>
     </w:lvl>
   </w:abstractNum>
-  <w:abstractNum w:abstractNumId="4" w15:restartNumberingAfterBreak="0">
+  <w:abstractNum w:abstractNumId="4">
     <w:nsid w:val="78DA16EE"/>
     <w:multiLevelType w:val="hybridMultilevel"/>
     <w:tmpl w:val="95FA0486"/>
@@ -4639,7 +5726,7 @@
 </file>
 
 <file path=word/styles.xml><?xml version="1.0" encoding="utf-8"?>
-<w:styles xmlns:mc="http://schemas.openxmlformats.org/markup-compatibility/2006" xmlns:r="http://schemas.openxmlformats.org/officeDocument/2006/relationships" xmlns:w="http://schemas.openxmlformats.org/wordprocessingml/2006/main" xmlns:w14="http://schemas.microsoft.com/office/word/2010/wordml" xmlns:w15="http://schemas.microsoft.com/office/word/2012/wordml" xmlns:w16cid="http://schemas.microsoft.com/office/word/2016/wordml/cid" xmlns:w16se="http://schemas.microsoft.com/office/word/2015/wordml/symex" mc:Ignorable="w14 w15 w16se w16cid">
+<w:styles xmlns:mc="http://schemas.openxmlformats.org/markup-compatibility/2006" xmlns:r="http://schemas.openxmlformats.org/officeDocument/2006/relationships" xmlns:w="http://schemas.openxmlformats.org/wordprocessingml/2006/main" xmlns:w14="http://schemas.microsoft.com/office/word/2010/wordml" xmlns:w15="http://schemas.microsoft.com/office/word/2012/wordml" mc:Ignorable="w14 w15">
   <w:docDefaults>
     <w:rPrDefault>
       <w:rPr>
@@ -4651,7 +5738,7 @@
     </w:rPrDefault>
     <w:pPrDefault/>
   </w:docDefaults>
-  <w:latentStyles w:defLockedState="0" w:defUIPriority="99" w:defSemiHidden="0" w:defUnhideWhenUsed="0" w:defQFormat="0" w:count="375">
+  <w:latentStyles w:defLockedState="0" w:defUIPriority="99" w:defSemiHidden="0" w:defUnhideWhenUsed="0" w:defQFormat="0" w:count="382">
     <w:lsdException w:name="Normal" w:uiPriority="0" w:qFormat="1"/>
     <w:lsdException w:name="heading 1" w:uiPriority="9" w:qFormat="1"/>
     <w:lsdException w:name="heading 2" w:semiHidden="1" w:uiPriority="9" w:unhideWhenUsed="1" w:qFormat="1"/>
@@ -5036,7 +6123,6 @@
   <w:style w:type="character" w:default="1" w:styleId="DefaultParagraphFont">
     <w:name w:val="Default Paragraph Font"/>
     <w:uiPriority w:val="1"/>
-    <w:semiHidden/>
     <w:unhideWhenUsed/>
   </w:style>
   <w:style w:type="table" w:default="1" w:styleId="TableNormal">
@@ -5082,7 +6168,7 @@
       <w:u w:val="single"/>
     </w:rPr>
   </w:style>
-  <w:style w:type="character" w:styleId="UnresolvedMention">
+  <w:style w:type="character" w:customStyle="1" w:styleId="UnresolvedMention">
     <w:name w:val="Unresolved Mention"/>
     <w:basedOn w:val="DefaultParagraphFont"/>
     <w:uiPriority w:val="99"/>

</xml_diff>

<commit_message>
Izzy met with Isla and took notes
</commit_message>
<xml_diff>
--- a/notes/meeting_notes.docx
+++ b/notes/meeting_notes.docx
@@ -1,6 +1,6 @@
 
 <file path=word/document.xml><?xml version="1.0" encoding="utf-8"?>
-<w:document xmlns:wpc="http://schemas.microsoft.com/office/word/2010/wordprocessingCanvas" xmlns:mo="http://schemas.microsoft.com/office/mac/office/2008/main" xmlns:mc="http://schemas.openxmlformats.org/markup-compatibility/2006" xmlns:mv="urn:schemas-microsoft-com:mac:vml" xmlns:o="urn:schemas-microsoft-com:office:office" xmlns:r="http://schemas.openxmlformats.org/officeDocument/2006/relationships" xmlns:m="http://schemas.openxmlformats.org/officeDocument/2006/math" xmlns:v="urn:schemas-microsoft-com:vml" xmlns:wp14="http://schemas.microsoft.com/office/word/2010/wordprocessingDrawing" xmlns:wp="http://schemas.openxmlformats.org/drawingml/2006/wordprocessingDrawing" xmlns:w10="urn:schemas-microsoft-com:office:word" xmlns:w="http://schemas.openxmlformats.org/wordprocessingml/2006/main" xmlns:w14="http://schemas.microsoft.com/office/word/2010/wordml" xmlns:w15="http://schemas.microsoft.com/office/word/2012/wordml" xmlns:wpg="http://schemas.microsoft.com/office/word/2010/wordprocessingGroup" xmlns:wpi="http://schemas.microsoft.com/office/word/2010/wordprocessingInk" xmlns:wne="http://schemas.microsoft.com/office/word/2006/wordml" xmlns:wps="http://schemas.microsoft.com/office/word/2010/wordprocessingShape" mc:Ignorable="w14 w15 wp14">
+<w:document xmlns:wpc="http://schemas.microsoft.com/office/word/2010/wordprocessingCanvas" xmlns:cx="http://schemas.microsoft.com/office/drawing/2014/chartex" xmlns:cx1="http://schemas.microsoft.com/office/drawing/2015/9/8/chartex" xmlns:cx2="http://schemas.microsoft.com/office/drawing/2015/10/21/chartex" xmlns:cx3="http://schemas.microsoft.com/office/drawing/2016/5/9/chartex" xmlns:cx4="http://schemas.microsoft.com/office/drawing/2016/5/10/chartex" xmlns:cx5="http://schemas.microsoft.com/office/drawing/2016/5/11/chartex" xmlns:cx6="http://schemas.microsoft.com/office/drawing/2016/5/12/chartex" xmlns:cx7="http://schemas.microsoft.com/office/drawing/2016/5/13/chartex" xmlns:cx8="http://schemas.microsoft.com/office/drawing/2016/5/14/chartex" xmlns:mc="http://schemas.openxmlformats.org/markup-compatibility/2006" xmlns:aink="http://schemas.microsoft.com/office/drawing/2016/ink" xmlns:am3d="http://schemas.microsoft.com/office/drawing/2017/model3d" xmlns:o="urn:schemas-microsoft-com:office:office" xmlns:r="http://schemas.openxmlformats.org/officeDocument/2006/relationships" xmlns:m="http://schemas.openxmlformats.org/officeDocument/2006/math" xmlns:v="urn:schemas-microsoft-com:vml" xmlns:wp14="http://schemas.microsoft.com/office/word/2010/wordprocessingDrawing" xmlns:wp="http://schemas.openxmlformats.org/drawingml/2006/wordprocessingDrawing" xmlns:w10="urn:schemas-microsoft-com:office:word" xmlns:w="http://schemas.openxmlformats.org/wordprocessingml/2006/main" xmlns:w14="http://schemas.microsoft.com/office/word/2010/wordml" xmlns:w15="http://schemas.microsoft.com/office/word/2012/wordml" xmlns:w16cid="http://schemas.microsoft.com/office/word/2016/wordml/cid" xmlns:w16se="http://schemas.microsoft.com/office/word/2015/wordml/symex" xmlns:wpg="http://schemas.microsoft.com/office/word/2010/wordprocessingGroup" xmlns:wpi="http://schemas.microsoft.com/office/word/2010/wordprocessingInk" xmlns:wne="http://schemas.microsoft.com/office/word/2006/wordml" xmlns:wps="http://schemas.microsoft.com/office/word/2010/wordprocessingShape" mc:Ignorable="w14 w15 w16se w16cid wp14">
   <w:body>
     <w:p>
       <w:pPr>
@@ -879,6 +879,7 @@
           <w:szCs w:val="22"/>
           <w:lang w:val="en-US"/>
         </w:rPr>
+        <w:lastRenderedPageBreak/>
         <w:t xml:space="preserve">Meeting with Isla </w:t>
       </w:r>
       <w:r>
@@ -936,7 +937,6 @@
           <w:szCs w:val="22"/>
           <w:lang w:val="en-US"/>
         </w:rPr>
-        <w:lastRenderedPageBreak/>
         <w:t>Finish dissertation plan</w:t>
       </w:r>
     </w:p>
@@ -2198,6 +2198,7 @@
           <w:szCs w:val="22"/>
           <w:lang w:val="en-US"/>
         </w:rPr>
+        <w:lastRenderedPageBreak/>
         <w:t xml:space="preserve">U420 – spontaneously re-vegetated land (land cover) </w:t>
       </w:r>
       <w:r>
@@ -2240,7 +2241,6 @@
           <w:szCs w:val="22"/>
           <w:lang w:val="en-US"/>
         </w:rPr>
-        <w:lastRenderedPageBreak/>
         <w:t>Do trial about just 2012 data and then if time/can do, add 2015 to see change accurately if so</w:t>
       </w:r>
     </w:p>
@@ -3285,6 +3285,7 @@
           <w:szCs w:val="22"/>
           <w:lang w:val="en-US"/>
         </w:rPr>
+        <w:lastRenderedPageBreak/>
         <w:t xml:space="preserve">Could do something like choose the pixels with the least amount of clouds </w:t>
       </w:r>
     </w:p>
@@ -3299,7 +3300,6 @@
           <w:lang w:val="en-US"/>
         </w:rPr>
       </w:pPr>
-      <w:bookmarkStart w:id="0" w:name="_GoBack"/>
       <w:r>
         <w:rPr>
           <w:rFonts w:ascii="Arial" w:hAnsi="Arial" w:cs="Arial"/>
@@ -3309,11 +3309,9 @@
           <w:szCs w:val="22"/>
           <w:lang w:val="en-US"/>
         </w:rPr>
-        <w:lastRenderedPageBreak/>
         <w:t>There are ways to remove clouds, but the easiest thing is to work with versions of the satellite data that already have the clouds removed.</w:t>
       </w:r>
     </w:p>
-    <w:bookmarkEnd w:id="0"/>
     <w:p>
       <w:pPr>
         <w:rPr>
@@ -3386,7 +3384,27 @@
             <w:szCs w:val="22"/>
             <w:lang w:val="en-US"/>
           </w:rPr>
-          <w:t>https://medium.com/upstream/find-water-and-remove-clouds-with-fmask-on-google-earth-engine-261c090cb62d</w:t>
+          <w:t>https://medium.com/upstream/find-water-an</w:t>
+        </w:r>
+        <w:r>
+          <w:rPr>
+            <w:rStyle w:val="Hyperlink"/>
+            <w:rFonts w:ascii="Arial" w:hAnsi="Arial" w:cs="Arial"/>
+            <w:sz w:val="22"/>
+            <w:szCs w:val="22"/>
+            <w:lang w:val="en-US"/>
+          </w:rPr>
+          <w:t>d</w:t>
+        </w:r>
+        <w:r>
+          <w:rPr>
+            <w:rStyle w:val="Hyperlink"/>
+            <w:rFonts w:ascii="Arial" w:hAnsi="Arial" w:cs="Arial"/>
+            <w:sz w:val="22"/>
+            <w:szCs w:val="22"/>
+            <w:lang w:val="en-US"/>
+          </w:rPr>
+          <w:t>-remove-clouds-with-fmask-on-google-earth-engine-261c090cb62d</w:t>
         </w:r>
       </w:hyperlink>
     </w:p>
@@ -3424,34 +3442,16 @@
           <w:lang w:val="en-US"/>
         </w:rPr>
       </w:pPr>
-      <w:r>
-        <w:rPr>
-          <w:rFonts w:ascii="Arial" w:hAnsi="Arial" w:cs="Arial"/>
-          <w:sz w:val="22"/>
-          <w:szCs w:val="22"/>
-          <w:lang w:val="en-US"/>
-        </w:rPr>
-        <w:t xml:space="preserve">Can CORINE be used as a validation set, because it </w:t>
-      </w:r>
-      <w:proofErr w:type="gramStart"/>
-      <w:r>
-        <w:rPr>
-          <w:rFonts w:ascii="Arial" w:hAnsi="Arial" w:cs="Arial"/>
-          <w:sz w:val="22"/>
-          <w:szCs w:val="22"/>
-          <w:lang w:val="en-US"/>
-        </w:rPr>
-        <w:t>in itself is</w:t>
-      </w:r>
-      <w:proofErr w:type="gramEnd"/>
-      <w:r>
-        <w:rPr>
-          <w:rFonts w:ascii="Arial" w:hAnsi="Arial" w:cs="Arial"/>
-          <w:sz w:val="22"/>
-          <w:szCs w:val="22"/>
-          <w:lang w:val="en-US"/>
-        </w:rPr>
-        <w:t xml:space="preserve"> a classification? Maybe it would be best to use LUCAS (2015) as a validation set? Is this possible even though i</w:t>
+      <w:bookmarkStart w:id="0" w:name="_GoBack"/>
+      <w:bookmarkEnd w:id="0"/>
+      <w:r>
+        <w:rPr>
+          <w:rFonts w:ascii="Arial" w:hAnsi="Arial" w:cs="Arial"/>
+          <w:sz w:val="22"/>
+          <w:szCs w:val="22"/>
+          <w:lang w:val="en-US"/>
+        </w:rPr>
+        <w:t>Can CORINE be used as a validation set, because it in itself is a classification? Maybe it would be best to use LUCAS (2015) as a validation set? Is this possible even though i</w:t>
       </w:r>
       <w:r>
         <w:rPr>
@@ -4033,7 +4033,6 @@
           <w:szCs w:val="22"/>
           <w:lang w:val="en-US"/>
         </w:rPr>
-        <w:lastRenderedPageBreak/>
         <w:t>Would be good to find a way to save it all into one csv to prevent error and save time and memory</w:t>
       </w:r>
     </w:p>
@@ -4326,7 +4325,693 @@
           <w:szCs w:val="22"/>
           <w:lang w:val="en-US"/>
         </w:rPr>
-        <w:t xml:space="preserve">Do you have actual ground data to compare to?  I think you need this to do any accuracy tests.  Are there in situ data you can use to compare to </w:t>
+        <w:t>Do you have actual ground data to compare to?  I think you need this to do any accuracy tests.  Are there in situ data you can use to compare to all of your classified land-cover data?</w:t>
+      </w:r>
+    </w:p>
+    <w:p>
+      <w:pPr>
+        <w:rPr>
+          <w:rFonts w:ascii="Arial" w:hAnsi="Arial" w:cs="Arial"/>
+          <w:sz w:val="22"/>
+          <w:szCs w:val="22"/>
+          <w:lang w:val="en-US"/>
+        </w:rPr>
+      </w:pPr>
+    </w:p>
+    <w:p>
+      <w:pPr>
+        <w:pStyle w:val="ListParagraph"/>
+        <w:numPr>
+          <w:ilvl w:val="0"/>
+          <w:numId w:val="3"/>
+        </w:numPr>
+        <w:rPr>
+          <w:rFonts w:ascii="Arial" w:hAnsi="Arial" w:cs="Arial"/>
+          <w:sz w:val="22"/>
+          <w:szCs w:val="22"/>
+          <w:lang w:val="en-US"/>
+        </w:rPr>
+      </w:pPr>
+      <w:r>
+        <w:rPr>
+          <w:rFonts w:ascii="Arial" w:hAnsi="Arial" w:cs="Arial"/>
+          <w:sz w:val="22"/>
+          <w:szCs w:val="22"/>
+          <w:lang w:val="en-US"/>
+        </w:rPr>
+        <w:t xml:space="preserve">If you look at my accuracy/error spreadsheet, why is my accuracy going down with more points? Could this be normal or does this indicate that I’ve done something wrong? </w:t>
+      </w:r>
+    </w:p>
+    <w:p>
+      <w:pPr>
+        <w:rPr>
+          <w:rFonts w:ascii="Arial" w:hAnsi="Arial" w:cs="Arial"/>
+          <w:sz w:val="22"/>
+          <w:szCs w:val="22"/>
+          <w:lang w:val="en-US"/>
+        </w:rPr>
+      </w:pPr>
+    </w:p>
+    <w:p>
+      <w:pPr>
+        <w:rPr>
+          <w:rFonts w:ascii="Arial" w:hAnsi="Arial" w:cs="Arial"/>
+          <w:i/>
+          <w:sz w:val="22"/>
+          <w:szCs w:val="22"/>
+          <w:lang w:val="en-US"/>
+        </w:rPr>
+      </w:pPr>
+      <w:r>
+        <w:rPr>
+          <w:rFonts w:ascii="Arial" w:hAnsi="Arial" w:cs="Arial"/>
+          <w:i/>
+          <w:sz w:val="22"/>
+          <w:szCs w:val="22"/>
+          <w:lang w:val="en-US"/>
+        </w:rPr>
+        <w:t xml:space="preserve">I think generally there is an optimum with these things.  The </w:t>
+      </w:r>
+      <w:r>
+        <w:rPr>
+          <w:rFonts w:ascii="Arial" w:hAnsi="Arial" w:cs="Arial"/>
+          <w:i/>
+          <w:sz w:val="22"/>
+          <w:szCs w:val="22"/>
+          <w:lang w:val="en-US"/>
+        </w:rPr>
+        <w:t>classification “success”</w:t>
+      </w:r>
+      <w:r>
+        <w:rPr>
+          <w:rFonts w:ascii="Arial" w:hAnsi="Arial" w:cs="Arial"/>
+          <w:i/>
+          <w:sz w:val="22"/>
+          <w:szCs w:val="22"/>
+          <w:lang w:val="en-US"/>
+        </w:rPr>
+        <w:t xml:space="preserve"> goes up for a while and then starts to go down as your points start to encompass more variation.  The more points the more “accurate” </w:t>
+      </w:r>
+      <w:r>
+        <w:rPr>
+          <w:rFonts w:ascii="Arial" w:hAnsi="Arial" w:cs="Arial"/>
+          <w:i/>
+          <w:sz w:val="22"/>
+          <w:szCs w:val="22"/>
+          <w:lang w:val="en-US"/>
+        </w:rPr>
+        <w:t xml:space="preserve">to the real world </w:t>
+      </w:r>
+      <w:r>
+        <w:rPr>
+          <w:rFonts w:ascii="Arial" w:hAnsi="Arial" w:cs="Arial"/>
+          <w:i/>
+          <w:sz w:val="22"/>
+          <w:szCs w:val="22"/>
+          <w:lang w:val="en-US"/>
+        </w:rPr>
+        <w:t>it probably is, but the classification becomes harder as the groups become more similar</w:t>
+      </w:r>
+      <w:r>
+        <w:rPr>
+          <w:rFonts w:ascii="Arial" w:hAnsi="Arial" w:cs="Arial"/>
+          <w:i/>
+          <w:sz w:val="22"/>
+          <w:szCs w:val="22"/>
+          <w:lang w:val="en-US"/>
+        </w:rPr>
+        <w:t xml:space="preserve"> and there might be more “noise” in your classification</w:t>
+      </w:r>
+      <w:r>
+        <w:rPr>
+          <w:rFonts w:ascii="Arial" w:hAnsi="Arial" w:cs="Arial"/>
+          <w:i/>
+          <w:sz w:val="22"/>
+          <w:szCs w:val="22"/>
+          <w:lang w:val="en-US"/>
+        </w:rPr>
+        <w:t xml:space="preserve">.  There is some sort of trade off here.  </w:t>
+      </w:r>
+    </w:p>
+    <w:p>
+      <w:pPr>
+        <w:rPr>
+          <w:rFonts w:ascii="Arial" w:hAnsi="Arial" w:cs="Arial"/>
+          <w:sz w:val="22"/>
+          <w:szCs w:val="22"/>
+          <w:lang w:val="en-US"/>
+        </w:rPr>
+      </w:pPr>
+    </w:p>
+    <w:p>
+      <w:pPr>
+        <w:pStyle w:val="ListParagraph"/>
+        <w:numPr>
+          <w:ilvl w:val="0"/>
+          <w:numId w:val="3"/>
+        </w:numPr>
+        <w:rPr>
+          <w:rFonts w:ascii="Arial" w:hAnsi="Arial" w:cs="Arial"/>
+          <w:sz w:val="22"/>
+          <w:szCs w:val="22"/>
+          <w:lang w:val="en-US"/>
+        </w:rPr>
+      </w:pPr>
+      <w:r>
+        <w:rPr>
+          <w:rFonts w:ascii="Arial" w:hAnsi="Arial" w:cs="Arial"/>
+          <w:sz w:val="22"/>
+          <w:szCs w:val="22"/>
+          <w:lang w:val="en-US"/>
+        </w:rPr>
+        <w:t xml:space="preserve">I’ve set the border of Latvia as the bounds of the Landsat image, but it doesn’t actually seem to be applying the classification just to Latvia </w:t>
+      </w:r>
+      <w:r>
+        <w:rPr>
+          <w:rFonts w:ascii="Arial" w:hAnsi="Arial" w:cs="Arial"/>
+          <w:sz w:val="22"/>
+          <w:szCs w:val="22"/>
+          <w:lang w:val="en-US"/>
+        </w:rPr>
+        <w:sym w:font="Wingdings" w:char="F0E0"/>
+      </w:r>
+      <w:r>
+        <w:rPr>
+          <w:rFonts w:ascii="Arial" w:hAnsi="Arial" w:cs="Arial"/>
+          <w:sz w:val="22"/>
+          <w:szCs w:val="22"/>
+          <w:lang w:val="en-US"/>
+        </w:rPr>
+        <w:t xml:space="preserve"> is this affecting the area size? </w:t>
+      </w:r>
+    </w:p>
+    <w:p>
+      <w:pPr>
+        <w:pStyle w:val="ListParagraph"/>
+        <w:numPr>
+          <w:ilvl w:val="1"/>
+          <w:numId w:val="3"/>
+        </w:numPr>
+        <w:rPr>
+          <w:rFonts w:ascii="Arial" w:hAnsi="Arial" w:cs="Arial"/>
+          <w:sz w:val="22"/>
+          <w:szCs w:val="22"/>
+          <w:lang w:val="en-US"/>
+        </w:rPr>
+      </w:pPr>
+      <w:r>
+        <w:rPr>
+          <w:rFonts w:ascii="Arial" w:hAnsi="Arial" w:cs="Arial"/>
+          <w:sz w:val="22"/>
+          <w:szCs w:val="22"/>
+          <w:lang w:val="en-US"/>
+        </w:rPr>
+        <w:t xml:space="preserve">When I downloaded the csv of the pixel area of each </w:t>
+      </w:r>
+      <w:r>
+        <w:rPr>
+          <w:rFonts w:ascii="Arial" w:hAnsi="Arial" w:cs="Arial"/>
+          <w:sz w:val="22"/>
+          <w:szCs w:val="22"/>
+          <w:lang w:val="en-US"/>
+        </w:rPr>
+        <w:t>class</w:t>
+      </w:r>
+      <w:r>
+        <w:rPr>
+          <w:rFonts w:ascii="Arial" w:hAnsi="Arial" w:cs="Arial"/>
+          <w:sz w:val="22"/>
+          <w:szCs w:val="22"/>
+          <w:lang w:val="en-US"/>
+        </w:rPr>
+        <w:t>, it did not add up to the total area of Latvia – have I calculated something wrong or perhaps it’s the bounds that caused this?</w:t>
+      </w:r>
+    </w:p>
+    <w:p>
+      <w:pPr>
+        <w:rPr>
+          <w:rFonts w:ascii="Arial" w:hAnsi="Arial" w:cs="Arial"/>
+          <w:sz w:val="22"/>
+          <w:szCs w:val="22"/>
+          <w:lang w:val="en-US"/>
+        </w:rPr>
+      </w:pPr>
+    </w:p>
+    <w:p>
+      <w:pPr>
+        <w:rPr>
+          <w:rFonts w:ascii="Arial" w:hAnsi="Arial" w:cs="Arial"/>
+          <w:i/>
+          <w:sz w:val="22"/>
+          <w:szCs w:val="22"/>
+          <w:lang w:val="en-US"/>
+        </w:rPr>
+      </w:pPr>
+      <w:r>
+        <w:rPr>
+          <w:rFonts w:ascii="Arial" w:hAnsi="Arial" w:cs="Arial"/>
+          <w:i/>
+          <w:sz w:val="22"/>
+          <w:szCs w:val="22"/>
+          <w:lang w:val="en-US"/>
+        </w:rPr>
+        <w:t>Generally</w:t>
+      </w:r>
+      <w:r>
+        <w:rPr>
+          <w:rFonts w:ascii="Arial" w:hAnsi="Arial" w:cs="Arial"/>
+          <w:i/>
+          <w:sz w:val="22"/>
+          <w:szCs w:val="22"/>
+          <w:lang w:val="en-US"/>
+        </w:rPr>
+        <w:t>,</w:t>
+      </w:r>
+      <w:r>
+        <w:rPr>
+          <w:rFonts w:ascii="Arial" w:hAnsi="Arial" w:cs="Arial"/>
+          <w:i/>
+          <w:sz w:val="22"/>
+          <w:szCs w:val="22"/>
+          <w:lang w:val="en-US"/>
+        </w:rPr>
+        <w:t xml:space="preserve"> the Earth Engine will apply any classification to any area it can see in the map window unless you have indicated otherwise.  For your project, I would just set the window to a consistent zoom with the same </w:t>
+      </w:r>
+      <w:proofErr w:type="spellStart"/>
+      <w:r>
+        <w:rPr>
+          <w:rFonts w:ascii="Arial" w:hAnsi="Arial" w:cs="Arial"/>
+          <w:i/>
+          <w:sz w:val="22"/>
+          <w:szCs w:val="22"/>
+          <w:lang w:val="en-US"/>
+        </w:rPr>
+        <w:t>centre</w:t>
+      </w:r>
+      <w:proofErr w:type="spellEnd"/>
+      <w:r>
+        <w:rPr>
+          <w:rFonts w:ascii="Arial" w:hAnsi="Arial" w:cs="Arial"/>
+          <w:i/>
+          <w:sz w:val="22"/>
+          <w:szCs w:val="22"/>
+          <w:lang w:val="en-US"/>
+        </w:rPr>
+        <w:t xml:space="preserve"> point and work from there.</w:t>
+      </w:r>
+    </w:p>
+    <w:p>
+      <w:pPr>
+        <w:rPr>
+          <w:rFonts w:ascii="Arial" w:hAnsi="Arial" w:cs="Arial"/>
+          <w:sz w:val="22"/>
+          <w:szCs w:val="22"/>
+          <w:lang w:val="en-US"/>
+        </w:rPr>
+      </w:pPr>
+    </w:p>
+    <w:p>
+      <w:pPr>
+        <w:pStyle w:val="ListParagraph"/>
+        <w:numPr>
+          <w:ilvl w:val="0"/>
+          <w:numId w:val="3"/>
+        </w:numPr>
+        <w:rPr>
+          <w:rFonts w:ascii="Arial" w:hAnsi="Arial" w:cs="Arial"/>
+          <w:sz w:val="22"/>
+          <w:szCs w:val="22"/>
+          <w:lang w:val="en-US"/>
+        </w:rPr>
+      </w:pPr>
+      <w:r>
+        <w:rPr>
+          <w:rFonts w:ascii="Arial" w:hAnsi="Arial" w:cs="Arial"/>
+          <w:sz w:val="22"/>
+          <w:szCs w:val="22"/>
+          <w:lang w:val="en-US"/>
+        </w:rPr>
+        <w:lastRenderedPageBreak/>
+        <w:t xml:space="preserve">How </w:t>
+      </w:r>
+      <w:r>
+        <w:rPr>
+          <w:rFonts w:ascii="Arial" w:hAnsi="Arial" w:cs="Arial"/>
+          <w:sz w:val="22"/>
+          <w:szCs w:val="22"/>
+          <w:lang w:val="en-US"/>
+        </w:rPr>
+        <w:t xml:space="preserve">do you recommend determining if the land is extensive or intensive? </w:t>
+      </w:r>
+    </w:p>
+    <w:p>
+      <w:pPr>
+        <w:pStyle w:val="ListParagraph"/>
+        <w:numPr>
+          <w:ilvl w:val="1"/>
+          <w:numId w:val="3"/>
+        </w:numPr>
+        <w:rPr>
+          <w:rFonts w:ascii="Arial" w:hAnsi="Arial" w:cs="Arial"/>
+          <w:sz w:val="22"/>
+          <w:szCs w:val="22"/>
+          <w:lang w:val="en-US"/>
+        </w:rPr>
+      </w:pPr>
+      <w:r>
+        <w:rPr>
+          <w:rFonts w:ascii="Arial" w:hAnsi="Arial" w:cs="Arial"/>
+          <w:sz w:val="22"/>
+          <w:szCs w:val="22"/>
+          <w:lang w:val="en-US"/>
+        </w:rPr>
+        <w:t>Option 1: Use LUCAS again and make own decisions about whether land is extensive/intensive (see decisions document on GitHub). I so far did this and split it by industrial agriculture versus “kitchen gardens” which is basically allotments. However, there are a lot of industrial agriculture points as compared to the extensive ones. Potentially I need to refine more and filter by irrigation type?</w:t>
+      </w:r>
+    </w:p>
+    <w:p>
+      <w:pPr>
+        <w:pStyle w:val="ListParagraph"/>
+        <w:numPr>
+          <w:ilvl w:val="2"/>
+          <w:numId w:val="3"/>
+        </w:numPr>
+        <w:rPr>
+          <w:rFonts w:ascii="Arial" w:hAnsi="Arial" w:cs="Arial"/>
+          <w:sz w:val="22"/>
+          <w:szCs w:val="22"/>
+          <w:lang w:val="en-US"/>
+        </w:rPr>
+      </w:pPr>
+      <w:r>
+        <w:rPr>
+          <w:rFonts w:ascii="Arial" w:hAnsi="Arial" w:cs="Arial"/>
+          <w:sz w:val="22"/>
+          <w:szCs w:val="22"/>
+          <w:lang w:val="en-US"/>
+        </w:rPr>
+        <w:t xml:space="preserve">I tried to compare my points visually to the CORINE dataset, but when I loaded this, the band will not display in the inspector tab. Do you know how to fix this? </w:t>
+      </w:r>
+    </w:p>
+    <w:p>
+      <w:pPr>
+        <w:rPr>
+          <w:rFonts w:ascii="Arial" w:hAnsi="Arial" w:cs="Arial"/>
+          <w:sz w:val="22"/>
+          <w:szCs w:val="22"/>
+          <w:lang w:val="en-US"/>
+        </w:rPr>
+      </w:pPr>
+    </w:p>
+    <w:p>
+      <w:pPr>
+        <w:rPr>
+          <w:rFonts w:ascii="Arial" w:hAnsi="Arial" w:cs="Arial"/>
+          <w:i/>
+          <w:sz w:val="22"/>
+          <w:szCs w:val="22"/>
+          <w:lang w:val="en-US"/>
+        </w:rPr>
+      </w:pPr>
+      <w:r>
+        <w:rPr>
+          <w:rFonts w:ascii="Arial" w:hAnsi="Arial" w:cs="Arial"/>
+          <w:i/>
+          <w:sz w:val="22"/>
+          <w:szCs w:val="22"/>
+          <w:lang w:val="en-US"/>
+        </w:rPr>
+        <w:t>I could try to trouble shoot with you.  It is probably a visualization scaling issue?</w:t>
+      </w:r>
+    </w:p>
+    <w:p>
+      <w:pPr>
+        <w:rPr>
+          <w:rFonts w:ascii="Arial" w:hAnsi="Arial" w:cs="Arial"/>
+          <w:sz w:val="22"/>
+          <w:szCs w:val="22"/>
+          <w:lang w:val="en-US"/>
+        </w:rPr>
+      </w:pPr>
+    </w:p>
+    <w:p>
+      <w:pPr>
+        <w:pStyle w:val="ListParagraph"/>
+        <w:numPr>
+          <w:ilvl w:val="1"/>
+          <w:numId w:val="3"/>
+        </w:numPr>
+        <w:rPr>
+          <w:rFonts w:ascii="Arial" w:hAnsi="Arial" w:cs="Arial"/>
+          <w:sz w:val="22"/>
+          <w:szCs w:val="22"/>
+          <w:lang w:val="en-US"/>
+        </w:rPr>
+      </w:pPr>
+      <w:r>
+        <w:rPr>
+          <w:rFonts w:ascii="Arial" w:hAnsi="Arial" w:cs="Arial"/>
+          <w:sz w:val="22"/>
+          <w:szCs w:val="22"/>
+          <w:lang w:val="en-US"/>
+        </w:rPr>
+        <w:t xml:space="preserve">Option 2: Split up points by nitrogen input using the CAPRI dataset – </w:t>
+      </w:r>
+      <w:r>
+        <w:rPr>
+          <w:rFonts w:ascii="Arial" w:hAnsi="Arial" w:cs="Arial"/>
+          <w:sz w:val="22"/>
+          <w:szCs w:val="22"/>
+          <w:lang w:val="en-US"/>
+        </w:rPr>
+        <w:t>Common</w:t>
+      </w:r>
+      <w:r>
+        <w:rPr>
+          <w:rFonts w:ascii="Arial" w:hAnsi="Arial" w:cs="Arial"/>
+          <w:sz w:val="22"/>
+          <w:szCs w:val="22"/>
+          <w:lang w:val="en-US"/>
+        </w:rPr>
+        <w:t xml:space="preserve"> </w:t>
+      </w:r>
+      <w:r>
+        <w:rPr>
+          <w:rFonts w:ascii="Arial" w:hAnsi="Arial" w:cs="Arial"/>
+          <w:sz w:val="22"/>
+          <w:szCs w:val="22"/>
+          <w:lang w:val="en-US"/>
+        </w:rPr>
+        <w:t xml:space="preserve">Agricultural Policy </w:t>
+      </w:r>
+      <w:proofErr w:type="spellStart"/>
+      <w:r>
+        <w:rPr>
+          <w:rFonts w:ascii="Arial" w:hAnsi="Arial" w:cs="Arial"/>
+          <w:sz w:val="22"/>
+          <w:szCs w:val="22"/>
+          <w:lang w:val="en-US"/>
+        </w:rPr>
+        <w:t>Regionalised</w:t>
+      </w:r>
+      <w:proofErr w:type="spellEnd"/>
+      <w:r>
+        <w:rPr>
+          <w:rFonts w:ascii="Arial" w:hAnsi="Arial" w:cs="Arial"/>
+          <w:sz w:val="22"/>
+          <w:szCs w:val="22"/>
+          <w:lang w:val="en-US"/>
+        </w:rPr>
+        <w:t xml:space="preserve"> Impact</w:t>
+      </w:r>
+      <w:r>
+        <w:rPr>
+          <w:rFonts w:ascii="Arial" w:hAnsi="Arial" w:cs="Arial"/>
+          <w:sz w:val="22"/>
+          <w:szCs w:val="22"/>
+          <w:lang w:val="en-US"/>
+        </w:rPr>
+        <w:t xml:space="preserve"> dataset (</w:t>
+      </w:r>
+      <w:proofErr w:type="spellStart"/>
+      <w:r>
+        <w:rPr>
+          <w:rFonts w:ascii="Arial" w:hAnsi="Arial" w:cs="Arial"/>
+          <w:sz w:val="22"/>
+          <w:szCs w:val="22"/>
+          <w:lang w:val="en-US"/>
+        </w:rPr>
+        <w:t>Temme</w:t>
+      </w:r>
+      <w:proofErr w:type="spellEnd"/>
+      <w:r>
+        <w:rPr>
+          <w:rFonts w:ascii="Arial" w:hAnsi="Arial" w:cs="Arial"/>
+          <w:sz w:val="22"/>
+          <w:szCs w:val="22"/>
+          <w:lang w:val="en-US"/>
+        </w:rPr>
+        <w:t xml:space="preserve"> and </w:t>
+      </w:r>
+      <w:proofErr w:type="spellStart"/>
+      <w:r>
+        <w:rPr>
+          <w:rFonts w:ascii="Arial" w:hAnsi="Arial" w:cs="Arial"/>
+          <w:sz w:val="22"/>
+          <w:szCs w:val="22"/>
+          <w:lang w:val="en-US"/>
+        </w:rPr>
+        <w:t>Verburg</w:t>
+      </w:r>
+      <w:proofErr w:type="spellEnd"/>
+      <w:r>
+        <w:rPr>
+          <w:rFonts w:ascii="Arial" w:hAnsi="Arial" w:cs="Arial"/>
+          <w:sz w:val="22"/>
+          <w:szCs w:val="22"/>
+          <w:lang w:val="en-US"/>
+        </w:rPr>
+        <w:t xml:space="preserve">, 2011 had methods for this), but this seems a lot more difficult. I tried to download the data, but it is in a GDX file. I spent about </w:t>
+      </w:r>
+      <w:r>
+        <w:rPr>
+          <w:rFonts w:ascii="Arial" w:hAnsi="Arial" w:cs="Arial"/>
+          <w:sz w:val="22"/>
+          <w:szCs w:val="22"/>
+          <w:lang w:val="en-US"/>
+        </w:rPr>
+        <w:t>an hour</w:t>
+      </w:r>
+      <w:r>
+        <w:rPr>
+          <w:rFonts w:ascii="Arial" w:hAnsi="Arial" w:cs="Arial"/>
+          <w:sz w:val="22"/>
+          <w:szCs w:val="22"/>
+          <w:lang w:val="en-US"/>
+        </w:rPr>
+        <w:t xml:space="preserve"> trying to open it and it wouldn’t work. The methods seem a lot more complicated, but could be less subjective? </w:t>
+      </w:r>
+    </w:p>
+    <w:p>
+      <w:pPr>
+        <w:pStyle w:val="ListParagraph"/>
+        <w:numPr>
+          <w:ilvl w:val="1"/>
+          <w:numId w:val="3"/>
+        </w:numPr>
+        <w:rPr>
+          <w:rFonts w:ascii="Arial" w:hAnsi="Arial" w:cs="Arial"/>
+          <w:sz w:val="22"/>
+          <w:szCs w:val="22"/>
+          <w:lang w:val="en-US"/>
+        </w:rPr>
+      </w:pPr>
+    </w:p>
+    <w:p>
+      <w:pPr>
+        <w:rPr>
+          <w:rFonts w:ascii="Arial" w:hAnsi="Arial" w:cs="Arial"/>
+          <w:i/>
+          <w:sz w:val="22"/>
+          <w:szCs w:val="22"/>
+          <w:lang w:val="en-US"/>
+        </w:rPr>
+      </w:pPr>
+      <w:r>
+        <w:rPr>
+          <w:rFonts w:ascii="Arial" w:hAnsi="Arial" w:cs="Arial"/>
+          <w:i/>
+          <w:sz w:val="22"/>
+          <w:szCs w:val="22"/>
+          <w:lang w:val="en-US"/>
+        </w:rPr>
+        <w:t xml:space="preserve">This seems a bit more indirect to me and if it is “hard” maybe it isn’t worth it?  But </w:t>
+      </w:r>
+      <w:proofErr w:type="spellStart"/>
+      <w:r>
+        <w:rPr>
+          <w:rFonts w:ascii="Arial" w:hAnsi="Arial" w:cs="Arial"/>
+          <w:i/>
+          <w:sz w:val="22"/>
+          <w:szCs w:val="22"/>
+          <w:lang w:val="en-US"/>
+        </w:rPr>
+        <w:t>what ever</w:t>
+      </w:r>
+      <w:proofErr w:type="spellEnd"/>
+      <w:r>
+        <w:rPr>
+          <w:rFonts w:ascii="Arial" w:hAnsi="Arial" w:cs="Arial"/>
+          <w:i/>
+          <w:sz w:val="22"/>
+          <w:szCs w:val="22"/>
+          <w:lang w:val="en-US"/>
+        </w:rPr>
+        <w:t xml:space="preserve"> you think best.  Maybe there are other nitrogen input datasets already in the Earth Engine?</w:t>
+      </w:r>
+    </w:p>
+    <w:p>
+      <w:pPr>
+        <w:rPr>
+          <w:rFonts w:ascii="Arial" w:hAnsi="Arial" w:cs="Arial"/>
+          <w:sz w:val="22"/>
+          <w:szCs w:val="22"/>
+          <w:lang w:val="en-US"/>
+        </w:rPr>
+      </w:pPr>
+    </w:p>
+    <w:p>
+      <w:pPr>
+        <w:pStyle w:val="ListParagraph"/>
+        <w:numPr>
+          <w:ilvl w:val="0"/>
+          <w:numId w:val="3"/>
+        </w:numPr>
+        <w:rPr>
+          <w:rFonts w:ascii="Arial" w:hAnsi="Arial" w:cs="Arial"/>
+          <w:sz w:val="22"/>
+          <w:szCs w:val="22"/>
+          <w:lang w:val="en-US"/>
+        </w:rPr>
+      </w:pPr>
+      <w:r>
+        <w:rPr>
+          <w:rFonts w:ascii="Arial" w:hAnsi="Arial" w:cs="Arial"/>
+          <w:sz w:val="22"/>
+          <w:szCs w:val="22"/>
+          <w:lang w:val="en-US"/>
+        </w:rPr>
+        <w:t xml:space="preserve">I filtered the date from the start to the end of the year, but I saw somewhere that you could take a median of this. Would this be better? Is it inaccurate to filter the date for a whole year span, as there are multiple images in this? </w:t>
+      </w:r>
+    </w:p>
+    <w:p>
+      <w:pPr>
+        <w:rPr>
+          <w:rFonts w:ascii="Arial" w:hAnsi="Arial" w:cs="Arial"/>
+          <w:sz w:val="22"/>
+          <w:szCs w:val="22"/>
+          <w:lang w:val="en-US"/>
+        </w:rPr>
+      </w:pPr>
+    </w:p>
+    <w:p>
+      <w:pPr>
+        <w:rPr>
+          <w:rFonts w:ascii="Arial" w:hAnsi="Arial" w:cs="Arial"/>
+          <w:i/>
+          <w:sz w:val="22"/>
+          <w:szCs w:val="22"/>
+          <w:lang w:val="en-US"/>
+        </w:rPr>
+      </w:pPr>
+      <w:r>
+        <w:rPr>
+          <w:rFonts w:ascii="Arial" w:hAnsi="Arial" w:cs="Arial"/>
+          <w:i/>
+          <w:sz w:val="22"/>
+          <w:szCs w:val="22"/>
+          <w:lang w:val="en-US"/>
+        </w:rPr>
+        <w:t xml:space="preserve">This is the stuff that will really matter to your classification.  I think you want to set up for yourself a really clear justification for the imagery that you </w:t>
       </w:r>
       <w:proofErr w:type="gramStart"/>
       <w:r>
@@ -4337,7 +5022,7 @@
           <w:szCs w:val="22"/>
           <w:lang w:val="en-US"/>
         </w:rPr>
-        <w:t>all of</w:t>
+        <w:t>use</w:t>
       </w:r>
       <w:proofErr w:type="gramEnd"/>
       <w:r>
@@ -4348,41 +5033,92 @@
           <w:szCs w:val="22"/>
           <w:lang w:val="en-US"/>
         </w:rPr>
-        <w:t xml:space="preserve"> your classified land-cover data?</w:t>
-      </w:r>
-    </w:p>
-    <w:p>
-      <w:pPr>
-        <w:rPr>
-          <w:rFonts w:ascii="Arial" w:hAnsi="Arial" w:cs="Arial"/>
-          <w:sz w:val="22"/>
-          <w:szCs w:val="22"/>
-          <w:lang w:val="en-US"/>
-        </w:rPr>
-      </w:pPr>
-    </w:p>
-    <w:p>
-      <w:pPr>
-        <w:pStyle w:val="ListParagraph"/>
-        <w:numPr>
-          <w:ilvl w:val="0"/>
-          <w:numId w:val="3"/>
-        </w:numPr>
-        <w:rPr>
-          <w:rFonts w:ascii="Arial" w:hAnsi="Arial" w:cs="Arial"/>
-          <w:sz w:val="22"/>
-          <w:szCs w:val="22"/>
-          <w:lang w:val="en-US"/>
-        </w:rPr>
-      </w:pPr>
-      <w:r>
-        <w:rPr>
-          <w:rFonts w:ascii="Arial" w:hAnsi="Arial" w:cs="Arial"/>
-          <w:sz w:val="22"/>
-          <w:szCs w:val="22"/>
-          <w:lang w:val="en-US"/>
-        </w:rPr>
-        <w:t xml:space="preserve">If you look at my accuracy/error spreadsheet, why is my accuracy going down with more points? Could this be normal or does this indicate that I’ve done something wrong? </w:t>
+        <w:t xml:space="preserve"> and you will want to devote text in your methods to clarifying why you chose what you chose.  As long as they are based on good rationales or other existing data, I think you will be good.  You could also choose to take a couple or more different classification approaches with different data and ask if they produce similar or different results.  This might be an important part of your story.</w:t>
+      </w:r>
+    </w:p>
+    <w:p>
+      <w:pPr>
+        <w:rPr>
+          <w:rFonts w:ascii="Arial" w:hAnsi="Arial" w:cs="Arial"/>
+          <w:sz w:val="22"/>
+          <w:szCs w:val="22"/>
+          <w:lang w:val="en-US"/>
+        </w:rPr>
+      </w:pPr>
+    </w:p>
+    <w:p>
+      <w:pPr>
+        <w:pStyle w:val="ListParagraph"/>
+        <w:numPr>
+          <w:ilvl w:val="0"/>
+          <w:numId w:val="3"/>
+        </w:numPr>
+        <w:rPr>
+          <w:rFonts w:ascii="Arial" w:hAnsi="Arial" w:cs="Arial"/>
+          <w:sz w:val="22"/>
+          <w:szCs w:val="22"/>
+          <w:lang w:val="en-US"/>
+        </w:rPr>
+      </w:pPr>
+      <w:r>
+        <w:rPr>
+          <w:rFonts w:ascii="Arial" w:hAnsi="Arial" w:cs="Arial"/>
+          <w:sz w:val="22"/>
+          <w:szCs w:val="22"/>
+          <w:lang w:val="en-US"/>
+        </w:rPr>
+        <w:t>Should I include fallow land at all (land set aside for more than a year as part of field rotation or set aside long term)?</w:t>
+      </w:r>
+      <w:r>
+        <w:rPr>
+          <w:rFonts w:ascii="Arial" w:hAnsi="Arial" w:cs="Arial"/>
+          <w:sz w:val="22"/>
+          <w:szCs w:val="22"/>
+          <w:lang w:val="en-US"/>
+        </w:rPr>
+        <w:t xml:space="preserve"> If so, how </w:t>
+      </w:r>
+      <w:r>
+        <w:rPr>
+          <w:rFonts w:ascii="Arial" w:hAnsi="Arial" w:cs="Arial"/>
+          <w:sz w:val="22"/>
+          <w:szCs w:val="22"/>
+          <w:lang w:val="en-US"/>
+        </w:rPr>
+        <w:t xml:space="preserve">would I determine if this was extensive or intensive, or is there a way to see if that pixel was intensive/extensive the previous year </w:t>
+      </w:r>
+      <w:r>
+        <w:rPr>
+          <w:rFonts w:ascii="Arial" w:hAnsi="Arial" w:cs="Arial"/>
+          <w:sz w:val="22"/>
+          <w:szCs w:val="22"/>
+          <w:lang w:val="en-US"/>
+        </w:rPr>
+        <w:t xml:space="preserve">and apply it to that year? </w:t>
+      </w:r>
+    </w:p>
+    <w:p>
+      <w:pPr>
+        <w:pStyle w:val="ListParagraph"/>
+        <w:numPr>
+          <w:ilvl w:val="1"/>
+          <w:numId w:val="3"/>
+        </w:numPr>
+        <w:rPr>
+          <w:rFonts w:ascii="Arial" w:hAnsi="Arial" w:cs="Arial"/>
+          <w:sz w:val="22"/>
+          <w:szCs w:val="22"/>
+          <w:lang w:val="en-US"/>
+        </w:rPr>
+      </w:pPr>
+      <w:r>
+        <w:rPr>
+          <w:rFonts w:ascii="Arial" w:hAnsi="Arial" w:cs="Arial"/>
+          <w:sz w:val="22"/>
+          <w:szCs w:val="22"/>
+          <w:lang w:val="en-US"/>
+        </w:rPr>
+        <w:t xml:space="preserve">There is a temporary grassland category that is already included in my datasets </w:t>
       </w:r>
     </w:p>
     <w:p>
@@ -4413,9 +5149,11 @@
           <w:szCs w:val="22"/>
           <w:lang w:val="en-US"/>
         </w:rPr>
-        <w:t xml:space="preserve">I think generally there is an optimum with these things.  The </w:t>
-      </w:r>
-      <w:r>
+        <w:t>Not sure about this one.  It will definitely be “extensive” from first principles – but could overlap somewhat with a temporary grassland category.</w:t>
+      </w:r>
+    </w:p>
+    <w:p>
+      <w:pPr>
         <w:rPr>
           <w:rFonts w:ascii="Arial" w:hAnsi="Arial" w:cs="Arial"/>
           <w:i/>
@@ -4423,91 +5161,369 @@
           <w:szCs w:val="22"/>
           <w:lang w:val="en-US"/>
         </w:rPr>
-        <w:t>classification “success”</w:t>
-      </w:r>
-      <w:r>
-        <w:rPr>
-          <w:rFonts w:ascii="Arial" w:hAnsi="Arial" w:cs="Arial"/>
-          <w:i/>
-          <w:sz w:val="22"/>
-          <w:szCs w:val="22"/>
-          <w:lang w:val="en-US"/>
-        </w:rPr>
-        <w:t xml:space="preserve"> goes up for a while and then starts to go down as your points start to encompass more variation.  The more points the more “accurate” </w:t>
-      </w:r>
-      <w:r>
-        <w:rPr>
-          <w:rFonts w:ascii="Arial" w:hAnsi="Arial" w:cs="Arial"/>
-          <w:i/>
-          <w:sz w:val="22"/>
-          <w:szCs w:val="22"/>
-          <w:lang w:val="en-US"/>
-        </w:rPr>
-        <w:t xml:space="preserve">to the real world </w:t>
-      </w:r>
-      <w:r>
-        <w:rPr>
-          <w:rFonts w:ascii="Arial" w:hAnsi="Arial" w:cs="Arial"/>
-          <w:i/>
-          <w:sz w:val="22"/>
-          <w:szCs w:val="22"/>
-          <w:lang w:val="en-US"/>
-        </w:rPr>
-        <w:t>it probably is, but the classification becomes harder as the groups become more similar</w:t>
-      </w:r>
-      <w:r>
-        <w:rPr>
-          <w:rFonts w:ascii="Arial" w:hAnsi="Arial" w:cs="Arial"/>
-          <w:i/>
-          <w:sz w:val="22"/>
-          <w:szCs w:val="22"/>
-          <w:lang w:val="en-US"/>
-        </w:rPr>
-        <w:t xml:space="preserve"> and there might be more “noise” in your classification</w:t>
-      </w:r>
-      <w:r>
-        <w:rPr>
-          <w:rFonts w:ascii="Arial" w:hAnsi="Arial" w:cs="Arial"/>
-          <w:i/>
-          <w:sz w:val="22"/>
-          <w:szCs w:val="22"/>
-          <w:lang w:val="en-US"/>
-        </w:rPr>
-        <w:t xml:space="preserve">.  There is some sort of trade off here.  </w:t>
-      </w:r>
-    </w:p>
-    <w:p>
-      <w:pPr>
-        <w:rPr>
-          <w:rFonts w:ascii="Arial" w:hAnsi="Arial" w:cs="Arial"/>
-          <w:sz w:val="22"/>
-          <w:szCs w:val="22"/>
-          <w:lang w:val="en-US"/>
-        </w:rPr>
-      </w:pPr>
-    </w:p>
-    <w:p>
-      <w:pPr>
-        <w:pStyle w:val="ListParagraph"/>
-        <w:numPr>
-          <w:ilvl w:val="0"/>
-          <w:numId w:val="3"/>
-        </w:numPr>
-        <w:rPr>
-          <w:rFonts w:ascii="Arial" w:hAnsi="Arial" w:cs="Arial"/>
-          <w:sz w:val="22"/>
-          <w:szCs w:val="22"/>
-          <w:lang w:val="en-US"/>
-        </w:rPr>
-      </w:pPr>
-      <w:r>
-        <w:rPr>
-          <w:rFonts w:ascii="Arial" w:hAnsi="Arial" w:cs="Arial"/>
-          <w:sz w:val="22"/>
-          <w:szCs w:val="22"/>
-          <w:lang w:val="en-US"/>
-        </w:rPr>
-        <w:t xml:space="preserve">I’ve set the border of Latvia as the bounds of the Landsat image, but it doesn’t </w:t>
+      </w:pPr>
+    </w:p>
+    <w:p>
+      <w:pPr>
+        <w:rPr>
+          <w:rFonts w:ascii="Arial" w:hAnsi="Arial" w:cs="Arial"/>
+          <w:sz w:val="22"/>
+          <w:szCs w:val="22"/>
+          <w:u w:val="single"/>
+          <w:lang w:val="en-US"/>
+        </w:rPr>
+      </w:pPr>
+      <w:r>
+        <w:rPr>
+          <w:rFonts w:ascii="Arial" w:hAnsi="Arial" w:cs="Arial"/>
+          <w:sz w:val="22"/>
+          <w:szCs w:val="22"/>
+          <w:u w:val="single"/>
+          <w:lang w:val="en-US"/>
+        </w:rPr>
+        <w:t>Izzy’s notes from meeting</w:t>
+      </w:r>
+    </w:p>
+    <w:p>
+      <w:pPr>
+        <w:pStyle w:val="ListParagraph"/>
+        <w:numPr>
+          <w:ilvl w:val="0"/>
+          <w:numId w:val="3"/>
+        </w:numPr>
+        <w:rPr>
+          <w:rFonts w:ascii="Arial" w:hAnsi="Arial" w:cs="Arial"/>
+          <w:sz w:val="22"/>
+          <w:szCs w:val="22"/>
+          <w:lang w:val="en-US"/>
+        </w:rPr>
+      </w:pPr>
+      <w:r>
+        <w:rPr>
+          <w:rFonts w:ascii="Arial" w:hAnsi="Arial" w:cs="Arial"/>
+          <w:sz w:val="22"/>
+          <w:szCs w:val="22"/>
+          <w:lang w:val="en-US"/>
+        </w:rPr>
+        <w:t>Do classification first on POINTS rather than polygons</w:t>
+      </w:r>
+    </w:p>
+    <w:p>
+      <w:pPr>
+        <w:pStyle w:val="ListParagraph"/>
+        <w:numPr>
+          <w:ilvl w:val="1"/>
+          <w:numId w:val="3"/>
+        </w:numPr>
+        <w:rPr>
+          <w:rFonts w:ascii="Arial" w:hAnsi="Arial" w:cs="Arial"/>
+          <w:sz w:val="22"/>
+          <w:szCs w:val="22"/>
+          <w:lang w:val="en-US"/>
+        </w:rPr>
+      </w:pPr>
+      <w:r>
+        <w:rPr>
+          <w:rFonts w:ascii="Arial" w:hAnsi="Arial" w:cs="Arial"/>
+          <w:sz w:val="22"/>
+          <w:szCs w:val="22"/>
+          <w:lang w:val="en-US"/>
+        </w:rPr>
+        <w:t>If have time, add a buffer – this is still accurate as it will pick up on nearby farms (remember that Landsat itself is not the finest scale dataset and details are still missing from pixels)</w:t>
+      </w:r>
+    </w:p>
+    <w:p>
+      <w:pPr>
+        <w:pStyle w:val="ListParagraph"/>
+        <w:numPr>
+          <w:ilvl w:val="1"/>
+          <w:numId w:val="3"/>
+        </w:numPr>
+        <w:rPr>
+          <w:rFonts w:ascii="Arial" w:hAnsi="Arial" w:cs="Arial"/>
+          <w:sz w:val="22"/>
+          <w:szCs w:val="22"/>
+          <w:lang w:val="en-US"/>
+        </w:rPr>
+      </w:pPr>
+      <w:r>
+        <w:rPr>
+          <w:rFonts w:ascii="Arial" w:hAnsi="Arial" w:cs="Arial"/>
+          <w:sz w:val="22"/>
+          <w:szCs w:val="22"/>
+          <w:lang w:val="en-US"/>
+        </w:rPr>
+        <w:t xml:space="preserve">If do a buffer, construct code to determine what is the most dominant land-use type aka pixel type </w:t>
+      </w:r>
+    </w:p>
+    <w:p>
+      <w:pPr>
+        <w:pStyle w:val="ListParagraph"/>
+        <w:numPr>
+          <w:ilvl w:val="0"/>
+          <w:numId w:val="3"/>
+        </w:numPr>
+        <w:rPr>
+          <w:rFonts w:ascii="Arial" w:hAnsi="Arial" w:cs="Arial"/>
+          <w:sz w:val="22"/>
+          <w:szCs w:val="22"/>
+          <w:lang w:val="en-US"/>
+        </w:rPr>
+      </w:pPr>
+      <w:r>
+        <w:rPr>
+          <w:rFonts w:ascii="Arial" w:hAnsi="Arial" w:cs="Arial"/>
+          <w:sz w:val="22"/>
+          <w:szCs w:val="22"/>
+          <w:lang w:val="en-US"/>
+        </w:rPr>
+        <w:t xml:space="preserve">You can subset the dataset to split it for validation points as well, just like how you do for training and testing data </w:t>
+      </w:r>
+    </w:p>
+    <w:p>
+      <w:pPr>
+        <w:pStyle w:val="ListParagraph"/>
+        <w:numPr>
+          <w:ilvl w:val="1"/>
+          <w:numId w:val="3"/>
+        </w:numPr>
+        <w:rPr>
+          <w:rFonts w:ascii="Arial" w:hAnsi="Arial" w:cs="Arial"/>
+          <w:sz w:val="22"/>
+          <w:szCs w:val="22"/>
+          <w:lang w:val="en-US"/>
+        </w:rPr>
+      </w:pPr>
+      <w:r>
+        <w:rPr>
+          <w:rFonts w:ascii="Arial" w:hAnsi="Arial" w:cs="Arial"/>
+          <w:sz w:val="22"/>
+          <w:szCs w:val="22"/>
+          <w:lang w:val="en-US"/>
+        </w:rPr>
+        <w:lastRenderedPageBreak/>
+        <w:t>Here, I can choose whether to include points from other datasets i.e. CORINE points or make own points by looking at imagery (to me it makes sense not to but need to justify this)</w:t>
+      </w:r>
+    </w:p>
+    <w:p>
+      <w:pPr>
+        <w:pStyle w:val="ListParagraph"/>
+        <w:numPr>
+          <w:ilvl w:val="0"/>
+          <w:numId w:val="3"/>
+        </w:numPr>
+        <w:rPr>
+          <w:rFonts w:ascii="Arial" w:hAnsi="Arial" w:cs="Arial"/>
+          <w:sz w:val="22"/>
+          <w:szCs w:val="22"/>
+          <w:lang w:val="en-US"/>
+        </w:rPr>
+      </w:pPr>
+      <w:r>
+        <w:rPr>
+          <w:rFonts w:ascii="Arial" w:hAnsi="Arial" w:cs="Arial"/>
+          <w:sz w:val="22"/>
+          <w:szCs w:val="22"/>
+          <w:lang w:val="en-US"/>
+        </w:rPr>
+        <w:t xml:space="preserve">For intensive, may need to compare two time points of data to see the difference i.e. between ploughed and grown crops </w:t>
+      </w:r>
+    </w:p>
+    <w:p>
+      <w:pPr>
+        <w:pStyle w:val="ListParagraph"/>
+        <w:numPr>
+          <w:ilvl w:val="0"/>
+          <w:numId w:val="3"/>
+        </w:numPr>
+        <w:rPr>
+          <w:rFonts w:ascii="Arial" w:hAnsi="Arial" w:cs="Arial"/>
+          <w:sz w:val="22"/>
+          <w:szCs w:val="22"/>
+          <w:lang w:val="en-US"/>
+        </w:rPr>
+      </w:pPr>
+      <w:r>
+        <w:rPr>
+          <w:rFonts w:ascii="Arial" w:hAnsi="Arial" w:cs="Arial"/>
+          <w:sz w:val="22"/>
+          <w:szCs w:val="22"/>
+          <w:lang w:val="en-US"/>
+        </w:rPr>
+        <w:t>Try to get data for a lot of years, but it is most important to get it for years around the events</w:t>
+      </w:r>
+    </w:p>
+    <w:p>
+      <w:pPr>
+        <w:pStyle w:val="ListParagraph"/>
+        <w:numPr>
+          <w:ilvl w:val="0"/>
+          <w:numId w:val="3"/>
+        </w:numPr>
+        <w:rPr>
+          <w:rFonts w:ascii="Arial" w:hAnsi="Arial" w:cs="Arial"/>
+          <w:sz w:val="22"/>
+          <w:szCs w:val="22"/>
+          <w:lang w:val="en-US"/>
+        </w:rPr>
+      </w:pPr>
+      <w:r>
+        <w:rPr>
+          <w:rFonts w:ascii="Arial" w:hAnsi="Arial" w:cs="Arial"/>
+          <w:sz w:val="22"/>
+          <w:szCs w:val="22"/>
+          <w:lang w:val="en-US"/>
+        </w:rPr>
+        <w:t xml:space="preserve">Get each year classification data as a </w:t>
+      </w:r>
+      <w:proofErr w:type="spellStart"/>
+      <w:r>
+        <w:rPr>
+          <w:rFonts w:ascii="Arial" w:hAnsi="Arial" w:cs="Arial"/>
+          <w:sz w:val="22"/>
+          <w:szCs w:val="22"/>
+          <w:lang w:val="en-US"/>
+        </w:rPr>
+        <w:t>tif</w:t>
+      </w:r>
+      <w:proofErr w:type="spellEnd"/>
+      <w:r>
+        <w:rPr>
+          <w:rFonts w:ascii="Arial" w:hAnsi="Arial" w:cs="Arial"/>
+          <w:sz w:val="22"/>
+          <w:szCs w:val="22"/>
+          <w:lang w:val="en-US"/>
+        </w:rPr>
+        <w:t xml:space="preserve"> and work on it in R</w:t>
+      </w:r>
+    </w:p>
+    <w:p>
+      <w:pPr>
+        <w:pStyle w:val="ListParagraph"/>
+        <w:numPr>
+          <w:ilvl w:val="1"/>
+          <w:numId w:val="3"/>
+        </w:numPr>
+        <w:rPr>
+          <w:rFonts w:ascii="Arial" w:hAnsi="Arial" w:cs="Arial"/>
+          <w:sz w:val="22"/>
+          <w:szCs w:val="22"/>
+          <w:lang w:val="en-US"/>
+        </w:rPr>
+      </w:pPr>
+      <w:r>
+        <w:rPr>
+          <w:rFonts w:ascii="Arial" w:hAnsi="Arial" w:cs="Arial"/>
+          <w:sz w:val="22"/>
+          <w:szCs w:val="22"/>
+          <w:lang w:val="en-US"/>
+        </w:rPr>
+        <w:t xml:space="preserve">If you change the resolution when </w:t>
+      </w:r>
+      <w:r>
+        <w:rPr>
+          <w:rFonts w:ascii="Arial" w:hAnsi="Arial" w:cs="Arial"/>
+          <w:sz w:val="22"/>
+          <w:szCs w:val="22"/>
+          <w:lang w:val="en-US"/>
+        </w:rPr>
+        <w:t xml:space="preserve">exporting this file, GEE does something called pyramiding where it alters the classification based on the new resolution – if needed, look into how this influences your data and what’s going on </w:t>
+      </w:r>
+    </w:p>
+    <w:p>
+      <w:pPr>
+        <w:pStyle w:val="ListParagraph"/>
+        <w:numPr>
+          <w:ilvl w:val="0"/>
+          <w:numId w:val="3"/>
+        </w:numPr>
+        <w:rPr>
+          <w:rFonts w:ascii="Arial" w:hAnsi="Arial" w:cs="Arial"/>
+          <w:sz w:val="22"/>
+          <w:szCs w:val="22"/>
+          <w:lang w:val="en-US"/>
+        </w:rPr>
+      </w:pPr>
+      <w:r>
+        <w:rPr>
+          <w:rFonts w:ascii="Arial" w:hAnsi="Arial" w:cs="Arial"/>
+          <w:sz w:val="22"/>
+          <w:szCs w:val="22"/>
+          <w:lang w:val="en-US"/>
+        </w:rPr>
+        <w:t>Use pre-cleaned Landsat data, that accounts for clouds as well as the change in resolution between different Landsat data</w:t>
+      </w:r>
+    </w:p>
+    <w:p>
+      <w:pPr>
+        <w:pStyle w:val="ListParagraph"/>
+        <w:numPr>
+          <w:ilvl w:val="0"/>
+          <w:numId w:val="3"/>
+        </w:numPr>
+        <w:rPr>
+          <w:rFonts w:ascii="Arial" w:hAnsi="Arial" w:cs="Arial"/>
+          <w:sz w:val="22"/>
+          <w:szCs w:val="22"/>
+          <w:lang w:val="en-US"/>
+        </w:rPr>
+      </w:pPr>
+      <w:r>
+        <w:rPr>
+          <w:rFonts w:ascii="Arial" w:hAnsi="Arial" w:cs="Arial"/>
+          <w:sz w:val="22"/>
+          <w:szCs w:val="22"/>
+          <w:lang w:val="en-US"/>
+        </w:rPr>
+        <w:t>Run the script one year at a time and replace the year in the script rather than trying to have GEE execute multiple years at once, just do this manually</w:t>
+      </w:r>
+    </w:p>
+    <w:p>
+      <w:pPr>
+        <w:pStyle w:val="ListParagraph"/>
+        <w:numPr>
+          <w:ilvl w:val="0"/>
+          <w:numId w:val="3"/>
+        </w:numPr>
+        <w:rPr>
+          <w:rFonts w:ascii="Arial" w:hAnsi="Arial" w:cs="Arial"/>
+          <w:sz w:val="22"/>
+          <w:szCs w:val="22"/>
+          <w:lang w:val="en-US"/>
+        </w:rPr>
+      </w:pPr>
+      <w:r>
+        <w:rPr>
+          <w:rFonts w:ascii="Arial" w:hAnsi="Arial" w:cs="Arial"/>
+          <w:sz w:val="22"/>
+          <w:szCs w:val="22"/>
+          <w:lang w:val="en-US"/>
+        </w:rPr>
+        <w:t xml:space="preserve">Don’t classify over the whole year – pick a time period sing ecological reasoning i.e. a window of time like summer months and take the median </w:t>
+      </w:r>
+    </w:p>
+    <w:p>
+      <w:pPr>
+        <w:pStyle w:val="ListParagraph"/>
+        <w:numPr>
+          <w:ilvl w:val="0"/>
+          <w:numId w:val="3"/>
+        </w:numPr>
+        <w:rPr>
+          <w:rFonts w:ascii="Arial" w:hAnsi="Arial" w:cs="Arial"/>
+          <w:sz w:val="22"/>
+          <w:szCs w:val="22"/>
+          <w:lang w:val="en-US"/>
+        </w:rPr>
+      </w:pPr>
+      <w:r>
+        <w:rPr>
+          <w:rFonts w:ascii="Arial" w:hAnsi="Arial" w:cs="Arial"/>
+          <w:sz w:val="22"/>
+          <w:szCs w:val="22"/>
+          <w:lang w:val="en-US"/>
+        </w:rPr>
+        <w:t xml:space="preserve">I can compare my classification to CORINE to assess accuracy and see similarity – if both my classification and that one </w:t>
       </w:r>
       <w:proofErr w:type="gramStart"/>
       <w:r>
@@ -4517,7 +5533,7 @@
           <w:szCs w:val="22"/>
           <w:lang w:val="en-US"/>
         </w:rPr>
-        <w:t>actually seem</w:t>
+        <w:t>portray</w:t>
       </w:r>
       <w:proofErr w:type="gramEnd"/>
       <w:r>
@@ -4527,25 +5543,31 @@
           <w:szCs w:val="22"/>
           <w:lang w:val="en-US"/>
         </w:rPr>
-        <w:t xml:space="preserve"> to be applying the classification just to Latvia </w:t>
-      </w:r>
-      <w:r>
-        <w:rPr>
-          <w:rFonts w:ascii="Arial" w:hAnsi="Arial" w:cs="Arial"/>
-          <w:sz w:val="22"/>
-          <w:szCs w:val="22"/>
-          <w:lang w:val="en-US"/>
-        </w:rPr>
-        <w:sym w:font="Wingdings" w:char="F0E0"/>
-      </w:r>
-      <w:r>
-        <w:rPr>
-          <w:rFonts w:ascii="Arial" w:hAnsi="Arial" w:cs="Arial"/>
-          <w:sz w:val="22"/>
-          <w:szCs w:val="22"/>
-          <w:lang w:val="en-US"/>
-        </w:rPr>
-        <w:t xml:space="preserve"> is this affecting the area size? </w:t>
+        <w:t xml:space="preserve"> the same idea, it strengthens my argument </w:t>
+      </w:r>
+    </w:p>
+    <w:p>
+      <w:pPr>
+        <w:pStyle w:val="ListParagraph"/>
+        <w:numPr>
+          <w:ilvl w:val="0"/>
+          <w:numId w:val="3"/>
+        </w:numPr>
+        <w:rPr>
+          <w:rFonts w:ascii="Arial" w:hAnsi="Arial" w:cs="Arial"/>
+          <w:sz w:val="22"/>
+          <w:szCs w:val="22"/>
+          <w:lang w:val="en-US"/>
+        </w:rPr>
+      </w:pPr>
+      <w:r>
+        <w:rPr>
+          <w:rFonts w:ascii="Arial" w:hAnsi="Arial" w:cs="Arial"/>
+          <w:sz w:val="22"/>
+          <w:szCs w:val="22"/>
+          <w:lang w:val="en-US"/>
+        </w:rPr>
+        <w:t>Revisit prediction figures based on notes in the PowerPoint</w:t>
       </w:r>
     </w:p>
     <w:p>
@@ -4569,675 +5591,91 @@
           <w:szCs w:val="22"/>
           <w:lang w:val="en-US"/>
         </w:rPr>
-        <w:t xml:space="preserve">When I downloaded the csv of the pixel area of each </w:t>
-      </w:r>
-      <w:r>
-        <w:rPr>
-          <w:rFonts w:ascii="Arial" w:hAnsi="Arial" w:cs="Arial"/>
-          <w:sz w:val="22"/>
-          <w:szCs w:val="22"/>
-          <w:lang w:val="en-US"/>
-        </w:rPr>
-        <w:t>class</w:t>
-      </w:r>
-      <w:r>
-        <w:rPr>
-          <w:rFonts w:ascii="Arial" w:hAnsi="Arial" w:cs="Arial"/>
-          <w:sz w:val="22"/>
-          <w:szCs w:val="22"/>
-          <w:lang w:val="en-US"/>
-        </w:rPr>
-        <w:t>, it did not add up to the total area of Latvia – have I calculated something wrong or perhaps it’s the bounds that caused this?</w:t>
-      </w:r>
-    </w:p>
-    <w:p>
-      <w:pPr>
-        <w:rPr>
-          <w:rFonts w:ascii="Arial" w:hAnsi="Arial" w:cs="Arial"/>
-          <w:sz w:val="22"/>
-          <w:szCs w:val="22"/>
-          <w:lang w:val="en-US"/>
-        </w:rPr>
-      </w:pPr>
-    </w:p>
-    <w:p>
-      <w:pPr>
-        <w:rPr>
-          <w:rFonts w:ascii="Arial" w:hAnsi="Arial" w:cs="Arial"/>
-          <w:i/>
-          <w:sz w:val="22"/>
-          <w:szCs w:val="22"/>
-          <w:lang w:val="en-US"/>
-        </w:rPr>
-      </w:pPr>
-      <w:r>
-        <w:rPr>
-          <w:rFonts w:ascii="Arial" w:hAnsi="Arial" w:cs="Arial"/>
-          <w:i/>
-          <w:sz w:val="22"/>
-          <w:szCs w:val="22"/>
-          <w:lang w:val="en-US"/>
-        </w:rPr>
-        <w:t>Generally</w:t>
-      </w:r>
-      <w:r>
-        <w:rPr>
-          <w:rFonts w:ascii="Arial" w:hAnsi="Arial" w:cs="Arial"/>
-          <w:i/>
-          <w:sz w:val="22"/>
-          <w:szCs w:val="22"/>
-          <w:lang w:val="en-US"/>
-        </w:rPr>
-        <w:t>,</w:t>
-      </w:r>
-      <w:r>
-        <w:rPr>
-          <w:rFonts w:ascii="Arial" w:hAnsi="Arial" w:cs="Arial"/>
-          <w:i/>
-          <w:sz w:val="22"/>
-          <w:szCs w:val="22"/>
-          <w:lang w:val="en-US"/>
-        </w:rPr>
-        <w:t xml:space="preserve"> the Earth Engine will apply any classification to any area it can see in the map window unless you have indicated otherwise.  For your project, I would just set the window to a consistent zoom with the same </w:t>
-      </w:r>
-      <w:proofErr w:type="spellStart"/>
-      <w:r>
-        <w:rPr>
-          <w:rFonts w:ascii="Arial" w:hAnsi="Arial" w:cs="Arial"/>
-          <w:i/>
-          <w:sz w:val="22"/>
-          <w:szCs w:val="22"/>
-          <w:lang w:val="en-US"/>
-        </w:rPr>
-        <w:t>centre</w:t>
-      </w:r>
-      <w:proofErr w:type="spellEnd"/>
-      <w:r>
-        <w:rPr>
-          <w:rFonts w:ascii="Arial" w:hAnsi="Arial" w:cs="Arial"/>
-          <w:i/>
-          <w:sz w:val="22"/>
-          <w:szCs w:val="22"/>
-          <w:lang w:val="en-US"/>
-        </w:rPr>
-        <w:t xml:space="preserve"> point and work from there.</w:t>
-      </w:r>
-    </w:p>
-    <w:p>
-      <w:pPr>
-        <w:rPr>
-          <w:rFonts w:ascii="Arial" w:hAnsi="Arial" w:cs="Arial"/>
-          <w:sz w:val="22"/>
-          <w:szCs w:val="22"/>
-          <w:lang w:val="en-US"/>
-        </w:rPr>
-      </w:pPr>
-    </w:p>
-    <w:p>
-      <w:pPr>
-        <w:pStyle w:val="ListParagraph"/>
-        <w:numPr>
-          <w:ilvl w:val="0"/>
-          <w:numId w:val="3"/>
-        </w:numPr>
-        <w:rPr>
-          <w:rFonts w:ascii="Arial" w:hAnsi="Arial" w:cs="Arial"/>
-          <w:sz w:val="22"/>
-          <w:szCs w:val="22"/>
-          <w:lang w:val="en-US"/>
-        </w:rPr>
-      </w:pPr>
-      <w:r>
-        <w:rPr>
-          <w:rFonts w:ascii="Arial" w:hAnsi="Arial" w:cs="Arial"/>
-          <w:sz w:val="22"/>
-          <w:szCs w:val="22"/>
-          <w:lang w:val="en-US"/>
-        </w:rPr>
-        <w:t xml:space="preserve">How </w:t>
-      </w:r>
-      <w:r>
-        <w:rPr>
-          <w:rFonts w:ascii="Arial" w:hAnsi="Arial" w:cs="Arial"/>
-          <w:sz w:val="22"/>
-          <w:szCs w:val="22"/>
-          <w:lang w:val="en-US"/>
-        </w:rPr>
-        <w:t xml:space="preserve">do you recommend determining if the land is extensive or intensive? </w:t>
-      </w:r>
-    </w:p>
-    <w:p>
-      <w:pPr>
-        <w:pStyle w:val="ListParagraph"/>
-        <w:numPr>
-          <w:ilvl w:val="1"/>
-          <w:numId w:val="3"/>
-        </w:numPr>
-        <w:rPr>
-          <w:rFonts w:ascii="Arial" w:hAnsi="Arial" w:cs="Arial"/>
-          <w:sz w:val="22"/>
-          <w:szCs w:val="22"/>
-          <w:lang w:val="en-US"/>
-        </w:rPr>
-      </w:pPr>
-      <w:r>
-        <w:rPr>
-          <w:rFonts w:ascii="Arial" w:hAnsi="Arial" w:cs="Arial"/>
-          <w:sz w:val="22"/>
-          <w:szCs w:val="22"/>
-          <w:lang w:val="en-US"/>
-        </w:rPr>
-        <w:lastRenderedPageBreak/>
-        <w:t>Option 1: Use LUCAS again and make own decisions about whether land is extensive/intensive (see decisions document on GitHub). I so far did this and split it by industrial agriculture versus “kitchen gardens” which is basically allotments. However, there are a lot of industrial agriculture points as compared to the extensive ones. Potentially I need to refine more and filter by irrigation type?</w:t>
-      </w:r>
-    </w:p>
-    <w:p>
-      <w:pPr>
-        <w:pStyle w:val="ListParagraph"/>
-        <w:numPr>
-          <w:ilvl w:val="2"/>
-          <w:numId w:val="3"/>
-        </w:numPr>
-        <w:rPr>
-          <w:rFonts w:ascii="Arial" w:hAnsi="Arial" w:cs="Arial"/>
-          <w:sz w:val="22"/>
-          <w:szCs w:val="22"/>
-          <w:lang w:val="en-US"/>
-        </w:rPr>
-      </w:pPr>
-      <w:r>
-        <w:rPr>
-          <w:rFonts w:ascii="Arial" w:hAnsi="Arial" w:cs="Arial"/>
-          <w:sz w:val="22"/>
-          <w:szCs w:val="22"/>
-          <w:lang w:val="en-US"/>
-        </w:rPr>
-        <w:t xml:space="preserve">I tried to compare my points visually to the CORINE dataset, but when I loaded this, the band will not display in the inspector tab. Do you know how to fix this? </w:t>
-      </w:r>
-    </w:p>
-    <w:p>
-      <w:pPr>
-        <w:rPr>
-          <w:rFonts w:ascii="Arial" w:hAnsi="Arial" w:cs="Arial"/>
-          <w:sz w:val="22"/>
-          <w:szCs w:val="22"/>
-          <w:lang w:val="en-US"/>
-        </w:rPr>
-      </w:pPr>
-    </w:p>
-    <w:p>
-      <w:pPr>
-        <w:rPr>
-          <w:rFonts w:ascii="Arial" w:hAnsi="Arial" w:cs="Arial"/>
-          <w:i/>
-          <w:sz w:val="22"/>
-          <w:szCs w:val="22"/>
-          <w:lang w:val="en-US"/>
-        </w:rPr>
-      </w:pPr>
-      <w:r>
-        <w:rPr>
-          <w:rFonts w:ascii="Arial" w:hAnsi="Arial" w:cs="Arial"/>
-          <w:i/>
-          <w:sz w:val="22"/>
-          <w:szCs w:val="22"/>
-          <w:lang w:val="en-US"/>
-        </w:rPr>
-        <w:t>I could try to trouble shoot with you.  It is probably a visualization scaling issue?</w:t>
-      </w:r>
-    </w:p>
-    <w:p>
-      <w:pPr>
-        <w:rPr>
-          <w:rFonts w:ascii="Arial" w:hAnsi="Arial" w:cs="Arial"/>
-          <w:sz w:val="22"/>
-          <w:szCs w:val="22"/>
-          <w:lang w:val="en-US"/>
-        </w:rPr>
-      </w:pPr>
-    </w:p>
-    <w:p>
-      <w:pPr>
-        <w:pStyle w:val="ListParagraph"/>
-        <w:numPr>
-          <w:ilvl w:val="1"/>
-          <w:numId w:val="3"/>
-        </w:numPr>
-        <w:rPr>
-          <w:rFonts w:ascii="Arial" w:hAnsi="Arial" w:cs="Arial"/>
-          <w:sz w:val="22"/>
-          <w:szCs w:val="22"/>
-          <w:lang w:val="en-US"/>
-        </w:rPr>
-      </w:pPr>
-      <w:r>
-        <w:rPr>
-          <w:rFonts w:ascii="Arial" w:hAnsi="Arial" w:cs="Arial"/>
-          <w:sz w:val="22"/>
-          <w:szCs w:val="22"/>
-          <w:lang w:val="en-US"/>
-        </w:rPr>
-        <w:t xml:space="preserve">Option 2: Split up points by nitrogen input using the CAPRI dataset – </w:t>
-      </w:r>
-      <w:r>
-        <w:rPr>
-          <w:rFonts w:ascii="Arial" w:hAnsi="Arial" w:cs="Arial"/>
-          <w:sz w:val="22"/>
-          <w:szCs w:val="22"/>
-          <w:lang w:val="en-US"/>
-        </w:rPr>
-        <w:t>Common</w:t>
-      </w:r>
-      <w:r>
-        <w:rPr>
-          <w:rFonts w:ascii="Arial" w:hAnsi="Arial" w:cs="Arial"/>
-          <w:sz w:val="22"/>
-          <w:szCs w:val="22"/>
-          <w:lang w:val="en-US"/>
-        </w:rPr>
-        <w:t xml:space="preserve"> </w:t>
-      </w:r>
-      <w:r>
-        <w:rPr>
-          <w:rFonts w:ascii="Arial" w:hAnsi="Arial" w:cs="Arial"/>
-          <w:sz w:val="22"/>
-          <w:szCs w:val="22"/>
-          <w:lang w:val="en-US"/>
-        </w:rPr>
-        <w:t xml:space="preserve">Agricultural Policy </w:t>
-      </w:r>
-      <w:proofErr w:type="spellStart"/>
-      <w:r>
-        <w:rPr>
-          <w:rFonts w:ascii="Arial" w:hAnsi="Arial" w:cs="Arial"/>
-          <w:sz w:val="22"/>
-          <w:szCs w:val="22"/>
-          <w:lang w:val="en-US"/>
-        </w:rPr>
-        <w:t>Regionalised</w:t>
-      </w:r>
-      <w:proofErr w:type="spellEnd"/>
-      <w:r>
-        <w:rPr>
-          <w:rFonts w:ascii="Arial" w:hAnsi="Arial" w:cs="Arial"/>
-          <w:sz w:val="22"/>
-          <w:szCs w:val="22"/>
-          <w:lang w:val="en-US"/>
-        </w:rPr>
-        <w:t xml:space="preserve"> Impact</w:t>
-      </w:r>
-      <w:r>
-        <w:rPr>
-          <w:rFonts w:ascii="Arial" w:hAnsi="Arial" w:cs="Arial"/>
-          <w:sz w:val="22"/>
-          <w:szCs w:val="22"/>
-          <w:lang w:val="en-US"/>
-        </w:rPr>
-        <w:t xml:space="preserve"> dataset (</w:t>
-      </w:r>
-      <w:proofErr w:type="spellStart"/>
-      <w:r>
-        <w:rPr>
-          <w:rFonts w:ascii="Arial" w:hAnsi="Arial" w:cs="Arial"/>
-          <w:sz w:val="22"/>
-          <w:szCs w:val="22"/>
-          <w:lang w:val="en-US"/>
-        </w:rPr>
-        <w:t>Temme</w:t>
-      </w:r>
-      <w:proofErr w:type="spellEnd"/>
-      <w:r>
-        <w:rPr>
-          <w:rFonts w:ascii="Arial" w:hAnsi="Arial" w:cs="Arial"/>
-          <w:sz w:val="22"/>
-          <w:szCs w:val="22"/>
-          <w:lang w:val="en-US"/>
-        </w:rPr>
-        <w:t xml:space="preserve"> and </w:t>
-      </w:r>
-      <w:proofErr w:type="spellStart"/>
-      <w:r>
-        <w:rPr>
-          <w:rFonts w:ascii="Arial" w:hAnsi="Arial" w:cs="Arial"/>
-          <w:sz w:val="22"/>
-          <w:szCs w:val="22"/>
-          <w:lang w:val="en-US"/>
-        </w:rPr>
-        <w:t>Verburg</w:t>
-      </w:r>
-      <w:proofErr w:type="spellEnd"/>
-      <w:r>
-        <w:rPr>
-          <w:rFonts w:ascii="Arial" w:hAnsi="Arial" w:cs="Arial"/>
-          <w:sz w:val="22"/>
-          <w:szCs w:val="22"/>
-          <w:lang w:val="en-US"/>
-        </w:rPr>
-        <w:t xml:space="preserve">, 2011 had methods for this), but this seems a lot more difficult. I tried to download the data, but it is in a GDX file. I spent about </w:t>
-      </w:r>
-      <w:r>
-        <w:rPr>
-          <w:rFonts w:ascii="Arial" w:hAnsi="Arial" w:cs="Arial"/>
-          <w:sz w:val="22"/>
-          <w:szCs w:val="22"/>
-          <w:lang w:val="en-US"/>
-        </w:rPr>
-        <w:t>an hour</w:t>
-      </w:r>
-      <w:r>
-        <w:rPr>
-          <w:rFonts w:ascii="Arial" w:hAnsi="Arial" w:cs="Arial"/>
-          <w:sz w:val="22"/>
-          <w:szCs w:val="22"/>
-          <w:lang w:val="en-US"/>
-        </w:rPr>
-        <w:t xml:space="preserve"> trying to open it and it wouldn’t work. The methods seem a lot more complicated, but could be less subjective? </w:t>
-      </w:r>
-    </w:p>
-    <w:p>
-      <w:pPr>
-        <w:pStyle w:val="ListParagraph"/>
-        <w:numPr>
-          <w:ilvl w:val="1"/>
-          <w:numId w:val="3"/>
-        </w:numPr>
-        <w:rPr>
-          <w:rFonts w:ascii="Arial" w:hAnsi="Arial" w:cs="Arial"/>
-          <w:sz w:val="22"/>
-          <w:szCs w:val="22"/>
-          <w:lang w:val="en-US"/>
-        </w:rPr>
-      </w:pPr>
-    </w:p>
-    <w:p>
-      <w:pPr>
-        <w:rPr>
-          <w:rFonts w:ascii="Arial" w:hAnsi="Arial" w:cs="Arial"/>
-          <w:i/>
-          <w:sz w:val="22"/>
-          <w:szCs w:val="22"/>
-          <w:lang w:val="en-US"/>
-        </w:rPr>
-      </w:pPr>
-      <w:r>
-        <w:rPr>
-          <w:rFonts w:ascii="Arial" w:hAnsi="Arial" w:cs="Arial"/>
-          <w:i/>
-          <w:sz w:val="22"/>
-          <w:szCs w:val="22"/>
-          <w:lang w:val="en-US"/>
-        </w:rPr>
-        <w:t xml:space="preserve">This seems a bit more indirect to me and if it is “hard” maybe it isn’t worth it?  But </w:t>
-      </w:r>
-      <w:proofErr w:type="spellStart"/>
-      <w:r>
-        <w:rPr>
-          <w:rFonts w:ascii="Arial" w:hAnsi="Arial" w:cs="Arial"/>
-          <w:i/>
-          <w:sz w:val="22"/>
-          <w:szCs w:val="22"/>
-          <w:lang w:val="en-US"/>
-        </w:rPr>
-        <w:t>what ever</w:t>
-      </w:r>
-      <w:proofErr w:type="spellEnd"/>
-      <w:r>
-        <w:rPr>
-          <w:rFonts w:ascii="Arial" w:hAnsi="Arial" w:cs="Arial"/>
-          <w:i/>
-          <w:sz w:val="22"/>
-          <w:szCs w:val="22"/>
-          <w:lang w:val="en-US"/>
-        </w:rPr>
-        <w:t xml:space="preserve"> you think best.  Maybe there are other nitrogen input datasets already in the Earth Engine?</w:t>
-      </w:r>
-    </w:p>
-    <w:p>
-      <w:pPr>
-        <w:rPr>
-          <w:rFonts w:ascii="Arial" w:hAnsi="Arial" w:cs="Arial"/>
-          <w:sz w:val="22"/>
-          <w:szCs w:val="22"/>
-          <w:lang w:val="en-US"/>
-        </w:rPr>
-      </w:pPr>
-    </w:p>
-    <w:p>
-      <w:pPr>
-        <w:pStyle w:val="ListParagraph"/>
-        <w:numPr>
-          <w:ilvl w:val="0"/>
-          <w:numId w:val="3"/>
-        </w:numPr>
-        <w:rPr>
-          <w:rFonts w:ascii="Arial" w:hAnsi="Arial" w:cs="Arial"/>
-          <w:sz w:val="22"/>
-          <w:szCs w:val="22"/>
-          <w:lang w:val="en-US"/>
-        </w:rPr>
-      </w:pPr>
-      <w:r>
-        <w:rPr>
-          <w:rFonts w:ascii="Arial" w:hAnsi="Arial" w:cs="Arial"/>
-          <w:sz w:val="22"/>
-          <w:szCs w:val="22"/>
-          <w:lang w:val="en-US"/>
-        </w:rPr>
-        <w:t xml:space="preserve">I filtered the date from the start to the end of the year, but I saw somewhere that you could take a median of this. Would this be better? Is it inaccurate to filter the date for a whole year span, as there are multiple images in this? </w:t>
-      </w:r>
-    </w:p>
-    <w:p>
-      <w:pPr>
-        <w:rPr>
-          <w:rFonts w:ascii="Arial" w:hAnsi="Arial" w:cs="Arial"/>
-          <w:sz w:val="22"/>
-          <w:szCs w:val="22"/>
-          <w:lang w:val="en-US"/>
-        </w:rPr>
-      </w:pPr>
-    </w:p>
-    <w:p>
-      <w:pPr>
-        <w:rPr>
-          <w:rFonts w:ascii="Arial" w:hAnsi="Arial" w:cs="Arial"/>
-          <w:i/>
-          <w:sz w:val="22"/>
-          <w:szCs w:val="22"/>
-          <w:lang w:val="en-US"/>
-        </w:rPr>
-      </w:pPr>
-      <w:r>
-        <w:rPr>
-          <w:rFonts w:ascii="Arial" w:hAnsi="Arial" w:cs="Arial"/>
-          <w:i/>
-          <w:sz w:val="22"/>
-          <w:szCs w:val="22"/>
-          <w:lang w:val="en-US"/>
-        </w:rPr>
-        <w:t xml:space="preserve">This is the stuff that will really matter to your classification.  I think you want to set up for yourself a </w:t>
-      </w:r>
-      <w:proofErr w:type="gramStart"/>
-      <w:r>
-        <w:rPr>
-          <w:rFonts w:ascii="Arial" w:hAnsi="Arial" w:cs="Arial"/>
-          <w:i/>
-          <w:sz w:val="22"/>
-          <w:szCs w:val="22"/>
-          <w:lang w:val="en-US"/>
-        </w:rPr>
-        <w:t>really clear</w:t>
-      </w:r>
-      <w:proofErr w:type="gramEnd"/>
-      <w:r>
-        <w:rPr>
-          <w:rFonts w:ascii="Arial" w:hAnsi="Arial" w:cs="Arial"/>
-          <w:i/>
-          <w:sz w:val="22"/>
-          <w:szCs w:val="22"/>
-          <w:lang w:val="en-US"/>
-        </w:rPr>
-        <w:t xml:space="preserve"> justification for the imagery that you use and you will want to devote text in your methods to clarifying why you chose what you chose.  </w:t>
-      </w:r>
-      <w:proofErr w:type="gramStart"/>
-      <w:r>
-        <w:rPr>
-          <w:rFonts w:ascii="Arial" w:hAnsi="Arial" w:cs="Arial"/>
-          <w:i/>
-          <w:sz w:val="22"/>
-          <w:szCs w:val="22"/>
-          <w:lang w:val="en-US"/>
-        </w:rPr>
-        <w:t>As long as</w:t>
-      </w:r>
-      <w:proofErr w:type="gramEnd"/>
-      <w:r>
-        <w:rPr>
-          <w:rFonts w:ascii="Arial" w:hAnsi="Arial" w:cs="Arial"/>
-          <w:i/>
-          <w:sz w:val="22"/>
-          <w:szCs w:val="22"/>
-          <w:lang w:val="en-US"/>
-        </w:rPr>
-        <w:t xml:space="preserve"> they are based on good rationales or other existing data, I think you will be good.  You could also choose to take a couple or more different classification approaches with different data and ask if they produce similar or different results.  This might be an important part of your story.</w:t>
-      </w:r>
-    </w:p>
-    <w:p>
-      <w:pPr>
-        <w:rPr>
-          <w:rFonts w:ascii="Arial" w:hAnsi="Arial" w:cs="Arial"/>
-          <w:sz w:val="22"/>
-          <w:szCs w:val="22"/>
-          <w:lang w:val="en-US"/>
-        </w:rPr>
-      </w:pPr>
-    </w:p>
-    <w:p>
-      <w:pPr>
-        <w:pStyle w:val="ListParagraph"/>
-        <w:numPr>
-          <w:ilvl w:val="0"/>
-          <w:numId w:val="3"/>
-        </w:numPr>
-        <w:rPr>
-          <w:rFonts w:ascii="Arial" w:hAnsi="Arial" w:cs="Arial"/>
-          <w:sz w:val="22"/>
-          <w:szCs w:val="22"/>
-          <w:lang w:val="en-US"/>
-        </w:rPr>
-      </w:pPr>
-      <w:r>
-        <w:rPr>
-          <w:rFonts w:ascii="Arial" w:hAnsi="Arial" w:cs="Arial"/>
-          <w:sz w:val="22"/>
-          <w:szCs w:val="22"/>
-          <w:lang w:val="en-US"/>
-        </w:rPr>
-        <w:t>Should I include fallow land at all (land set aside for more than a year as part of field rotation or set aside long term)?</w:t>
-      </w:r>
-      <w:r>
-        <w:rPr>
-          <w:rFonts w:ascii="Arial" w:hAnsi="Arial" w:cs="Arial"/>
-          <w:sz w:val="22"/>
-          <w:szCs w:val="22"/>
-          <w:lang w:val="en-US"/>
-        </w:rPr>
-        <w:t xml:space="preserve"> If so, how </w:t>
-      </w:r>
-      <w:r>
-        <w:rPr>
-          <w:rFonts w:ascii="Arial" w:hAnsi="Arial" w:cs="Arial"/>
-          <w:sz w:val="22"/>
-          <w:szCs w:val="22"/>
-          <w:lang w:val="en-US"/>
-        </w:rPr>
-        <w:t xml:space="preserve">would I determine if this was extensive or intensive, or is there a way to see if that pixel was intensive/extensive the previous year </w:t>
-      </w:r>
-      <w:r>
-        <w:rPr>
-          <w:rFonts w:ascii="Arial" w:hAnsi="Arial" w:cs="Arial"/>
-          <w:sz w:val="22"/>
-          <w:szCs w:val="22"/>
-          <w:lang w:val="en-US"/>
-        </w:rPr>
-        <w:t xml:space="preserve">and apply it to that year? </w:t>
-      </w:r>
-    </w:p>
-    <w:p>
-      <w:pPr>
-        <w:pStyle w:val="ListParagraph"/>
-        <w:numPr>
-          <w:ilvl w:val="1"/>
-          <w:numId w:val="3"/>
-        </w:numPr>
-        <w:rPr>
-          <w:rFonts w:ascii="Arial" w:hAnsi="Arial" w:cs="Arial"/>
-          <w:sz w:val="22"/>
-          <w:szCs w:val="22"/>
-          <w:lang w:val="en-US"/>
-        </w:rPr>
-      </w:pPr>
-      <w:r>
-        <w:rPr>
-          <w:rFonts w:ascii="Arial" w:hAnsi="Arial" w:cs="Arial"/>
-          <w:sz w:val="22"/>
-          <w:szCs w:val="22"/>
-          <w:lang w:val="en-US"/>
-        </w:rPr>
-        <w:t xml:space="preserve">There is a temporary grassland category that is already included in my datasets </w:t>
-      </w:r>
-    </w:p>
-    <w:p>
-      <w:pPr>
-        <w:rPr>
-          <w:rFonts w:ascii="Arial" w:hAnsi="Arial" w:cs="Arial"/>
-          <w:sz w:val="22"/>
-          <w:szCs w:val="22"/>
-          <w:lang w:val="en-US"/>
-        </w:rPr>
-      </w:pPr>
-    </w:p>
-    <w:p>
-      <w:pPr>
-        <w:rPr>
-          <w:rFonts w:ascii="Arial" w:hAnsi="Arial" w:cs="Arial"/>
-          <w:i/>
-          <w:sz w:val="22"/>
-          <w:szCs w:val="22"/>
-          <w:lang w:val="en-US"/>
-        </w:rPr>
-      </w:pPr>
-      <w:r>
-        <w:rPr>
-          <w:rFonts w:ascii="Arial" w:hAnsi="Arial" w:cs="Arial"/>
-          <w:i/>
-          <w:sz w:val="22"/>
-          <w:szCs w:val="22"/>
-          <w:lang w:val="en-US"/>
-        </w:rPr>
-        <w:t xml:space="preserve">Not sure about this one.  It will </w:t>
-      </w:r>
-      <w:proofErr w:type="gramStart"/>
-      <w:r>
-        <w:rPr>
-          <w:rFonts w:ascii="Arial" w:hAnsi="Arial" w:cs="Arial"/>
-          <w:i/>
-          <w:sz w:val="22"/>
-          <w:szCs w:val="22"/>
-          <w:lang w:val="en-US"/>
-        </w:rPr>
-        <w:t>definitely be</w:t>
-      </w:r>
-      <w:proofErr w:type="gramEnd"/>
-      <w:r>
-        <w:rPr>
-          <w:rFonts w:ascii="Arial" w:hAnsi="Arial" w:cs="Arial"/>
-          <w:i/>
-          <w:sz w:val="22"/>
-          <w:szCs w:val="22"/>
-          <w:lang w:val="en-US"/>
-        </w:rPr>
-        <w:t xml:space="preserve"> “extensive” from first principles – but could overlap somewhat with a temporary grassland category.</w:t>
-      </w:r>
+        <w:t xml:space="preserve">Figures for each sub question with a hypothesis, null hypothesis and alternate hypothesis </w:t>
+      </w:r>
+    </w:p>
+    <w:p>
+      <w:pPr>
+        <w:pStyle w:val="ListParagraph"/>
+        <w:numPr>
+          <w:ilvl w:val="0"/>
+          <w:numId w:val="3"/>
+        </w:numPr>
+        <w:rPr>
+          <w:rFonts w:ascii="Arial" w:hAnsi="Arial" w:cs="Arial"/>
+          <w:sz w:val="22"/>
+          <w:szCs w:val="22"/>
+          <w:lang w:val="en-US"/>
+        </w:rPr>
+      </w:pPr>
+      <w:r>
+        <w:rPr>
+          <w:rFonts w:ascii="Arial" w:hAnsi="Arial" w:cs="Arial"/>
+          <w:sz w:val="22"/>
+          <w:szCs w:val="22"/>
+          <w:lang w:val="en-US"/>
+        </w:rPr>
+        <w:t xml:space="preserve">Do more reading to make decisions i.e. how best to classify agriculture </w:t>
+      </w:r>
+    </w:p>
+    <w:p>
+      <w:pPr>
+        <w:pStyle w:val="ListParagraph"/>
+        <w:numPr>
+          <w:ilvl w:val="0"/>
+          <w:numId w:val="3"/>
+        </w:numPr>
+        <w:rPr>
+          <w:rFonts w:ascii="Arial" w:hAnsi="Arial" w:cs="Arial"/>
+          <w:sz w:val="22"/>
+          <w:szCs w:val="22"/>
+          <w:lang w:val="en-US"/>
+        </w:rPr>
+      </w:pPr>
+      <w:r>
+        <w:rPr>
+          <w:rFonts w:ascii="Arial" w:hAnsi="Arial" w:cs="Arial"/>
+          <w:sz w:val="22"/>
+          <w:szCs w:val="22"/>
+          <w:lang w:val="en-US"/>
+        </w:rPr>
+        <w:t>ALWAYS GO BACK TO THE QUESTION and think is what you’re doing important and necessary to answer the question – if not, rethink what you are doing!</w:t>
+      </w:r>
+    </w:p>
+    <w:p>
+      <w:pPr>
+        <w:pStyle w:val="ListParagraph"/>
+        <w:numPr>
+          <w:ilvl w:val="0"/>
+          <w:numId w:val="3"/>
+        </w:numPr>
+        <w:rPr>
+          <w:rFonts w:ascii="Arial" w:hAnsi="Arial" w:cs="Arial"/>
+          <w:sz w:val="22"/>
+          <w:szCs w:val="22"/>
+          <w:lang w:val="en-US"/>
+        </w:rPr>
+      </w:pPr>
+      <w:r>
+        <w:rPr>
+          <w:rFonts w:ascii="Arial" w:hAnsi="Arial" w:cs="Arial"/>
+          <w:sz w:val="22"/>
+          <w:szCs w:val="22"/>
+          <w:lang w:val="en-US"/>
+        </w:rPr>
+        <w:t>Put weekly goals as an issue on GitHub and meet them!</w:t>
+      </w:r>
+    </w:p>
+    <w:p>
+      <w:pPr>
+        <w:ind w:left="360"/>
+        <w:rPr>
+          <w:rFonts w:ascii="Arial" w:hAnsi="Arial" w:cs="Arial"/>
+          <w:sz w:val="22"/>
+          <w:szCs w:val="22"/>
+          <w:lang w:val="en-US"/>
+        </w:rPr>
+      </w:pPr>
     </w:p>
     <w:sectPr>
       <w:pgSz w:w="12240" w:h="15840"/>
@@ -5250,8 +5688,8 @@
 </file>
 
 <file path=word/numbering.xml><?xml version="1.0" encoding="utf-8"?>
-<w:numbering xmlns:wpc="http://schemas.microsoft.com/office/word/2010/wordprocessingCanvas" xmlns:mo="http://schemas.microsoft.com/office/mac/office/2008/main" xmlns:mc="http://schemas.openxmlformats.org/markup-compatibility/2006" xmlns:mv="urn:schemas-microsoft-com:mac:vml" xmlns:o="urn:schemas-microsoft-com:office:office" xmlns:r="http://schemas.openxmlformats.org/officeDocument/2006/relationships" xmlns:m="http://schemas.openxmlformats.org/officeDocument/2006/math" xmlns:v="urn:schemas-microsoft-com:vml" xmlns:wp14="http://schemas.microsoft.com/office/word/2010/wordprocessingDrawing" xmlns:wp="http://schemas.openxmlformats.org/drawingml/2006/wordprocessingDrawing" xmlns:w10="urn:schemas-microsoft-com:office:word" xmlns:w="http://schemas.openxmlformats.org/wordprocessingml/2006/main" xmlns:w14="http://schemas.microsoft.com/office/word/2010/wordml" xmlns:w15="http://schemas.microsoft.com/office/word/2012/wordml" xmlns:wpg="http://schemas.microsoft.com/office/word/2010/wordprocessingGroup" xmlns:wpi="http://schemas.microsoft.com/office/word/2010/wordprocessingInk" xmlns:wne="http://schemas.microsoft.com/office/word/2006/wordml" xmlns:wps="http://schemas.microsoft.com/office/word/2010/wordprocessingShape" mc:Ignorable="w14 w15 wp14">
-  <w:abstractNum w:abstractNumId="0">
+<w:numbering xmlns:wpc="http://schemas.microsoft.com/office/word/2010/wordprocessingCanvas" xmlns:cx="http://schemas.microsoft.com/office/drawing/2014/chartex" xmlns:cx1="http://schemas.microsoft.com/office/drawing/2015/9/8/chartex" xmlns:cx2="http://schemas.microsoft.com/office/drawing/2015/10/21/chartex" xmlns:cx3="http://schemas.microsoft.com/office/drawing/2016/5/9/chartex" xmlns:cx4="http://schemas.microsoft.com/office/drawing/2016/5/10/chartex" xmlns:cx5="http://schemas.microsoft.com/office/drawing/2016/5/11/chartex" xmlns:cx6="http://schemas.microsoft.com/office/drawing/2016/5/12/chartex" xmlns:cx7="http://schemas.microsoft.com/office/drawing/2016/5/13/chartex" xmlns:cx8="http://schemas.microsoft.com/office/drawing/2016/5/14/chartex" xmlns:mc="http://schemas.openxmlformats.org/markup-compatibility/2006" xmlns:aink="http://schemas.microsoft.com/office/drawing/2016/ink" xmlns:am3d="http://schemas.microsoft.com/office/drawing/2017/model3d" xmlns:o="urn:schemas-microsoft-com:office:office" xmlns:r="http://schemas.openxmlformats.org/officeDocument/2006/relationships" xmlns:m="http://schemas.openxmlformats.org/officeDocument/2006/math" xmlns:v="urn:schemas-microsoft-com:vml" xmlns:wp14="http://schemas.microsoft.com/office/word/2010/wordprocessingDrawing" xmlns:wp="http://schemas.openxmlformats.org/drawingml/2006/wordprocessingDrawing" xmlns:w10="urn:schemas-microsoft-com:office:word" xmlns:w="http://schemas.openxmlformats.org/wordprocessingml/2006/main" xmlns:w14="http://schemas.microsoft.com/office/word/2010/wordml" xmlns:w15="http://schemas.microsoft.com/office/word/2012/wordml" xmlns:w16cid="http://schemas.microsoft.com/office/word/2016/wordml/cid" xmlns:w16se="http://schemas.microsoft.com/office/word/2015/wordml/symex" xmlns:wpg="http://schemas.microsoft.com/office/word/2010/wordprocessingGroup" xmlns:wpi="http://schemas.microsoft.com/office/word/2010/wordprocessingInk" xmlns:wne="http://schemas.microsoft.com/office/word/2006/wordml" xmlns:wps="http://schemas.microsoft.com/office/word/2010/wordprocessingShape" mc:Ignorable="w14 w15 w16se w16cid wp14">
+  <w:abstractNum w:abstractNumId="0" w15:restartNumberingAfterBreak="0">
     <w:nsid w:val="00000001"/>
     <w:multiLevelType w:val="hybridMultilevel"/>
     <w:tmpl w:val="00000001"/>
@@ -5309,7 +5747,7 @@
       <w:lvlJc w:val="left"/>
     </w:lvl>
   </w:abstractNum>
-  <w:abstractNum w:abstractNumId="1">
+  <w:abstractNum w:abstractNumId="1" w15:restartNumberingAfterBreak="0">
     <w:nsid w:val="06AB0F18"/>
     <w:multiLevelType w:val="hybridMultilevel"/>
     <w:tmpl w:val="665C4486"/>
@@ -5395,7 +5833,7 @@
       </w:pPr>
     </w:lvl>
   </w:abstractNum>
-  <w:abstractNum w:abstractNumId="2">
+  <w:abstractNum w:abstractNumId="2" w15:restartNumberingAfterBreak="0">
     <w:nsid w:val="3DE52CDC"/>
     <w:multiLevelType w:val="hybridMultilevel"/>
     <w:tmpl w:val="6C6CFFAC"/>
@@ -5481,7 +5919,7 @@
       </w:pPr>
     </w:lvl>
   </w:abstractNum>
-  <w:abstractNum w:abstractNumId="3">
+  <w:abstractNum w:abstractNumId="3" w15:restartNumberingAfterBreak="0">
     <w:nsid w:val="71E828F3"/>
     <w:multiLevelType w:val="hybridMultilevel"/>
     <w:tmpl w:val="32FE8762"/>
@@ -5594,7 +6032,7 @@
       </w:rPr>
     </w:lvl>
   </w:abstractNum>
-  <w:abstractNum w:abstractNumId="4">
+  <w:abstractNum w:abstractNumId="4" w15:restartNumberingAfterBreak="0">
     <w:nsid w:val="78DA16EE"/>
     <w:multiLevelType w:val="hybridMultilevel"/>
     <w:tmpl w:val="95FA0486"/>
@@ -5726,7 +6164,7 @@
 </file>
 
 <file path=word/styles.xml><?xml version="1.0" encoding="utf-8"?>
-<w:styles xmlns:mc="http://schemas.openxmlformats.org/markup-compatibility/2006" xmlns:r="http://schemas.openxmlformats.org/officeDocument/2006/relationships" xmlns:w="http://schemas.openxmlformats.org/wordprocessingml/2006/main" xmlns:w14="http://schemas.microsoft.com/office/word/2010/wordml" xmlns:w15="http://schemas.microsoft.com/office/word/2012/wordml" mc:Ignorable="w14 w15">
+<w:styles xmlns:mc="http://schemas.openxmlformats.org/markup-compatibility/2006" xmlns:r="http://schemas.openxmlformats.org/officeDocument/2006/relationships" xmlns:w="http://schemas.openxmlformats.org/wordprocessingml/2006/main" xmlns:w14="http://schemas.microsoft.com/office/word/2010/wordml" xmlns:w15="http://schemas.microsoft.com/office/word/2012/wordml" xmlns:w16cid="http://schemas.microsoft.com/office/word/2016/wordml/cid" xmlns:w16se="http://schemas.microsoft.com/office/word/2015/wordml/symex" mc:Ignorable="w14 w15 w16se w16cid">
   <w:docDefaults>
     <w:rPrDefault>
       <w:rPr>
@@ -5738,7 +6176,7 @@
     </w:rPrDefault>
     <w:pPrDefault/>
   </w:docDefaults>
-  <w:latentStyles w:defLockedState="0" w:defUIPriority="99" w:defSemiHidden="0" w:defUnhideWhenUsed="0" w:defQFormat="0" w:count="382">
+  <w:latentStyles w:defLockedState="0" w:defUIPriority="99" w:defSemiHidden="0" w:defUnhideWhenUsed="0" w:defQFormat="0" w:count="376">
     <w:lsdException w:name="Normal" w:uiPriority="0" w:qFormat="1"/>
     <w:lsdException w:name="heading 1" w:uiPriority="9" w:qFormat="1"/>
     <w:lsdException w:name="heading 2" w:semiHidden="1" w:uiPriority="9" w:unhideWhenUsed="1" w:qFormat="1"/>
@@ -6123,6 +6561,7 @@
   <w:style w:type="character" w:default="1" w:styleId="DefaultParagraphFont">
     <w:name w:val="Default Paragraph Font"/>
     <w:uiPriority w:val="1"/>
+    <w:semiHidden/>
     <w:unhideWhenUsed/>
   </w:style>
   <w:style w:type="table" w:default="1" w:styleId="TableNormal">
@@ -6168,8 +6607,8 @@
       <w:u w:val="single"/>
     </w:rPr>
   </w:style>
-  <w:style w:type="character" w:customStyle="1" w:styleId="UnresolvedMention">
-    <w:name w:val="Unresolved Mention"/>
+  <w:style w:type="character" w:customStyle="1" w:styleId="UnresolvedMention1">
+    <w:name w:val="Unresolved Mention1"/>
     <w:basedOn w:val="DefaultParagraphFont"/>
     <w:uiPriority w:val="99"/>
     <w:rsid w:val="00CE5B9A"/>

</xml_diff>

<commit_message>
Izzy pushed for the meeting
</commit_message>
<xml_diff>
--- a/notes/meeting_notes.docx
+++ b/notes/meeting_notes.docx
@@ -3384,27 +3384,7 @@
             <w:szCs w:val="22"/>
             <w:lang w:val="en-US"/>
           </w:rPr>
-          <w:t>https://medium.com/upstream/find-water-an</w:t>
-        </w:r>
-        <w:r>
-          <w:rPr>
-            <w:rStyle w:val="Hyperlink"/>
-            <w:rFonts w:ascii="Arial" w:hAnsi="Arial" w:cs="Arial"/>
-            <w:sz w:val="22"/>
-            <w:szCs w:val="22"/>
-            <w:lang w:val="en-US"/>
-          </w:rPr>
-          <w:t>d</w:t>
-        </w:r>
-        <w:r>
-          <w:rPr>
-            <w:rStyle w:val="Hyperlink"/>
-            <w:rFonts w:ascii="Arial" w:hAnsi="Arial" w:cs="Arial"/>
-            <w:sz w:val="22"/>
-            <w:szCs w:val="22"/>
-            <w:lang w:val="en-US"/>
-          </w:rPr>
-          <w:t>-remove-clouds-with-fmask-on-google-earth-engine-261c090cb62d</w:t>
+          <w:t>https://medium.com/upstream/find-water-and-remove-clouds-with-fmask-on-google-earth-engine-261c090cb62d</w:t>
         </w:r>
       </w:hyperlink>
     </w:p>
@@ -3442,2240 +3422,2532 @@
           <w:lang w:val="en-US"/>
         </w:rPr>
       </w:pPr>
+      <w:r>
+        <w:rPr>
+          <w:rFonts w:ascii="Arial" w:hAnsi="Arial" w:cs="Arial"/>
+          <w:sz w:val="22"/>
+          <w:szCs w:val="22"/>
+          <w:lang w:val="en-US"/>
+        </w:rPr>
+        <w:t>Can CORINE be used as a validation set, because it in itself is a classification? Maybe it would be best to use LUCAS (2015) as a validation set? Is this possible even though i</w:t>
+      </w:r>
+      <w:r>
+        <w:rPr>
+          <w:rFonts w:ascii="Arial" w:hAnsi="Arial" w:cs="Arial"/>
+          <w:sz w:val="22"/>
+          <w:szCs w:val="22"/>
+          <w:lang w:val="en-US"/>
+        </w:rPr>
+        <w:t>f</w:t>
+      </w:r>
+      <w:r>
+        <w:rPr>
+          <w:rFonts w:ascii="Arial" w:hAnsi="Arial" w:cs="Arial"/>
+          <w:sz w:val="22"/>
+          <w:szCs w:val="22"/>
+          <w:lang w:val="en-US"/>
+        </w:rPr>
+        <w:t xml:space="preserve"> i</w:t>
+      </w:r>
+      <w:r>
+        <w:rPr>
+          <w:rFonts w:ascii="Arial" w:hAnsi="Arial" w:cs="Arial"/>
+          <w:sz w:val="22"/>
+          <w:szCs w:val="22"/>
+          <w:lang w:val="en-US"/>
+        </w:rPr>
+        <w:t>t’</w:t>
+      </w:r>
+      <w:r>
+        <w:rPr>
+          <w:rFonts w:ascii="Arial" w:hAnsi="Arial" w:cs="Arial"/>
+          <w:sz w:val="22"/>
+          <w:szCs w:val="22"/>
+          <w:lang w:val="en-US"/>
+        </w:rPr>
+        <w:t xml:space="preserve">s </w:t>
+      </w:r>
+      <w:r>
+        <w:rPr>
+          <w:rFonts w:ascii="Arial" w:hAnsi="Arial" w:cs="Arial"/>
+          <w:sz w:val="22"/>
+          <w:szCs w:val="22"/>
+          <w:lang w:val="en-US"/>
+        </w:rPr>
+        <w:t xml:space="preserve">for </w:t>
+      </w:r>
+      <w:r>
+        <w:rPr>
+          <w:rFonts w:ascii="Arial" w:hAnsi="Arial" w:cs="Arial"/>
+          <w:sz w:val="22"/>
+          <w:szCs w:val="22"/>
+          <w:lang w:val="en-US"/>
+        </w:rPr>
+        <w:t xml:space="preserve">a different year? </w:t>
+      </w:r>
+    </w:p>
+    <w:p>
+      <w:pPr>
+        <w:rPr>
+          <w:rFonts w:ascii="Arial" w:hAnsi="Arial" w:cs="Arial"/>
+          <w:sz w:val="22"/>
+          <w:szCs w:val="22"/>
+          <w:lang w:val="en-US"/>
+        </w:rPr>
+      </w:pPr>
+    </w:p>
+    <w:p>
+      <w:pPr>
+        <w:rPr>
+          <w:rFonts w:ascii="Arial" w:hAnsi="Arial" w:cs="Arial"/>
+          <w:i/>
+          <w:sz w:val="22"/>
+          <w:szCs w:val="22"/>
+          <w:lang w:val="en-US"/>
+        </w:rPr>
+      </w:pPr>
+      <w:r>
+        <w:rPr>
+          <w:rFonts w:ascii="Arial" w:hAnsi="Arial" w:cs="Arial"/>
+          <w:i/>
+          <w:sz w:val="22"/>
+          <w:szCs w:val="22"/>
+          <w:lang w:val="en-US"/>
+        </w:rPr>
+        <w:t>Any land cover dataset is based on some sort of classification.  Let’s go back to first principles with this one.  What is your question?  What datasets will help you answer your question?  Do you need to “validate” or test out different land-cover classifications?</w:t>
+      </w:r>
+      <w:r>
+        <w:rPr>
+          <w:rFonts w:ascii="Arial" w:hAnsi="Arial" w:cs="Arial"/>
+          <w:i/>
+          <w:sz w:val="22"/>
+          <w:szCs w:val="22"/>
+          <w:lang w:val="en-US"/>
+        </w:rPr>
+        <w:t xml:space="preserve"> Or do you want to compare different classifications?  What is your “real world” dataset that you would compare to?</w:t>
+      </w:r>
+    </w:p>
+    <w:p>
+      <w:pPr>
+        <w:rPr>
+          <w:rFonts w:ascii="Arial" w:hAnsi="Arial" w:cs="Arial"/>
+          <w:sz w:val="22"/>
+          <w:szCs w:val="22"/>
+          <w:lang w:val="en-US"/>
+        </w:rPr>
+      </w:pPr>
+    </w:p>
+    <w:p>
+      <w:pPr>
+        <w:pStyle w:val="ListParagraph"/>
+        <w:numPr>
+          <w:ilvl w:val="0"/>
+          <w:numId w:val="3"/>
+        </w:numPr>
+        <w:rPr>
+          <w:rFonts w:ascii="Arial" w:hAnsi="Arial" w:cs="Arial"/>
+          <w:sz w:val="22"/>
+          <w:szCs w:val="22"/>
+          <w:lang w:val="en-US"/>
+        </w:rPr>
+      </w:pPr>
+      <w:r>
+        <w:rPr>
+          <w:rFonts w:ascii="Arial" w:hAnsi="Arial" w:cs="Arial"/>
+          <w:sz w:val="22"/>
+          <w:szCs w:val="22"/>
+          <w:lang w:val="en-US"/>
+        </w:rPr>
+        <w:t xml:space="preserve">Can I just assume that my points loaded correctly, because a lot of things ride on the fact that this is true, which is a bit scary? Some of them were in water bodies which is obviously not correct. </w:t>
+      </w:r>
+    </w:p>
+    <w:p>
+      <w:pPr>
+        <w:rPr>
+          <w:rFonts w:ascii="Arial" w:hAnsi="Arial" w:cs="Arial"/>
+          <w:sz w:val="22"/>
+          <w:szCs w:val="22"/>
+          <w:lang w:val="en-US"/>
+        </w:rPr>
+      </w:pPr>
+    </w:p>
+    <w:p>
+      <w:pPr>
+        <w:rPr>
+          <w:rFonts w:ascii="Arial" w:hAnsi="Arial" w:cs="Arial"/>
+          <w:i/>
+          <w:sz w:val="22"/>
+          <w:szCs w:val="22"/>
+          <w:lang w:val="en-US"/>
+        </w:rPr>
+      </w:pPr>
+      <w:r>
+        <w:rPr>
+          <w:rFonts w:ascii="Arial" w:hAnsi="Arial" w:cs="Arial"/>
+          <w:i/>
+          <w:sz w:val="22"/>
+          <w:szCs w:val="22"/>
+          <w:lang w:val="en-US"/>
+        </w:rPr>
+        <w:t>What are your points?  What is the precision on the points?  There could be error in the points or in the underlying data and whether the water bodies are accurately detected</w:t>
+      </w:r>
+      <w:r>
+        <w:rPr>
+          <w:rFonts w:ascii="Arial" w:hAnsi="Arial" w:cs="Arial"/>
+          <w:i/>
+          <w:sz w:val="22"/>
+          <w:szCs w:val="22"/>
+          <w:lang w:val="en-US"/>
+        </w:rPr>
+        <w:t xml:space="preserve"> depending on what land cover/imagery you are using</w:t>
+      </w:r>
+      <w:r>
+        <w:rPr>
+          <w:rFonts w:ascii="Arial" w:hAnsi="Arial" w:cs="Arial"/>
+          <w:i/>
+          <w:sz w:val="22"/>
+          <w:szCs w:val="22"/>
+          <w:lang w:val="en-US"/>
+        </w:rPr>
+        <w:t>.</w:t>
+      </w:r>
+    </w:p>
+    <w:p>
+      <w:pPr>
+        <w:rPr>
+          <w:rFonts w:ascii="Arial" w:hAnsi="Arial" w:cs="Arial"/>
+          <w:sz w:val="22"/>
+          <w:szCs w:val="22"/>
+          <w:lang w:val="en-US"/>
+        </w:rPr>
+      </w:pPr>
+    </w:p>
+    <w:p>
+      <w:pPr>
+        <w:pStyle w:val="ListParagraph"/>
+        <w:numPr>
+          <w:ilvl w:val="0"/>
+          <w:numId w:val="3"/>
+        </w:numPr>
+        <w:rPr>
+          <w:rFonts w:ascii="Arial" w:hAnsi="Arial" w:cs="Arial"/>
+          <w:sz w:val="22"/>
+          <w:szCs w:val="22"/>
+          <w:lang w:val="en-US"/>
+        </w:rPr>
+      </w:pPr>
+      <w:r>
+        <w:rPr>
+          <w:rFonts w:ascii="Arial" w:hAnsi="Arial" w:cs="Arial"/>
+          <w:sz w:val="22"/>
+          <w:szCs w:val="22"/>
+          <w:lang w:val="en-US"/>
+        </w:rPr>
+        <w:t>Do I need to divide up Latvia into sections if I’m looking at pixels/area covered? If so, how should I go about doing this?</w:t>
+      </w:r>
+    </w:p>
+    <w:p>
+      <w:pPr>
+        <w:rPr>
+          <w:rFonts w:ascii="Arial" w:hAnsi="Arial" w:cs="Arial"/>
+          <w:sz w:val="22"/>
+          <w:szCs w:val="22"/>
+          <w:lang w:val="en-US"/>
+        </w:rPr>
+      </w:pPr>
+    </w:p>
+    <w:p>
+      <w:pPr>
+        <w:rPr>
+          <w:rFonts w:ascii="Arial" w:hAnsi="Arial" w:cs="Arial"/>
+          <w:i/>
+          <w:sz w:val="22"/>
+          <w:szCs w:val="22"/>
+          <w:lang w:val="en-US"/>
+        </w:rPr>
+      </w:pPr>
+      <w:r>
+        <w:rPr>
+          <w:rFonts w:ascii="Arial" w:hAnsi="Arial" w:cs="Arial"/>
+          <w:i/>
+          <w:sz w:val="22"/>
+          <w:szCs w:val="22"/>
+          <w:lang w:val="en-US"/>
+        </w:rPr>
+        <w:t>This depends on your question.  Does your question have a regional element to it?  Or maybe are you wanting to ask how land cover changes within broader land cover classes?  Or maybe everything is at the country level?</w:t>
+      </w:r>
+    </w:p>
+    <w:p>
+      <w:pPr>
+        <w:rPr>
+          <w:rFonts w:ascii="Arial" w:hAnsi="Arial" w:cs="Arial"/>
+          <w:sz w:val="22"/>
+          <w:szCs w:val="22"/>
+          <w:lang w:val="en-US"/>
+        </w:rPr>
+      </w:pPr>
+    </w:p>
+    <w:p>
+      <w:pPr>
+        <w:pStyle w:val="ListParagraph"/>
+        <w:numPr>
+          <w:ilvl w:val="0"/>
+          <w:numId w:val="3"/>
+        </w:numPr>
+        <w:rPr>
+          <w:rFonts w:ascii="Arial" w:hAnsi="Arial" w:cs="Arial"/>
+          <w:sz w:val="22"/>
+          <w:szCs w:val="22"/>
+          <w:lang w:val="en-US"/>
+        </w:rPr>
+      </w:pPr>
+      <w:r>
+        <w:rPr>
+          <w:rFonts w:ascii="Arial" w:hAnsi="Arial" w:cs="Arial"/>
+          <w:sz w:val="22"/>
+          <w:szCs w:val="22"/>
+          <w:lang w:val="en-US"/>
+        </w:rPr>
+        <w:t>Should I make an ‘other’ classification? Not all land will be abandoned, extensive or intensive or forestry (which I use as my other category when classifying abandoned). I think this would improve accuracy but maybe there’s a better way to do this.</w:t>
+      </w:r>
+    </w:p>
+    <w:p>
+      <w:pPr>
+        <w:rPr>
+          <w:rFonts w:ascii="Arial" w:hAnsi="Arial" w:cs="Arial"/>
+          <w:sz w:val="22"/>
+          <w:szCs w:val="22"/>
+          <w:lang w:val="en-US"/>
+        </w:rPr>
+      </w:pPr>
+    </w:p>
+    <w:p>
+      <w:pPr>
+        <w:rPr>
+          <w:rFonts w:ascii="Arial" w:hAnsi="Arial" w:cs="Arial"/>
+          <w:i/>
+          <w:sz w:val="22"/>
+          <w:szCs w:val="22"/>
+          <w:lang w:val="en-US"/>
+        </w:rPr>
+      </w:pPr>
+      <w:r>
+        <w:rPr>
+          <w:rFonts w:ascii="Arial" w:hAnsi="Arial" w:cs="Arial"/>
+          <w:i/>
+          <w:sz w:val="22"/>
+          <w:szCs w:val="22"/>
+          <w:lang w:val="en-US"/>
+        </w:rPr>
+        <w:t>I think you can do this.  Up to you.  You could even want to try to classify multiple other classes.</w:t>
+      </w:r>
+    </w:p>
+    <w:p>
+      <w:pPr>
+        <w:rPr>
+          <w:rFonts w:ascii="Arial" w:hAnsi="Arial" w:cs="Arial"/>
+          <w:sz w:val="22"/>
+          <w:szCs w:val="22"/>
+          <w:lang w:val="en-US"/>
+        </w:rPr>
+      </w:pPr>
+    </w:p>
+    <w:p>
+      <w:pPr>
+        <w:pStyle w:val="ListParagraph"/>
+        <w:numPr>
+          <w:ilvl w:val="0"/>
+          <w:numId w:val="3"/>
+        </w:numPr>
+        <w:rPr>
+          <w:rFonts w:ascii="Arial" w:hAnsi="Arial" w:cs="Arial"/>
+          <w:sz w:val="22"/>
+          <w:szCs w:val="22"/>
+          <w:lang w:val="en-US"/>
+        </w:rPr>
+      </w:pPr>
+      <w:r>
+        <w:rPr>
+          <w:rFonts w:ascii="Arial" w:hAnsi="Arial" w:cs="Arial"/>
+          <w:sz w:val="22"/>
+          <w:szCs w:val="22"/>
+          <w:lang w:val="en-US"/>
+        </w:rPr>
+        <w:t>How to apply classification over time: 2 parts to this question/issue</w:t>
+      </w:r>
+      <w:r>
+        <w:rPr>
+          <w:rFonts w:ascii="Arial" w:hAnsi="Arial" w:cs="Arial"/>
+          <w:sz w:val="22"/>
+          <w:szCs w:val="22"/>
+          <w:lang w:val="en-US"/>
+        </w:rPr>
+        <w:t xml:space="preserve"> and I think basically it is necessary to find an innovative way to do this to prevent error and promote organization </w:t>
+      </w:r>
+      <w:r>
+        <w:rPr>
+          <w:rFonts w:ascii="Arial" w:hAnsi="Arial" w:cs="Arial"/>
+          <w:sz w:val="22"/>
+          <w:szCs w:val="22"/>
+          <w:lang w:val="en-US"/>
+        </w:rPr>
+        <w:t xml:space="preserve">to get data for each year </w:t>
+      </w:r>
+    </w:p>
+    <w:p>
+      <w:pPr>
+        <w:pStyle w:val="ListParagraph"/>
+        <w:numPr>
+          <w:ilvl w:val="0"/>
+          <w:numId w:val="5"/>
+        </w:numPr>
+        <w:rPr>
+          <w:rFonts w:ascii="Arial" w:hAnsi="Arial" w:cs="Arial"/>
+          <w:sz w:val="22"/>
+          <w:szCs w:val="22"/>
+          <w:lang w:val="en-US"/>
+        </w:rPr>
+      </w:pPr>
+      <w:r>
+        <w:rPr>
+          <w:rFonts w:ascii="Arial" w:hAnsi="Arial" w:cs="Arial"/>
+          <w:sz w:val="22"/>
+          <w:szCs w:val="22"/>
+          <w:lang w:val="en-US"/>
+        </w:rPr>
+        <w:t>How to extract the pixels for each year ---</w:t>
+      </w:r>
+    </w:p>
+    <w:p>
+      <w:pPr>
+        <w:pStyle w:val="ListParagraph"/>
+        <w:numPr>
+          <w:ilvl w:val="1"/>
+          <w:numId w:val="5"/>
+        </w:numPr>
+        <w:rPr>
+          <w:rFonts w:ascii="Arial" w:hAnsi="Arial" w:cs="Arial"/>
+          <w:sz w:val="22"/>
+          <w:szCs w:val="22"/>
+          <w:lang w:val="en-US"/>
+        </w:rPr>
+      </w:pPr>
+      <w:r>
+        <w:rPr>
+          <w:rFonts w:ascii="Arial" w:hAnsi="Arial" w:cs="Arial"/>
+          <w:sz w:val="22"/>
+          <w:szCs w:val="22"/>
+          <w:lang w:val="en-US"/>
+        </w:rPr>
+        <w:t>When I try to do this, I only figured out how to do it by loading a chart and then exporting the underlying data as a csv – surely there is a better way to do this, but I can’t find it</w:t>
+      </w:r>
+      <w:r>
+        <w:rPr>
+          <w:rFonts w:ascii="Arial" w:hAnsi="Arial" w:cs="Arial"/>
+          <w:sz w:val="22"/>
+          <w:szCs w:val="22"/>
+          <w:lang w:val="en-US"/>
+        </w:rPr>
+        <w:t xml:space="preserve"> so far</w:t>
+      </w:r>
+      <w:r>
+        <w:rPr>
+          <w:rFonts w:ascii="Arial" w:hAnsi="Arial" w:cs="Arial"/>
+          <w:sz w:val="22"/>
+          <w:szCs w:val="22"/>
+          <w:lang w:val="en-US"/>
+        </w:rPr>
+        <w:t>. When I do this for more than one year</w:t>
+      </w:r>
+      <w:r>
+        <w:rPr>
+          <w:rFonts w:ascii="Arial" w:hAnsi="Arial" w:cs="Arial"/>
+          <w:sz w:val="22"/>
+          <w:szCs w:val="22"/>
+          <w:lang w:val="en-US"/>
+        </w:rPr>
+        <w:t>,</w:t>
+      </w:r>
+      <w:r>
+        <w:rPr>
+          <w:rFonts w:ascii="Arial" w:hAnsi="Arial" w:cs="Arial"/>
+          <w:sz w:val="22"/>
+          <w:szCs w:val="22"/>
+          <w:lang w:val="en-US"/>
+        </w:rPr>
+        <w:t xml:space="preserve"> </w:t>
+      </w:r>
+      <w:r>
+        <w:rPr>
+          <w:rFonts w:ascii="Arial" w:hAnsi="Arial" w:cs="Arial"/>
+          <w:sz w:val="22"/>
+          <w:szCs w:val="22"/>
+          <w:lang w:val="en-US"/>
+        </w:rPr>
+        <w:t>GEE</w:t>
+      </w:r>
+      <w:r>
+        <w:rPr>
+          <w:rFonts w:ascii="Arial" w:hAnsi="Arial" w:cs="Arial"/>
+          <w:sz w:val="22"/>
+          <w:szCs w:val="22"/>
+          <w:lang w:val="en-US"/>
+        </w:rPr>
+        <w:t xml:space="preserve"> runs out of </w:t>
+      </w:r>
+      <w:r>
+        <w:rPr>
+          <w:rFonts w:ascii="Arial" w:hAnsi="Arial" w:cs="Arial"/>
+          <w:sz w:val="22"/>
+          <w:szCs w:val="22"/>
+          <w:lang w:val="en-US"/>
+        </w:rPr>
+        <w:t>memory and can’t display the graph and therefore can’t get the underlying data</w:t>
+      </w:r>
+    </w:p>
+    <w:p>
+      <w:pPr>
+        <w:rPr>
+          <w:rFonts w:ascii="Arial" w:hAnsi="Arial" w:cs="Arial"/>
+          <w:sz w:val="22"/>
+          <w:szCs w:val="22"/>
+          <w:lang w:val="en-US"/>
+        </w:rPr>
+      </w:pPr>
+    </w:p>
+    <w:p>
+      <w:pPr>
+        <w:rPr>
+          <w:rFonts w:ascii="Arial" w:hAnsi="Arial" w:cs="Arial"/>
+          <w:i/>
+          <w:sz w:val="22"/>
+          <w:szCs w:val="22"/>
+          <w:lang w:val="en-US"/>
+        </w:rPr>
+      </w:pPr>
+      <w:r>
+        <w:rPr>
+          <w:rFonts w:ascii="Arial" w:hAnsi="Arial" w:cs="Arial"/>
+          <w:i/>
+          <w:sz w:val="22"/>
+          <w:szCs w:val="22"/>
+          <w:lang w:val="en-US"/>
+        </w:rPr>
+        <w:t xml:space="preserve">I have found that it is better to export the data as </w:t>
+      </w:r>
+      <w:proofErr w:type="spellStart"/>
+      <w:r>
+        <w:rPr>
+          <w:rFonts w:ascii="Arial" w:hAnsi="Arial" w:cs="Arial"/>
+          <w:i/>
+          <w:sz w:val="22"/>
+          <w:szCs w:val="22"/>
+          <w:lang w:val="en-US"/>
+        </w:rPr>
+        <w:t>csvs</w:t>
+      </w:r>
+      <w:proofErr w:type="spellEnd"/>
+      <w:r>
+        <w:rPr>
+          <w:rFonts w:ascii="Arial" w:hAnsi="Arial" w:cs="Arial"/>
+          <w:i/>
+          <w:sz w:val="22"/>
+          <w:szCs w:val="22"/>
+          <w:lang w:val="en-US"/>
+        </w:rPr>
+        <w:t xml:space="preserve"> or </w:t>
+      </w:r>
+      <w:proofErr w:type="spellStart"/>
+      <w:r>
+        <w:rPr>
+          <w:rFonts w:ascii="Arial" w:hAnsi="Arial" w:cs="Arial"/>
+          <w:i/>
+          <w:sz w:val="22"/>
+          <w:szCs w:val="22"/>
+          <w:lang w:val="en-US"/>
+        </w:rPr>
+        <w:t>tifs</w:t>
+      </w:r>
+      <w:proofErr w:type="spellEnd"/>
+      <w:r>
+        <w:rPr>
+          <w:rFonts w:ascii="Arial" w:hAnsi="Arial" w:cs="Arial"/>
+          <w:i/>
+          <w:sz w:val="22"/>
+          <w:szCs w:val="22"/>
+          <w:lang w:val="en-US"/>
+        </w:rPr>
+        <w:t xml:space="preserve"> and not use the graphing functions.  They used to work and now they don’t work as well.  </w:t>
+      </w:r>
+    </w:p>
+    <w:p>
+      <w:pPr>
+        <w:rPr>
+          <w:rFonts w:ascii="Arial" w:hAnsi="Arial" w:cs="Arial"/>
+          <w:sz w:val="22"/>
+          <w:szCs w:val="22"/>
+          <w:lang w:val="en-US"/>
+        </w:rPr>
+      </w:pPr>
+    </w:p>
+    <w:p>
+      <w:pPr>
+        <w:pStyle w:val="ListParagraph"/>
+        <w:numPr>
+          <w:ilvl w:val="1"/>
+          <w:numId w:val="5"/>
+        </w:numPr>
+        <w:rPr>
+          <w:rFonts w:ascii="Arial" w:hAnsi="Arial" w:cs="Arial"/>
+          <w:sz w:val="22"/>
+          <w:szCs w:val="22"/>
+          <w:lang w:val="en-US"/>
+        </w:rPr>
+      </w:pPr>
+      <w:r>
+        <w:rPr>
+          <w:rFonts w:ascii="Arial" w:hAnsi="Arial" w:cs="Arial"/>
+          <w:sz w:val="22"/>
+          <w:szCs w:val="22"/>
+          <w:lang w:val="en-US"/>
+        </w:rPr>
+        <w:t>Would be good to find a way to save it all into one csv to prevent error and save time and memory</w:t>
+      </w:r>
+    </w:p>
+    <w:p>
+      <w:pPr>
+        <w:rPr>
+          <w:rFonts w:ascii="Arial" w:hAnsi="Arial" w:cs="Arial"/>
+          <w:sz w:val="22"/>
+          <w:szCs w:val="22"/>
+          <w:lang w:val="en-US"/>
+        </w:rPr>
+      </w:pPr>
+    </w:p>
+    <w:p>
+      <w:pPr>
+        <w:rPr>
+          <w:rFonts w:ascii="Arial" w:hAnsi="Arial" w:cs="Arial"/>
+          <w:i/>
+          <w:sz w:val="22"/>
+          <w:szCs w:val="22"/>
+          <w:lang w:val="en-US"/>
+        </w:rPr>
+      </w:pPr>
+      <w:r>
+        <w:rPr>
+          <w:rFonts w:ascii="Arial" w:hAnsi="Arial" w:cs="Arial"/>
+          <w:i/>
+          <w:sz w:val="22"/>
+          <w:szCs w:val="22"/>
+          <w:lang w:val="en-US"/>
+        </w:rPr>
+        <w:t>You can either set up a function to do this, or you can explore each year’s data and then combine those files in R.  The first might be the better way to do it, but I would focus on what is easiest for you to do first.  You can always go back and try to improve the workflow later.</w:t>
+      </w:r>
+    </w:p>
+    <w:p>
+      <w:pPr>
+        <w:rPr>
+          <w:rFonts w:ascii="Arial" w:hAnsi="Arial" w:cs="Arial"/>
+          <w:sz w:val="22"/>
+          <w:szCs w:val="22"/>
+          <w:lang w:val="en-US"/>
+        </w:rPr>
+      </w:pPr>
+    </w:p>
+    <w:p>
+      <w:pPr>
+        <w:pStyle w:val="ListParagraph"/>
+        <w:numPr>
+          <w:ilvl w:val="1"/>
+          <w:numId w:val="5"/>
+        </w:numPr>
+        <w:rPr>
+          <w:rFonts w:ascii="Arial" w:hAnsi="Arial" w:cs="Arial"/>
+          <w:sz w:val="22"/>
+          <w:szCs w:val="22"/>
+          <w:lang w:val="en-US"/>
+        </w:rPr>
+      </w:pPr>
+      <w:r>
+        <w:rPr>
+          <w:rFonts w:ascii="Arial" w:hAnsi="Arial" w:cs="Arial"/>
+          <w:sz w:val="22"/>
+          <w:szCs w:val="22"/>
+          <w:lang w:val="en-US"/>
+        </w:rPr>
+        <w:t>Maybe also this is not a good way of doing it because it would be good to have each pixel value to see what pixels are turning into what i.e. is intensive land coming from abandoned, extensive or neither</w:t>
+      </w:r>
+    </w:p>
+    <w:p>
+      <w:pPr>
+        <w:rPr>
+          <w:rFonts w:ascii="Arial" w:hAnsi="Arial" w:cs="Arial"/>
+          <w:sz w:val="22"/>
+          <w:szCs w:val="22"/>
+          <w:lang w:val="en-US"/>
+        </w:rPr>
+      </w:pPr>
+    </w:p>
+    <w:p>
+      <w:pPr>
+        <w:rPr>
+          <w:rFonts w:ascii="Arial" w:hAnsi="Arial" w:cs="Arial"/>
+          <w:i/>
+          <w:sz w:val="22"/>
+          <w:szCs w:val="22"/>
+          <w:lang w:val="en-US"/>
+        </w:rPr>
+      </w:pPr>
+      <w:r>
+        <w:rPr>
+          <w:rFonts w:ascii="Arial" w:hAnsi="Arial" w:cs="Arial"/>
+          <w:i/>
+          <w:sz w:val="22"/>
+          <w:szCs w:val="22"/>
+          <w:lang w:val="en-US"/>
+        </w:rPr>
+        <w:t xml:space="preserve">You can also be exporting your </w:t>
+      </w:r>
+      <w:proofErr w:type="spellStart"/>
+      <w:r>
+        <w:rPr>
+          <w:rFonts w:ascii="Arial" w:hAnsi="Arial" w:cs="Arial"/>
+          <w:i/>
+          <w:sz w:val="22"/>
+          <w:szCs w:val="22"/>
+          <w:lang w:val="en-US"/>
+        </w:rPr>
+        <w:t>tifs</w:t>
+      </w:r>
+      <w:proofErr w:type="spellEnd"/>
+      <w:r>
+        <w:rPr>
+          <w:rFonts w:ascii="Arial" w:hAnsi="Arial" w:cs="Arial"/>
+          <w:i/>
+          <w:sz w:val="22"/>
+          <w:szCs w:val="22"/>
+          <w:lang w:val="en-US"/>
+        </w:rPr>
+        <w:t xml:space="preserve"> and then doing the comparisons in R of the land</w:t>
+      </w:r>
+      <w:r>
+        <w:rPr>
+          <w:rFonts w:ascii="Arial" w:hAnsi="Arial" w:cs="Arial"/>
+          <w:i/>
+          <w:sz w:val="22"/>
+          <w:szCs w:val="22"/>
+          <w:lang w:val="en-US"/>
+        </w:rPr>
+        <w:t>-</w:t>
+      </w:r>
+      <w:r>
+        <w:rPr>
+          <w:rFonts w:ascii="Arial" w:hAnsi="Arial" w:cs="Arial"/>
+          <w:i/>
+          <w:sz w:val="22"/>
+          <w:szCs w:val="22"/>
+          <w:lang w:val="en-US"/>
+        </w:rPr>
+        <w:t>cover change.  I personally find this approach to be easier as R is much easier for me.</w:t>
+      </w:r>
+    </w:p>
+    <w:p>
+      <w:pPr>
+        <w:rPr>
+          <w:rFonts w:ascii="Arial" w:hAnsi="Arial" w:cs="Arial"/>
+          <w:sz w:val="22"/>
+          <w:szCs w:val="22"/>
+          <w:lang w:val="en-US"/>
+        </w:rPr>
+      </w:pPr>
+    </w:p>
+    <w:p>
+      <w:pPr>
+        <w:pStyle w:val="ListParagraph"/>
+        <w:numPr>
+          <w:ilvl w:val="0"/>
+          <w:numId w:val="5"/>
+        </w:numPr>
+        <w:rPr>
+          <w:rFonts w:ascii="Arial" w:hAnsi="Arial" w:cs="Arial"/>
+          <w:sz w:val="22"/>
+          <w:szCs w:val="22"/>
+          <w:lang w:val="en-US"/>
+        </w:rPr>
+      </w:pPr>
+      <w:r>
+        <w:rPr>
+          <w:rFonts w:ascii="Arial" w:hAnsi="Arial" w:cs="Arial"/>
+          <w:sz w:val="22"/>
+          <w:szCs w:val="22"/>
+          <w:lang w:val="en-US"/>
+        </w:rPr>
+        <w:t>How to apply classification for each year –</w:t>
+      </w:r>
+    </w:p>
+    <w:p>
+      <w:pPr>
+        <w:pStyle w:val="ListParagraph"/>
+        <w:numPr>
+          <w:ilvl w:val="1"/>
+          <w:numId w:val="5"/>
+        </w:numPr>
+        <w:rPr>
+          <w:rFonts w:ascii="Arial" w:hAnsi="Arial" w:cs="Arial"/>
+          <w:sz w:val="22"/>
+          <w:szCs w:val="22"/>
+          <w:lang w:val="en-US"/>
+        </w:rPr>
+      </w:pPr>
+      <w:r>
+        <w:rPr>
+          <w:rFonts w:ascii="Arial" w:hAnsi="Arial" w:cs="Arial"/>
+          <w:sz w:val="22"/>
+          <w:szCs w:val="22"/>
+          <w:lang w:val="en-US"/>
+        </w:rPr>
+        <w:t>Prone to error if do this manually and run out of memory very quickly doing this in the same script</w:t>
+      </w:r>
+    </w:p>
+    <w:p>
+      <w:pPr>
+        <w:rPr>
+          <w:rFonts w:ascii="Arial" w:hAnsi="Arial" w:cs="Arial"/>
+          <w:sz w:val="22"/>
+          <w:szCs w:val="22"/>
+          <w:lang w:val="en-US"/>
+        </w:rPr>
+      </w:pPr>
+    </w:p>
+    <w:p>
+      <w:pPr>
+        <w:rPr>
+          <w:rFonts w:ascii="Arial" w:hAnsi="Arial" w:cs="Arial"/>
+          <w:i/>
+          <w:sz w:val="22"/>
+          <w:szCs w:val="22"/>
+          <w:lang w:val="en-US"/>
+        </w:rPr>
+      </w:pPr>
+      <w:r>
+        <w:rPr>
+          <w:rFonts w:ascii="Arial" w:hAnsi="Arial" w:cs="Arial"/>
+          <w:i/>
+          <w:sz w:val="22"/>
+          <w:szCs w:val="22"/>
+          <w:lang w:val="en-US"/>
+        </w:rPr>
+        <w:t>You should be able to subset to the specific data you want to use, run the classification and then output the results.  You can do this individually for each year.  Or you can set up a function to do this across years, but this is trickier programming.</w:t>
+      </w:r>
+    </w:p>
+    <w:p>
+      <w:pPr>
+        <w:rPr>
+          <w:rFonts w:ascii="Arial" w:hAnsi="Arial" w:cs="Arial"/>
+          <w:sz w:val="22"/>
+          <w:szCs w:val="22"/>
+          <w:lang w:val="en-US"/>
+        </w:rPr>
+      </w:pPr>
+    </w:p>
+    <w:p>
+      <w:pPr>
+        <w:pStyle w:val="ListParagraph"/>
+        <w:numPr>
+          <w:ilvl w:val="0"/>
+          <w:numId w:val="3"/>
+        </w:numPr>
+        <w:rPr>
+          <w:rFonts w:ascii="Arial" w:hAnsi="Arial" w:cs="Arial"/>
+          <w:sz w:val="22"/>
+          <w:szCs w:val="22"/>
+          <w:lang w:val="en-US"/>
+        </w:rPr>
+      </w:pPr>
+      <w:r>
+        <w:rPr>
+          <w:rFonts w:ascii="Arial" w:hAnsi="Arial" w:cs="Arial"/>
+          <w:sz w:val="22"/>
+          <w:szCs w:val="22"/>
+          <w:lang w:val="en-US"/>
+        </w:rPr>
+        <w:t xml:space="preserve">What other datasets should I compare my classification to? To me, it makes more sense to compare it to CORINE/other classifications, rather than using these classifications as validation data. How do I assess accuracy of other classifications though? Is it more that I would see how the areas overlap, but can I really determine which one is more accurate? </w:t>
+      </w:r>
+    </w:p>
+    <w:p>
+      <w:pPr>
+        <w:rPr>
+          <w:rFonts w:ascii="Arial" w:hAnsi="Arial" w:cs="Arial"/>
+          <w:sz w:val="22"/>
+          <w:szCs w:val="22"/>
+          <w:lang w:val="en-US"/>
+        </w:rPr>
+      </w:pPr>
+    </w:p>
+    <w:p>
+      <w:pPr>
+        <w:rPr>
+          <w:rFonts w:ascii="Arial" w:hAnsi="Arial" w:cs="Arial"/>
+          <w:i/>
+          <w:sz w:val="22"/>
+          <w:szCs w:val="22"/>
+          <w:lang w:val="en-US"/>
+        </w:rPr>
+      </w:pPr>
+      <w:r>
+        <w:rPr>
+          <w:rFonts w:ascii="Arial" w:hAnsi="Arial" w:cs="Arial"/>
+          <w:i/>
+          <w:sz w:val="22"/>
+          <w:szCs w:val="22"/>
+          <w:lang w:val="en-US"/>
+        </w:rPr>
+        <w:t>Do you have actual ground data to compare to?  I think you need this to do any accuracy tests.  Are there in situ data you can use to compare to all of your classified land-cover data?</w:t>
+      </w:r>
+    </w:p>
+    <w:p>
+      <w:pPr>
+        <w:rPr>
+          <w:rFonts w:ascii="Arial" w:hAnsi="Arial" w:cs="Arial"/>
+          <w:sz w:val="22"/>
+          <w:szCs w:val="22"/>
+          <w:lang w:val="en-US"/>
+        </w:rPr>
+      </w:pPr>
+    </w:p>
+    <w:p>
+      <w:pPr>
+        <w:pStyle w:val="ListParagraph"/>
+        <w:numPr>
+          <w:ilvl w:val="0"/>
+          <w:numId w:val="3"/>
+        </w:numPr>
+        <w:rPr>
+          <w:rFonts w:ascii="Arial" w:hAnsi="Arial" w:cs="Arial"/>
+          <w:sz w:val="22"/>
+          <w:szCs w:val="22"/>
+          <w:lang w:val="en-US"/>
+        </w:rPr>
+      </w:pPr>
+      <w:r>
+        <w:rPr>
+          <w:rFonts w:ascii="Arial" w:hAnsi="Arial" w:cs="Arial"/>
+          <w:sz w:val="22"/>
+          <w:szCs w:val="22"/>
+          <w:lang w:val="en-US"/>
+        </w:rPr>
+        <w:t xml:space="preserve">If you look at my accuracy/error spreadsheet, why is my accuracy going down with more points? Could this be normal or does this indicate that I’ve done something wrong? </w:t>
+      </w:r>
+    </w:p>
+    <w:p>
+      <w:pPr>
+        <w:rPr>
+          <w:rFonts w:ascii="Arial" w:hAnsi="Arial" w:cs="Arial"/>
+          <w:sz w:val="22"/>
+          <w:szCs w:val="22"/>
+          <w:lang w:val="en-US"/>
+        </w:rPr>
+      </w:pPr>
+    </w:p>
+    <w:p>
+      <w:pPr>
+        <w:rPr>
+          <w:rFonts w:ascii="Arial" w:hAnsi="Arial" w:cs="Arial"/>
+          <w:i/>
+          <w:sz w:val="22"/>
+          <w:szCs w:val="22"/>
+          <w:lang w:val="en-US"/>
+        </w:rPr>
+      </w:pPr>
+      <w:r>
+        <w:rPr>
+          <w:rFonts w:ascii="Arial" w:hAnsi="Arial" w:cs="Arial"/>
+          <w:i/>
+          <w:sz w:val="22"/>
+          <w:szCs w:val="22"/>
+          <w:lang w:val="en-US"/>
+        </w:rPr>
+        <w:t xml:space="preserve">I think generally there is an optimum with these things.  The </w:t>
+      </w:r>
+      <w:r>
+        <w:rPr>
+          <w:rFonts w:ascii="Arial" w:hAnsi="Arial" w:cs="Arial"/>
+          <w:i/>
+          <w:sz w:val="22"/>
+          <w:szCs w:val="22"/>
+          <w:lang w:val="en-US"/>
+        </w:rPr>
+        <w:t>classification “success”</w:t>
+      </w:r>
+      <w:r>
+        <w:rPr>
+          <w:rFonts w:ascii="Arial" w:hAnsi="Arial" w:cs="Arial"/>
+          <w:i/>
+          <w:sz w:val="22"/>
+          <w:szCs w:val="22"/>
+          <w:lang w:val="en-US"/>
+        </w:rPr>
+        <w:t xml:space="preserve"> goes up for a while and then starts to go down as your points start to encompass more variation.  The more points the more “accurate” </w:t>
+      </w:r>
+      <w:r>
+        <w:rPr>
+          <w:rFonts w:ascii="Arial" w:hAnsi="Arial" w:cs="Arial"/>
+          <w:i/>
+          <w:sz w:val="22"/>
+          <w:szCs w:val="22"/>
+          <w:lang w:val="en-US"/>
+        </w:rPr>
+        <w:t xml:space="preserve">to the real world </w:t>
+      </w:r>
+      <w:r>
+        <w:rPr>
+          <w:rFonts w:ascii="Arial" w:hAnsi="Arial" w:cs="Arial"/>
+          <w:i/>
+          <w:sz w:val="22"/>
+          <w:szCs w:val="22"/>
+          <w:lang w:val="en-US"/>
+        </w:rPr>
+        <w:t>it probably is, but the classification becomes harder as the groups become more similar</w:t>
+      </w:r>
+      <w:r>
+        <w:rPr>
+          <w:rFonts w:ascii="Arial" w:hAnsi="Arial" w:cs="Arial"/>
+          <w:i/>
+          <w:sz w:val="22"/>
+          <w:szCs w:val="22"/>
+          <w:lang w:val="en-US"/>
+        </w:rPr>
+        <w:t xml:space="preserve"> and there might be more “noise” in your classification</w:t>
+      </w:r>
+      <w:r>
+        <w:rPr>
+          <w:rFonts w:ascii="Arial" w:hAnsi="Arial" w:cs="Arial"/>
+          <w:i/>
+          <w:sz w:val="22"/>
+          <w:szCs w:val="22"/>
+          <w:lang w:val="en-US"/>
+        </w:rPr>
+        <w:t xml:space="preserve">.  There is some sort of trade off here.  </w:t>
+      </w:r>
+    </w:p>
+    <w:p>
+      <w:pPr>
+        <w:rPr>
+          <w:rFonts w:ascii="Arial" w:hAnsi="Arial" w:cs="Arial"/>
+          <w:sz w:val="22"/>
+          <w:szCs w:val="22"/>
+          <w:lang w:val="en-US"/>
+        </w:rPr>
+      </w:pPr>
+    </w:p>
+    <w:p>
+      <w:pPr>
+        <w:pStyle w:val="ListParagraph"/>
+        <w:numPr>
+          <w:ilvl w:val="0"/>
+          <w:numId w:val="3"/>
+        </w:numPr>
+        <w:rPr>
+          <w:rFonts w:ascii="Arial" w:hAnsi="Arial" w:cs="Arial"/>
+          <w:sz w:val="22"/>
+          <w:szCs w:val="22"/>
+          <w:lang w:val="en-US"/>
+        </w:rPr>
+      </w:pPr>
+      <w:r>
+        <w:rPr>
+          <w:rFonts w:ascii="Arial" w:hAnsi="Arial" w:cs="Arial"/>
+          <w:sz w:val="22"/>
+          <w:szCs w:val="22"/>
+          <w:lang w:val="en-US"/>
+        </w:rPr>
+        <w:t xml:space="preserve">I’ve set the border of Latvia as the bounds of the Landsat image, but it doesn’t actually seem to be applying the classification just to Latvia </w:t>
+      </w:r>
+      <w:r>
+        <w:rPr>
+          <w:rFonts w:ascii="Arial" w:hAnsi="Arial" w:cs="Arial"/>
+          <w:sz w:val="22"/>
+          <w:szCs w:val="22"/>
+          <w:lang w:val="en-US"/>
+        </w:rPr>
+        <w:sym w:font="Wingdings" w:char="F0E0"/>
+      </w:r>
+      <w:r>
+        <w:rPr>
+          <w:rFonts w:ascii="Arial" w:hAnsi="Arial" w:cs="Arial"/>
+          <w:sz w:val="22"/>
+          <w:szCs w:val="22"/>
+          <w:lang w:val="en-US"/>
+        </w:rPr>
+        <w:t xml:space="preserve"> is this affecting the area size? </w:t>
+      </w:r>
+    </w:p>
+    <w:p>
+      <w:pPr>
+        <w:pStyle w:val="ListParagraph"/>
+        <w:numPr>
+          <w:ilvl w:val="1"/>
+          <w:numId w:val="3"/>
+        </w:numPr>
+        <w:rPr>
+          <w:rFonts w:ascii="Arial" w:hAnsi="Arial" w:cs="Arial"/>
+          <w:sz w:val="22"/>
+          <w:szCs w:val="22"/>
+          <w:lang w:val="en-US"/>
+        </w:rPr>
+      </w:pPr>
+      <w:r>
+        <w:rPr>
+          <w:rFonts w:ascii="Arial" w:hAnsi="Arial" w:cs="Arial"/>
+          <w:sz w:val="22"/>
+          <w:szCs w:val="22"/>
+          <w:lang w:val="en-US"/>
+        </w:rPr>
+        <w:t xml:space="preserve">When I downloaded the csv of the pixel area of each </w:t>
+      </w:r>
+      <w:r>
+        <w:rPr>
+          <w:rFonts w:ascii="Arial" w:hAnsi="Arial" w:cs="Arial"/>
+          <w:sz w:val="22"/>
+          <w:szCs w:val="22"/>
+          <w:lang w:val="en-US"/>
+        </w:rPr>
+        <w:t>class</w:t>
+      </w:r>
+      <w:r>
+        <w:rPr>
+          <w:rFonts w:ascii="Arial" w:hAnsi="Arial" w:cs="Arial"/>
+          <w:sz w:val="22"/>
+          <w:szCs w:val="22"/>
+          <w:lang w:val="en-US"/>
+        </w:rPr>
+        <w:t>, it did not add up to the total area of Latvia – have I calculated something wrong or perhaps it’s the bounds that caused this?</w:t>
+      </w:r>
+    </w:p>
+    <w:p>
+      <w:pPr>
+        <w:rPr>
+          <w:rFonts w:ascii="Arial" w:hAnsi="Arial" w:cs="Arial"/>
+          <w:sz w:val="22"/>
+          <w:szCs w:val="22"/>
+          <w:lang w:val="en-US"/>
+        </w:rPr>
+      </w:pPr>
+    </w:p>
+    <w:p>
+      <w:pPr>
+        <w:rPr>
+          <w:rFonts w:ascii="Arial" w:hAnsi="Arial" w:cs="Arial"/>
+          <w:i/>
+          <w:sz w:val="22"/>
+          <w:szCs w:val="22"/>
+          <w:lang w:val="en-US"/>
+        </w:rPr>
+      </w:pPr>
+      <w:r>
+        <w:rPr>
+          <w:rFonts w:ascii="Arial" w:hAnsi="Arial" w:cs="Arial"/>
+          <w:i/>
+          <w:sz w:val="22"/>
+          <w:szCs w:val="22"/>
+          <w:lang w:val="en-US"/>
+        </w:rPr>
+        <w:t>Generally</w:t>
+      </w:r>
+      <w:r>
+        <w:rPr>
+          <w:rFonts w:ascii="Arial" w:hAnsi="Arial" w:cs="Arial"/>
+          <w:i/>
+          <w:sz w:val="22"/>
+          <w:szCs w:val="22"/>
+          <w:lang w:val="en-US"/>
+        </w:rPr>
+        <w:t>,</w:t>
+      </w:r>
+      <w:r>
+        <w:rPr>
+          <w:rFonts w:ascii="Arial" w:hAnsi="Arial" w:cs="Arial"/>
+          <w:i/>
+          <w:sz w:val="22"/>
+          <w:szCs w:val="22"/>
+          <w:lang w:val="en-US"/>
+        </w:rPr>
+        <w:t xml:space="preserve"> the Earth Engine will apply any classification to any area it can see in the map window unless you have indicated otherwise.  For your project, I would just set the window to a consistent zoom with the same </w:t>
+      </w:r>
+      <w:proofErr w:type="spellStart"/>
+      <w:r>
+        <w:rPr>
+          <w:rFonts w:ascii="Arial" w:hAnsi="Arial" w:cs="Arial"/>
+          <w:i/>
+          <w:sz w:val="22"/>
+          <w:szCs w:val="22"/>
+          <w:lang w:val="en-US"/>
+        </w:rPr>
+        <w:t>centre</w:t>
+      </w:r>
+      <w:proofErr w:type="spellEnd"/>
+      <w:r>
+        <w:rPr>
+          <w:rFonts w:ascii="Arial" w:hAnsi="Arial" w:cs="Arial"/>
+          <w:i/>
+          <w:sz w:val="22"/>
+          <w:szCs w:val="22"/>
+          <w:lang w:val="en-US"/>
+        </w:rPr>
+        <w:t xml:space="preserve"> point and work from there.</w:t>
+      </w:r>
+    </w:p>
+    <w:p>
+      <w:pPr>
+        <w:rPr>
+          <w:rFonts w:ascii="Arial" w:hAnsi="Arial" w:cs="Arial"/>
+          <w:sz w:val="22"/>
+          <w:szCs w:val="22"/>
+          <w:lang w:val="en-US"/>
+        </w:rPr>
+      </w:pPr>
+    </w:p>
+    <w:p>
+      <w:pPr>
+        <w:pStyle w:val="ListParagraph"/>
+        <w:numPr>
+          <w:ilvl w:val="0"/>
+          <w:numId w:val="3"/>
+        </w:numPr>
+        <w:rPr>
+          <w:rFonts w:ascii="Arial" w:hAnsi="Arial" w:cs="Arial"/>
+          <w:sz w:val="22"/>
+          <w:szCs w:val="22"/>
+          <w:lang w:val="en-US"/>
+        </w:rPr>
+      </w:pPr>
+      <w:r>
+        <w:rPr>
+          <w:rFonts w:ascii="Arial" w:hAnsi="Arial" w:cs="Arial"/>
+          <w:sz w:val="22"/>
+          <w:szCs w:val="22"/>
+          <w:lang w:val="en-US"/>
+        </w:rPr>
+        <w:lastRenderedPageBreak/>
+        <w:t xml:space="preserve">How </w:t>
+      </w:r>
+      <w:r>
+        <w:rPr>
+          <w:rFonts w:ascii="Arial" w:hAnsi="Arial" w:cs="Arial"/>
+          <w:sz w:val="22"/>
+          <w:szCs w:val="22"/>
+          <w:lang w:val="en-US"/>
+        </w:rPr>
+        <w:t xml:space="preserve">do you recommend determining if the land is extensive or intensive? </w:t>
+      </w:r>
+    </w:p>
+    <w:p>
+      <w:pPr>
+        <w:pStyle w:val="ListParagraph"/>
+        <w:numPr>
+          <w:ilvl w:val="1"/>
+          <w:numId w:val="3"/>
+        </w:numPr>
+        <w:rPr>
+          <w:rFonts w:ascii="Arial" w:hAnsi="Arial" w:cs="Arial"/>
+          <w:sz w:val="22"/>
+          <w:szCs w:val="22"/>
+          <w:lang w:val="en-US"/>
+        </w:rPr>
+      </w:pPr>
+      <w:r>
+        <w:rPr>
+          <w:rFonts w:ascii="Arial" w:hAnsi="Arial" w:cs="Arial"/>
+          <w:sz w:val="22"/>
+          <w:szCs w:val="22"/>
+          <w:lang w:val="en-US"/>
+        </w:rPr>
+        <w:t>Option 1: Use LUCAS again and make own decisions about whether land is extensive/intensive (see decisions document on GitHub). I so far did this and split it by industrial agriculture versus “kitchen gardens” which is basically allotments. However, there are a lot of industrial agriculture points as compared to the extensive ones. Potentially I need to refine more and filter by irrigation type?</w:t>
+      </w:r>
+    </w:p>
+    <w:p>
+      <w:pPr>
+        <w:pStyle w:val="ListParagraph"/>
+        <w:numPr>
+          <w:ilvl w:val="2"/>
+          <w:numId w:val="3"/>
+        </w:numPr>
+        <w:rPr>
+          <w:rFonts w:ascii="Arial" w:hAnsi="Arial" w:cs="Arial"/>
+          <w:sz w:val="22"/>
+          <w:szCs w:val="22"/>
+          <w:lang w:val="en-US"/>
+        </w:rPr>
+      </w:pPr>
+      <w:r>
+        <w:rPr>
+          <w:rFonts w:ascii="Arial" w:hAnsi="Arial" w:cs="Arial"/>
+          <w:sz w:val="22"/>
+          <w:szCs w:val="22"/>
+          <w:lang w:val="en-US"/>
+        </w:rPr>
+        <w:t xml:space="preserve">I tried to compare my points visually to the CORINE dataset, but when I loaded this, the band will not display in the inspector tab. Do you know how to fix this? </w:t>
+      </w:r>
+    </w:p>
+    <w:p>
+      <w:pPr>
+        <w:rPr>
+          <w:rFonts w:ascii="Arial" w:hAnsi="Arial" w:cs="Arial"/>
+          <w:sz w:val="22"/>
+          <w:szCs w:val="22"/>
+          <w:lang w:val="en-US"/>
+        </w:rPr>
+      </w:pPr>
+    </w:p>
+    <w:p>
+      <w:pPr>
+        <w:rPr>
+          <w:rFonts w:ascii="Arial" w:hAnsi="Arial" w:cs="Arial"/>
+          <w:i/>
+          <w:sz w:val="22"/>
+          <w:szCs w:val="22"/>
+          <w:lang w:val="en-US"/>
+        </w:rPr>
+      </w:pPr>
+      <w:r>
+        <w:rPr>
+          <w:rFonts w:ascii="Arial" w:hAnsi="Arial" w:cs="Arial"/>
+          <w:i/>
+          <w:sz w:val="22"/>
+          <w:szCs w:val="22"/>
+          <w:lang w:val="en-US"/>
+        </w:rPr>
+        <w:t>I could try to trouble shoot with you.  It is probably a visualization scaling issue?</w:t>
+      </w:r>
+    </w:p>
+    <w:p>
+      <w:pPr>
+        <w:rPr>
+          <w:rFonts w:ascii="Arial" w:hAnsi="Arial" w:cs="Arial"/>
+          <w:sz w:val="22"/>
+          <w:szCs w:val="22"/>
+          <w:lang w:val="en-US"/>
+        </w:rPr>
+      </w:pPr>
+    </w:p>
+    <w:p>
+      <w:pPr>
+        <w:pStyle w:val="ListParagraph"/>
+        <w:numPr>
+          <w:ilvl w:val="1"/>
+          <w:numId w:val="3"/>
+        </w:numPr>
+        <w:rPr>
+          <w:rFonts w:ascii="Arial" w:hAnsi="Arial" w:cs="Arial"/>
+          <w:sz w:val="22"/>
+          <w:szCs w:val="22"/>
+          <w:lang w:val="en-US"/>
+        </w:rPr>
+      </w:pPr>
+      <w:r>
+        <w:rPr>
+          <w:rFonts w:ascii="Arial" w:hAnsi="Arial" w:cs="Arial"/>
+          <w:sz w:val="22"/>
+          <w:szCs w:val="22"/>
+          <w:lang w:val="en-US"/>
+        </w:rPr>
+        <w:t xml:space="preserve">Option 2: Split up points by nitrogen input using the CAPRI dataset – </w:t>
+      </w:r>
+      <w:r>
+        <w:rPr>
+          <w:rFonts w:ascii="Arial" w:hAnsi="Arial" w:cs="Arial"/>
+          <w:sz w:val="22"/>
+          <w:szCs w:val="22"/>
+          <w:lang w:val="en-US"/>
+        </w:rPr>
+        <w:t>Common</w:t>
+      </w:r>
+      <w:r>
+        <w:rPr>
+          <w:rFonts w:ascii="Arial" w:hAnsi="Arial" w:cs="Arial"/>
+          <w:sz w:val="22"/>
+          <w:szCs w:val="22"/>
+          <w:lang w:val="en-US"/>
+        </w:rPr>
+        <w:t xml:space="preserve"> </w:t>
+      </w:r>
+      <w:r>
+        <w:rPr>
+          <w:rFonts w:ascii="Arial" w:hAnsi="Arial" w:cs="Arial"/>
+          <w:sz w:val="22"/>
+          <w:szCs w:val="22"/>
+          <w:lang w:val="en-US"/>
+        </w:rPr>
+        <w:t xml:space="preserve">Agricultural Policy </w:t>
+      </w:r>
+      <w:proofErr w:type="spellStart"/>
+      <w:r>
+        <w:rPr>
+          <w:rFonts w:ascii="Arial" w:hAnsi="Arial" w:cs="Arial"/>
+          <w:sz w:val="22"/>
+          <w:szCs w:val="22"/>
+          <w:lang w:val="en-US"/>
+        </w:rPr>
+        <w:t>Regionalised</w:t>
+      </w:r>
+      <w:proofErr w:type="spellEnd"/>
+      <w:r>
+        <w:rPr>
+          <w:rFonts w:ascii="Arial" w:hAnsi="Arial" w:cs="Arial"/>
+          <w:sz w:val="22"/>
+          <w:szCs w:val="22"/>
+          <w:lang w:val="en-US"/>
+        </w:rPr>
+        <w:t xml:space="preserve"> Impact</w:t>
+      </w:r>
+      <w:r>
+        <w:rPr>
+          <w:rFonts w:ascii="Arial" w:hAnsi="Arial" w:cs="Arial"/>
+          <w:sz w:val="22"/>
+          <w:szCs w:val="22"/>
+          <w:lang w:val="en-US"/>
+        </w:rPr>
+        <w:t xml:space="preserve"> dataset (</w:t>
+      </w:r>
+      <w:proofErr w:type="spellStart"/>
+      <w:r>
+        <w:rPr>
+          <w:rFonts w:ascii="Arial" w:hAnsi="Arial" w:cs="Arial"/>
+          <w:sz w:val="22"/>
+          <w:szCs w:val="22"/>
+          <w:lang w:val="en-US"/>
+        </w:rPr>
+        <w:t>Temme</w:t>
+      </w:r>
+      <w:proofErr w:type="spellEnd"/>
+      <w:r>
+        <w:rPr>
+          <w:rFonts w:ascii="Arial" w:hAnsi="Arial" w:cs="Arial"/>
+          <w:sz w:val="22"/>
+          <w:szCs w:val="22"/>
+          <w:lang w:val="en-US"/>
+        </w:rPr>
+        <w:t xml:space="preserve"> and </w:t>
+      </w:r>
+      <w:proofErr w:type="spellStart"/>
+      <w:r>
+        <w:rPr>
+          <w:rFonts w:ascii="Arial" w:hAnsi="Arial" w:cs="Arial"/>
+          <w:sz w:val="22"/>
+          <w:szCs w:val="22"/>
+          <w:lang w:val="en-US"/>
+        </w:rPr>
+        <w:t>Verburg</w:t>
+      </w:r>
+      <w:proofErr w:type="spellEnd"/>
+      <w:r>
+        <w:rPr>
+          <w:rFonts w:ascii="Arial" w:hAnsi="Arial" w:cs="Arial"/>
+          <w:sz w:val="22"/>
+          <w:szCs w:val="22"/>
+          <w:lang w:val="en-US"/>
+        </w:rPr>
+        <w:t xml:space="preserve">, 2011 had methods for this), but this seems a lot more difficult. I tried to download the data, but it is in a GDX file. I spent about </w:t>
+      </w:r>
+      <w:r>
+        <w:rPr>
+          <w:rFonts w:ascii="Arial" w:hAnsi="Arial" w:cs="Arial"/>
+          <w:sz w:val="22"/>
+          <w:szCs w:val="22"/>
+          <w:lang w:val="en-US"/>
+        </w:rPr>
+        <w:t>an hour</w:t>
+      </w:r>
+      <w:r>
+        <w:rPr>
+          <w:rFonts w:ascii="Arial" w:hAnsi="Arial" w:cs="Arial"/>
+          <w:sz w:val="22"/>
+          <w:szCs w:val="22"/>
+          <w:lang w:val="en-US"/>
+        </w:rPr>
+        <w:t xml:space="preserve"> trying to open it and it wouldn’t work. The methods seem a lot more complicated, but could be less subjective? </w:t>
+      </w:r>
+    </w:p>
+    <w:p>
+      <w:pPr>
+        <w:pStyle w:val="ListParagraph"/>
+        <w:numPr>
+          <w:ilvl w:val="1"/>
+          <w:numId w:val="3"/>
+        </w:numPr>
+        <w:rPr>
+          <w:rFonts w:ascii="Arial" w:hAnsi="Arial" w:cs="Arial"/>
+          <w:sz w:val="22"/>
+          <w:szCs w:val="22"/>
+          <w:lang w:val="en-US"/>
+        </w:rPr>
+      </w:pPr>
+    </w:p>
+    <w:p>
+      <w:pPr>
+        <w:rPr>
+          <w:rFonts w:ascii="Arial" w:hAnsi="Arial" w:cs="Arial"/>
+          <w:i/>
+          <w:sz w:val="22"/>
+          <w:szCs w:val="22"/>
+          <w:lang w:val="en-US"/>
+        </w:rPr>
+      </w:pPr>
+      <w:r>
+        <w:rPr>
+          <w:rFonts w:ascii="Arial" w:hAnsi="Arial" w:cs="Arial"/>
+          <w:i/>
+          <w:sz w:val="22"/>
+          <w:szCs w:val="22"/>
+          <w:lang w:val="en-US"/>
+        </w:rPr>
+        <w:t xml:space="preserve">This seems a bit more indirect to me and if it is “hard” maybe it isn’t worth it?  But </w:t>
+      </w:r>
+      <w:proofErr w:type="spellStart"/>
+      <w:r>
+        <w:rPr>
+          <w:rFonts w:ascii="Arial" w:hAnsi="Arial" w:cs="Arial"/>
+          <w:i/>
+          <w:sz w:val="22"/>
+          <w:szCs w:val="22"/>
+          <w:lang w:val="en-US"/>
+        </w:rPr>
+        <w:t>what ever</w:t>
+      </w:r>
+      <w:proofErr w:type="spellEnd"/>
+      <w:r>
+        <w:rPr>
+          <w:rFonts w:ascii="Arial" w:hAnsi="Arial" w:cs="Arial"/>
+          <w:i/>
+          <w:sz w:val="22"/>
+          <w:szCs w:val="22"/>
+          <w:lang w:val="en-US"/>
+        </w:rPr>
+        <w:t xml:space="preserve"> you think best.  Maybe there are other nitrogen input datasets already in the Earth Engine?</w:t>
+      </w:r>
+    </w:p>
+    <w:p>
+      <w:pPr>
+        <w:rPr>
+          <w:rFonts w:ascii="Arial" w:hAnsi="Arial" w:cs="Arial"/>
+          <w:sz w:val="22"/>
+          <w:szCs w:val="22"/>
+          <w:lang w:val="en-US"/>
+        </w:rPr>
+      </w:pPr>
+    </w:p>
+    <w:p>
+      <w:pPr>
+        <w:pStyle w:val="ListParagraph"/>
+        <w:numPr>
+          <w:ilvl w:val="0"/>
+          <w:numId w:val="3"/>
+        </w:numPr>
+        <w:rPr>
+          <w:rFonts w:ascii="Arial" w:hAnsi="Arial" w:cs="Arial"/>
+          <w:sz w:val="22"/>
+          <w:szCs w:val="22"/>
+          <w:lang w:val="en-US"/>
+        </w:rPr>
+      </w:pPr>
+      <w:r>
+        <w:rPr>
+          <w:rFonts w:ascii="Arial" w:hAnsi="Arial" w:cs="Arial"/>
+          <w:sz w:val="22"/>
+          <w:szCs w:val="22"/>
+          <w:lang w:val="en-US"/>
+        </w:rPr>
+        <w:t xml:space="preserve">I filtered the date from the start to the end of the year, but I saw somewhere that you could take a median of this. Would this be better? Is it inaccurate to filter the date for a whole year span, as there are multiple images in this? </w:t>
+      </w:r>
+    </w:p>
+    <w:p>
+      <w:pPr>
+        <w:rPr>
+          <w:rFonts w:ascii="Arial" w:hAnsi="Arial" w:cs="Arial"/>
+          <w:sz w:val="22"/>
+          <w:szCs w:val="22"/>
+          <w:lang w:val="en-US"/>
+        </w:rPr>
+      </w:pPr>
+    </w:p>
+    <w:p>
+      <w:pPr>
+        <w:rPr>
+          <w:rFonts w:ascii="Arial" w:hAnsi="Arial" w:cs="Arial"/>
+          <w:i/>
+          <w:sz w:val="22"/>
+          <w:szCs w:val="22"/>
+          <w:lang w:val="en-US"/>
+        </w:rPr>
+      </w:pPr>
+      <w:r>
+        <w:rPr>
+          <w:rFonts w:ascii="Arial" w:hAnsi="Arial" w:cs="Arial"/>
+          <w:i/>
+          <w:sz w:val="22"/>
+          <w:szCs w:val="22"/>
+          <w:lang w:val="en-US"/>
+        </w:rPr>
+        <w:t xml:space="preserve">This is the stuff that will really matter to your classification.  I think you want to set up for yourself a really clear justification for the imagery that you </w:t>
+      </w:r>
+      <w:proofErr w:type="gramStart"/>
+      <w:r>
+        <w:rPr>
+          <w:rFonts w:ascii="Arial" w:hAnsi="Arial" w:cs="Arial"/>
+          <w:i/>
+          <w:sz w:val="22"/>
+          <w:szCs w:val="22"/>
+          <w:lang w:val="en-US"/>
+        </w:rPr>
+        <w:t>use</w:t>
+      </w:r>
+      <w:proofErr w:type="gramEnd"/>
+      <w:r>
+        <w:rPr>
+          <w:rFonts w:ascii="Arial" w:hAnsi="Arial" w:cs="Arial"/>
+          <w:i/>
+          <w:sz w:val="22"/>
+          <w:szCs w:val="22"/>
+          <w:lang w:val="en-US"/>
+        </w:rPr>
+        <w:t xml:space="preserve"> and you will want to devote text in your methods to clarifying why you chose what you chose.  As long as they are based on good rationales or other existing data, I think you will be good.  You could also choose to take a couple or more different classification approaches with different data and ask if they produce similar or different results.  This might be an important part of your story.</w:t>
+      </w:r>
+    </w:p>
+    <w:p>
+      <w:pPr>
+        <w:rPr>
+          <w:rFonts w:ascii="Arial" w:hAnsi="Arial" w:cs="Arial"/>
+          <w:sz w:val="22"/>
+          <w:szCs w:val="22"/>
+          <w:lang w:val="en-US"/>
+        </w:rPr>
+      </w:pPr>
+    </w:p>
+    <w:p>
+      <w:pPr>
+        <w:pStyle w:val="ListParagraph"/>
+        <w:numPr>
+          <w:ilvl w:val="0"/>
+          <w:numId w:val="3"/>
+        </w:numPr>
+        <w:rPr>
+          <w:rFonts w:ascii="Arial" w:hAnsi="Arial" w:cs="Arial"/>
+          <w:sz w:val="22"/>
+          <w:szCs w:val="22"/>
+          <w:lang w:val="en-US"/>
+        </w:rPr>
+      </w:pPr>
+      <w:r>
+        <w:rPr>
+          <w:rFonts w:ascii="Arial" w:hAnsi="Arial" w:cs="Arial"/>
+          <w:sz w:val="22"/>
+          <w:szCs w:val="22"/>
+          <w:lang w:val="en-US"/>
+        </w:rPr>
+        <w:t>Should I include fallow land at all (land set aside for more than a year as part of field rotation or set aside long term)?</w:t>
+      </w:r>
+      <w:r>
+        <w:rPr>
+          <w:rFonts w:ascii="Arial" w:hAnsi="Arial" w:cs="Arial"/>
+          <w:sz w:val="22"/>
+          <w:szCs w:val="22"/>
+          <w:lang w:val="en-US"/>
+        </w:rPr>
+        <w:t xml:space="preserve"> If so, how </w:t>
+      </w:r>
+      <w:r>
+        <w:rPr>
+          <w:rFonts w:ascii="Arial" w:hAnsi="Arial" w:cs="Arial"/>
+          <w:sz w:val="22"/>
+          <w:szCs w:val="22"/>
+          <w:lang w:val="en-US"/>
+        </w:rPr>
+        <w:t xml:space="preserve">would I determine if this was extensive or intensive, or is there a way to see if that pixel was intensive/extensive the previous year </w:t>
+      </w:r>
+      <w:r>
+        <w:rPr>
+          <w:rFonts w:ascii="Arial" w:hAnsi="Arial" w:cs="Arial"/>
+          <w:sz w:val="22"/>
+          <w:szCs w:val="22"/>
+          <w:lang w:val="en-US"/>
+        </w:rPr>
+        <w:t xml:space="preserve">and apply it to that year? </w:t>
+      </w:r>
+    </w:p>
+    <w:p>
+      <w:pPr>
+        <w:pStyle w:val="ListParagraph"/>
+        <w:numPr>
+          <w:ilvl w:val="1"/>
+          <w:numId w:val="3"/>
+        </w:numPr>
+        <w:rPr>
+          <w:rFonts w:ascii="Arial" w:hAnsi="Arial" w:cs="Arial"/>
+          <w:sz w:val="22"/>
+          <w:szCs w:val="22"/>
+          <w:lang w:val="en-US"/>
+        </w:rPr>
+      </w:pPr>
+      <w:r>
+        <w:rPr>
+          <w:rFonts w:ascii="Arial" w:hAnsi="Arial" w:cs="Arial"/>
+          <w:sz w:val="22"/>
+          <w:szCs w:val="22"/>
+          <w:lang w:val="en-US"/>
+        </w:rPr>
+        <w:t xml:space="preserve">There is a temporary grassland category that is already included in my datasets </w:t>
+      </w:r>
+    </w:p>
+    <w:p>
+      <w:pPr>
+        <w:rPr>
+          <w:rFonts w:ascii="Arial" w:hAnsi="Arial" w:cs="Arial"/>
+          <w:sz w:val="22"/>
+          <w:szCs w:val="22"/>
+          <w:lang w:val="en-US"/>
+        </w:rPr>
+      </w:pPr>
+    </w:p>
+    <w:p>
+      <w:pPr>
+        <w:rPr>
+          <w:rFonts w:ascii="Arial" w:hAnsi="Arial" w:cs="Arial"/>
+          <w:i/>
+          <w:sz w:val="22"/>
+          <w:szCs w:val="22"/>
+          <w:lang w:val="en-US"/>
+        </w:rPr>
+      </w:pPr>
+      <w:r>
+        <w:rPr>
+          <w:rFonts w:ascii="Arial" w:hAnsi="Arial" w:cs="Arial"/>
+          <w:i/>
+          <w:sz w:val="22"/>
+          <w:szCs w:val="22"/>
+          <w:lang w:val="en-US"/>
+        </w:rPr>
+        <w:t>Not sure about this one.  It will definitely be “extensive” from first principles – but could overlap somewhat with a temporary grassland category.</w:t>
+      </w:r>
+    </w:p>
+    <w:p>
+      <w:pPr>
+        <w:rPr>
+          <w:rFonts w:ascii="Arial" w:hAnsi="Arial" w:cs="Arial"/>
+          <w:i/>
+          <w:sz w:val="22"/>
+          <w:szCs w:val="22"/>
+          <w:lang w:val="en-US"/>
+        </w:rPr>
+      </w:pPr>
+    </w:p>
+    <w:p>
+      <w:pPr>
+        <w:rPr>
+          <w:rFonts w:ascii="Arial" w:hAnsi="Arial" w:cs="Arial"/>
+          <w:sz w:val="22"/>
+          <w:szCs w:val="22"/>
+          <w:u w:val="single"/>
+          <w:lang w:val="en-US"/>
+        </w:rPr>
+      </w:pPr>
+      <w:r>
+        <w:rPr>
+          <w:rFonts w:ascii="Arial" w:hAnsi="Arial" w:cs="Arial"/>
+          <w:sz w:val="22"/>
+          <w:szCs w:val="22"/>
+          <w:u w:val="single"/>
+          <w:lang w:val="en-US"/>
+        </w:rPr>
+        <w:t>Izzy’s notes from meeting</w:t>
+      </w:r>
+    </w:p>
+    <w:p>
+      <w:pPr>
+        <w:pStyle w:val="ListParagraph"/>
+        <w:numPr>
+          <w:ilvl w:val="0"/>
+          <w:numId w:val="3"/>
+        </w:numPr>
+        <w:rPr>
+          <w:rFonts w:ascii="Arial" w:hAnsi="Arial" w:cs="Arial"/>
+          <w:sz w:val="22"/>
+          <w:szCs w:val="22"/>
+          <w:lang w:val="en-US"/>
+        </w:rPr>
+      </w:pPr>
+      <w:r>
+        <w:rPr>
+          <w:rFonts w:ascii="Arial" w:hAnsi="Arial" w:cs="Arial"/>
+          <w:sz w:val="22"/>
+          <w:szCs w:val="22"/>
+          <w:lang w:val="en-US"/>
+        </w:rPr>
+        <w:t>Do classification first on POINTS rather than polygons</w:t>
+      </w:r>
+    </w:p>
+    <w:p>
+      <w:pPr>
+        <w:pStyle w:val="ListParagraph"/>
+        <w:numPr>
+          <w:ilvl w:val="1"/>
+          <w:numId w:val="3"/>
+        </w:numPr>
+        <w:rPr>
+          <w:rFonts w:ascii="Arial" w:hAnsi="Arial" w:cs="Arial"/>
+          <w:sz w:val="22"/>
+          <w:szCs w:val="22"/>
+          <w:lang w:val="en-US"/>
+        </w:rPr>
+      </w:pPr>
+      <w:r>
+        <w:rPr>
+          <w:rFonts w:ascii="Arial" w:hAnsi="Arial" w:cs="Arial"/>
+          <w:sz w:val="22"/>
+          <w:szCs w:val="22"/>
+          <w:lang w:val="en-US"/>
+        </w:rPr>
+        <w:t>If have time, add a buffer – this is still accurate as it will pick up on nearby farms (remember that Landsat itself is not the finest scale dataset and details are still missing from pixels)</w:t>
+      </w:r>
+    </w:p>
+    <w:p>
+      <w:pPr>
+        <w:pStyle w:val="ListParagraph"/>
+        <w:numPr>
+          <w:ilvl w:val="1"/>
+          <w:numId w:val="3"/>
+        </w:numPr>
+        <w:rPr>
+          <w:rFonts w:ascii="Arial" w:hAnsi="Arial" w:cs="Arial"/>
+          <w:sz w:val="22"/>
+          <w:szCs w:val="22"/>
+          <w:lang w:val="en-US"/>
+        </w:rPr>
+      </w:pPr>
+      <w:r>
+        <w:rPr>
+          <w:rFonts w:ascii="Arial" w:hAnsi="Arial" w:cs="Arial"/>
+          <w:sz w:val="22"/>
+          <w:szCs w:val="22"/>
+          <w:lang w:val="en-US"/>
+        </w:rPr>
+        <w:t xml:space="preserve">If do a buffer, construct code to determine what is the most dominant land-use type aka pixel type </w:t>
+      </w:r>
+    </w:p>
+    <w:p>
+      <w:pPr>
+        <w:pStyle w:val="ListParagraph"/>
+        <w:numPr>
+          <w:ilvl w:val="0"/>
+          <w:numId w:val="3"/>
+        </w:numPr>
+        <w:rPr>
+          <w:rFonts w:ascii="Arial" w:hAnsi="Arial" w:cs="Arial"/>
+          <w:sz w:val="22"/>
+          <w:szCs w:val="22"/>
+          <w:lang w:val="en-US"/>
+        </w:rPr>
+      </w:pPr>
+      <w:r>
+        <w:rPr>
+          <w:rFonts w:ascii="Arial" w:hAnsi="Arial" w:cs="Arial"/>
+          <w:sz w:val="22"/>
+          <w:szCs w:val="22"/>
+          <w:lang w:val="en-US"/>
+        </w:rPr>
+        <w:t xml:space="preserve">You can subset the dataset to split it for validation points as well, just like how you do for training and testing data </w:t>
+      </w:r>
+    </w:p>
+    <w:p>
+      <w:pPr>
+        <w:pStyle w:val="ListParagraph"/>
+        <w:numPr>
+          <w:ilvl w:val="1"/>
+          <w:numId w:val="3"/>
+        </w:numPr>
+        <w:rPr>
+          <w:rFonts w:ascii="Arial" w:hAnsi="Arial" w:cs="Arial"/>
+          <w:sz w:val="22"/>
+          <w:szCs w:val="22"/>
+          <w:lang w:val="en-US"/>
+        </w:rPr>
+      </w:pPr>
+      <w:r>
+        <w:rPr>
+          <w:rFonts w:ascii="Arial" w:hAnsi="Arial" w:cs="Arial"/>
+          <w:sz w:val="22"/>
+          <w:szCs w:val="22"/>
+          <w:lang w:val="en-US"/>
+        </w:rPr>
+        <w:lastRenderedPageBreak/>
+        <w:t>Here, I can choose whether to include points from other datasets i.e. CORINE points or make own points by looking at imagery (to me it makes sense not to but need to justify this)</w:t>
+      </w:r>
+    </w:p>
+    <w:p>
+      <w:pPr>
+        <w:pStyle w:val="ListParagraph"/>
+        <w:numPr>
+          <w:ilvl w:val="0"/>
+          <w:numId w:val="3"/>
+        </w:numPr>
+        <w:rPr>
+          <w:rFonts w:ascii="Arial" w:hAnsi="Arial" w:cs="Arial"/>
+          <w:sz w:val="22"/>
+          <w:szCs w:val="22"/>
+          <w:lang w:val="en-US"/>
+        </w:rPr>
+      </w:pPr>
+      <w:r>
+        <w:rPr>
+          <w:rFonts w:ascii="Arial" w:hAnsi="Arial" w:cs="Arial"/>
+          <w:sz w:val="22"/>
+          <w:szCs w:val="22"/>
+          <w:lang w:val="en-US"/>
+        </w:rPr>
+        <w:t xml:space="preserve">For intensive, may need to compare two time points of data to see the difference i.e. between ploughed and grown crops </w:t>
+      </w:r>
+    </w:p>
+    <w:p>
+      <w:pPr>
+        <w:pStyle w:val="ListParagraph"/>
+        <w:numPr>
+          <w:ilvl w:val="0"/>
+          <w:numId w:val="3"/>
+        </w:numPr>
+        <w:rPr>
+          <w:rFonts w:ascii="Arial" w:hAnsi="Arial" w:cs="Arial"/>
+          <w:sz w:val="22"/>
+          <w:szCs w:val="22"/>
+          <w:lang w:val="en-US"/>
+        </w:rPr>
+      </w:pPr>
+      <w:r>
+        <w:rPr>
+          <w:rFonts w:ascii="Arial" w:hAnsi="Arial" w:cs="Arial"/>
+          <w:sz w:val="22"/>
+          <w:szCs w:val="22"/>
+          <w:lang w:val="en-US"/>
+        </w:rPr>
+        <w:t>Try to get data for a lot of years, but it is most important to get it for years around the events</w:t>
+      </w:r>
+    </w:p>
+    <w:p>
+      <w:pPr>
+        <w:pStyle w:val="ListParagraph"/>
+        <w:numPr>
+          <w:ilvl w:val="0"/>
+          <w:numId w:val="3"/>
+        </w:numPr>
+        <w:rPr>
+          <w:rFonts w:ascii="Arial" w:hAnsi="Arial" w:cs="Arial"/>
+          <w:sz w:val="22"/>
+          <w:szCs w:val="22"/>
+          <w:lang w:val="en-US"/>
+        </w:rPr>
+      </w:pPr>
+      <w:r>
+        <w:rPr>
+          <w:rFonts w:ascii="Arial" w:hAnsi="Arial" w:cs="Arial"/>
+          <w:sz w:val="22"/>
+          <w:szCs w:val="22"/>
+          <w:lang w:val="en-US"/>
+        </w:rPr>
+        <w:t xml:space="preserve">Get each year classification data as a </w:t>
+      </w:r>
+      <w:proofErr w:type="spellStart"/>
+      <w:r>
+        <w:rPr>
+          <w:rFonts w:ascii="Arial" w:hAnsi="Arial" w:cs="Arial"/>
+          <w:sz w:val="22"/>
+          <w:szCs w:val="22"/>
+          <w:lang w:val="en-US"/>
+        </w:rPr>
+        <w:t>tif</w:t>
+      </w:r>
+      <w:proofErr w:type="spellEnd"/>
+      <w:r>
+        <w:rPr>
+          <w:rFonts w:ascii="Arial" w:hAnsi="Arial" w:cs="Arial"/>
+          <w:sz w:val="22"/>
+          <w:szCs w:val="22"/>
+          <w:lang w:val="en-US"/>
+        </w:rPr>
+        <w:t xml:space="preserve"> and work on it in R</w:t>
+      </w:r>
+    </w:p>
+    <w:p>
+      <w:pPr>
+        <w:pStyle w:val="ListParagraph"/>
+        <w:numPr>
+          <w:ilvl w:val="1"/>
+          <w:numId w:val="3"/>
+        </w:numPr>
+        <w:rPr>
+          <w:rFonts w:ascii="Arial" w:hAnsi="Arial" w:cs="Arial"/>
+          <w:sz w:val="22"/>
+          <w:szCs w:val="22"/>
+          <w:lang w:val="en-US"/>
+        </w:rPr>
+      </w:pPr>
+      <w:r>
+        <w:rPr>
+          <w:rFonts w:ascii="Arial" w:hAnsi="Arial" w:cs="Arial"/>
+          <w:sz w:val="22"/>
+          <w:szCs w:val="22"/>
+          <w:lang w:val="en-US"/>
+        </w:rPr>
+        <w:t xml:space="preserve">If you change the resolution when exporting this file, GEE does something called pyramiding where it alters the classification based on the new resolution – if needed, look into how this influences your data and what’s going on </w:t>
+      </w:r>
+    </w:p>
+    <w:p>
+      <w:pPr>
+        <w:pStyle w:val="ListParagraph"/>
+        <w:numPr>
+          <w:ilvl w:val="0"/>
+          <w:numId w:val="3"/>
+        </w:numPr>
+        <w:rPr>
+          <w:rFonts w:ascii="Arial" w:hAnsi="Arial" w:cs="Arial"/>
+          <w:sz w:val="22"/>
+          <w:szCs w:val="22"/>
+          <w:lang w:val="en-US"/>
+        </w:rPr>
+      </w:pPr>
+      <w:r>
+        <w:rPr>
+          <w:rFonts w:ascii="Arial" w:hAnsi="Arial" w:cs="Arial"/>
+          <w:sz w:val="22"/>
+          <w:szCs w:val="22"/>
+          <w:lang w:val="en-US"/>
+        </w:rPr>
+        <w:t>Use pre-cleaned Landsat data, that accounts for clouds as well as the change in resolution between different Landsat data</w:t>
+      </w:r>
+    </w:p>
+    <w:p>
+      <w:pPr>
+        <w:pStyle w:val="ListParagraph"/>
+        <w:numPr>
+          <w:ilvl w:val="0"/>
+          <w:numId w:val="3"/>
+        </w:numPr>
+        <w:rPr>
+          <w:rFonts w:ascii="Arial" w:hAnsi="Arial" w:cs="Arial"/>
+          <w:sz w:val="22"/>
+          <w:szCs w:val="22"/>
+          <w:lang w:val="en-US"/>
+        </w:rPr>
+      </w:pPr>
+      <w:r>
+        <w:rPr>
+          <w:rFonts w:ascii="Arial" w:hAnsi="Arial" w:cs="Arial"/>
+          <w:sz w:val="22"/>
+          <w:szCs w:val="22"/>
+          <w:lang w:val="en-US"/>
+        </w:rPr>
+        <w:t>Run the script one year at a time and replace the year in the script rather than trying to have GEE execute multiple years at once, just do this manually</w:t>
+      </w:r>
+    </w:p>
+    <w:p>
+      <w:pPr>
+        <w:pStyle w:val="ListParagraph"/>
+        <w:numPr>
+          <w:ilvl w:val="0"/>
+          <w:numId w:val="3"/>
+        </w:numPr>
+        <w:rPr>
+          <w:rFonts w:ascii="Arial" w:hAnsi="Arial" w:cs="Arial"/>
+          <w:sz w:val="22"/>
+          <w:szCs w:val="22"/>
+          <w:lang w:val="en-US"/>
+        </w:rPr>
+      </w:pPr>
+      <w:r>
+        <w:rPr>
+          <w:rFonts w:ascii="Arial" w:hAnsi="Arial" w:cs="Arial"/>
+          <w:sz w:val="22"/>
+          <w:szCs w:val="22"/>
+          <w:lang w:val="en-US"/>
+        </w:rPr>
+        <w:t xml:space="preserve">Don’t classify over the whole year – pick a time period sing ecological reasoning i.e. a window of time like summer months and take the median </w:t>
+      </w:r>
+    </w:p>
+    <w:p>
+      <w:pPr>
+        <w:pStyle w:val="ListParagraph"/>
+        <w:numPr>
+          <w:ilvl w:val="0"/>
+          <w:numId w:val="3"/>
+        </w:numPr>
+        <w:rPr>
+          <w:rFonts w:ascii="Arial" w:hAnsi="Arial" w:cs="Arial"/>
+          <w:sz w:val="22"/>
+          <w:szCs w:val="22"/>
+          <w:lang w:val="en-US"/>
+        </w:rPr>
+      </w:pPr>
+      <w:r>
+        <w:rPr>
+          <w:rFonts w:ascii="Arial" w:hAnsi="Arial" w:cs="Arial"/>
+          <w:sz w:val="22"/>
+          <w:szCs w:val="22"/>
+          <w:lang w:val="en-US"/>
+        </w:rPr>
+        <w:t xml:space="preserve">I can compare my classification to CORINE to assess accuracy and see similarity – if both my classification and that one </w:t>
+      </w:r>
+      <w:proofErr w:type="gramStart"/>
+      <w:r>
+        <w:rPr>
+          <w:rFonts w:ascii="Arial" w:hAnsi="Arial" w:cs="Arial"/>
+          <w:sz w:val="22"/>
+          <w:szCs w:val="22"/>
+          <w:lang w:val="en-US"/>
+        </w:rPr>
+        <w:t>portray</w:t>
+      </w:r>
+      <w:proofErr w:type="gramEnd"/>
+      <w:r>
+        <w:rPr>
+          <w:rFonts w:ascii="Arial" w:hAnsi="Arial" w:cs="Arial"/>
+          <w:sz w:val="22"/>
+          <w:szCs w:val="22"/>
+          <w:lang w:val="en-US"/>
+        </w:rPr>
+        <w:t xml:space="preserve"> the same idea, it strengthens my argument </w:t>
+      </w:r>
+    </w:p>
+    <w:p>
+      <w:pPr>
+        <w:pStyle w:val="ListParagraph"/>
+        <w:numPr>
+          <w:ilvl w:val="0"/>
+          <w:numId w:val="3"/>
+        </w:numPr>
+        <w:rPr>
+          <w:rFonts w:ascii="Arial" w:hAnsi="Arial" w:cs="Arial"/>
+          <w:sz w:val="22"/>
+          <w:szCs w:val="22"/>
+          <w:lang w:val="en-US"/>
+        </w:rPr>
+      </w:pPr>
+      <w:r>
+        <w:rPr>
+          <w:rFonts w:ascii="Arial" w:hAnsi="Arial" w:cs="Arial"/>
+          <w:sz w:val="22"/>
+          <w:szCs w:val="22"/>
+          <w:lang w:val="en-US"/>
+        </w:rPr>
+        <w:t>Revisit prediction figures based on notes in the PowerPoint</w:t>
+      </w:r>
+    </w:p>
+    <w:p>
+      <w:pPr>
+        <w:pStyle w:val="ListParagraph"/>
+        <w:numPr>
+          <w:ilvl w:val="1"/>
+          <w:numId w:val="3"/>
+        </w:numPr>
+        <w:rPr>
+          <w:rFonts w:ascii="Arial" w:hAnsi="Arial" w:cs="Arial"/>
+          <w:sz w:val="22"/>
+          <w:szCs w:val="22"/>
+          <w:lang w:val="en-US"/>
+        </w:rPr>
+      </w:pPr>
+      <w:r>
+        <w:rPr>
+          <w:rFonts w:ascii="Arial" w:hAnsi="Arial" w:cs="Arial"/>
+          <w:sz w:val="22"/>
+          <w:szCs w:val="22"/>
+          <w:lang w:val="en-US"/>
+        </w:rPr>
+        <w:t xml:space="preserve">Figures for each sub question with a hypothesis, null hypothesis and alternate hypothesis </w:t>
+      </w:r>
+    </w:p>
+    <w:p>
+      <w:pPr>
+        <w:pStyle w:val="ListParagraph"/>
+        <w:numPr>
+          <w:ilvl w:val="0"/>
+          <w:numId w:val="3"/>
+        </w:numPr>
+        <w:rPr>
+          <w:rFonts w:ascii="Arial" w:hAnsi="Arial" w:cs="Arial"/>
+          <w:sz w:val="22"/>
+          <w:szCs w:val="22"/>
+          <w:lang w:val="en-US"/>
+        </w:rPr>
+      </w:pPr>
+      <w:r>
+        <w:rPr>
+          <w:rFonts w:ascii="Arial" w:hAnsi="Arial" w:cs="Arial"/>
+          <w:sz w:val="22"/>
+          <w:szCs w:val="22"/>
+          <w:lang w:val="en-US"/>
+        </w:rPr>
+        <w:t xml:space="preserve">Do more reading to make decisions i.e. how best to classify agriculture </w:t>
+      </w:r>
+    </w:p>
+    <w:p>
+      <w:pPr>
+        <w:pStyle w:val="ListParagraph"/>
+        <w:numPr>
+          <w:ilvl w:val="0"/>
+          <w:numId w:val="3"/>
+        </w:numPr>
+        <w:rPr>
+          <w:rFonts w:ascii="Arial" w:hAnsi="Arial" w:cs="Arial"/>
+          <w:sz w:val="22"/>
+          <w:szCs w:val="22"/>
+          <w:lang w:val="en-US"/>
+        </w:rPr>
+      </w:pPr>
+      <w:r>
+        <w:rPr>
+          <w:rFonts w:ascii="Arial" w:hAnsi="Arial" w:cs="Arial"/>
+          <w:sz w:val="22"/>
+          <w:szCs w:val="22"/>
+          <w:lang w:val="en-US"/>
+        </w:rPr>
+        <w:t>ALWAYS GO BACK TO THE QUESTION and think is what you’re doing important and necessary to answer the question – if not, rethink what you are doing!</w:t>
+      </w:r>
+    </w:p>
+    <w:p>
+      <w:pPr>
+        <w:pStyle w:val="ListParagraph"/>
+        <w:numPr>
+          <w:ilvl w:val="0"/>
+          <w:numId w:val="3"/>
+        </w:numPr>
+        <w:rPr>
+          <w:rFonts w:ascii="Arial" w:hAnsi="Arial" w:cs="Arial"/>
+          <w:sz w:val="22"/>
+          <w:szCs w:val="22"/>
+          <w:lang w:val="en-US"/>
+        </w:rPr>
+      </w:pPr>
+      <w:r>
+        <w:rPr>
+          <w:rFonts w:ascii="Arial" w:hAnsi="Arial" w:cs="Arial"/>
+          <w:sz w:val="22"/>
+          <w:szCs w:val="22"/>
+          <w:lang w:val="en-US"/>
+        </w:rPr>
+        <w:t>Put weekly goals as an issue on GitHub and meet them!</w:t>
+      </w:r>
+    </w:p>
+    <w:p>
+      <w:pPr>
+        <w:ind w:left="360"/>
+        <w:rPr>
+          <w:rFonts w:ascii="Arial" w:hAnsi="Arial" w:cs="Arial"/>
+          <w:sz w:val="22"/>
+          <w:szCs w:val="22"/>
+          <w:lang w:val="en-US"/>
+        </w:rPr>
+      </w:pPr>
+    </w:p>
+    <w:p>
+      <w:pPr>
+        <w:ind w:left="360"/>
+        <w:rPr>
+          <w:rFonts w:ascii="Arial" w:hAnsi="Arial" w:cs="Arial"/>
+          <w:sz w:val="22"/>
+          <w:szCs w:val="22"/>
+          <w:lang w:val="en-US"/>
+        </w:rPr>
+      </w:pPr>
+    </w:p>
+    <w:p>
+      <w:pPr>
+        <w:ind w:left="360"/>
+        <w:rPr>
+          <w:rFonts w:ascii="Arial" w:hAnsi="Arial" w:cs="Arial"/>
+          <w:sz w:val="22"/>
+          <w:szCs w:val="22"/>
+          <w:lang w:val="en-US"/>
+        </w:rPr>
+      </w:pPr>
+      <w:r>
+        <w:rPr>
+          <w:rFonts w:ascii="Arial" w:hAnsi="Arial" w:cs="Arial"/>
+          <w:b/>
+          <w:sz w:val="22"/>
+          <w:szCs w:val="22"/>
+          <w:lang w:val="en-US"/>
+        </w:rPr>
+        <w:t xml:space="preserve">Meeting with Gergana </w:t>
+      </w:r>
+      <w:r>
+        <w:rPr>
+          <w:rFonts w:ascii="Arial" w:hAnsi="Arial" w:cs="Arial"/>
+          <w:sz w:val="22"/>
+          <w:szCs w:val="22"/>
+          <w:lang w:val="en-US"/>
+        </w:rPr>
+        <w:t>– 20 March</w:t>
+      </w:r>
+    </w:p>
+    <w:p>
+      <w:pPr>
+        <w:ind w:left="360"/>
+        <w:rPr>
+          <w:rFonts w:ascii="Arial" w:hAnsi="Arial" w:cs="Arial"/>
+          <w:sz w:val="22"/>
+          <w:szCs w:val="22"/>
+          <w:lang w:val="en-US"/>
+        </w:rPr>
+      </w:pPr>
+    </w:p>
+    <w:p>
+      <w:pPr>
+        <w:ind w:left="360"/>
+        <w:rPr>
+          <w:rFonts w:ascii="Arial" w:hAnsi="Arial" w:cs="Arial"/>
+          <w:sz w:val="22"/>
+          <w:szCs w:val="22"/>
+          <w:u w:val="single"/>
+          <w:lang w:val="en-US"/>
+        </w:rPr>
+      </w:pPr>
+      <w:r>
+        <w:rPr>
+          <w:rFonts w:ascii="Arial" w:hAnsi="Arial" w:cs="Arial"/>
+          <w:sz w:val="22"/>
+          <w:szCs w:val="22"/>
+          <w:u w:val="single"/>
+          <w:lang w:val="en-US"/>
+        </w:rPr>
+        <w:t>Questions beforehand</w:t>
+      </w:r>
+    </w:p>
+    <w:p>
+      <w:pPr>
+        <w:pStyle w:val="ListParagraph"/>
+        <w:numPr>
+          <w:ilvl w:val="0"/>
+          <w:numId w:val="3"/>
+        </w:numPr>
+        <w:rPr>
+          <w:rFonts w:ascii="Arial" w:hAnsi="Arial" w:cs="Arial"/>
+          <w:sz w:val="22"/>
+          <w:szCs w:val="22"/>
+          <w:lang w:val="en-US"/>
+        </w:rPr>
+      </w:pPr>
+      <w:r>
+        <w:rPr>
+          <w:rFonts w:ascii="Arial" w:hAnsi="Arial" w:cs="Arial"/>
+          <w:sz w:val="22"/>
+          <w:szCs w:val="22"/>
+          <w:lang w:val="en-US"/>
+        </w:rPr>
+        <w:t xml:space="preserve">Is what I am doing </w:t>
+      </w:r>
+      <w:r>
+        <w:rPr>
+          <w:rFonts w:ascii="Arial" w:hAnsi="Arial" w:cs="Arial"/>
+          <w:i/>
+          <w:sz w:val="22"/>
+          <w:szCs w:val="22"/>
+          <w:lang w:val="en-US"/>
+        </w:rPr>
+        <w:t>enough</w:t>
+      </w:r>
+      <w:r>
+        <w:rPr>
+          <w:rFonts w:ascii="Arial" w:hAnsi="Arial" w:cs="Arial"/>
+          <w:sz w:val="22"/>
+          <w:szCs w:val="22"/>
+          <w:lang w:val="en-US"/>
+        </w:rPr>
+        <w:t xml:space="preserve"> for validation? I’ve read conflicting things online about how validation differs from testing a classification </w:t>
+      </w:r>
+    </w:p>
+    <w:p>
+      <w:pPr>
+        <w:pStyle w:val="ListParagraph"/>
+        <w:numPr>
+          <w:ilvl w:val="1"/>
+          <w:numId w:val="3"/>
+        </w:numPr>
+        <w:rPr>
+          <w:rFonts w:ascii="Arial" w:hAnsi="Arial" w:cs="Arial"/>
+          <w:sz w:val="22"/>
+          <w:szCs w:val="22"/>
+          <w:lang w:val="en-US"/>
+        </w:rPr>
+      </w:pPr>
+      <w:r>
+        <w:rPr>
+          <w:rFonts w:ascii="Arial" w:hAnsi="Arial" w:cs="Arial"/>
+          <w:sz w:val="22"/>
+          <w:szCs w:val="22"/>
+          <w:lang w:val="en-US"/>
+        </w:rPr>
+        <w:t xml:space="preserve">I’ve seen people do things like cross-validation and </w:t>
+      </w:r>
+      <w:r>
+        <w:rPr>
+          <w:rFonts w:ascii="Arial" w:hAnsi="Arial" w:cs="Arial"/>
+          <w:i/>
+          <w:sz w:val="22"/>
+          <w:szCs w:val="22"/>
+          <w:lang w:val="en-US"/>
+        </w:rPr>
+        <w:t>k</w:t>
+      </w:r>
+      <w:r>
+        <w:rPr>
+          <w:rFonts w:ascii="Arial" w:hAnsi="Arial" w:cs="Arial"/>
+          <w:sz w:val="22"/>
+          <w:szCs w:val="22"/>
+          <w:lang w:val="en-US"/>
+        </w:rPr>
+        <w:t>-fold validation, but I’ve had trouble figuring out how to implement this to my code and also don’t understand if this is necessary</w:t>
+      </w:r>
+    </w:p>
+    <w:p>
+      <w:pPr>
+        <w:pStyle w:val="ListParagraph"/>
+        <w:numPr>
+          <w:ilvl w:val="0"/>
+          <w:numId w:val="3"/>
+        </w:numPr>
+        <w:rPr>
+          <w:rFonts w:ascii="Arial" w:hAnsi="Arial" w:cs="Arial"/>
+          <w:sz w:val="22"/>
+          <w:szCs w:val="22"/>
+          <w:lang w:val="en-US"/>
+        </w:rPr>
+      </w:pPr>
+      <w:r>
+        <w:rPr>
+          <w:rFonts w:ascii="Arial" w:hAnsi="Arial" w:cs="Arial"/>
+          <w:sz w:val="22"/>
+          <w:szCs w:val="22"/>
+          <w:lang w:val="en-US"/>
+        </w:rPr>
+        <w:t>What is the benefit and what was the intent behind me using LUH? I remember talking about this now, but I don’t see where it fits in and how I was meant to employ it, to be honest</w:t>
+      </w:r>
+    </w:p>
+    <w:p>
+      <w:pPr>
+        <w:pStyle w:val="ListParagraph"/>
+        <w:numPr>
+          <w:ilvl w:val="0"/>
+          <w:numId w:val="3"/>
+        </w:numPr>
+        <w:rPr>
+          <w:rFonts w:ascii="Arial" w:hAnsi="Arial" w:cs="Arial"/>
+          <w:sz w:val="22"/>
+          <w:szCs w:val="22"/>
+          <w:lang w:val="en-US"/>
+        </w:rPr>
+      </w:pPr>
+      <w:r>
+        <w:rPr>
+          <w:rFonts w:ascii="Arial" w:hAnsi="Arial" w:cs="Arial"/>
+          <w:sz w:val="22"/>
+          <w:szCs w:val="22"/>
+          <w:lang w:val="en-US"/>
+        </w:rPr>
+        <w:t>Is taking the median enough for cloud cleaning? I’ve seen a lot of people do this, as it removes clouds and shadows</w:t>
+      </w:r>
+    </w:p>
+    <w:p>
+      <w:pPr>
+        <w:pStyle w:val="ListParagraph"/>
+        <w:numPr>
+          <w:ilvl w:val="0"/>
+          <w:numId w:val="3"/>
+        </w:numPr>
+        <w:rPr>
+          <w:rFonts w:ascii="Arial" w:hAnsi="Arial" w:cs="Arial"/>
+          <w:sz w:val="22"/>
+          <w:szCs w:val="22"/>
+          <w:lang w:val="en-US"/>
+        </w:rPr>
+      </w:pPr>
+      <w:r>
+        <w:rPr>
+          <w:rFonts w:ascii="Arial" w:hAnsi="Arial" w:cs="Arial"/>
+          <w:sz w:val="22"/>
+          <w:szCs w:val="22"/>
+          <w:lang w:val="en-US"/>
+        </w:rPr>
+        <w:t>I was reading about the Landsat 7 collection and how it has a lot of imagery lost. Do I need to do something special to account for this? I have one study year that would not be covered by Landsat 5/8 if I didn’t use Landsat 7, and unfortunately, that year is 2012, which is the year I am using the LUCAS data for</w:t>
+      </w:r>
+    </w:p>
+    <w:p>
+      <w:pPr>
+        <w:pStyle w:val="ListParagraph"/>
+        <w:numPr>
+          <w:ilvl w:val="0"/>
+          <w:numId w:val="3"/>
+        </w:numPr>
+        <w:rPr>
+          <w:rFonts w:ascii="Arial" w:hAnsi="Arial" w:cs="Arial"/>
+          <w:sz w:val="22"/>
+          <w:szCs w:val="22"/>
+          <w:lang w:val="en-US"/>
+        </w:rPr>
+      </w:pPr>
+      <w:r>
+        <w:rPr>
+          <w:rFonts w:ascii="Arial" w:hAnsi="Arial" w:cs="Arial"/>
+          <w:sz w:val="22"/>
+          <w:szCs w:val="22"/>
+          <w:lang w:val="en-US"/>
+        </w:rPr>
+        <w:t xml:space="preserve">Isla and I were talking about, when I’m done with the classification, just changing what imagery I put in the start and downloading the data that way. After thinking more about this, I want to check that it is accurate because surely it would be re-doing the classification on imagery that represented a year different to my </w:t>
+      </w:r>
+      <w:proofErr w:type="gramStart"/>
+      <w:r>
+        <w:rPr>
+          <w:rFonts w:ascii="Arial" w:hAnsi="Arial" w:cs="Arial"/>
+          <w:sz w:val="22"/>
+          <w:szCs w:val="22"/>
+          <w:lang w:val="en-US"/>
+        </w:rPr>
+        <w:t>points?</w:t>
+      </w:r>
+      <w:proofErr w:type="gramEnd"/>
+      <w:r>
+        <w:rPr>
+          <w:rFonts w:ascii="Arial" w:hAnsi="Arial" w:cs="Arial"/>
+          <w:sz w:val="22"/>
+          <w:szCs w:val="22"/>
+          <w:lang w:val="en-US"/>
+        </w:rPr>
+        <w:t xml:space="preserve"> I was wondering what you think about this.</w:t>
+      </w:r>
+    </w:p>
+    <w:p>
+      <w:pPr>
+        <w:pStyle w:val="ListParagraph"/>
+        <w:numPr>
+          <w:ilvl w:val="0"/>
+          <w:numId w:val="3"/>
+        </w:numPr>
+        <w:rPr>
+          <w:rFonts w:ascii="Arial" w:hAnsi="Arial" w:cs="Arial"/>
+          <w:sz w:val="22"/>
+          <w:szCs w:val="22"/>
+          <w:lang w:val="en-US"/>
+        </w:rPr>
+      </w:pPr>
+      <w:r>
+        <w:rPr>
+          <w:rFonts w:ascii="Arial" w:hAnsi="Arial" w:cs="Arial"/>
+          <w:sz w:val="22"/>
+          <w:szCs w:val="22"/>
+          <w:lang w:val="en-US"/>
+        </w:rPr>
+        <w:lastRenderedPageBreak/>
+        <w:t>I added in a bunch of other classes to try to help improve accuracy, but my accuracy went way down (over 90 to ~64%). I’m not sure why this has happened. Do you have any ideas on how to improve it?</w:t>
+      </w:r>
       <w:bookmarkStart w:id="0" w:name="_GoBack"/>
       <w:bookmarkEnd w:id="0"/>
-      <w:r>
-        <w:rPr>
-          <w:rFonts w:ascii="Arial" w:hAnsi="Arial" w:cs="Arial"/>
-          <w:sz w:val="22"/>
-          <w:szCs w:val="22"/>
-          <w:lang w:val="en-US"/>
-        </w:rPr>
-        <w:t>Can CORINE be used as a validation set, because it in itself is a classification? Maybe it would be best to use LUCAS (2015) as a validation set? Is this possible even though i</w:t>
-      </w:r>
-      <w:r>
-        <w:rPr>
-          <w:rFonts w:ascii="Arial" w:hAnsi="Arial" w:cs="Arial"/>
-          <w:sz w:val="22"/>
-          <w:szCs w:val="22"/>
-          <w:lang w:val="en-US"/>
-        </w:rPr>
-        <w:t>f</w:t>
-      </w:r>
-      <w:r>
-        <w:rPr>
-          <w:rFonts w:ascii="Arial" w:hAnsi="Arial" w:cs="Arial"/>
-          <w:sz w:val="22"/>
-          <w:szCs w:val="22"/>
-          <w:lang w:val="en-US"/>
-        </w:rPr>
-        <w:t xml:space="preserve"> i</w:t>
-      </w:r>
-      <w:r>
-        <w:rPr>
-          <w:rFonts w:ascii="Arial" w:hAnsi="Arial" w:cs="Arial"/>
-          <w:sz w:val="22"/>
-          <w:szCs w:val="22"/>
-          <w:lang w:val="en-US"/>
-        </w:rPr>
-        <w:t>t’</w:t>
-      </w:r>
-      <w:r>
-        <w:rPr>
-          <w:rFonts w:ascii="Arial" w:hAnsi="Arial" w:cs="Arial"/>
-          <w:sz w:val="22"/>
-          <w:szCs w:val="22"/>
-          <w:lang w:val="en-US"/>
-        </w:rPr>
-        <w:t xml:space="preserve">s </w:t>
-      </w:r>
-      <w:r>
-        <w:rPr>
-          <w:rFonts w:ascii="Arial" w:hAnsi="Arial" w:cs="Arial"/>
-          <w:sz w:val="22"/>
-          <w:szCs w:val="22"/>
-          <w:lang w:val="en-US"/>
-        </w:rPr>
-        <w:t xml:space="preserve">for </w:t>
-      </w:r>
-      <w:r>
-        <w:rPr>
-          <w:rFonts w:ascii="Arial" w:hAnsi="Arial" w:cs="Arial"/>
-          <w:sz w:val="22"/>
-          <w:szCs w:val="22"/>
-          <w:lang w:val="en-US"/>
-        </w:rPr>
-        <w:t xml:space="preserve">a different year? </w:t>
-      </w:r>
-    </w:p>
-    <w:p>
-      <w:pPr>
-        <w:rPr>
-          <w:rFonts w:ascii="Arial" w:hAnsi="Arial" w:cs="Arial"/>
-          <w:sz w:val="22"/>
-          <w:szCs w:val="22"/>
-          <w:lang w:val="en-US"/>
-        </w:rPr>
-      </w:pPr>
-    </w:p>
-    <w:p>
-      <w:pPr>
-        <w:rPr>
-          <w:rFonts w:ascii="Arial" w:hAnsi="Arial" w:cs="Arial"/>
-          <w:i/>
-          <w:sz w:val="22"/>
-          <w:szCs w:val="22"/>
-          <w:lang w:val="en-US"/>
-        </w:rPr>
-      </w:pPr>
-      <w:r>
-        <w:rPr>
-          <w:rFonts w:ascii="Arial" w:hAnsi="Arial" w:cs="Arial"/>
-          <w:i/>
-          <w:sz w:val="22"/>
-          <w:szCs w:val="22"/>
-          <w:lang w:val="en-US"/>
-        </w:rPr>
-        <w:t>Any land cover dataset is based on some sort of classification.  Let’s go back to first principles with this one.  What is your question?  What datasets will help you answer your question?  Do you need to “validate” or test out different land-cover classifications?</w:t>
-      </w:r>
-      <w:r>
-        <w:rPr>
-          <w:rFonts w:ascii="Arial" w:hAnsi="Arial" w:cs="Arial"/>
-          <w:i/>
-          <w:sz w:val="22"/>
-          <w:szCs w:val="22"/>
-          <w:lang w:val="en-US"/>
-        </w:rPr>
-        <w:t xml:space="preserve"> Or do you want to compare different classifications?  What is your “real world” dataset that you would compare to?</w:t>
-      </w:r>
-    </w:p>
-    <w:p>
-      <w:pPr>
-        <w:rPr>
-          <w:rFonts w:ascii="Arial" w:hAnsi="Arial" w:cs="Arial"/>
-          <w:sz w:val="22"/>
-          <w:szCs w:val="22"/>
-          <w:lang w:val="en-US"/>
-        </w:rPr>
-      </w:pPr>
-    </w:p>
-    <w:p>
-      <w:pPr>
-        <w:pStyle w:val="ListParagraph"/>
-        <w:numPr>
-          <w:ilvl w:val="0"/>
-          <w:numId w:val="3"/>
-        </w:numPr>
-        <w:rPr>
-          <w:rFonts w:ascii="Arial" w:hAnsi="Arial" w:cs="Arial"/>
-          <w:sz w:val="22"/>
-          <w:szCs w:val="22"/>
-          <w:lang w:val="en-US"/>
-        </w:rPr>
-      </w:pPr>
-      <w:r>
-        <w:rPr>
-          <w:rFonts w:ascii="Arial" w:hAnsi="Arial" w:cs="Arial"/>
-          <w:sz w:val="22"/>
-          <w:szCs w:val="22"/>
-          <w:lang w:val="en-US"/>
-        </w:rPr>
-        <w:t xml:space="preserve">Can I just assume that my points loaded correctly, because a lot of things ride on the fact that this is true, which is a bit scary? Some of them were in water bodies which is obviously not correct. </w:t>
-      </w:r>
-    </w:p>
-    <w:p>
-      <w:pPr>
-        <w:rPr>
-          <w:rFonts w:ascii="Arial" w:hAnsi="Arial" w:cs="Arial"/>
-          <w:sz w:val="22"/>
-          <w:szCs w:val="22"/>
-          <w:lang w:val="en-US"/>
-        </w:rPr>
-      </w:pPr>
-    </w:p>
-    <w:p>
-      <w:pPr>
-        <w:rPr>
-          <w:rFonts w:ascii="Arial" w:hAnsi="Arial" w:cs="Arial"/>
-          <w:i/>
-          <w:sz w:val="22"/>
-          <w:szCs w:val="22"/>
-          <w:lang w:val="en-US"/>
-        </w:rPr>
-      </w:pPr>
-      <w:r>
-        <w:rPr>
-          <w:rFonts w:ascii="Arial" w:hAnsi="Arial" w:cs="Arial"/>
-          <w:i/>
-          <w:sz w:val="22"/>
-          <w:szCs w:val="22"/>
-          <w:lang w:val="en-US"/>
-        </w:rPr>
-        <w:t>What are your points?  What is the precision on the points?  There could be error in the points or in the underlying data and whether the water bodies are accurately detected</w:t>
-      </w:r>
-      <w:r>
-        <w:rPr>
-          <w:rFonts w:ascii="Arial" w:hAnsi="Arial" w:cs="Arial"/>
-          <w:i/>
-          <w:sz w:val="22"/>
-          <w:szCs w:val="22"/>
-          <w:lang w:val="en-US"/>
-        </w:rPr>
-        <w:t xml:space="preserve"> depending on what land cover/imagery you are using</w:t>
-      </w:r>
-      <w:r>
-        <w:rPr>
-          <w:rFonts w:ascii="Arial" w:hAnsi="Arial" w:cs="Arial"/>
-          <w:i/>
-          <w:sz w:val="22"/>
-          <w:szCs w:val="22"/>
-          <w:lang w:val="en-US"/>
-        </w:rPr>
-        <w:t>.</w:t>
-      </w:r>
-    </w:p>
-    <w:p>
-      <w:pPr>
-        <w:rPr>
-          <w:rFonts w:ascii="Arial" w:hAnsi="Arial" w:cs="Arial"/>
-          <w:sz w:val="22"/>
-          <w:szCs w:val="22"/>
-          <w:lang w:val="en-US"/>
-        </w:rPr>
-      </w:pPr>
-    </w:p>
-    <w:p>
-      <w:pPr>
-        <w:pStyle w:val="ListParagraph"/>
-        <w:numPr>
-          <w:ilvl w:val="0"/>
-          <w:numId w:val="3"/>
-        </w:numPr>
-        <w:rPr>
-          <w:rFonts w:ascii="Arial" w:hAnsi="Arial" w:cs="Arial"/>
-          <w:sz w:val="22"/>
-          <w:szCs w:val="22"/>
-          <w:lang w:val="en-US"/>
-        </w:rPr>
-      </w:pPr>
-      <w:r>
-        <w:rPr>
-          <w:rFonts w:ascii="Arial" w:hAnsi="Arial" w:cs="Arial"/>
-          <w:sz w:val="22"/>
-          <w:szCs w:val="22"/>
-          <w:lang w:val="en-US"/>
-        </w:rPr>
-        <w:t>Do I need to divide up Latvia into sections if I’m looking at pixels/area covered? If so, how should I go about doing this?</w:t>
-      </w:r>
-    </w:p>
-    <w:p>
-      <w:pPr>
-        <w:rPr>
-          <w:rFonts w:ascii="Arial" w:hAnsi="Arial" w:cs="Arial"/>
-          <w:sz w:val="22"/>
-          <w:szCs w:val="22"/>
-          <w:lang w:val="en-US"/>
-        </w:rPr>
-      </w:pPr>
-    </w:p>
-    <w:p>
-      <w:pPr>
-        <w:rPr>
-          <w:rFonts w:ascii="Arial" w:hAnsi="Arial" w:cs="Arial"/>
-          <w:i/>
-          <w:sz w:val="22"/>
-          <w:szCs w:val="22"/>
-          <w:lang w:val="en-US"/>
-        </w:rPr>
-      </w:pPr>
-      <w:r>
-        <w:rPr>
-          <w:rFonts w:ascii="Arial" w:hAnsi="Arial" w:cs="Arial"/>
-          <w:i/>
-          <w:sz w:val="22"/>
-          <w:szCs w:val="22"/>
-          <w:lang w:val="en-US"/>
-        </w:rPr>
-        <w:t>This depends on your question.  Does your question have a regional element to it?  Or maybe are you wanting to ask how land cover changes within broader land cover classes?  Or maybe everything is at the country level?</w:t>
-      </w:r>
-    </w:p>
-    <w:p>
-      <w:pPr>
-        <w:rPr>
-          <w:rFonts w:ascii="Arial" w:hAnsi="Arial" w:cs="Arial"/>
-          <w:sz w:val="22"/>
-          <w:szCs w:val="22"/>
-          <w:lang w:val="en-US"/>
-        </w:rPr>
-      </w:pPr>
-    </w:p>
-    <w:p>
-      <w:pPr>
-        <w:pStyle w:val="ListParagraph"/>
-        <w:numPr>
-          <w:ilvl w:val="0"/>
-          <w:numId w:val="3"/>
-        </w:numPr>
-        <w:rPr>
-          <w:rFonts w:ascii="Arial" w:hAnsi="Arial" w:cs="Arial"/>
-          <w:sz w:val="22"/>
-          <w:szCs w:val="22"/>
-          <w:lang w:val="en-US"/>
-        </w:rPr>
-      </w:pPr>
-      <w:r>
-        <w:rPr>
-          <w:rFonts w:ascii="Arial" w:hAnsi="Arial" w:cs="Arial"/>
-          <w:sz w:val="22"/>
-          <w:szCs w:val="22"/>
-          <w:lang w:val="en-US"/>
-        </w:rPr>
-        <w:t>Should I make an ‘other’ classification? Not all land will be abandoned, extensive or intensive or forestry (which I use as my other category when classifying abandoned). I think this would improve accuracy but maybe there’s a better way to do this.</w:t>
-      </w:r>
-    </w:p>
-    <w:p>
-      <w:pPr>
-        <w:rPr>
-          <w:rFonts w:ascii="Arial" w:hAnsi="Arial" w:cs="Arial"/>
-          <w:sz w:val="22"/>
-          <w:szCs w:val="22"/>
-          <w:lang w:val="en-US"/>
-        </w:rPr>
-      </w:pPr>
-    </w:p>
-    <w:p>
-      <w:pPr>
-        <w:rPr>
-          <w:rFonts w:ascii="Arial" w:hAnsi="Arial" w:cs="Arial"/>
-          <w:i/>
-          <w:sz w:val="22"/>
-          <w:szCs w:val="22"/>
-          <w:lang w:val="en-US"/>
-        </w:rPr>
-      </w:pPr>
-      <w:r>
-        <w:rPr>
-          <w:rFonts w:ascii="Arial" w:hAnsi="Arial" w:cs="Arial"/>
-          <w:i/>
-          <w:sz w:val="22"/>
-          <w:szCs w:val="22"/>
-          <w:lang w:val="en-US"/>
-        </w:rPr>
-        <w:t>I think you can do this.  Up to you.  You could even want to try to classify multiple other classes.</w:t>
-      </w:r>
-    </w:p>
-    <w:p>
-      <w:pPr>
-        <w:rPr>
-          <w:rFonts w:ascii="Arial" w:hAnsi="Arial" w:cs="Arial"/>
-          <w:sz w:val="22"/>
-          <w:szCs w:val="22"/>
-          <w:lang w:val="en-US"/>
-        </w:rPr>
-      </w:pPr>
-    </w:p>
-    <w:p>
-      <w:pPr>
-        <w:pStyle w:val="ListParagraph"/>
-        <w:numPr>
-          <w:ilvl w:val="0"/>
-          <w:numId w:val="3"/>
-        </w:numPr>
-        <w:rPr>
-          <w:rFonts w:ascii="Arial" w:hAnsi="Arial" w:cs="Arial"/>
-          <w:sz w:val="22"/>
-          <w:szCs w:val="22"/>
-          <w:lang w:val="en-US"/>
-        </w:rPr>
-      </w:pPr>
-      <w:r>
-        <w:rPr>
-          <w:rFonts w:ascii="Arial" w:hAnsi="Arial" w:cs="Arial"/>
-          <w:sz w:val="22"/>
-          <w:szCs w:val="22"/>
-          <w:lang w:val="en-US"/>
-        </w:rPr>
-        <w:t>How to apply classification over time: 2 parts to this question/issue</w:t>
-      </w:r>
-      <w:r>
-        <w:rPr>
-          <w:rFonts w:ascii="Arial" w:hAnsi="Arial" w:cs="Arial"/>
-          <w:sz w:val="22"/>
-          <w:szCs w:val="22"/>
-          <w:lang w:val="en-US"/>
-        </w:rPr>
-        <w:t xml:space="preserve"> and I think basically it is necessary to find an innovative way to do this to prevent error and promote organization </w:t>
-      </w:r>
-      <w:r>
-        <w:rPr>
-          <w:rFonts w:ascii="Arial" w:hAnsi="Arial" w:cs="Arial"/>
-          <w:sz w:val="22"/>
-          <w:szCs w:val="22"/>
-          <w:lang w:val="en-US"/>
-        </w:rPr>
-        <w:t xml:space="preserve">to get data for each year </w:t>
-      </w:r>
-    </w:p>
-    <w:p>
-      <w:pPr>
-        <w:pStyle w:val="ListParagraph"/>
-        <w:numPr>
-          <w:ilvl w:val="0"/>
-          <w:numId w:val="5"/>
-        </w:numPr>
-        <w:rPr>
-          <w:rFonts w:ascii="Arial" w:hAnsi="Arial" w:cs="Arial"/>
-          <w:sz w:val="22"/>
-          <w:szCs w:val="22"/>
-          <w:lang w:val="en-US"/>
-        </w:rPr>
-      </w:pPr>
-      <w:r>
-        <w:rPr>
-          <w:rFonts w:ascii="Arial" w:hAnsi="Arial" w:cs="Arial"/>
-          <w:sz w:val="22"/>
-          <w:szCs w:val="22"/>
-          <w:lang w:val="en-US"/>
-        </w:rPr>
-        <w:t>How to extract the pixels for each year ---</w:t>
-      </w:r>
-    </w:p>
-    <w:p>
-      <w:pPr>
-        <w:pStyle w:val="ListParagraph"/>
-        <w:numPr>
-          <w:ilvl w:val="1"/>
-          <w:numId w:val="5"/>
-        </w:numPr>
-        <w:rPr>
-          <w:rFonts w:ascii="Arial" w:hAnsi="Arial" w:cs="Arial"/>
-          <w:sz w:val="22"/>
-          <w:szCs w:val="22"/>
-          <w:lang w:val="en-US"/>
-        </w:rPr>
-      </w:pPr>
-      <w:r>
-        <w:rPr>
-          <w:rFonts w:ascii="Arial" w:hAnsi="Arial" w:cs="Arial"/>
-          <w:sz w:val="22"/>
-          <w:szCs w:val="22"/>
-          <w:lang w:val="en-US"/>
-        </w:rPr>
-        <w:t>When I try to do this, I only figured out how to do it by loading a chart and then exporting the underlying data as a csv – surely there is a better way to do this, but I can’t find it</w:t>
-      </w:r>
-      <w:r>
-        <w:rPr>
-          <w:rFonts w:ascii="Arial" w:hAnsi="Arial" w:cs="Arial"/>
-          <w:sz w:val="22"/>
-          <w:szCs w:val="22"/>
-          <w:lang w:val="en-US"/>
-        </w:rPr>
-        <w:t xml:space="preserve"> so far</w:t>
-      </w:r>
-      <w:r>
-        <w:rPr>
-          <w:rFonts w:ascii="Arial" w:hAnsi="Arial" w:cs="Arial"/>
-          <w:sz w:val="22"/>
-          <w:szCs w:val="22"/>
-          <w:lang w:val="en-US"/>
-        </w:rPr>
-        <w:t>. When I do this for more than one year</w:t>
-      </w:r>
-      <w:r>
-        <w:rPr>
-          <w:rFonts w:ascii="Arial" w:hAnsi="Arial" w:cs="Arial"/>
-          <w:sz w:val="22"/>
-          <w:szCs w:val="22"/>
-          <w:lang w:val="en-US"/>
-        </w:rPr>
-        <w:t>,</w:t>
-      </w:r>
-      <w:r>
-        <w:rPr>
-          <w:rFonts w:ascii="Arial" w:hAnsi="Arial" w:cs="Arial"/>
-          <w:sz w:val="22"/>
-          <w:szCs w:val="22"/>
-          <w:lang w:val="en-US"/>
-        </w:rPr>
-        <w:t xml:space="preserve"> </w:t>
-      </w:r>
-      <w:r>
-        <w:rPr>
-          <w:rFonts w:ascii="Arial" w:hAnsi="Arial" w:cs="Arial"/>
-          <w:sz w:val="22"/>
-          <w:szCs w:val="22"/>
-          <w:lang w:val="en-US"/>
-        </w:rPr>
-        <w:t>GEE</w:t>
-      </w:r>
-      <w:r>
-        <w:rPr>
-          <w:rFonts w:ascii="Arial" w:hAnsi="Arial" w:cs="Arial"/>
-          <w:sz w:val="22"/>
-          <w:szCs w:val="22"/>
-          <w:lang w:val="en-US"/>
-        </w:rPr>
-        <w:t xml:space="preserve"> runs out of </w:t>
-      </w:r>
-      <w:r>
-        <w:rPr>
-          <w:rFonts w:ascii="Arial" w:hAnsi="Arial" w:cs="Arial"/>
-          <w:sz w:val="22"/>
-          <w:szCs w:val="22"/>
-          <w:lang w:val="en-US"/>
-        </w:rPr>
-        <w:t>memory and can’t display the graph and therefore can’t get the underlying data</w:t>
-      </w:r>
-    </w:p>
-    <w:p>
-      <w:pPr>
-        <w:rPr>
-          <w:rFonts w:ascii="Arial" w:hAnsi="Arial" w:cs="Arial"/>
-          <w:sz w:val="22"/>
-          <w:szCs w:val="22"/>
-          <w:lang w:val="en-US"/>
-        </w:rPr>
-      </w:pPr>
-    </w:p>
-    <w:p>
-      <w:pPr>
-        <w:rPr>
-          <w:rFonts w:ascii="Arial" w:hAnsi="Arial" w:cs="Arial"/>
-          <w:i/>
-          <w:sz w:val="22"/>
-          <w:szCs w:val="22"/>
-          <w:lang w:val="en-US"/>
-        </w:rPr>
-      </w:pPr>
-      <w:r>
-        <w:rPr>
-          <w:rFonts w:ascii="Arial" w:hAnsi="Arial" w:cs="Arial"/>
-          <w:i/>
-          <w:sz w:val="22"/>
-          <w:szCs w:val="22"/>
-          <w:lang w:val="en-US"/>
-        </w:rPr>
-        <w:t xml:space="preserve">I have found that it is better to export the data as </w:t>
-      </w:r>
-      <w:proofErr w:type="spellStart"/>
-      <w:r>
-        <w:rPr>
-          <w:rFonts w:ascii="Arial" w:hAnsi="Arial" w:cs="Arial"/>
-          <w:i/>
-          <w:sz w:val="22"/>
-          <w:szCs w:val="22"/>
-          <w:lang w:val="en-US"/>
-        </w:rPr>
-        <w:t>csvs</w:t>
-      </w:r>
-      <w:proofErr w:type="spellEnd"/>
-      <w:r>
-        <w:rPr>
-          <w:rFonts w:ascii="Arial" w:hAnsi="Arial" w:cs="Arial"/>
-          <w:i/>
-          <w:sz w:val="22"/>
-          <w:szCs w:val="22"/>
-          <w:lang w:val="en-US"/>
-        </w:rPr>
-        <w:t xml:space="preserve"> or </w:t>
-      </w:r>
-      <w:proofErr w:type="spellStart"/>
-      <w:r>
-        <w:rPr>
-          <w:rFonts w:ascii="Arial" w:hAnsi="Arial" w:cs="Arial"/>
-          <w:i/>
-          <w:sz w:val="22"/>
-          <w:szCs w:val="22"/>
-          <w:lang w:val="en-US"/>
-        </w:rPr>
-        <w:t>tifs</w:t>
-      </w:r>
-      <w:proofErr w:type="spellEnd"/>
-      <w:r>
-        <w:rPr>
-          <w:rFonts w:ascii="Arial" w:hAnsi="Arial" w:cs="Arial"/>
-          <w:i/>
-          <w:sz w:val="22"/>
-          <w:szCs w:val="22"/>
-          <w:lang w:val="en-US"/>
-        </w:rPr>
-        <w:t xml:space="preserve"> and not use the graphing functions.  They used to work and now they don’t work as well.  </w:t>
-      </w:r>
-    </w:p>
-    <w:p>
-      <w:pPr>
-        <w:rPr>
-          <w:rFonts w:ascii="Arial" w:hAnsi="Arial" w:cs="Arial"/>
-          <w:sz w:val="22"/>
-          <w:szCs w:val="22"/>
-          <w:lang w:val="en-US"/>
-        </w:rPr>
-      </w:pPr>
-    </w:p>
-    <w:p>
-      <w:pPr>
-        <w:pStyle w:val="ListParagraph"/>
-        <w:numPr>
-          <w:ilvl w:val="1"/>
-          <w:numId w:val="5"/>
-        </w:numPr>
-        <w:rPr>
-          <w:rFonts w:ascii="Arial" w:hAnsi="Arial" w:cs="Arial"/>
-          <w:sz w:val="22"/>
-          <w:szCs w:val="22"/>
-          <w:lang w:val="en-US"/>
-        </w:rPr>
-      </w:pPr>
-      <w:r>
-        <w:rPr>
-          <w:rFonts w:ascii="Arial" w:hAnsi="Arial" w:cs="Arial"/>
-          <w:sz w:val="22"/>
-          <w:szCs w:val="22"/>
-          <w:lang w:val="en-US"/>
-        </w:rPr>
-        <w:t>Would be good to find a way to save it all into one csv to prevent error and save time and memory</w:t>
-      </w:r>
-    </w:p>
-    <w:p>
-      <w:pPr>
-        <w:rPr>
-          <w:rFonts w:ascii="Arial" w:hAnsi="Arial" w:cs="Arial"/>
-          <w:sz w:val="22"/>
-          <w:szCs w:val="22"/>
-          <w:lang w:val="en-US"/>
-        </w:rPr>
-      </w:pPr>
-    </w:p>
-    <w:p>
-      <w:pPr>
-        <w:rPr>
-          <w:rFonts w:ascii="Arial" w:hAnsi="Arial" w:cs="Arial"/>
-          <w:i/>
-          <w:sz w:val="22"/>
-          <w:szCs w:val="22"/>
-          <w:lang w:val="en-US"/>
-        </w:rPr>
-      </w:pPr>
-      <w:r>
-        <w:rPr>
-          <w:rFonts w:ascii="Arial" w:hAnsi="Arial" w:cs="Arial"/>
-          <w:i/>
-          <w:sz w:val="22"/>
-          <w:szCs w:val="22"/>
-          <w:lang w:val="en-US"/>
-        </w:rPr>
-        <w:t>You can either set up a function to do this, or you can explore each year’s data and then combine those files in R.  The first might be the better way to do it, but I would focus on what is easiest for you to do first.  You can always go back and try to improve the workflow later.</w:t>
-      </w:r>
-    </w:p>
-    <w:p>
-      <w:pPr>
-        <w:rPr>
-          <w:rFonts w:ascii="Arial" w:hAnsi="Arial" w:cs="Arial"/>
-          <w:sz w:val="22"/>
-          <w:szCs w:val="22"/>
-          <w:lang w:val="en-US"/>
-        </w:rPr>
-      </w:pPr>
-    </w:p>
-    <w:p>
-      <w:pPr>
-        <w:pStyle w:val="ListParagraph"/>
-        <w:numPr>
-          <w:ilvl w:val="1"/>
-          <w:numId w:val="5"/>
-        </w:numPr>
-        <w:rPr>
-          <w:rFonts w:ascii="Arial" w:hAnsi="Arial" w:cs="Arial"/>
-          <w:sz w:val="22"/>
-          <w:szCs w:val="22"/>
-          <w:lang w:val="en-US"/>
-        </w:rPr>
-      </w:pPr>
-      <w:r>
-        <w:rPr>
-          <w:rFonts w:ascii="Arial" w:hAnsi="Arial" w:cs="Arial"/>
-          <w:sz w:val="22"/>
-          <w:szCs w:val="22"/>
-          <w:lang w:val="en-US"/>
-        </w:rPr>
-        <w:t>Maybe also this is not a good way of doing it because it would be good to have each pixel value to see what pixels are turning into what i.e. is intensive land coming from abandoned, extensive or neither</w:t>
-      </w:r>
-    </w:p>
-    <w:p>
-      <w:pPr>
-        <w:rPr>
-          <w:rFonts w:ascii="Arial" w:hAnsi="Arial" w:cs="Arial"/>
-          <w:sz w:val="22"/>
-          <w:szCs w:val="22"/>
-          <w:lang w:val="en-US"/>
-        </w:rPr>
-      </w:pPr>
-    </w:p>
-    <w:p>
-      <w:pPr>
-        <w:rPr>
-          <w:rFonts w:ascii="Arial" w:hAnsi="Arial" w:cs="Arial"/>
-          <w:i/>
-          <w:sz w:val="22"/>
-          <w:szCs w:val="22"/>
-          <w:lang w:val="en-US"/>
-        </w:rPr>
-      </w:pPr>
-      <w:r>
-        <w:rPr>
-          <w:rFonts w:ascii="Arial" w:hAnsi="Arial" w:cs="Arial"/>
-          <w:i/>
-          <w:sz w:val="22"/>
-          <w:szCs w:val="22"/>
-          <w:lang w:val="en-US"/>
-        </w:rPr>
-        <w:t xml:space="preserve">You can also be exporting your </w:t>
-      </w:r>
-      <w:proofErr w:type="spellStart"/>
-      <w:r>
-        <w:rPr>
-          <w:rFonts w:ascii="Arial" w:hAnsi="Arial" w:cs="Arial"/>
-          <w:i/>
-          <w:sz w:val="22"/>
-          <w:szCs w:val="22"/>
-          <w:lang w:val="en-US"/>
-        </w:rPr>
-        <w:t>tifs</w:t>
-      </w:r>
-      <w:proofErr w:type="spellEnd"/>
-      <w:r>
-        <w:rPr>
-          <w:rFonts w:ascii="Arial" w:hAnsi="Arial" w:cs="Arial"/>
-          <w:i/>
-          <w:sz w:val="22"/>
-          <w:szCs w:val="22"/>
-          <w:lang w:val="en-US"/>
-        </w:rPr>
-        <w:t xml:space="preserve"> and then doing the comparisons in R of the land</w:t>
-      </w:r>
-      <w:r>
-        <w:rPr>
-          <w:rFonts w:ascii="Arial" w:hAnsi="Arial" w:cs="Arial"/>
-          <w:i/>
-          <w:sz w:val="22"/>
-          <w:szCs w:val="22"/>
-          <w:lang w:val="en-US"/>
-        </w:rPr>
-        <w:t>-</w:t>
-      </w:r>
-      <w:r>
-        <w:rPr>
-          <w:rFonts w:ascii="Arial" w:hAnsi="Arial" w:cs="Arial"/>
-          <w:i/>
-          <w:sz w:val="22"/>
-          <w:szCs w:val="22"/>
-          <w:lang w:val="en-US"/>
-        </w:rPr>
-        <w:t>cover change.  I personally find this approach to be easier as R is much easier for me.</w:t>
-      </w:r>
-    </w:p>
-    <w:p>
-      <w:pPr>
-        <w:rPr>
-          <w:rFonts w:ascii="Arial" w:hAnsi="Arial" w:cs="Arial"/>
-          <w:sz w:val="22"/>
-          <w:szCs w:val="22"/>
-          <w:lang w:val="en-US"/>
-        </w:rPr>
-      </w:pPr>
-    </w:p>
-    <w:p>
-      <w:pPr>
-        <w:pStyle w:val="ListParagraph"/>
-        <w:numPr>
-          <w:ilvl w:val="0"/>
-          <w:numId w:val="5"/>
-        </w:numPr>
-        <w:rPr>
-          <w:rFonts w:ascii="Arial" w:hAnsi="Arial" w:cs="Arial"/>
-          <w:sz w:val="22"/>
-          <w:szCs w:val="22"/>
-          <w:lang w:val="en-US"/>
-        </w:rPr>
-      </w:pPr>
-      <w:r>
-        <w:rPr>
-          <w:rFonts w:ascii="Arial" w:hAnsi="Arial" w:cs="Arial"/>
-          <w:sz w:val="22"/>
-          <w:szCs w:val="22"/>
-          <w:lang w:val="en-US"/>
-        </w:rPr>
-        <w:t>How to apply classification for each year –</w:t>
-      </w:r>
-    </w:p>
-    <w:p>
-      <w:pPr>
-        <w:pStyle w:val="ListParagraph"/>
-        <w:numPr>
-          <w:ilvl w:val="1"/>
-          <w:numId w:val="5"/>
-        </w:numPr>
-        <w:rPr>
-          <w:rFonts w:ascii="Arial" w:hAnsi="Arial" w:cs="Arial"/>
-          <w:sz w:val="22"/>
-          <w:szCs w:val="22"/>
-          <w:lang w:val="en-US"/>
-        </w:rPr>
-      </w:pPr>
-      <w:r>
-        <w:rPr>
-          <w:rFonts w:ascii="Arial" w:hAnsi="Arial" w:cs="Arial"/>
-          <w:sz w:val="22"/>
-          <w:szCs w:val="22"/>
-          <w:lang w:val="en-US"/>
-        </w:rPr>
-        <w:t>Prone to error if do this manually and run out of memory very quickly doing this in the same script</w:t>
-      </w:r>
-    </w:p>
-    <w:p>
-      <w:pPr>
-        <w:rPr>
-          <w:rFonts w:ascii="Arial" w:hAnsi="Arial" w:cs="Arial"/>
-          <w:sz w:val="22"/>
-          <w:szCs w:val="22"/>
-          <w:lang w:val="en-US"/>
-        </w:rPr>
-      </w:pPr>
-    </w:p>
-    <w:p>
-      <w:pPr>
-        <w:rPr>
-          <w:rFonts w:ascii="Arial" w:hAnsi="Arial" w:cs="Arial"/>
-          <w:i/>
-          <w:sz w:val="22"/>
-          <w:szCs w:val="22"/>
-          <w:lang w:val="en-US"/>
-        </w:rPr>
-      </w:pPr>
-      <w:r>
-        <w:rPr>
-          <w:rFonts w:ascii="Arial" w:hAnsi="Arial" w:cs="Arial"/>
-          <w:i/>
-          <w:sz w:val="22"/>
-          <w:szCs w:val="22"/>
-          <w:lang w:val="en-US"/>
-        </w:rPr>
-        <w:t>You should be able to subset to the specific data you want to use, run the classification and then output the results.  You can do this individually for each year.  Or you can set up a function to do this across years, but this is trickier programming.</w:t>
-      </w:r>
-    </w:p>
-    <w:p>
-      <w:pPr>
-        <w:rPr>
-          <w:rFonts w:ascii="Arial" w:hAnsi="Arial" w:cs="Arial"/>
-          <w:sz w:val="22"/>
-          <w:szCs w:val="22"/>
-          <w:lang w:val="en-US"/>
-        </w:rPr>
-      </w:pPr>
-    </w:p>
-    <w:p>
-      <w:pPr>
-        <w:pStyle w:val="ListParagraph"/>
-        <w:numPr>
-          <w:ilvl w:val="0"/>
-          <w:numId w:val="3"/>
-        </w:numPr>
-        <w:rPr>
-          <w:rFonts w:ascii="Arial" w:hAnsi="Arial" w:cs="Arial"/>
-          <w:sz w:val="22"/>
-          <w:szCs w:val="22"/>
-          <w:lang w:val="en-US"/>
-        </w:rPr>
-      </w:pPr>
-      <w:r>
-        <w:rPr>
-          <w:rFonts w:ascii="Arial" w:hAnsi="Arial" w:cs="Arial"/>
-          <w:sz w:val="22"/>
-          <w:szCs w:val="22"/>
-          <w:lang w:val="en-US"/>
-        </w:rPr>
-        <w:t xml:space="preserve">What other datasets should I compare my classification to? To me, it makes more sense to compare it to CORINE/other classifications, rather than using these classifications as validation data. How do I assess accuracy of other classifications though? Is it more that I would see how the areas overlap, but can I really determine which one is more accurate? </w:t>
-      </w:r>
-    </w:p>
-    <w:p>
-      <w:pPr>
-        <w:rPr>
-          <w:rFonts w:ascii="Arial" w:hAnsi="Arial" w:cs="Arial"/>
-          <w:sz w:val="22"/>
-          <w:szCs w:val="22"/>
-          <w:lang w:val="en-US"/>
-        </w:rPr>
-      </w:pPr>
-    </w:p>
-    <w:p>
-      <w:pPr>
-        <w:rPr>
-          <w:rFonts w:ascii="Arial" w:hAnsi="Arial" w:cs="Arial"/>
-          <w:i/>
-          <w:sz w:val="22"/>
-          <w:szCs w:val="22"/>
-          <w:lang w:val="en-US"/>
-        </w:rPr>
-      </w:pPr>
-      <w:r>
-        <w:rPr>
-          <w:rFonts w:ascii="Arial" w:hAnsi="Arial" w:cs="Arial"/>
-          <w:i/>
-          <w:sz w:val="22"/>
-          <w:szCs w:val="22"/>
-          <w:lang w:val="en-US"/>
-        </w:rPr>
-        <w:t>Do you have actual ground data to compare to?  I think you need this to do any accuracy tests.  Are there in situ data you can use to compare to all of your classified land-cover data?</w:t>
-      </w:r>
-    </w:p>
-    <w:p>
-      <w:pPr>
-        <w:rPr>
-          <w:rFonts w:ascii="Arial" w:hAnsi="Arial" w:cs="Arial"/>
-          <w:sz w:val="22"/>
-          <w:szCs w:val="22"/>
-          <w:lang w:val="en-US"/>
-        </w:rPr>
-      </w:pPr>
-    </w:p>
-    <w:p>
-      <w:pPr>
-        <w:pStyle w:val="ListParagraph"/>
-        <w:numPr>
-          <w:ilvl w:val="0"/>
-          <w:numId w:val="3"/>
-        </w:numPr>
-        <w:rPr>
-          <w:rFonts w:ascii="Arial" w:hAnsi="Arial" w:cs="Arial"/>
-          <w:sz w:val="22"/>
-          <w:szCs w:val="22"/>
-          <w:lang w:val="en-US"/>
-        </w:rPr>
-      </w:pPr>
-      <w:r>
-        <w:rPr>
-          <w:rFonts w:ascii="Arial" w:hAnsi="Arial" w:cs="Arial"/>
-          <w:sz w:val="22"/>
-          <w:szCs w:val="22"/>
-          <w:lang w:val="en-US"/>
-        </w:rPr>
-        <w:t xml:space="preserve">If you look at my accuracy/error spreadsheet, why is my accuracy going down with more points? Could this be normal or does this indicate that I’ve done something wrong? </w:t>
-      </w:r>
-    </w:p>
-    <w:p>
-      <w:pPr>
-        <w:rPr>
-          <w:rFonts w:ascii="Arial" w:hAnsi="Arial" w:cs="Arial"/>
-          <w:sz w:val="22"/>
-          <w:szCs w:val="22"/>
-          <w:lang w:val="en-US"/>
-        </w:rPr>
-      </w:pPr>
-    </w:p>
-    <w:p>
-      <w:pPr>
-        <w:rPr>
-          <w:rFonts w:ascii="Arial" w:hAnsi="Arial" w:cs="Arial"/>
-          <w:i/>
-          <w:sz w:val="22"/>
-          <w:szCs w:val="22"/>
-          <w:lang w:val="en-US"/>
-        </w:rPr>
-      </w:pPr>
-      <w:r>
-        <w:rPr>
-          <w:rFonts w:ascii="Arial" w:hAnsi="Arial" w:cs="Arial"/>
-          <w:i/>
-          <w:sz w:val="22"/>
-          <w:szCs w:val="22"/>
-          <w:lang w:val="en-US"/>
-        </w:rPr>
-        <w:t xml:space="preserve">I think generally there is an optimum with these things.  The </w:t>
-      </w:r>
-      <w:r>
-        <w:rPr>
-          <w:rFonts w:ascii="Arial" w:hAnsi="Arial" w:cs="Arial"/>
-          <w:i/>
-          <w:sz w:val="22"/>
-          <w:szCs w:val="22"/>
-          <w:lang w:val="en-US"/>
-        </w:rPr>
-        <w:t>classification “success”</w:t>
-      </w:r>
-      <w:r>
-        <w:rPr>
-          <w:rFonts w:ascii="Arial" w:hAnsi="Arial" w:cs="Arial"/>
-          <w:i/>
-          <w:sz w:val="22"/>
-          <w:szCs w:val="22"/>
-          <w:lang w:val="en-US"/>
-        </w:rPr>
-        <w:t xml:space="preserve"> goes up for a while and then starts to go down as your points start to encompass more variation.  The more points the more “accurate” </w:t>
-      </w:r>
-      <w:r>
-        <w:rPr>
-          <w:rFonts w:ascii="Arial" w:hAnsi="Arial" w:cs="Arial"/>
-          <w:i/>
-          <w:sz w:val="22"/>
-          <w:szCs w:val="22"/>
-          <w:lang w:val="en-US"/>
-        </w:rPr>
-        <w:t xml:space="preserve">to the real world </w:t>
-      </w:r>
-      <w:r>
-        <w:rPr>
-          <w:rFonts w:ascii="Arial" w:hAnsi="Arial" w:cs="Arial"/>
-          <w:i/>
-          <w:sz w:val="22"/>
-          <w:szCs w:val="22"/>
-          <w:lang w:val="en-US"/>
-        </w:rPr>
-        <w:t>it probably is, but the classification becomes harder as the groups become more similar</w:t>
-      </w:r>
-      <w:r>
-        <w:rPr>
-          <w:rFonts w:ascii="Arial" w:hAnsi="Arial" w:cs="Arial"/>
-          <w:i/>
-          <w:sz w:val="22"/>
-          <w:szCs w:val="22"/>
-          <w:lang w:val="en-US"/>
-        </w:rPr>
-        <w:t xml:space="preserve"> and there might be more “noise” in your classification</w:t>
-      </w:r>
-      <w:r>
-        <w:rPr>
-          <w:rFonts w:ascii="Arial" w:hAnsi="Arial" w:cs="Arial"/>
-          <w:i/>
-          <w:sz w:val="22"/>
-          <w:szCs w:val="22"/>
-          <w:lang w:val="en-US"/>
-        </w:rPr>
-        <w:t xml:space="preserve">.  There is some sort of trade off here.  </w:t>
-      </w:r>
-    </w:p>
-    <w:p>
-      <w:pPr>
-        <w:rPr>
-          <w:rFonts w:ascii="Arial" w:hAnsi="Arial" w:cs="Arial"/>
-          <w:sz w:val="22"/>
-          <w:szCs w:val="22"/>
-          <w:lang w:val="en-US"/>
-        </w:rPr>
-      </w:pPr>
-    </w:p>
-    <w:p>
-      <w:pPr>
-        <w:pStyle w:val="ListParagraph"/>
-        <w:numPr>
-          <w:ilvl w:val="0"/>
-          <w:numId w:val="3"/>
-        </w:numPr>
-        <w:rPr>
-          <w:rFonts w:ascii="Arial" w:hAnsi="Arial" w:cs="Arial"/>
-          <w:sz w:val="22"/>
-          <w:szCs w:val="22"/>
-          <w:lang w:val="en-US"/>
-        </w:rPr>
-      </w:pPr>
-      <w:r>
-        <w:rPr>
-          <w:rFonts w:ascii="Arial" w:hAnsi="Arial" w:cs="Arial"/>
-          <w:sz w:val="22"/>
-          <w:szCs w:val="22"/>
-          <w:lang w:val="en-US"/>
-        </w:rPr>
-        <w:t xml:space="preserve">I’ve set the border of Latvia as the bounds of the Landsat image, but it doesn’t actually seem to be applying the classification just to Latvia </w:t>
-      </w:r>
-      <w:r>
-        <w:rPr>
-          <w:rFonts w:ascii="Arial" w:hAnsi="Arial" w:cs="Arial"/>
-          <w:sz w:val="22"/>
-          <w:szCs w:val="22"/>
-          <w:lang w:val="en-US"/>
-        </w:rPr>
-        <w:sym w:font="Wingdings" w:char="F0E0"/>
-      </w:r>
-      <w:r>
-        <w:rPr>
-          <w:rFonts w:ascii="Arial" w:hAnsi="Arial" w:cs="Arial"/>
-          <w:sz w:val="22"/>
-          <w:szCs w:val="22"/>
-          <w:lang w:val="en-US"/>
-        </w:rPr>
-        <w:t xml:space="preserve"> is this affecting the area size? </w:t>
-      </w:r>
-    </w:p>
-    <w:p>
-      <w:pPr>
-        <w:pStyle w:val="ListParagraph"/>
-        <w:numPr>
-          <w:ilvl w:val="1"/>
-          <w:numId w:val="3"/>
-        </w:numPr>
-        <w:rPr>
-          <w:rFonts w:ascii="Arial" w:hAnsi="Arial" w:cs="Arial"/>
-          <w:sz w:val="22"/>
-          <w:szCs w:val="22"/>
-          <w:lang w:val="en-US"/>
-        </w:rPr>
-      </w:pPr>
-      <w:r>
-        <w:rPr>
-          <w:rFonts w:ascii="Arial" w:hAnsi="Arial" w:cs="Arial"/>
-          <w:sz w:val="22"/>
-          <w:szCs w:val="22"/>
-          <w:lang w:val="en-US"/>
-        </w:rPr>
-        <w:t xml:space="preserve">When I downloaded the csv of the pixel area of each </w:t>
-      </w:r>
-      <w:r>
-        <w:rPr>
-          <w:rFonts w:ascii="Arial" w:hAnsi="Arial" w:cs="Arial"/>
-          <w:sz w:val="22"/>
-          <w:szCs w:val="22"/>
-          <w:lang w:val="en-US"/>
-        </w:rPr>
-        <w:t>class</w:t>
-      </w:r>
-      <w:r>
-        <w:rPr>
-          <w:rFonts w:ascii="Arial" w:hAnsi="Arial" w:cs="Arial"/>
-          <w:sz w:val="22"/>
-          <w:szCs w:val="22"/>
-          <w:lang w:val="en-US"/>
-        </w:rPr>
-        <w:t>, it did not add up to the total area of Latvia – have I calculated something wrong or perhaps it’s the bounds that caused this?</w:t>
-      </w:r>
-    </w:p>
-    <w:p>
-      <w:pPr>
-        <w:rPr>
-          <w:rFonts w:ascii="Arial" w:hAnsi="Arial" w:cs="Arial"/>
-          <w:sz w:val="22"/>
-          <w:szCs w:val="22"/>
-          <w:lang w:val="en-US"/>
-        </w:rPr>
-      </w:pPr>
-    </w:p>
-    <w:p>
-      <w:pPr>
-        <w:rPr>
-          <w:rFonts w:ascii="Arial" w:hAnsi="Arial" w:cs="Arial"/>
-          <w:i/>
-          <w:sz w:val="22"/>
-          <w:szCs w:val="22"/>
-          <w:lang w:val="en-US"/>
-        </w:rPr>
-      </w:pPr>
-      <w:r>
-        <w:rPr>
-          <w:rFonts w:ascii="Arial" w:hAnsi="Arial" w:cs="Arial"/>
-          <w:i/>
-          <w:sz w:val="22"/>
-          <w:szCs w:val="22"/>
-          <w:lang w:val="en-US"/>
-        </w:rPr>
-        <w:t>Generally</w:t>
-      </w:r>
-      <w:r>
-        <w:rPr>
-          <w:rFonts w:ascii="Arial" w:hAnsi="Arial" w:cs="Arial"/>
-          <w:i/>
-          <w:sz w:val="22"/>
-          <w:szCs w:val="22"/>
-          <w:lang w:val="en-US"/>
-        </w:rPr>
-        <w:t>,</w:t>
-      </w:r>
-      <w:r>
-        <w:rPr>
-          <w:rFonts w:ascii="Arial" w:hAnsi="Arial" w:cs="Arial"/>
-          <w:i/>
-          <w:sz w:val="22"/>
-          <w:szCs w:val="22"/>
-          <w:lang w:val="en-US"/>
-        </w:rPr>
-        <w:t xml:space="preserve"> the Earth Engine will apply any classification to any area it can see in the map window unless you have indicated otherwise.  For your project, I would just set the window to a consistent zoom with the same </w:t>
-      </w:r>
-      <w:proofErr w:type="spellStart"/>
-      <w:r>
-        <w:rPr>
-          <w:rFonts w:ascii="Arial" w:hAnsi="Arial" w:cs="Arial"/>
-          <w:i/>
-          <w:sz w:val="22"/>
-          <w:szCs w:val="22"/>
-          <w:lang w:val="en-US"/>
-        </w:rPr>
-        <w:t>centre</w:t>
-      </w:r>
-      <w:proofErr w:type="spellEnd"/>
-      <w:r>
-        <w:rPr>
-          <w:rFonts w:ascii="Arial" w:hAnsi="Arial" w:cs="Arial"/>
-          <w:i/>
-          <w:sz w:val="22"/>
-          <w:szCs w:val="22"/>
-          <w:lang w:val="en-US"/>
-        </w:rPr>
-        <w:t xml:space="preserve"> point and work from there.</w:t>
-      </w:r>
-    </w:p>
-    <w:p>
-      <w:pPr>
-        <w:rPr>
-          <w:rFonts w:ascii="Arial" w:hAnsi="Arial" w:cs="Arial"/>
-          <w:sz w:val="22"/>
-          <w:szCs w:val="22"/>
-          <w:lang w:val="en-US"/>
-        </w:rPr>
-      </w:pPr>
-    </w:p>
-    <w:p>
-      <w:pPr>
-        <w:pStyle w:val="ListParagraph"/>
-        <w:numPr>
-          <w:ilvl w:val="0"/>
-          <w:numId w:val="3"/>
-        </w:numPr>
-        <w:rPr>
-          <w:rFonts w:ascii="Arial" w:hAnsi="Arial" w:cs="Arial"/>
-          <w:sz w:val="22"/>
-          <w:szCs w:val="22"/>
-          <w:lang w:val="en-US"/>
-        </w:rPr>
-      </w:pPr>
-      <w:r>
-        <w:rPr>
-          <w:rFonts w:ascii="Arial" w:hAnsi="Arial" w:cs="Arial"/>
-          <w:sz w:val="22"/>
-          <w:szCs w:val="22"/>
-          <w:lang w:val="en-US"/>
-        </w:rPr>
-        <w:lastRenderedPageBreak/>
-        <w:t xml:space="preserve">How </w:t>
-      </w:r>
-      <w:r>
-        <w:rPr>
-          <w:rFonts w:ascii="Arial" w:hAnsi="Arial" w:cs="Arial"/>
-          <w:sz w:val="22"/>
-          <w:szCs w:val="22"/>
-          <w:lang w:val="en-US"/>
-        </w:rPr>
-        <w:t xml:space="preserve">do you recommend determining if the land is extensive or intensive? </w:t>
-      </w:r>
-    </w:p>
-    <w:p>
-      <w:pPr>
-        <w:pStyle w:val="ListParagraph"/>
-        <w:numPr>
-          <w:ilvl w:val="1"/>
-          <w:numId w:val="3"/>
-        </w:numPr>
-        <w:rPr>
-          <w:rFonts w:ascii="Arial" w:hAnsi="Arial" w:cs="Arial"/>
-          <w:sz w:val="22"/>
-          <w:szCs w:val="22"/>
-          <w:lang w:val="en-US"/>
-        </w:rPr>
-      </w:pPr>
-      <w:r>
-        <w:rPr>
-          <w:rFonts w:ascii="Arial" w:hAnsi="Arial" w:cs="Arial"/>
-          <w:sz w:val="22"/>
-          <w:szCs w:val="22"/>
-          <w:lang w:val="en-US"/>
-        </w:rPr>
-        <w:t>Option 1: Use LUCAS again and make own decisions about whether land is extensive/intensive (see decisions document on GitHub). I so far did this and split it by industrial agriculture versus “kitchen gardens” which is basically allotments. However, there are a lot of industrial agriculture points as compared to the extensive ones. Potentially I need to refine more and filter by irrigation type?</w:t>
-      </w:r>
-    </w:p>
-    <w:p>
-      <w:pPr>
-        <w:pStyle w:val="ListParagraph"/>
-        <w:numPr>
-          <w:ilvl w:val="2"/>
-          <w:numId w:val="3"/>
-        </w:numPr>
-        <w:rPr>
-          <w:rFonts w:ascii="Arial" w:hAnsi="Arial" w:cs="Arial"/>
-          <w:sz w:val="22"/>
-          <w:szCs w:val="22"/>
-          <w:lang w:val="en-US"/>
-        </w:rPr>
-      </w:pPr>
-      <w:r>
-        <w:rPr>
-          <w:rFonts w:ascii="Arial" w:hAnsi="Arial" w:cs="Arial"/>
-          <w:sz w:val="22"/>
-          <w:szCs w:val="22"/>
-          <w:lang w:val="en-US"/>
-        </w:rPr>
-        <w:t xml:space="preserve">I tried to compare my points visually to the CORINE dataset, but when I loaded this, the band will not display in the inspector tab. Do you know how to fix this? </w:t>
-      </w:r>
-    </w:p>
-    <w:p>
-      <w:pPr>
-        <w:rPr>
-          <w:rFonts w:ascii="Arial" w:hAnsi="Arial" w:cs="Arial"/>
-          <w:sz w:val="22"/>
-          <w:szCs w:val="22"/>
-          <w:lang w:val="en-US"/>
-        </w:rPr>
-      </w:pPr>
-    </w:p>
-    <w:p>
-      <w:pPr>
-        <w:rPr>
-          <w:rFonts w:ascii="Arial" w:hAnsi="Arial" w:cs="Arial"/>
-          <w:i/>
-          <w:sz w:val="22"/>
-          <w:szCs w:val="22"/>
-          <w:lang w:val="en-US"/>
-        </w:rPr>
-      </w:pPr>
-      <w:r>
-        <w:rPr>
-          <w:rFonts w:ascii="Arial" w:hAnsi="Arial" w:cs="Arial"/>
-          <w:i/>
-          <w:sz w:val="22"/>
-          <w:szCs w:val="22"/>
-          <w:lang w:val="en-US"/>
-        </w:rPr>
-        <w:t>I could try to trouble shoot with you.  It is probably a visualization scaling issue?</w:t>
-      </w:r>
-    </w:p>
-    <w:p>
-      <w:pPr>
-        <w:rPr>
-          <w:rFonts w:ascii="Arial" w:hAnsi="Arial" w:cs="Arial"/>
-          <w:sz w:val="22"/>
-          <w:szCs w:val="22"/>
-          <w:lang w:val="en-US"/>
-        </w:rPr>
-      </w:pPr>
-    </w:p>
-    <w:p>
-      <w:pPr>
-        <w:pStyle w:val="ListParagraph"/>
-        <w:numPr>
-          <w:ilvl w:val="1"/>
-          <w:numId w:val="3"/>
-        </w:numPr>
-        <w:rPr>
-          <w:rFonts w:ascii="Arial" w:hAnsi="Arial" w:cs="Arial"/>
-          <w:sz w:val="22"/>
-          <w:szCs w:val="22"/>
-          <w:lang w:val="en-US"/>
-        </w:rPr>
-      </w:pPr>
-      <w:r>
-        <w:rPr>
-          <w:rFonts w:ascii="Arial" w:hAnsi="Arial" w:cs="Arial"/>
-          <w:sz w:val="22"/>
-          <w:szCs w:val="22"/>
-          <w:lang w:val="en-US"/>
-        </w:rPr>
-        <w:t xml:space="preserve">Option 2: Split up points by nitrogen input using the CAPRI dataset – </w:t>
-      </w:r>
-      <w:r>
-        <w:rPr>
-          <w:rFonts w:ascii="Arial" w:hAnsi="Arial" w:cs="Arial"/>
-          <w:sz w:val="22"/>
-          <w:szCs w:val="22"/>
-          <w:lang w:val="en-US"/>
-        </w:rPr>
-        <w:t>Common</w:t>
-      </w:r>
-      <w:r>
-        <w:rPr>
-          <w:rFonts w:ascii="Arial" w:hAnsi="Arial" w:cs="Arial"/>
-          <w:sz w:val="22"/>
-          <w:szCs w:val="22"/>
-          <w:lang w:val="en-US"/>
-        </w:rPr>
-        <w:t xml:space="preserve"> </w:t>
-      </w:r>
-      <w:r>
-        <w:rPr>
-          <w:rFonts w:ascii="Arial" w:hAnsi="Arial" w:cs="Arial"/>
-          <w:sz w:val="22"/>
-          <w:szCs w:val="22"/>
-          <w:lang w:val="en-US"/>
-        </w:rPr>
-        <w:t xml:space="preserve">Agricultural Policy </w:t>
-      </w:r>
-      <w:proofErr w:type="spellStart"/>
-      <w:r>
-        <w:rPr>
-          <w:rFonts w:ascii="Arial" w:hAnsi="Arial" w:cs="Arial"/>
-          <w:sz w:val="22"/>
-          <w:szCs w:val="22"/>
-          <w:lang w:val="en-US"/>
-        </w:rPr>
-        <w:t>Regionalised</w:t>
-      </w:r>
-      <w:proofErr w:type="spellEnd"/>
-      <w:r>
-        <w:rPr>
-          <w:rFonts w:ascii="Arial" w:hAnsi="Arial" w:cs="Arial"/>
-          <w:sz w:val="22"/>
-          <w:szCs w:val="22"/>
-          <w:lang w:val="en-US"/>
-        </w:rPr>
-        <w:t xml:space="preserve"> Impact</w:t>
-      </w:r>
-      <w:r>
-        <w:rPr>
-          <w:rFonts w:ascii="Arial" w:hAnsi="Arial" w:cs="Arial"/>
-          <w:sz w:val="22"/>
-          <w:szCs w:val="22"/>
-          <w:lang w:val="en-US"/>
-        </w:rPr>
-        <w:t xml:space="preserve"> dataset (</w:t>
-      </w:r>
-      <w:proofErr w:type="spellStart"/>
-      <w:r>
-        <w:rPr>
-          <w:rFonts w:ascii="Arial" w:hAnsi="Arial" w:cs="Arial"/>
-          <w:sz w:val="22"/>
-          <w:szCs w:val="22"/>
-          <w:lang w:val="en-US"/>
-        </w:rPr>
-        <w:t>Temme</w:t>
-      </w:r>
-      <w:proofErr w:type="spellEnd"/>
-      <w:r>
-        <w:rPr>
-          <w:rFonts w:ascii="Arial" w:hAnsi="Arial" w:cs="Arial"/>
-          <w:sz w:val="22"/>
-          <w:szCs w:val="22"/>
-          <w:lang w:val="en-US"/>
-        </w:rPr>
-        <w:t xml:space="preserve"> and </w:t>
-      </w:r>
-      <w:proofErr w:type="spellStart"/>
-      <w:r>
-        <w:rPr>
-          <w:rFonts w:ascii="Arial" w:hAnsi="Arial" w:cs="Arial"/>
-          <w:sz w:val="22"/>
-          <w:szCs w:val="22"/>
-          <w:lang w:val="en-US"/>
-        </w:rPr>
-        <w:t>Verburg</w:t>
-      </w:r>
-      <w:proofErr w:type="spellEnd"/>
-      <w:r>
-        <w:rPr>
-          <w:rFonts w:ascii="Arial" w:hAnsi="Arial" w:cs="Arial"/>
-          <w:sz w:val="22"/>
-          <w:szCs w:val="22"/>
-          <w:lang w:val="en-US"/>
-        </w:rPr>
-        <w:t xml:space="preserve">, 2011 had methods for this), but this seems a lot more difficult. I tried to download the data, but it is in a GDX file. I spent about </w:t>
-      </w:r>
-      <w:r>
-        <w:rPr>
-          <w:rFonts w:ascii="Arial" w:hAnsi="Arial" w:cs="Arial"/>
-          <w:sz w:val="22"/>
-          <w:szCs w:val="22"/>
-          <w:lang w:val="en-US"/>
-        </w:rPr>
-        <w:t>an hour</w:t>
-      </w:r>
-      <w:r>
-        <w:rPr>
-          <w:rFonts w:ascii="Arial" w:hAnsi="Arial" w:cs="Arial"/>
-          <w:sz w:val="22"/>
-          <w:szCs w:val="22"/>
-          <w:lang w:val="en-US"/>
-        </w:rPr>
-        <w:t xml:space="preserve"> trying to open it and it wouldn’t work. The methods seem a lot more complicated, but could be less subjective? </w:t>
-      </w:r>
-    </w:p>
-    <w:p>
-      <w:pPr>
-        <w:pStyle w:val="ListParagraph"/>
-        <w:numPr>
-          <w:ilvl w:val="1"/>
-          <w:numId w:val="3"/>
-        </w:numPr>
-        <w:rPr>
-          <w:rFonts w:ascii="Arial" w:hAnsi="Arial" w:cs="Arial"/>
-          <w:sz w:val="22"/>
-          <w:szCs w:val="22"/>
-          <w:lang w:val="en-US"/>
-        </w:rPr>
-      </w:pPr>
-    </w:p>
-    <w:p>
-      <w:pPr>
-        <w:rPr>
-          <w:rFonts w:ascii="Arial" w:hAnsi="Arial" w:cs="Arial"/>
-          <w:i/>
-          <w:sz w:val="22"/>
-          <w:szCs w:val="22"/>
-          <w:lang w:val="en-US"/>
-        </w:rPr>
-      </w:pPr>
-      <w:r>
-        <w:rPr>
-          <w:rFonts w:ascii="Arial" w:hAnsi="Arial" w:cs="Arial"/>
-          <w:i/>
-          <w:sz w:val="22"/>
-          <w:szCs w:val="22"/>
-          <w:lang w:val="en-US"/>
-        </w:rPr>
-        <w:t xml:space="preserve">This seems a bit more indirect to me and if it is “hard” maybe it isn’t worth it?  But </w:t>
-      </w:r>
-      <w:proofErr w:type="spellStart"/>
-      <w:r>
-        <w:rPr>
-          <w:rFonts w:ascii="Arial" w:hAnsi="Arial" w:cs="Arial"/>
-          <w:i/>
-          <w:sz w:val="22"/>
-          <w:szCs w:val="22"/>
-          <w:lang w:val="en-US"/>
-        </w:rPr>
-        <w:t>what ever</w:t>
-      </w:r>
-      <w:proofErr w:type="spellEnd"/>
-      <w:r>
-        <w:rPr>
-          <w:rFonts w:ascii="Arial" w:hAnsi="Arial" w:cs="Arial"/>
-          <w:i/>
-          <w:sz w:val="22"/>
-          <w:szCs w:val="22"/>
-          <w:lang w:val="en-US"/>
-        </w:rPr>
-        <w:t xml:space="preserve"> you think best.  Maybe there are other nitrogen input datasets already in the Earth Engine?</w:t>
-      </w:r>
-    </w:p>
-    <w:p>
-      <w:pPr>
-        <w:rPr>
-          <w:rFonts w:ascii="Arial" w:hAnsi="Arial" w:cs="Arial"/>
-          <w:sz w:val="22"/>
-          <w:szCs w:val="22"/>
-          <w:lang w:val="en-US"/>
-        </w:rPr>
-      </w:pPr>
-    </w:p>
-    <w:p>
-      <w:pPr>
-        <w:pStyle w:val="ListParagraph"/>
-        <w:numPr>
-          <w:ilvl w:val="0"/>
-          <w:numId w:val="3"/>
-        </w:numPr>
-        <w:rPr>
-          <w:rFonts w:ascii="Arial" w:hAnsi="Arial" w:cs="Arial"/>
-          <w:sz w:val="22"/>
-          <w:szCs w:val="22"/>
-          <w:lang w:val="en-US"/>
-        </w:rPr>
-      </w:pPr>
-      <w:r>
-        <w:rPr>
-          <w:rFonts w:ascii="Arial" w:hAnsi="Arial" w:cs="Arial"/>
-          <w:sz w:val="22"/>
-          <w:szCs w:val="22"/>
-          <w:lang w:val="en-US"/>
-        </w:rPr>
-        <w:t xml:space="preserve">I filtered the date from the start to the end of the year, but I saw somewhere that you could take a median of this. Would this be better? Is it inaccurate to filter the date for a whole year span, as there are multiple images in this? </w:t>
-      </w:r>
-    </w:p>
-    <w:p>
-      <w:pPr>
-        <w:rPr>
-          <w:rFonts w:ascii="Arial" w:hAnsi="Arial" w:cs="Arial"/>
-          <w:sz w:val="22"/>
-          <w:szCs w:val="22"/>
-          <w:lang w:val="en-US"/>
-        </w:rPr>
-      </w:pPr>
-    </w:p>
-    <w:p>
-      <w:pPr>
-        <w:rPr>
-          <w:rFonts w:ascii="Arial" w:hAnsi="Arial" w:cs="Arial"/>
-          <w:i/>
-          <w:sz w:val="22"/>
-          <w:szCs w:val="22"/>
-          <w:lang w:val="en-US"/>
-        </w:rPr>
-      </w:pPr>
-      <w:r>
-        <w:rPr>
-          <w:rFonts w:ascii="Arial" w:hAnsi="Arial" w:cs="Arial"/>
-          <w:i/>
-          <w:sz w:val="22"/>
-          <w:szCs w:val="22"/>
-          <w:lang w:val="en-US"/>
-        </w:rPr>
-        <w:t xml:space="preserve">This is the stuff that will really matter to your classification.  I think you want to set up for yourself a really clear justification for the imagery that you </w:t>
-      </w:r>
-      <w:proofErr w:type="gramStart"/>
-      <w:r>
-        <w:rPr>
-          <w:rFonts w:ascii="Arial" w:hAnsi="Arial" w:cs="Arial"/>
-          <w:i/>
-          <w:sz w:val="22"/>
-          <w:szCs w:val="22"/>
-          <w:lang w:val="en-US"/>
-        </w:rPr>
-        <w:t>use</w:t>
-      </w:r>
-      <w:proofErr w:type="gramEnd"/>
-      <w:r>
-        <w:rPr>
-          <w:rFonts w:ascii="Arial" w:hAnsi="Arial" w:cs="Arial"/>
-          <w:i/>
-          <w:sz w:val="22"/>
-          <w:szCs w:val="22"/>
-          <w:lang w:val="en-US"/>
-        </w:rPr>
-        <w:t xml:space="preserve"> and you will want to devote text in your methods to clarifying why you chose what you chose.  As long as they are based on good rationales or other existing data, I think you will be good.  You could also choose to take a couple or more different classification approaches with different data and ask if they produce similar or different results.  This might be an important part of your story.</w:t>
-      </w:r>
-    </w:p>
-    <w:p>
-      <w:pPr>
-        <w:rPr>
-          <w:rFonts w:ascii="Arial" w:hAnsi="Arial" w:cs="Arial"/>
-          <w:sz w:val="22"/>
-          <w:szCs w:val="22"/>
-          <w:lang w:val="en-US"/>
-        </w:rPr>
-      </w:pPr>
-    </w:p>
-    <w:p>
-      <w:pPr>
-        <w:pStyle w:val="ListParagraph"/>
-        <w:numPr>
-          <w:ilvl w:val="0"/>
-          <w:numId w:val="3"/>
-        </w:numPr>
-        <w:rPr>
-          <w:rFonts w:ascii="Arial" w:hAnsi="Arial" w:cs="Arial"/>
-          <w:sz w:val="22"/>
-          <w:szCs w:val="22"/>
-          <w:lang w:val="en-US"/>
-        </w:rPr>
-      </w:pPr>
-      <w:r>
-        <w:rPr>
-          <w:rFonts w:ascii="Arial" w:hAnsi="Arial" w:cs="Arial"/>
-          <w:sz w:val="22"/>
-          <w:szCs w:val="22"/>
-          <w:lang w:val="en-US"/>
-        </w:rPr>
-        <w:t>Should I include fallow land at all (land set aside for more than a year as part of field rotation or set aside long term)?</w:t>
-      </w:r>
-      <w:r>
-        <w:rPr>
-          <w:rFonts w:ascii="Arial" w:hAnsi="Arial" w:cs="Arial"/>
-          <w:sz w:val="22"/>
-          <w:szCs w:val="22"/>
-          <w:lang w:val="en-US"/>
-        </w:rPr>
-        <w:t xml:space="preserve"> If so, how </w:t>
-      </w:r>
-      <w:r>
-        <w:rPr>
-          <w:rFonts w:ascii="Arial" w:hAnsi="Arial" w:cs="Arial"/>
-          <w:sz w:val="22"/>
-          <w:szCs w:val="22"/>
-          <w:lang w:val="en-US"/>
-        </w:rPr>
-        <w:t xml:space="preserve">would I determine if this was extensive or intensive, or is there a way to see if that pixel was intensive/extensive the previous year </w:t>
-      </w:r>
-      <w:r>
-        <w:rPr>
-          <w:rFonts w:ascii="Arial" w:hAnsi="Arial" w:cs="Arial"/>
-          <w:sz w:val="22"/>
-          <w:szCs w:val="22"/>
-          <w:lang w:val="en-US"/>
-        </w:rPr>
-        <w:t xml:space="preserve">and apply it to that year? </w:t>
-      </w:r>
-    </w:p>
-    <w:p>
-      <w:pPr>
-        <w:pStyle w:val="ListParagraph"/>
-        <w:numPr>
-          <w:ilvl w:val="1"/>
-          <w:numId w:val="3"/>
-        </w:numPr>
-        <w:rPr>
-          <w:rFonts w:ascii="Arial" w:hAnsi="Arial" w:cs="Arial"/>
-          <w:sz w:val="22"/>
-          <w:szCs w:val="22"/>
-          <w:lang w:val="en-US"/>
-        </w:rPr>
-      </w:pPr>
-      <w:r>
-        <w:rPr>
-          <w:rFonts w:ascii="Arial" w:hAnsi="Arial" w:cs="Arial"/>
-          <w:sz w:val="22"/>
-          <w:szCs w:val="22"/>
-          <w:lang w:val="en-US"/>
-        </w:rPr>
-        <w:t xml:space="preserve">There is a temporary grassland category that is already included in my datasets </w:t>
-      </w:r>
-    </w:p>
-    <w:p>
-      <w:pPr>
-        <w:rPr>
-          <w:rFonts w:ascii="Arial" w:hAnsi="Arial" w:cs="Arial"/>
-          <w:sz w:val="22"/>
-          <w:szCs w:val="22"/>
-          <w:lang w:val="en-US"/>
-        </w:rPr>
-      </w:pPr>
-    </w:p>
-    <w:p>
-      <w:pPr>
-        <w:rPr>
-          <w:rFonts w:ascii="Arial" w:hAnsi="Arial" w:cs="Arial"/>
-          <w:i/>
-          <w:sz w:val="22"/>
-          <w:szCs w:val="22"/>
-          <w:lang w:val="en-US"/>
-        </w:rPr>
-      </w:pPr>
-      <w:r>
-        <w:rPr>
-          <w:rFonts w:ascii="Arial" w:hAnsi="Arial" w:cs="Arial"/>
-          <w:i/>
-          <w:sz w:val="22"/>
-          <w:szCs w:val="22"/>
-          <w:lang w:val="en-US"/>
-        </w:rPr>
-        <w:t>Not sure about this one.  It will definitely be “extensive” from first principles – but could overlap somewhat with a temporary grassland category.</w:t>
-      </w:r>
-    </w:p>
-    <w:p>
-      <w:pPr>
-        <w:rPr>
-          <w:rFonts w:ascii="Arial" w:hAnsi="Arial" w:cs="Arial"/>
-          <w:i/>
-          <w:sz w:val="22"/>
-          <w:szCs w:val="22"/>
-          <w:lang w:val="en-US"/>
-        </w:rPr>
-      </w:pPr>
-    </w:p>
-    <w:p>
-      <w:pPr>
-        <w:rPr>
-          <w:rFonts w:ascii="Arial" w:hAnsi="Arial" w:cs="Arial"/>
-          <w:sz w:val="22"/>
-          <w:szCs w:val="22"/>
-          <w:u w:val="single"/>
-          <w:lang w:val="en-US"/>
-        </w:rPr>
-      </w:pPr>
-      <w:r>
-        <w:rPr>
-          <w:rFonts w:ascii="Arial" w:hAnsi="Arial" w:cs="Arial"/>
-          <w:sz w:val="22"/>
-          <w:szCs w:val="22"/>
-          <w:u w:val="single"/>
-          <w:lang w:val="en-US"/>
-        </w:rPr>
-        <w:t>Izzy’s notes from meeting</w:t>
-      </w:r>
-    </w:p>
-    <w:p>
-      <w:pPr>
-        <w:pStyle w:val="ListParagraph"/>
-        <w:numPr>
-          <w:ilvl w:val="0"/>
-          <w:numId w:val="3"/>
-        </w:numPr>
-        <w:rPr>
-          <w:rFonts w:ascii="Arial" w:hAnsi="Arial" w:cs="Arial"/>
-          <w:sz w:val="22"/>
-          <w:szCs w:val="22"/>
-          <w:lang w:val="en-US"/>
-        </w:rPr>
-      </w:pPr>
-      <w:r>
-        <w:rPr>
-          <w:rFonts w:ascii="Arial" w:hAnsi="Arial" w:cs="Arial"/>
-          <w:sz w:val="22"/>
-          <w:szCs w:val="22"/>
-          <w:lang w:val="en-US"/>
-        </w:rPr>
-        <w:t>Do classification first on POINTS rather than polygons</w:t>
-      </w:r>
-    </w:p>
-    <w:p>
-      <w:pPr>
-        <w:pStyle w:val="ListParagraph"/>
-        <w:numPr>
-          <w:ilvl w:val="1"/>
-          <w:numId w:val="3"/>
-        </w:numPr>
-        <w:rPr>
-          <w:rFonts w:ascii="Arial" w:hAnsi="Arial" w:cs="Arial"/>
-          <w:sz w:val="22"/>
-          <w:szCs w:val="22"/>
-          <w:lang w:val="en-US"/>
-        </w:rPr>
-      </w:pPr>
-      <w:r>
-        <w:rPr>
-          <w:rFonts w:ascii="Arial" w:hAnsi="Arial" w:cs="Arial"/>
-          <w:sz w:val="22"/>
-          <w:szCs w:val="22"/>
-          <w:lang w:val="en-US"/>
-        </w:rPr>
-        <w:t>If have time, add a buffer – this is still accurate as it will pick up on nearby farms (remember that Landsat itself is not the finest scale dataset and details are still missing from pixels)</w:t>
-      </w:r>
-    </w:p>
-    <w:p>
-      <w:pPr>
-        <w:pStyle w:val="ListParagraph"/>
-        <w:numPr>
-          <w:ilvl w:val="1"/>
-          <w:numId w:val="3"/>
-        </w:numPr>
-        <w:rPr>
-          <w:rFonts w:ascii="Arial" w:hAnsi="Arial" w:cs="Arial"/>
-          <w:sz w:val="22"/>
-          <w:szCs w:val="22"/>
-          <w:lang w:val="en-US"/>
-        </w:rPr>
-      </w:pPr>
-      <w:r>
-        <w:rPr>
-          <w:rFonts w:ascii="Arial" w:hAnsi="Arial" w:cs="Arial"/>
-          <w:sz w:val="22"/>
-          <w:szCs w:val="22"/>
-          <w:lang w:val="en-US"/>
-        </w:rPr>
-        <w:t xml:space="preserve">If do a buffer, construct code to determine what is the most dominant land-use type aka pixel type </w:t>
-      </w:r>
-    </w:p>
-    <w:p>
-      <w:pPr>
-        <w:pStyle w:val="ListParagraph"/>
-        <w:numPr>
-          <w:ilvl w:val="0"/>
-          <w:numId w:val="3"/>
-        </w:numPr>
-        <w:rPr>
-          <w:rFonts w:ascii="Arial" w:hAnsi="Arial" w:cs="Arial"/>
-          <w:sz w:val="22"/>
-          <w:szCs w:val="22"/>
-          <w:lang w:val="en-US"/>
-        </w:rPr>
-      </w:pPr>
-      <w:r>
-        <w:rPr>
-          <w:rFonts w:ascii="Arial" w:hAnsi="Arial" w:cs="Arial"/>
-          <w:sz w:val="22"/>
-          <w:szCs w:val="22"/>
-          <w:lang w:val="en-US"/>
-        </w:rPr>
-        <w:t xml:space="preserve">You can subset the dataset to split it for validation points as well, just like how you do for training and testing data </w:t>
-      </w:r>
-    </w:p>
-    <w:p>
-      <w:pPr>
-        <w:pStyle w:val="ListParagraph"/>
-        <w:numPr>
-          <w:ilvl w:val="1"/>
-          <w:numId w:val="3"/>
-        </w:numPr>
-        <w:rPr>
-          <w:rFonts w:ascii="Arial" w:hAnsi="Arial" w:cs="Arial"/>
-          <w:sz w:val="22"/>
-          <w:szCs w:val="22"/>
-          <w:lang w:val="en-US"/>
-        </w:rPr>
-      </w:pPr>
-      <w:r>
-        <w:rPr>
-          <w:rFonts w:ascii="Arial" w:hAnsi="Arial" w:cs="Arial"/>
-          <w:sz w:val="22"/>
-          <w:szCs w:val="22"/>
-          <w:lang w:val="en-US"/>
-        </w:rPr>
-        <w:lastRenderedPageBreak/>
-        <w:t>Here, I can choose whether to include points from other datasets i.e. CORINE points or make own points by looking at imagery (to me it makes sense not to but need to justify this)</w:t>
-      </w:r>
-    </w:p>
-    <w:p>
-      <w:pPr>
-        <w:pStyle w:val="ListParagraph"/>
-        <w:numPr>
-          <w:ilvl w:val="0"/>
-          <w:numId w:val="3"/>
-        </w:numPr>
-        <w:rPr>
-          <w:rFonts w:ascii="Arial" w:hAnsi="Arial" w:cs="Arial"/>
-          <w:sz w:val="22"/>
-          <w:szCs w:val="22"/>
-          <w:lang w:val="en-US"/>
-        </w:rPr>
-      </w:pPr>
-      <w:r>
-        <w:rPr>
-          <w:rFonts w:ascii="Arial" w:hAnsi="Arial" w:cs="Arial"/>
-          <w:sz w:val="22"/>
-          <w:szCs w:val="22"/>
-          <w:lang w:val="en-US"/>
-        </w:rPr>
-        <w:t xml:space="preserve">For intensive, may need to compare two time points of data to see the difference i.e. between ploughed and grown crops </w:t>
-      </w:r>
-    </w:p>
-    <w:p>
-      <w:pPr>
-        <w:pStyle w:val="ListParagraph"/>
-        <w:numPr>
-          <w:ilvl w:val="0"/>
-          <w:numId w:val="3"/>
-        </w:numPr>
-        <w:rPr>
-          <w:rFonts w:ascii="Arial" w:hAnsi="Arial" w:cs="Arial"/>
-          <w:sz w:val="22"/>
-          <w:szCs w:val="22"/>
-          <w:lang w:val="en-US"/>
-        </w:rPr>
-      </w:pPr>
-      <w:r>
-        <w:rPr>
-          <w:rFonts w:ascii="Arial" w:hAnsi="Arial" w:cs="Arial"/>
-          <w:sz w:val="22"/>
-          <w:szCs w:val="22"/>
-          <w:lang w:val="en-US"/>
-        </w:rPr>
-        <w:t>Try to get data for a lot of years, but it is most important to get it for years around the events</w:t>
-      </w:r>
-    </w:p>
-    <w:p>
-      <w:pPr>
-        <w:pStyle w:val="ListParagraph"/>
-        <w:numPr>
-          <w:ilvl w:val="0"/>
-          <w:numId w:val="3"/>
-        </w:numPr>
-        <w:rPr>
-          <w:rFonts w:ascii="Arial" w:hAnsi="Arial" w:cs="Arial"/>
-          <w:sz w:val="22"/>
-          <w:szCs w:val="22"/>
-          <w:lang w:val="en-US"/>
-        </w:rPr>
-      </w:pPr>
-      <w:r>
-        <w:rPr>
-          <w:rFonts w:ascii="Arial" w:hAnsi="Arial" w:cs="Arial"/>
-          <w:sz w:val="22"/>
-          <w:szCs w:val="22"/>
-          <w:lang w:val="en-US"/>
-        </w:rPr>
-        <w:t xml:space="preserve">Get each year classification data as a </w:t>
-      </w:r>
-      <w:proofErr w:type="spellStart"/>
-      <w:r>
-        <w:rPr>
-          <w:rFonts w:ascii="Arial" w:hAnsi="Arial" w:cs="Arial"/>
-          <w:sz w:val="22"/>
-          <w:szCs w:val="22"/>
-          <w:lang w:val="en-US"/>
-        </w:rPr>
-        <w:t>tif</w:t>
-      </w:r>
-      <w:proofErr w:type="spellEnd"/>
-      <w:r>
-        <w:rPr>
-          <w:rFonts w:ascii="Arial" w:hAnsi="Arial" w:cs="Arial"/>
-          <w:sz w:val="22"/>
-          <w:szCs w:val="22"/>
-          <w:lang w:val="en-US"/>
-        </w:rPr>
-        <w:t xml:space="preserve"> and work on it in R</w:t>
-      </w:r>
-    </w:p>
-    <w:p>
-      <w:pPr>
-        <w:pStyle w:val="ListParagraph"/>
-        <w:numPr>
-          <w:ilvl w:val="1"/>
-          <w:numId w:val="3"/>
-        </w:numPr>
-        <w:rPr>
-          <w:rFonts w:ascii="Arial" w:hAnsi="Arial" w:cs="Arial"/>
-          <w:sz w:val="22"/>
-          <w:szCs w:val="22"/>
-          <w:lang w:val="en-US"/>
-        </w:rPr>
-      </w:pPr>
-      <w:r>
-        <w:rPr>
-          <w:rFonts w:ascii="Arial" w:hAnsi="Arial" w:cs="Arial"/>
-          <w:sz w:val="22"/>
-          <w:szCs w:val="22"/>
-          <w:lang w:val="en-US"/>
-        </w:rPr>
-        <w:t xml:space="preserve">If you change the resolution when </w:t>
-      </w:r>
-      <w:r>
-        <w:rPr>
-          <w:rFonts w:ascii="Arial" w:hAnsi="Arial" w:cs="Arial"/>
-          <w:sz w:val="22"/>
-          <w:szCs w:val="22"/>
-          <w:lang w:val="en-US"/>
-        </w:rPr>
-        <w:t xml:space="preserve">exporting this file, GEE does something called pyramiding where it alters the classification based on the new resolution – if needed, look into how this influences your data and what’s going on </w:t>
-      </w:r>
-    </w:p>
-    <w:p>
-      <w:pPr>
-        <w:pStyle w:val="ListParagraph"/>
-        <w:numPr>
-          <w:ilvl w:val="0"/>
-          <w:numId w:val="3"/>
-        </w:numPr>
-        <w:rPr>
-          <w:rFonts w:ascii="Arial" w:hAnsi="Arial" w:cs="Arial"/>
-          <w:sz w:val="22"/>
-          <w:szCs w:val="22"/>
-          <w:lang w:val="en-US"/>
-        </w:rPr>
-      </w:pPr>
-      <w:r>
-        <w:rPr>
-          <w:rFonts w:ascii="Arial" w:hAnsi="Arial" w:cs="Arial"/>
-          <w:sz w:val="22"/>
-          <w:szCs w:val="22"/>
-          <w:lang w:val="en-US"/>
-        </w:rPr>
-        <w:t>Use pre-cleaned Landsat data, that accounts for clouds as well as the change in resolution between different Landsat data</w:t>
-      </w:r>
-    </w:p>
-    <w:p>
-      <w:pPr>
-        <w:pStyle w:val="ListParagraph"/>
-        <w:numPr>
-          <w:ilvl w:val="0"/>
-          <w:numId w:val="3"/>
-        </w:numPr>
-        <w:rPr>
-          <w:rFonts w:ascii="Arial" w:hAnsi="Arial" w:cs="Arial"/>
-          <w:sz w:val="22"/>
-          <w:szCs w:val="22"/>
-          <w:lang w:val="en-US"/>
-        </w:rPr>
-      </w:pPr>
-      <w:r>
-        <w:rPr>
-          <w:rFonts w:ascii="Arial" w:hAnsi="Arial" w:cs="Arial"/>
-          <w:sz w:val="22"/>
-          <w:szCs w:val="22"/>
-          <w:lang w:val="en-US"/>
-        </w:rPr>
-        <w:t>Run the script one year at a time and replace the year in the script rather than trying to have GEE execute multiple years at once, just do this manually</w:t>
-      </w:r>
-    </w:p>
-    <w:p>
-      <w:pPr>
-        <w:pStyle w:val="ListParagraph"/>
-        <w:numPr>
-          <w:ilvl w:val="0"/>
-          <w:numId w:val="3"/>
-        </w:numPr>
-        <w:rPr>
-          <w:rFonts w:ascii="Arial" w:hAnsi="Arial" w:cs="Arial"/>
-          <w:sz w:val="22"/>
-          <w:szCs w:val="22"/>
-          <w:lang w:val="en-US"/>
-        </w:rPr>
-      </w:pPr>
-      <w:r>
-        <w:rPr>
-          <w:rFonts w:ascii="Arial" w:hAnsi="Arial" w:cs="Arial"/>
-          <w:sz w:val="22"/>
-          <w:szCs w:val="22"/>
-          <w:lang w:val="en-US"/>
-        </w:rPr>
-        <w:t xml:space="preserve">Don’t classify over the whole year – pick a time period sing ecological reasoning i.e. a window of time like summer months and take the median </w:t>
-      </w:r>
-    </w:p>
-    <w:p>
-      <w:pPr>
-        <w:pStyle w:val="ListParagraph"/>
-        <w:numPr>
-          <w:ilvl w:val="0"/>
-          <w:numId w:val="3"/>
-        </w:numPr>
-        <w:rPr>
-          <w:rFonts w:ascii="Arial" w:hAnsi="Arial" w:cs="Arial"/>
-          <w:sz w:val="22"/>
-          <w:szCs w:val="22"/>
-          <w:lang w:val="en-US"/>
-        </w:rPr>
-      </w:pPr>
-      <w:r>
-        <w:rPr>
-          <w:rFonts w:ascii="Arial" w:hAnsi="Arial" w:cs="Arial"/>
-          <w:sz w:val="22"/>
-          <w:szCs w:val="22"/>
-          <w:lang w:val="en-US"/>
-        </w:rPr>
-        <w:t xml:space="preserve">I can compare my classification to CORINE to assess accuracy and see similarity – if both my classification and that one </w:t>
-      </w:r>
-      <w:proofErr w:type="gramStart"/>
-      <w:r>
-        <w:rPr>
-          <w:rFonts w:ascii="Arial" w:hAnsi="Arial" w:cs="Arial"/>
-          <w:sz w:val="22"/>
-          <w:szCs w:val="22"/>
-          <w:lang w:val="en-US"/>
-        </w:rPr>
-        <w:t>portray</w:t>
-      </w:r>
-      <w:proofErr w:type="gramEnd"/>
-      <w:r>
-        <w:rPr>
-          <w:rFonts w:ascii="Arial" w:hAnsi="Arial" w:cs="Arial"/>
-          <w:sz w:val="22"/>
-          <w:szCs w:val="22"/>
-          <w:lang w:val="en-US"/>
-        </w:rPr>
-        <w:t xml:space="preserve"> the same idea, it strengthens my argument </w:t>
-      </w:r>
-    </w:p>
-    <w:p>
-      <w:pPr>
-        <w:pStyle w:val="ListParagraph"/>
-        <w:numPr>
-          <w:ilvl w:val="0"/>
-          <w:numId w:val="3"/>
-        </w:numPr>
-        <w:rPr>
-          <w:rFonts w:ascii="Arial" w:hAnsi="Arial" w:cs="Arial"/>
-          <w:sz w:val="22"/>
-          <w:szCs w:val="22"/>
-          <w:lang w:val="en-US"/>
-        </w:rPr>
-      </w:pPr>
-      <w:r>
-        <w:rPr>
-          <w:rFonts w:ascii="Arial" w:hAnsi="Arial" w:cs="Arial"/>
-          <w:sz w:val="22"/>
-          <w:szCs w:val="22"/>
-          <w:lang w:val="en-US"/>
-        </w:rPr>
-        <w:t>Revisit prediction figures based on notes in the PowerPoint</w:t>
-      </w:r>
-    </w:p>
-    <w:p>
-      <w:pPr>
-        <w:pStyle w:val="ListParagraph"/>
-        <w:numPr>
-          <w:ilvl w:val="1"/>
-          <w:numId w:val="3"/>
-        </w:numPr>
-        <w:rPr>
-          <w:rFonts w:ascii="Arial" w:hAnsi="Arial" w:cs="Arial"/>
-          <w:sz w:val="22"/>
-          <w:szCs w:val="22"/>
-          <w:lang w:val="en-US"/>
-        </w:rPr>
-      </w:pPr>
-      <w:r>
-        <w:rPr>
-          <w:rFonts w:ascii="Arial" w:hAnsi="Arial" w:cs="Arial"/>
-          <w:sz w:val="22"/>
-          <w:szCs w:val="22"/>
-          <w:lang w:val="en-US"/>
-        </w:rPr>
-        <w:t xml:space="preserve">Figures for each sub question with a hypothesis, null hypothesis and alternate hypothesis </w:t>
-      </w:r>
-    </w:p>
-    <w:p>
-      <w:pPr>
-        <w:pStyle w:val="ListParagraph"/>
-        <w:numPr>
-          <w:ilvl w:val="0"/>
-          <w:numId w:val="3"/>
-        </w:numPr>
-        <w:rPr>
-          <w:rFonts w:ascii="Arial" w:hAnsi="Arial" w:cs="Arial"/>
-          <w:sz w:val="22"/>
-          <w:szCs w:val="22"/>
-          <w:lang w:val="en-US"/>
-        </w:rPr>
-      </w:pPr>
-      <w:r>
-        <w:rPr>
-          <w:rFonts w:ascii="Arial" w:hAnsi="Arial" w:cs="Arial"/>
-          <w:sz w:val="22"/>
-          <w:szCs w:val="22"/>
-          <w:lang w:val="en-US"/>
-        </w:rPr>
-        <w:t xml:space="preserve">Do more reading to make decisions i.e. how best to classify agriculture </w:t>
-      </w:r>
-    </w:p>
-    <w:p>
-      <w:pPr>
-        <w:pStyle w:val="ListParagraph"/>
-        <w:numPr>
-          <w:ilvl w:val="0"/>
-          <w:numId w:val="3"/>
-        </w:numPr>
-        <w:rPr>
-          <w:rFonts w:ascii="Arial" w:hAnsi="Arial" w:cs="Arial"/>
-          <w:sz w:val="22"/>
-          <w:szCs w:val="22"/>
-          <w:lang w:val="en-US"/>
-        </w:rPr>
-      </w:pPr>
-      <w:r>
-        <w:rPr>
-          <w:rFonts w:ascii="Arial" w:hAnsi="Arial" w:cs="Arial"/>
-          <w:sz w:val="22"/>
-          <w:szCs w:val="22"/>
-          <w:lang w:val="en-US"/>
-        </w:rPr>
-        <w:t>ALWAYS GO BACK TO THE QUESTION and think is what you’re doing important and necessary to answer the question – if not, rethink what you are doing!</w:t>
-      </w:r>
-    </w:p>
-    <w:p>
-      <w:pPr>
-        <w:pStyle w:val="ListParagraph"/>
-        <w:numPr>
-          <w:ilvl w:val="0"/>
-          <w:numId w:val="3"/>
-        </w:numPr>
-        <w:rPr>
-          <w:rFonts w:ascii="Arial" w:hAnsi="Arial" w:cs="Arial"/>
-          <w:sz w:val="22"/>
-          <w:szCs w:val="22"/>
-          <w:lang w:val="en-US"/>
-        </w:rPr>
-      </w:pPr>
-      <w:r>
-        <w:rPr>
-          <w:rFonts w:ascii="Arial" w:hAnsi="Arial" w:cs="Arial"/>
-          <w:sz w:val="22"/>
-          <w:szCs w:val="22"/>
-          <w:lang w:val="en-US"/>
-        </w:rPr>
-        <w:t>Put weekly goals as an issue on GitHub and meet them!</w:t>
-      </w:r>
-    </w:p>
-    <w:p>
-      <w:pPr>
-        <w:ind w:left="360"/>
-        <w:rPr>
-          <w:rFonts w:ascii="Arial" w:hAnsi="Arial" w:cs="Arial"/>
-          <w:sz w:val="22"/>
-          <w:szCs w:val="22"/>
-          <w:lang w:val="en-US"/>
-        </w:rPr>
-      </w:pPr>
     </w:p>
     <w:sectPr>
       <w:pgSz w:w="12240" w:h="15840"/>

</xml_diff>

<commit_message>
Izzy pushed today's work
</commit_message>
<xml_diff>
--- a/notes/meeting_notes.docx
+++ b/notes/meeting_notes.docx
@@ -6323,80 +6323,375 @@
         </w:rPr>
         <w:t xml:space="preserve">from LUCAS to validate points </w:t>
       </w:r>
+    </w:p>
+    <w:p>
+      <w:pPr>
+        <w:pStyle w:val="ListParagraph"/>
+        <w:numPr>
+          <w:ilvl w:val="0"/>
+          <w:numId w:val="3"/>
+        </w:numPr>
+        <w:rPr>
+          <w:rFonts w:ascii="Arial" w:hAnsi="Arial" w:cs="Arial"/>
+          <w:sz w:val="22"/>
+          <w:szCs w:val="22"/>
+          <w:lang w:val="en-US"/>
+        </w:rPr>
+      </w:pPr>
+      <w:r>
+        <w:rPr>
+          <w:rFonts w:ascii="Arial" w:hAnsi="Arial" w:cs="Arial"/>
+          <w:sz w:val="22"/>
+          <w:szCs w:val="22"/>
+          <w:lang w:val="en-US"/>
+        </w:rPr>
+        <w:t xml:space="preserve">Filter LUCAS points by CORINE points in R </w:t>
+      </w:r>
+    </w:p>
+    <w:p>
+      <w:pPr>
+        <w:pStyle w:val="ListParagraph"/>
+        <w:numPr>
+          <w:ilvl w:val="0"/>
+          <w:numId w:val="3"/>
+        </w:numPr>
+        <w:rPr>
+          <w:rFonts w:ascii="Arial" w:hAnsi="Arial" w:cs="Arial"/>
+          <w:sz w:val="22"/>
+          <w:szCs w:val="22"/>
+          <w:lang w:val="en-US"/>
+        </w:rPr>
+      </w:pPr>
+      <w:r>
+        <w:rPr>
+          <w:rFonts w:ascii="Arial" w:hAnsi="Arial" w:cs="Arial"/>
+          <w:sz w:val="22"/>
+          <w:szCs w:val="22"/>
+          <w:lang w:val="en-US"/>
+        </w:rPr>
+        <w:t xml:space="preserve">Use CORINE/LUH more to back up my story then to compare the classifications </w:t>
+      </w:r>
+    </w:p>
+    <w:p>
+      <w:pPr>
+        <w:pStyle w:val="ListParagraph"/>
+        <w:numPr>
+          <w:ilvl w:val="0"/>
+          <w:numId w:val="3"/>
+        </w:numPr>
+        <w:rPr>
+          <w:rFonts w:ascii="Arial" w:hAnsi="Arial" w:cs="Arial"/>
+          <w:sz w:val="22"/>
+          <w:szCs w:val="22"/>
+          <w:lang w:val="en-US"/>
+        </w:rPr>
+      </w:pPr>
+      <w:r>
+        <w:rPr>
+          <w:rFonts w:ascii="Arial" w:hAnsi="Arial" w:cs="Arial"/>
+          <w:sz w:val="22"/>
+          <w:szCs w:val="22"/>
+          <w:lang w:val="en-US"/>
+        </w:rPr>
+        <w:t xml:space="preserve">Visually compare maps </w:t>
+      </w:r>
+    </w:p>
+    <w:p>
+      <w:pPr>
+        <w:rPr>
+          <w:rFonts w:ascii="Arial" w:hAnsi="Arial" w:cs="Arial"/>
+          <w:sz w:val="22"/>
+          <w:szCs w:val="22"/>
+          <w:lang w:val="en-US"/>
+        </w:rPr>
+      </w:pPr>
+    </w:p>
+    <w:p>
+      <w:pPr>
+        <w:rPr>
+          <w:rFonts w:ascii="Arial" w:hAnsi="Arial" w:cs="Arial"/>
+          <w:sz w:val="22"/>
+          <w:szCs w:val="22"/>
+          <w:lang w:val="en-US"/>
+        </w:rPr>
+      </w:pPr>
+      <w:r>
+        <w:rPr>
+          <w:rFonts w:ascii="Arial" w:hAnsi="Arial" w:cs="Arial"/>
+          <w:b/>
+          <w:sz w:val="22"/>
+          <w:szCs w:val="22"/>
+          <w:lang w:val="en-US"/>
+        </w:rPr>
+        <w:t xml:space="preserve">Meeting with Gergana </w:t>
+      </w:r>
+      <w:r>
+        <w:rPr>
+          <w:rFonts w:ascii="Arial" w:hAnsi="Arial" w:cs="Arial"/>
+          <w:sz w:val="22"/>
+          <w:szCs w:val="22"/>
+          <w:lang w:val="en-US"/>
+        </w:rPr>
+        <w:t>– 27 March</w:t>
+      </w:r>
+    </w:p>
+    <w:p>
+      <w:pPr>
+        <w:rPr>
+          <w:rFonts w:ascii="Arial" w:hAnsi="Arial" w:cs="Arial"/>
+          <w:sz w:val="22"/>
+          <w:szCs w:val="22"/>
+          <w:lang w:val="en-US"/>
+        </w:rPr>
+      </w:pPr>
+    </w:p>
+    <w:p>
+      <w:pPr>
+        <w:rPr>
+          <w:rFonts w:ascii="Arial" w:hAnsi="Arial" w:cs="Arial"/>
+          <w:sz w:val="22"/>
+          <w:szCs w:val="22"/>
+          <w:u w:val="single"/>
+          <w:lang w:val="en-US"/>
+        </w:rPr>
+      </w:pPr>
+      <w:r>
+        <w:rPr>
+          <w:rFonts w:ascii="Arial" w:hAnsi="Arial" w:cs="Arial"/>
+          <w:sz w:val="22"/>
+          <w:szCs w:val="22"/>
+          <w:u w:val="single"/>
+          <w:lang w:val="en-US"/>
+        </w:rPr>
+        <w:t>Questions beforehand</w:t>
+      </w:r>
+    </w:p>
+    <w:p>
+      <w:pPr>
+        <w:pStyle w:val="ListParagraph"/>
+        <w:numPr>
+          <w:ilvl w:val="0"/>
+          <w:numId w:val="3"/>
+        </w:numPr>
+        <w:rPr>
+          <w:rFonts w:ascii="Arial" w:hAnsi="Arial" w:cs="Arial"/>
+          <w:sz w:val="22"/>
+          <w:szCs w:val="22"/>
+          <w:lang w:val="en-US"/>
+        </w:rPr>
+      </w:pPr>
+      <w:r>
+        <w:rPr>
+          <w:rFonts w:ascii="Arial" w:hAnsi="Arial" w:cs="Arial"/>
+          <w:sz w:val="22"/>
+          <w:szCs w:val="22"/>
+          <w:lang w:val="en-US"/>
+        </w:rPr>
+        <w:t>Is using the Surface Reflectance dataset for Landsat better than the top of atmosphere one? I think so but want to confirm</w:t>
+      </w:r>
+    </w:p>
+    <w:p>
+      <w:pPr>
+        <w:pStyle w:val="ListParagraph"/>
+        <w:numPr>
+          <w:ilvl w:val="0"/>
+          <w:numId w:val="3"/>
+        </w:numPr>
+        <w:rPr>
+          <w:rFonts w:ascii="Arial" w:hAnsi="Arial" w:cs="Arial"/>
+          <w:sz w:val="22"/>
+          <w:szCs w:val="22"/>
+          <w:lang w:val="en-US"/>
+        </w:rPr>
+      </w:pPr>
+      <w:r>
+        <w:rPr>
+          <w:rFonts w:ascii="Arial" w:hAnsi="Arial" w:cs="Arial"/>
+          <w:sz w:val="22"/>
+          <w:szCs w:val="22"/>
+          <w:lang w:val="en-US"/>
+        </w:rPr>
+        <w:t xml:space="preserve">When I tried to filter LUCAS by CORINE, I </w:t>
+      </w:r>
+      <w:proofErr w:type="spellStart"/>
+      <w:r>
+        <w:rPr>
+          <w:rFonts w:ascii="Arial" w:hAnsi="Arial" w:cs="Arial"/>
+          <w:sz w:val="22"/>
+          <w:szCs w:val="22"/>
+          <w:lang w:val="en-US"/>
+        </w:rPr>
+        <w:t>realised</w:t>
+      </w:r>
+      <w:proofErr w:type="spellEnd"/>
+      <w:r>
+        <w:rPr>
+          <w:rFonts w:ascii="Arial" w:hAnsi="Arial" w:cs="Arial"/>
+          <w:sz w:val="22"/>
+          <w:szCs w:val="22"/>
+          <w:lang w:val="en-US"/>
+        </w:rPr>
+        <w:t xml:space="preserve"> that the CORINE projection is very different (</w:t>
+      </w:r>
+      <w:r>
+        <w:rPr>
+          <w:rFonts w:ascii="Arial" w:hAnsi="Arial" w:cs="Arial"/>
+          <w:sz w:val="22"/>
+          <w:szCs w:val="22"/>
+          <w:lang w:val="en-US"/>
+        </w:rPr>
+        <w:t>EPSG:3035 (ETRS89, LAEA)</w:t>
+      </w:r>
+      <w:r>
+        <w:rPr>
+          <w:rFonts w:ascii="Arial" w:hAnsi="Arial" w:cs="Arial"/>
+          <w:sz w:val="22"/>
+          <w:szCs w:val="22"/>
+          <w:lang w:val="en-US"/>
+        </w:rPr>
+        <w:t xml:space="preserve">. When I tried to change it to the same coordinate system as LUCAS, it doesn’t change to LAT/LONG. Do you know how to fix this? </w:t>
+      </w:r>
+    </w:p>
+    <w:p>
+      <w:pPr>
+        <w:pStyle w:val="ListParagraph"/>
+        <w:numPr>
+          <w:ilvl w:val="0"/>
+          <w:numId w:val="3"/>
+        </w:numPr>
+        <w:rPr>
+          <w:rFonts w:ascii="Arial" w:hAnsi="Arial" w:cs="Arial"/>
+          <w:sz w:val="22"/>
+          <w:szCs w:val="22"/>
+          <w:lang w:val="en-US"/>
+        </w:rPr>
+      </w:pPr>
+      <w:r>
+        <w:rPr>
+          <w:rFonts w:ascii="Arial" w:hAnsi="Arial" w:cs="Arial"/>
+          <w:sz w:val="22"/>
+          <w:szCs w:val="22"/>
+          <w:lang w:val="en-US"/>
+        </w:rPr>
+        <w:t xml:space="preserve">My area calculation </w:t>
+      </w:r>
+      <w:r>
+        <w:rPr>
+          <w:rFonts w:ascii="Arial" w:hAnsi="Arial" w:cs="Arial"/>
+          <w:sz w:val="22"/>
+          <w:szCs w:val="22"/>
+          <w:lang w:val="en-US"/>
+        </w:rPr>
+        <w:t>export doesn’t load even if I try doing only one class and a coarse scale – how can I combat this? Also, my accuracy and error exports won’t load either, or if they do, they take several hours. Is there any way to speed this up?</w:t>
+      </w:r>
+    </w:p>
+    <w:p>
+      <w:pPr>
+        <w:pStyle w:val="ListParagraph"/>
+        <w:numPr>
+          <w:ilvl w:val="0"/>
+          <w:numId w:val="3"/>
+        </w:numPr>
+        <w:rPr>
+          <w:rFonts w:ascii="Arial" w:hAnsi="Arial" w:cs="Arial"/>
+          <w:sz w:val="22"/>
+          <w:szCs w:val="22"/>
+          <w:lang w:val="en-US"/>
+        </w:rPr>
+      </w:pPr>
+      <w:r>
+        <w:rPr>
+          <w:rFonts w:ascii="Arial" w:hAnsi="Arial" w:cs="Arial"/>
+          <w:sz w:val="22"/>
+          <w:szCs w:val="22"/>
+          <w:lang w:val="en-US"/>
+        </w:rPr>
+        <w:t xml:space="preserve">I extracted the data for 2012 and formatted it in the </w:t>
+      </w:r>
+      <w:proofErr w:type="spellStart"/>
+      <w:r>
+        <w:rPr>
+          <w:rFonts w:ascii="Arial" w:hAnsi="Arial" w:cs="Arial"/>
+          <w:sz w:val="22"/>
+          <w:szCs w:val="22"/>
+          <w:lang w:val="en-US"/>
+        </w:rPr>
+        <w:t>lucas_to_shapefile</w:t>
+      </w:r>
+      <w:proofErr w:type="spellEnd"/>
+      <w:r>
+        <w:rPr>
+          <w:rFonts w:ascii="Arial" w:hAnsi="Arial" w:cs="Arial"/>
+          <w:sz w:val="22"/>
+          <w:szCs w:val="22"/>
+          <w:lang w:val="en-US"/>
+        </w:rPr>
+        <w:t xml:space="preserve"> script. My idea is to create an index </w:t>
+      </w:r>
+      <w:r>
+        <w:rPr>
+          <w:rFonts w:ascii="Arial" w:hAnsi="Arial" w:cs="Arial"/>
+          <w:sz w:val="22"/>
+          <w:szCs w:val="22"/>
+          <w:lang w:val="en-US"/>
+        </w:rPr>
+        <w:t xml:space="preserve">that numbers each point. I would like to make a function that, when I include another year’s data, would put the same index number if the </w:t>
+      </w:r>
+      <w:proofErr w:type="spellStart"/>
+      <w:r>
+        <w:rPr>
+          <w:rFonts w:ascii="Arial" w:hAnsi="Arial" w:cs="Arial"/>
+          <w:sz w:val="22"/>
+          <w:szCs w:val="22"/>
+          <w:lang w:val="en-US"/>
+        </w:rPr>
+        <w:t>lat</w:t>
+      </w:r>
+      <w:proofErr w:type="spellEnd"/>
+      <w:r>
+        <w:rPr>
+          <w:rFonts w:ascii="Arial" w:hAnsi="Arial" w:cs="Arial"/>
+          <w:sz w:val="22"/>
+          <w:szCs w:val="22"/>
+          <w:lang w:val="en-US"/>
+        </w:rPr>
+        <w:t xml:space="preserve"> and long matched. Do you know how to do this? Do you think how I’m formatting it is a good idea?</w:t>
+      </w:r>
+    </w:p>
+    <w:p>
+      <w:pPr>
+        <w:pStyle w:val="ListParagraph"/>
+        <w:numPr>
+          <w:ilvl w:val="0"/>
+          <w:numId w:val="3"/>
+        </w:numPr>
+        <w:rPr>
+          <w:rFonts w:ascii="Arial" w:hAnsi="Arial" w:cs="Arial"/>
+          <w:sz w:val="22"/>
+          <w:szCs w:val="22"/>
+          <w:lang w:val="en-US"/>
+        </w:rPr>
+      </w:pPr>
+      <w:r>
+        <w:rPr>
+          <w:rFonts w:ascii="Arial" w:hAnsi="Arial" w:cs="Arial"/>
+          <w:sz w:val="22"/>
+          <w:szCs w:val="22"/>
+          <w:lang w:val="en-US"/>
+        </w:rPr>
+        <w:t xml:space="preserve">General feedback on what I said in the email before </w:t>
+      </w:r>
+      <w:r>
+        <w:rPr>
+          <w:rFonts w:ascii="Arial" w:hAnsi="Arial" w:cs="Arial"/>
+          <w:sz w:val="22"/>
+          <w:szCs w:val="22"/>
+          <w:lang w:val="en-US"/>
+        </w:rPr>
+        <w:t xml:space="preserve"> </w:t>
+      </w:r>
       <w:bookmarkStart w:id="0" w:name="_GoBack"/>
       <w:bookmarkEnd w:id="0"/>
-    </w:p>
-    <w:p>
-      <w:pPr>
-        <w:pStyle w:val="ListParagraph"/>
-        <w:numPr>
-          <w:ilvl w:val="0"/>
-          <w:numId w:val="3"/>
-        </w:numPr>
-        <w:rPr>
-          <w:rFonts w:ascii="Arial" w:hAnsi="Arial" w:cs="Arial"/>
-          <w:sz w:val="22"/>
-          <w:szCs w:val="22"/>
-          <w:lang w:val="en-US"/>
-        </w:rPr>
-      </w:pPr>
-      <w:r>
-        <w:rPr>
-          <w:rFonts w:ascii="Arial" w:hAnsi="Arial" w:cs="Arial"/>
-          <w:sz w:val="22"/>
-          <w:szCs w:val="22"/>
-          <w:lang w:val="en-US"/>
-        </w:rPr>
-        <w:t xml:space="preserve">Filter LUCAS points by CORINE points in R </w:t>
-      </w:r>
-    </w:p>
-    <w:p>
-      <w:pPr>
-        <w:pStyle w:val="ListParagraph"/>
-        <w:numPr>
-          <w:ilvl w:val="0"/>
-          <w:numId w:val="3"/>
-        </w:numPr>
-        <w:rPr>
-          <w:rFonts w:ascii="Arial" w:hAnsi="Arial" w:cs="Arial"/>
-          <w:sz w:val="22"/>
-          <w:szCs w:val="22"/>
-          <w:lang w:val="en-US"/>
-        </w:rPr>
-      </w:pPr>
-      <w:r>
-        <w:rPr>
-          <w:rFonts w:ascii="Arial" w:hAnsi="Arial" w:cs="Arial"/>
-          <w:sz w:val="22"/>
-          <w:szCs w:val="22"/>
-          <w:lang w:val="en-US"/>
-        </w:rPr>
-        <w:t xml:space="preserve">Use CORINE/LUH more to back up my story then to compare the classifications </w:t>
-      </w:r>
-    </w:p>
-    <w:p>
-      <w:pPr>
-        <w:pStyle w:val="ListParagraph"/>
-        <w:numPr>
-          <w:ilvl w:val="0"/>
-          <w:numId w:val="3"/>
-        </w:numPr>
-        <w:rPr>
-          <w:rFonts w:ascii="Arial" w:hAnsi="Arial" w:cs="Arial"/>
-          <w:sz w:val="22"/>
-          <w:szCs w:val="22"/>
-          <w:lang w:val="en-US"/>
-        </w:rPr>
-      </w:pPr>
-      <w:r>
-        <w:rPr>
-          <w:rFonts w:ascii="Arial" w:hAnsi="Arial" w:cs="Arial"/>
-          <w:sz w:val="22"/>
-          <w:szCs w:val="22"/>
-          <w:lang w:val="en-US"/>
-        </w:rPr>
-        <w:t xml:space="preserve">Visually compare maps </w:t>
-      </w:r>
     </w:p>
     <w:sectPr>
       <w:pgSz w:w="12240" w:h="15840"/>
@@ -7282,7 +7577,6 @@
   <w:style w:type="character" w:default="1" w:styleId="DefaultParagraphFont">
     <w:name w:val="Default Paragraph Font"/>
     <w:uiPriority w:val="1"/>
-    <w:semiHidden/>
     <w:unhideWhenUsed/>
   </w:style>
   <w:style w:type="table" w:default="1" w:styleId="TableNormal">

</xml_diff>

<commit_message>
Izzy prepared for meeting with Isla
</commit_message>
<xml_diff>
--- a/notes/meeting_notes.docx
+++ b/notes/meeting_notes.docx
@@ -7573,17 +7573,7 @@
           <w:szCs w:val="22"/>
           <w:lang w:val="en-US"/>
         </w:rPr>
-        <w:t>time (years) ~ 1</w:t>
-      </w:r>
-      <w:r>
-        <w:rPr>
-          <w:rFonts w:ascii="Arial" w:eastAsia="Times New Roman" w:hAnsi="Arial" w:cs="Arial"/>
-          <w:color w:val="000000" w:themeColor="text1"/>
-          <w:sz w:val="22"/>
-          <w:szCs w:val="22"/>
-          <w:lang w:val="en-US"/>
-        </w:rPr>
-        <w:t xml:space="preserve"> – number of years </w:t>
+        <w:t xml:space="preserve">time (years) ~ 1 – number of years </w:t>
       </w:r>
     </w:p>
     <w:p>
@@ -7754,9 +7744,7 @@
           <w:lang w:val="en-US"/>
         </w:rPr>
       </w:pPr>
-      <w:bookmarkStart w:id="0" w:name="_GoBack"/>
-    </w:p>
-    <w:bookmarkEnd w:id="0"/>
+    </w:p>
     <w:p>
       <w:pPr>
         <w:numPr>
@@ -8267,6 +8255,638 @@
     </w:p>
     <w:p>
       <w:pPr>
+        <w:rPr>
+          <w:rFonts w:ascii="Arial" w:eastAsia="Times New Roman" w:hAnsi="Arial" w:cs="Arial"/>
+          <w:color w:val="000000" w:themeColor="text1"/>
+          <w:sz w:val="22"/>
+          <w:szCs w:val="22"/>
+          <w:lang w:val="en-US"/>
+        </w:rPr>
+      </w:pPr>
+    </w:p>
+    <w:p>
+      <w:pPr>
+        <w:rPr>
+          <w:rFonts w:ascii="Arial" w:eastAsia="Times New Roman" w:hAnsi="Arial" w:cs="Arial"/>
+          <w:color w:val="000000" w:themeColor="text1"/>
+          <w:sz w:val="22"/>
+          <w:szCs w:val="22"/>
+          <w:lang w:val="en-US"/>
+        </w:rPr>
+      </w:pPr>
+      <w:r>
+        <w:rPr>
+          <w:rFonts w:ascii="Arial" w:eastAsia="Times New Roman" w:hAnsi="Arial" w:cs="Arial"/>
+          <w:b/>
+          <w:color w:val="000000" w:themeColor="text1"/>
+          <w:sz w:val="22"/>
+          <w:szCs w:val="22"/>
+          <w:lang w:val="en-US"/>
+        </w:rPr>
+        <w:t xml:space="preserve">Meeting with Isla </w:t>
+      </w:r>
+      <w:r>
+        <w:rPr>
+          <w:rFonts w:ascii="Arial" w:eastAsia="Times New Roman" w:hAnsi="Arial" w:cs="Arial"/>
+          <w:color w:val="000000" w:themeColor="text1"/>
+          <w:sz w:val="22"/>
+          <w:szCs w:val="22"/>
+          <w:lang w:val="en-US"/>
+        </w:rPr>
+        <w:t>– 12 April</w:t>
+      </w:r>
+    </w:p>
+    <w:p>
+      <w:pPr>
+        <w:rPr>
+          <w:rFonts w:ascii="Arial" w:eastAsia="Times New Roman" w:hAnsi="Arial" w:cs="Arial"/>
+          <w:color w:val="000000" w:themeColor="text1"/>
+          <w:sz w:val="22"/>
+          <w:szCs w:val="22"/>
+          <w:lang w:val="en-US"/>
+        </w:rPr>
+      </w:pPr>
+    </w:p>
+    <w:p>
+      <w:pPr>
+        <w:rPr>
+          <w:rFonts w:ascii="Arial" w:eastAsia="Times New Roman" w:hAnsi="Arial" w:cs="Arial"/>
+          <w:color w:val="000000" w:themeColor="text1"/>
+          <w:sz w:val="22"/>
+          <w:szCs w:val="22"/>
+          <w:u w:val="single"/>
+          <w:lang w:val="en-US"/>
+        </w:rPr>
+      </w:pPr>
+      <w:r>
+        <w:rPr>
+          <w:rFonts w:ascii="Arial" w:eastAsia="Times New Roman" w:hAnsi="Arial" w:cs="Arial"/>
+          <w:color w:val="000000" w:themeColor="text1"/>
+          <w:sz w:val="22"/>
+          <w:szCs w:val="22"/>
+          <w:u w:val="single"/>
+          <w:lang w:val="en-US"/>
+        </w:rPr>
+        <w:t>Questions beforehand</w:t>
+      </w:r>
+    </w:p>
+    <w:p>
+      <w:pPr>
+        <w:pStyle w:val="ListParagraph"/>
+        <w:numPr>
+          <w:ilvl w:val="0"/>
+          <w:numId w:val="3"/>
+        </w:numPr>
+        <w:rPr>
+          <w:rFonts w:ascii="Arial" w:eastAsia="Times New Roman" w:hAnsi="Arial" w:cs="Arial"/>
+          <w:color w:val="000000" w:themeColor="text1"/>
+          <w:sz w:val="22"/>
+          <w:szCs w:val="22"/>
+          <w:lang w:val="en-US"/>
+        </w:rPr>
+      </w:pPr>
+      <w:r>
+        <w:rPr>
+          <w:rFonts w:ascii="Arial" w:eastAsia="Times New Roman" w:hAnsi="Arial" w:cs="Arial"/>
+          <w:color w:val="000000" w:themeColor="text1"/>
+          <w:sz w:val="22"/>
+          <w:szCs w:val="22"/>
+          <w:lang w:val="en-US"/>
+        </w:rPr>
+        <w:t>I feel like I may have an error in my code</w:t>
+      </w:r>
+    </w:p>
+    <w:p>
+      <w:pPr>
+        <w:pStyle w:val="ListParagraph"/>
+        <w:numPr>
+          <w:ilvl w:val="1"/>
+          <w:numId w:val="3"/>
+        </w:numPr>
+        <w:rPr>
+          <w:rFonts w:ascii="Arial" w:eastAsia="Times New Roman" w:hAnsi="Arial" w:cs="Arial"/>
+          <w:color w:val="000000" w:themeColor="text1"/>
+          <w:sz w:val="22"/>
+          <w:szCs w:val="22"/>
+          <w:lang w:val="en-US"/>
+        </w:rPr>
+      </w:pPr>
+      <w:r>
+        <w:rPr>
+          <w:rFonts w:ascii="Arial" w:eastAsia="Times New Roman" w:hAnsi="Arial" w:cs="Arial"/>
+          <w:color w:val="000000" w:themeColor="text1"/>
+          <w:sz w:val="22"/>
+          <w:szCs w:val="22"/>
+          <w:lang w:val="en-US"/>
+        </w:rPr>
+        <w:lastRenderedPageBreak/>
+        <w:t xml:space="preserve">I have a buffer around each point of 90-metres, but I </w:t>
+      </w:r>
+      <w:r>
+        <w:rPr>
+          <w:rFonts w:ascii="Arial" w:eastAsia="Times New Roman" w:hAnsi="Arial" w:cs="Arial"/>
+          <w:color w:val="000000" w:themeColor="text1"/>
+          <w:sz w:val="22"/>
+          <w:szCs w:val="22"/>
+          <w:lang w:val="en-US"/>
+        </w:rPr>
+        <w:t xml:space="preserve">have not specified in my code to pick </w:t>
+      </w:r>
+      <w:r>
+        <w:rPr>
+          <w:rFonts w:ascii="Arial" w:eastAsia="Times New Roman" w:hAnsi="Arial" w:cs="Arial"/>
+          <w:color w:val="000000" w:themeColor="text1"/>
+          <w:sz w:val="22"/>
+          <w:szCs w:val="22"/>
+          <w:lang w:val="en-US"/>
+        </w:rPr>
+        <w:t xml:space="preserve">the most dominant type </w:t>
+      </w:r>
+      <w:r>
+        <w:rPr>
+          <w:rFonts w:ascii="Arial" w:eastAsia="Times New Roman" w:hAnsi="Arial" w:cs="Arial"/>
+          <w:color w:val="000000" w:themeColor="text1"/>
+          <w:sz w:val="22"/>
+          <w:szCs w:val="22"/>
+          <w:lang w:val="en-US"/>
+        </w:rPr>
+        <w:sym w:font="Wingdings" w:char="F0E0"/>
+      </w:r>
+      <w:r>
+        <w:rPr>
+          <w:rFonts w:ascii="Arial" w:eastAsia="Times New Roman" w:hAnsi="Arial" w:cs="Arial"/>
+          <w:color w:val="000000" w:themeColor="text1"/>
+          <w:sz w:val="22"/>
+          <w:szCs w:val="22"/>
+          <w:lang w:val="en-US"/>
+        </w:rPr>
+        <w:t xml:space="preserve"> is this an issue? I feel like it is</w:t>
+      </w:r>
+      <w:r>
+        <w:rPr>
+          <w:rFonts w:ascii="Arial" w:eastAsia="Times New Roman" w:hAnsi="Arial" w:cs="Arial"/>
+          <w:color w:val="000000" w:themeColor="text1"/>
+          <w:sz w:val="22"/>
+          <w:szCs w:val="22"/>
+          <w:lang w:val="en-US"/>
+        </w:rPr>
+        <w:t>, as some extensive/abandoned land may be under 90 m</w:t>
+      </w:r>
+      <w:r>
+        <w:rPr>
+          <w:rFonts w:ascii="Arial" w:eastAsia="Times New Roman" w:hAnsi="Arial" w:cs="Arial"/>
+          <w:color w:val="000000" w:themeColor="text1"/>
+          <w:sz w:val="22"/>
+          <w:szCs w:val="22"/>
+          <w:vertAlign w:val="superscript"/>
+          <w:lang w:val="en-US"/>
+        </w:rPr>
+        <w:t>2</w:t>
+      </w:r>
+      <w:r>
+        <w:rPr>
+          <w:rFonts w:ascii="Arial" w:eastAsia="Times New Roman" w:hAnsi="Arial" w:cs="Arial"/>
+          <w:color w:val="000000" w:themeColor="text1"/>
+          <w:sz w:val="22"/>
+          <w:szCs w:val="22"/>
+          <w:lang w:val="en-US"/>
+        </w:rPr>
+        <w:t xml:space="preserve"> and this may explain the extreme amount of intensive land </w:t>
+      </w:r>
+      <w:r>
+        <w:rPr>
+          <w:rFonts w:ascii="Arial" w:eastAsia="Times New Roman" w:hAnsi="Arial" w:cs="Arial"/>
+          <w:color w:val="000000" w:themeColor="text1"/>
+          <w:sz w:val="22"/>
+          <w:szCs w:val="22"/>
+          <w:lang w:val="en-US"/>
+        </w:rPr>
+        <w:sym w:font="Wingdings" w:char="F0E0"/>
+      </w:r>
+      <w:r>
+        <w:rPr>
+          <w:rFonts w:ascii="Arial" w:eastAsia="Times New Roman" w:hAnsi="Arial" w:cs="Arial"/>
+          <w:color w:val="000000" w:themeColor="text1"/>
+          <w:sz w:val="22"/>
+          <w:szCs w:val="22"/>
+          <w:lang w:val="en-US"/>
+        </w:rPr>
+        <w:t xml:space="preserve"> should I take out the buffer or make it smaller?</w:t>
+      </w:r>
+    </w:p>
+    <w:p>
+      <w:pPr>
+        <w:pStyle w:val="ListParagraph"/>
+        <w:numPr>
+          <w:ilvl w:val="1"/>
+          <w:numId w:val="3"/>
+        </w:numPr>
+        <w:rPr>
+          <w:rFonts w:ascii="Arial" w:eastAsia="Times New Roman" w:hAnsi="Arial" w:cs="Arial"/>
+          <w:color w:val="000000" w:themeColor="text1"/>
+          <w:sz w:val="22"/>
+          <w:szCs w:val="22"/>
+          <w:lang w:val="en-US"/>
+        </w:rPr>
+      </w:pPr>
+      <w:r>
+        <w:rPr>
+          <w:rFonts w:ascii="Arial" w:eastAsia="Times New Roman" w:hAnsi="Arial" w:cs="Arial"/>
+          <w:color w:val="000000" w:themeColor="text1"/>
+          <w:sz w:val="22"/>
+          <w:szCs w:val="22"/>
+          <w:lang w:val="en-US"/>
+        </w:rPr>
+        <w:t xml:space="preserve">I don’t think I am getting training data proportionally by class – could have an impact as there are only 25 extensive points </w:t>
+      </w:r>
+    </w:p>
+    <w:p>
+      <w:pPr>
+        <w:pStyle w:val="ListParagraph"/>
+        <w:numPr>
+          <w:ilvl w:val="1"/>
+          <w:numId w:val="3"/>
+        </w:numPr>
+        <w:rPr>
+          <w:rFonts w:ascii="Arial" w:eastAsia="Times New Roman" w:hAnsi="Arial" w:cs="Arial"/>
+          <w:color w:val="000000" w:themeColor="text1"/>
+          <w:sz w:val="22"/>
+          <w:szCs w:val="22"/>
+          <w:lang w:val="en-US"/>
+        </w:rPr>
+      </w:pPr>
+      <w:r>
+        <w:rPr>
+          <w:rFonts w:ascii="Arial" w:eastAsia="Times New Roman" w:hAnsi="Arial" w:cs="Arial"/>
+          <w:color w:val="000000" w:themeColor="text1"/>
+          <w:sz w:val="22"/>
+          <w:szCs w:val="22"/>
+          <w:lang w:val="en-US"/>
+        </w:rPr>
+        <w:t>Running everything again takes over 15 hours</w:t>
+      </w:r>
+      <w:r>
+        <w:rPr>
+          <w:rFonts w:ascii="Arial" w:eastAsia="Times New Roman" w:hAnsi="Arial" w:cs="Arial"/>
+          <w:color w:val="000000" w:themeColor="text1"/>
+          <w:sz w:val="22"/>
+          <w:szCs w:val="22"/>
+          <w:lang w:val="en-US"/>
+        </w:rPr>
+        <w:t xml:space="preserve"> – are these things for the limitations or is it worth running it again? </w:t>
+      </w:r>
+    </w:p>
+    <w:p>
+      <w:pPr>
+        <w:pStyle w:val="ListParagraph"/>
+        <w:numPr>
+          <w:ilvl w:val="0"/>
+          <w:numId w:val="3"/>
+        </w:numPr>
+        <w:rPr>
+          <w:rFonts w:ascii="Arial" w:eastAsia="Times New Roman" w:hAnsi="Arial" w:cs="Arial"/>
+          <w:color w:val="000000" w:themeColor="text1"/>
+          <w:sz w:val="22"/>
+          <w:szCs w:val="22"/>
+          <w:lang w:val="en-US"/>
+        </w:rPr>
+      </w:pPr>
+      <w:r>
+        <w:rPr>
+          <w:rFonts w:ascii="Arial" w:eastAsia="Times New Roman" w:hAnsi="Arial" w:cs="Arial"/>
+          <w:color w:val="000000" w:themeColor="text1"/>
+          <w:sz w:val="22"/>
+          <w:szCs w:val="22"/>
+          <w:lang w:val="en-US"/>
+        </w:rPr>
+        <w:t xml:space="preserve">Normality: </w:t>
+      </w:r>
+    </w:p>
+    <w:p>
+      <w:pPr>
+        <w:pStyle w:val="ListParagraph"/>
+        <w:numPr>
+          <w:ilvl w:val="1"/>
+          <w:numId w:val="3"/>
+        </w:numPr>
+        <w:rPr>
+          <w:rFonts w:ascii="Arial" w:eastAsia="Times New Roman" w:hAnsi="Arial" w:cs="Arial"/>
+          <w:color w:val="000000" w:themeColor="text1"/>
+          <w:sz w:val="22"/>
+          <w:szCs w:val="22"/>
+          <w:lang w:val="en-US"/>
+        </w:rPr>
+      </w:pPr>
+      <w:r>
+        <w:rPr>
+          <w:rFonts w:ascii="Arial" w:eastAsia="Times New Roman" w:hAnsi="Arial" w:cs="Arial"/>
+          <w:color w:val="000000" w:themeColor="text1"/>
+          <w:sz w:val="22"/>
+          <w:szCs w:val="22"/>
+          <w:lang w:val="en-US"/>
+        </w:rPr>
+        <w:t xml:space="preserve">A lot of zeros in transitions i.e. when a transition doesn’t occur – when I set these as NAs it is still very left-skewed as lower amount of areas are going through transitions more often than higher </w:t>
+      </w:r>
+    </w:p>
+    <w:p>
+      <w:pPr>
+        <w:pStyle w:val="ListParagraph"/>
+        <w:numPr>
+          <w:ilvl w:val="1"/>
+          <w:numId w:val="3"/>
+        </w:numPr>
+        <w:rPr>
+          <w:rFonts w:ascii="Arial" w:eastAsia="Times New Roman" w:hAnsi="Arial" w:cs="Arial"/>
+          <w:color w:val="000000" w:themeColor="text1"/>
+          <w:sz w:val="22"/>
+          <w:szCs w:val="22"/>
+          <w:lang w:val="en-US"/>
+        </w:rPr>
+      </w:pPr>
+      <w:r>
+        <w:rPr>
+          <w:rFonts w:ascii="Arial" w:eastAsia="Times New Roman" w:hAnsi="Arial" w:cs="Arial"/>
+          <w:color w:val="000000" w:themeColor="text1"/>
+          <w:sz w:val="22"/>
+          <w:szCs w:val="22"/>
+          <w:lang w:val="en-US"/>
+        </w:rPr>
+        <w:t>No zeros for total class area but lots of low values with few high – potential to remove some with high cook’s distance?</w:t>
+      </w:r>
+    </w:p>
+    <w:p>
+      <w:pPr>
+        <w:pStyle w:val="ListParagraph"/>
+        <w:numPr>
+          <w:ilvl w:val="1"/>
+          <w:numId w:val="3"/>
+        </w:numPr>
+        <w:rPr>
+          <w:rFonts w:ascii="Arial" w:eastAsia="Times New Roman" w:hAnsi="Arial" w:cs="Arial"/>
+          <w:color w:val="000000" w:themeColor="text1"/>
+          <w:sz w:val="22"/>
+          <w:szCs w:val="22"/>
+          <w:lang w:val="en-US"/>
+        </w:rPr>
+      </w:pPr>
+      <w:r>
+        <w:rPr>
+          <w:rFonts w:ascii="Arial" w:eastAsia="Times New Roman" w:hAnsi="Arial" w:cs="Arial"/>
+          <w:color w:val="000000" w:themeColor="text1"/>
+          <w:sz w:val="22"/>
+          <w:szCs w:val="22"/>
+          <w:lang w:val="en-US"/>
+        </w:rPr>
+        <w:t xml:space="preserve">How to assess normality of hierarchical data? Filter per year and look at year data? </w:t>
+      </w:r>
+    </w:p>
+    <w:p>
+      <w:pPr>
+        <w:pStyle w:val="ListParagraph"/>
+        <w:numPr>
+          <w:ilvl w:val="0"/>
+          <w:numId w:val="3"/>
+        </w:numPr>
+        <w:rPr>
+          <w:rFonts w:ascii="Arial" w:eastAsia="Times New Roman" w:hAnsi="Arial" w:cs="Arial"/>
+          <w:color w:val="000000" w:themeColor="text1"/>
+          <w:sz w:val="22"/>
+          <w:szCs w:val="22"/>
+          <w:lang w:val="en-US"/>
+        </w:rPr>
+      </w:pPr>
+      <w:r>
+        <w:rPr>
+          <w:rFonts w:ascii="Arial" w:eastAsia="Times New Roman" w:hAnsi="Arial" w:cs="Arial"/>
+          <w:color w:val="000000" w:themeColor="text1"/>
+          <w:sz w:val="22"/>
+          <w:szCs w:val="22"/>
+          <w:lang w:val="en-US"/>
+        </w:rPr>
+        <w:t>Slope is so high because in m</w:t>
+      </w:r>
+      <w:r>
+        <w:rPr>
+          <w:rFonts w:ascii="Arial" w:eastAsia="Times New Roman" w:hAnsi="Arial" w:cs="Arial"/>
+          <w:color w:val="000000" w:themeColor="text1"/>
+          <w:sz w:val="22"/>
+          <w:szCs w:val="22"/>
+          <w:vertAlign w:val="superscript"/>
+          <w:lang w:val="en-US"/>
+        </w:rPr>
+        <w:t>2</w:t>
+      </w:r>
+      <w:r>
+        <w:rPr>
+          <w:rFonts w:ascii="Arial" w:eastAsia="Times New Roman" w:hAnsi="Arial" w:cs="Arial"/>
+          <w:color w:val="000000" w:themeColor="text1"/>
+          <w:sz w:val="22"/>
+          <w:szCs w:val="22"/>
+          <w:lang w:val="en-US"/>
+        </w:rPr>
+        <w:t xml:space="preserve"> working in area units. Indicates the strength of the transition </w:t>
+      </w:r>
+    </w:p>
+    <w:p>
+      <w:pPr>
+        <w:pStyle w:val="ListParagraph"/>
+        <w:numPr>
+          <w:ilvl w:val="1"/>
+          <w:numId w:val="3"/>
+        </w:numPr>
+        <w:rPr>
+          <w:rFonts w:ascii="Arial" w:eastAsia="Times New Roman" w:hAnsi="Arial" w:cs="Arial"/>
+          <w:color w:val="000000" w:themeColor="text1"/>
+          <w:sz w:val="22"/>
+          <w:szCs w:val="22"/>
+          <w:lang w:val="en-US"/>
+        </w:rPr>
+      </w:pPr>
+      <w:r>
+        <w:rPr>
+          <w:rFonts w:ascii="Arial" w:eastAsia="Times New Roman" w:hAnsi="Arial" w:cs="Arial"/>
+          <w:color w:val="000000" w:themeColor="text1"/>
+          <w:sz w:val="22"/>
+          <w:szCs w:val="22"/>
+          <w:lang w:val="en-US"/>
+        </w:rPr>
+        <w:t>So, if I want that to be smaller can change to bigger units (</w:t>
+      </w:r>
+      <w:proofErr w:type="spellStart"/>
+      <w:r>
+        <w:rPr>
+          <w:rFonts w:ascii="Arial" w:eastAsia="Times New Roman" w:hAnsi="Arial" w:cs="Arial"/>
+          <w:color w:val="000000" w:themeColor="text1"/>
+          <w:sz w:val="22"/>
+          <w:szCs w:val="22"/>
+          <w:lang w:val="en-US"/>
+        </w:rPr>
+        <w:t>kilometres</w:t>
+      </w:r>
+      <w:proofErr w:type="spellEnd"/>
+      <w:r>
+        <w:rPr>
+          <w:rFonts w:ascii="Arial" w:eastAsia="Times New Roman" w:hAnsi="Arial" w:cs="Arial"/>
+          <w:color w:val="000000" w:themeColor="text1"/>
+          <w:sz w:val="22"/>
+          <w:szCs w:val="22"/>
+          <w:lang w:val="en-US"/>
+        </w:rPr>
+        <w:t xml:space="preserve">?)! </w:t>
+      </w:r>
+      <w:r>
+        <w:rPr>
+          <w:rFonts w:ascii="Arial" w:eastAsia="Times New Roman" w:hAnsi="Arial" w:cs="Arial"/>
+          <w:color w:val="000000" w:themeColor="text1"/>
+          <w:sz w:val="22"/>
+          <w:szCs w:val="22"/>
+          <w:lang w:val="en-US"/>
+        </w:rPr>
+        <w:sym w:font="Wingdings" w:char="F0E0"/>
+      </w:r>
+      <w:r>
+        <w:rPr>
+          <w:rFonts w:ascii="Arial" w:eastAsia="Times New Roman" w:hAnsi="Arial" w:cs="Arial"/>
+          <w:color w:val="000000" w:themeColor="text1"/>
+          <w:sz w:val="22"/>
+          <w:szCs w:val="22"/>
+          <w:lang w:val="en-US"/>
+        </w:rPr>
+        <w:t xml:space="preserve"> can scale log? – this may help with normality</w:t>
+      </w:r>
+    </w:p>
+    <w:p>
+      <w:pPr>
+        <w:pStyle w:val="ListParagraph"/>
+        <w:numPr>
+          <w:ilvl w:val="2"/>
+          <w:numId w:val="3"/>
+        </w:numPr>
+        <w:rPr>
+          <w:rFonts w:ascii="Arial" w:eastAsia="Times New Roman" w:hAnsi="Arial" w:cs="Arial"/>
+          <w:color w:val="000000" w:themeColor="text1"/>
+          <w:sz w:val="22"/>
+          <w:szCs w:val="22"/>
+          <w:lang w:val="en-US"/>
+        </w:rPr>
+      </w:pPr>
+      <w:proofErr w:type="gramStart"/>
+      <w:r>
+        <w:rPr>
+          <w:rFonts w:ascii="Arial" w:eastAsia="Times New Roman" w:hAnsi="Arial" w:cs="Arial"/>
+          <w:color w:val="000000" w:themeColor="text1"/>
+          <w:sz w:val="22"/>
+          <w:szCs w:val="22"/>
+          <w:lang w:val="en-US"/>
+        </w:rPr>
+        <w:t>Scale(</w:t>
+      </w:r>
+      <w:proofErr w:type="gramEnd"/>
+      <w:r>
+        <w:rPr>
+          <w:rFonts w:ascii="Arial" w:eastAsia="Times New Roman" w:hAnsi="Arial" w:cs="Arial"/>
+          <w:color w:val="000000" w:themeColor="text1"/>
+          <w:sz w:val="22"/>
+          <w:szCs w:val="22"/>
+          <w:lang w:val="en-US"/>
+        </w:rPr>
+        <w:t xml:space="preserve">) to standardize explanatory variables – explanatory shouldn’t be the issue though </w:t>
+      </w:r>
+    </w:p>
+    <w:p>
+      <w:pPr>
+        <w:pStyle w:val="ListParagraph"/>
+        <w:numPr>
+          <w:ilvl w:val="0"/>
+          <w:numId w:val="3"/>
+        </w:numPr>
+        <w:rPr>
+          <w:rFonts w:ascii="Arial" w:eastAsia="Times New Roman" w:hAnsi="Arial" w:cs="Arial"/>
+          <w:color w:val="000000" w:themeColor="text1"/>
+          <w:sz w:val="22"/>
+          <w:szCs w:val="22"/>
+          <w:lang w:val="en-US"/>
+        </w:rPr>
+      </w:pPr>
+      <w:r>
+        <w:rPr>
+          <w:rFonts w:ascii="Arial" w:eastAsia="Times New Roman" w:hAnsi="Arial" w:cs="Arial"/>
+          <w:color w:val="000000" w:themeColor="text1"/>
+          <w:sz w:val="22"/>
+          <w:szCs w:val="22"/>
+          <w:lang w:val="en-US"/>
+        </w:rPr>
+        <w:t>Cell = cell ID – for each cell there is the amount of pixels per each land use type and per each transition so each cell is composed of pixels – over 150 cells so fine for random effect BUT I don’t have the pixel scale data so I just have cells across years – to my knowledge this is okay for a random effect?</w:t>
+      </w:r>
+    </w:p>
+    <w:p>
+      <w:pPr>
+        <w:pStyle w:val="ListParagraph"/>
+        <w:numPr>
+          <w:ilvl w:val="0"/>
+          <w:numId w:val="3"/>
+        </w:numPr>
+        <w:rPr>
+          <w:rFonts w:ascii="Arial" w:eastAsia="Times New Roman" w:hAnsi="Arial" w:cs="Arial"/>
+          <w:color w:val="000000" w:themeColor="text1"/>
+          <w:sz w:val="22"/>
+          <w:szCs w:val="22"/>
+          <w:lang w:val="en-US"/>
+        </w:rPr>
+      </w:pPr>
+      <w:r>
+        <w:rPr>
+          <w:rFonts w:ascii="Arial" w:eastAsia="Times New Roman" w:hAnsi="Arial" w:cs="Arial"/>
+          <w:color w:val="000000" w:themeColor="text1"/>
+          <w:sz w:val="22"/>
+          <w:szCs w:val="22"/>
+          <w:lang w:val="en-US"/>
+        </w:rPr>
+        <w:t xml:space="preserve">Go through models/script </w:t>
+      </w:r>
+    </w:p>
+    <w:p>
+      <w:pPr>
+        <w:pStyle w:val="ListParagraph"/>
+        <w:numPr>
+          <w:ilvl w:val="0"/>
+          <w:numId w:val="3"/>
+        </w:numPr>
+        <w:rPr>
+          <w:rFonts w:ascii="Arial" w:eastAsia="Times New Roman" w:hAnsi="Arial" w:cs="Arial"/>
+          <w:color w:val="000000" w:themeColor="text1"/>
+          <w:sz w:val="22"/>
+          <w:szCs w:val="22"/>
+          <w:lang w:val="en-US"/>
+        </w:rPr>
+      </w:pPr>
+      <w:r>
+        <w:rPr>
+          <w:rFonts w:ascii="Arial" w:eastAsia="Times New Roman" w:hAnsi="Arial" w:cs="Arial"/>
+          <w:color w:val="000000" w:themeColor="text1"/>
+          <w:sz w:val="22"/>
+          <w:szCs w:val="22"/>
+          <w:lang w:val="en-US"/>
+        </w:rPr>
+        <w:t xml:space="preserve">Go through figures </w:t>
+      </w:r>
+      <w:bookmarkStart w:id="0" w:name="_GoBack"/>
+      <w:bookmarkEnd w:id="0"/>
+      <w:r>
+        <w:rPr>
+          <w:rFonts w:ascii="Arial" w:eastAsia="Times New Roman" w:hAnsi="Arial" w:cs="Arial"/>
+          <w:color w:val="000000" w:themeColor="text1"/>
+          <w:sz w:val="22"/>
+          <w:szCs w:val="22"/>
+          <w:lang w:val="en-US"/>
+        </w:rPr>
+        <w:t xml:space="preserve"> </w:t>
+      </w:r>
+    </w:p>
+    <w:p>
+      <w:pPr>
+        <w:pStyle w:val="ListParagraph"/>
+        <w:ind w:left="1440"/>
         <w:rPr>
           <w:rFonts w:ascii="Arial" w:eastAsia="Times New Roman" w:hAnsi="Arial" w:cs="Arial"/>
           <w:color w:val="000000" w:themeColor="text1"/>
@@ -9160,6 +9780,7 @@
   <w:style w:type="character" w:default="1" w:styleId="DefaultParagraphFont">
     <w:name w:val="Default Paragraph Font"/>
     <w:uiPriority w:val="1"/>
+    <w:semiHidden/>
     <w:unhideWhenUsed/>
   </w:style>
   <w:style w:type="table" w:default="1" w:styleId="TableNormal">

</xml_diff>